<commit_message>
Add Problem Abstract, Current Situation, Software Process Model, Roles and Responsibility
</commit_message>
<xml_diff>
--- a/Common/Reports/Report 2.docx
+++ b/Common/Reports/Report 2.docx
@@ -2972,21 +2972,19 @@
           <w:fldChar w:fldCharType="end"/>
         </w:r>
       </w:hyperlink>
-      <w:bookmarkStart w:id="3" w:name="_GoBack"/>
+    </w:p>
+    <w:p>
+      <w:pPr>
+        <w:pStyle w:val="Heading1"/>
+      </w:pPr>
+      <w:r>
+        <w:fldChar w:fldCharType="end"/>
+      </w:r>
+      <w:bookmarkStart w:id="3" w:name="_Toc472244047"/>
+      <w:r>
+        <w:t>Definitions, Acronyms and Abbreviations</w:t>
+      </w:r>
       <w:bookmarkEnd w:id="3"/>
-    </w:p>
-    <w:p>
-      <w:pPr>
-        <w:pStyle w:val="Heading1"/>
-      </w:pPr>
-      <w:r>
-        <w:fldChar w:fldCharType="end"/>
-      </w:r>
-      <w:bookmarkStart w:id="4" w:name="_Toc472244047"/>
-      <w:r>
-        <w:t>Definitions, Acronyms and Abbreviations</w:t>
-      </w:r>
-      <w:bookmarkEnd w:id="4"/>
     </w:p>
     <w:tbl>
       <w:tblPr>
@@ -3142,22 +3140,35 @@
           <w:b/>
         </w:rPr>
       </w:pPr>
-      <w:bookmarkStart w:id="5" w:name="_Toc472244069"/>
+      <w:bookmarkStart w:id="4" w:name="_Toc472244069"/>
       <w:r>
         <w:t xml:space="preserve">Table </w:t>
       </w:r>
-      <w:fldSimple w:instr=" SEQ Table \* ARABIC ">
-        <w:r>
-          <w:rPr>
-            <w:noProof/>
-          </w:rPr>
-          <w:t>1</w:t>
-        </w:r>
-      </w:fldSimple>
+      <w:r>
+        <w:fldChar w:fldCharType="begin"/>
+      </w:r>
+      <w:r>
+        <w:instrText xml:space="preserve"> SEQ Table \* ARABIC </w:instrText>
+      </w:r>
+      <w:r>
+        <w:fldChar w:fldCharType="separate"/>
+      </w:r>
+      <w:r>
+        <w:rPr>
+          <w:noProof/>
+        </w:rPr>
+        <w:t>1</w:t>
+      </w:r>
+      <w:r>
+        <w:rPr>
+          <w:noProof/>
+        </w:rPr>
+        <w:fldChar w:fldCharType="end"/>
+      </w:r>
       <w:r>
         <w:t>: Definitions, Acronyms and Abbreviations</w:t>
       </w:r>
-      <w:bookmarkEnd w:id="5"/>
+      <w:bookmarkEnd w:id="4"/>
     </w:p>
     <w:p>
       <w:pPr>
@@ -3166,151 +3177,941 @@
       <w:r>
         <w:br w:type="page"/>
       </w:r>
-      <w:bookmarkStart w:id="6" w:name="_Toc472244048"/>
+      <w:bookmarkStart w:id="5" w:name="_Toc472244048"/>
       <w:r>
         <w:lastRenderedPageBreak/>
         <w:t>B. Software-Hardware Project Management Plan</w:t>
       </w:r>
+      <w:bookmarkEnd w:id="5"/>
+    </w:p>
+    <w:p>
+      <w:pPr>
+        <w:pStyle w:val="Heading2"/>
+      </w:pPr>
+      <w:bookmarkStart w:id="6" w:name="_Toc472244049"/>
+      <w:r>
+        <w:t>Problem Definition</w:t>
+      </w:r>
       <w:bookmarkEnd w:id="6"/>
     </w:p>
     <w:p>
       <w:pPr>
+        <w:pStyle w:val="Heading3"/>
+      </w:pPr>
+      <w:bookmarkStart w:id="7" w:name="_Toc472244050"/>
+      <w:r>
+        <w:t>Name of this Capstone Project</w:t>
+      </w:r>
+      <w:bookmarkEnd w:id="7"/>
+    </w:p>
+    <w:p>
+      <w:pPr>
+        <w:pStyle w:val="Bullet"/>
+      </w:pPr>
+      <w:r>
+        <w:t>Official name: Parking Guidance System Solution</w:t>
+      </w:r>
+    </w:p>
+    <w:p>
+      <w:pPr>
+        <w:pStyle w:val="Bullet"/>
+      </w:pPr>
+      <w:r>
+        <w:t>Vietnamese name: Giải pháp hệ thống chỉ dẫn đỗ xe</w:t>
+      </w:r>
+    </w:p>
+    <w:p>
+      <w:pPr>
+        <w:pStyle w:val="Bullet"/>
+      </w:pPr>
+      <w:r>
+        <w:t>Abbreviation: PGSS</w:t>
+      </w:r>
+    </w:p>
+    <w:p>
+      <w:pPr>
+        <w:pStyle w:val="Heading3"/>
+      </w:pPr>
+      <w:bookmarkStart w:id="8" w:name="_Toc472244051"/>
+      <w:r>
+        <w:t>Problem Abstract</w:t>
+      </w:r>
+      <w:bookmarkEnd w:id="8"/>
+    </w:p>
+    <w:p>
+      <w:r>
+        <w:t xml:space="preserve">As the economy of Vietnam growth, </w:t>
+      </w:r>
+      <w:r>
+        <w:t xml:space="preserve">the number of personal cars also increasing, and </w:t>
+      </w:r>
+      <w:r>
+        <w:t>that create a high proportion of traffic generated by drivers seeking vacant sparking lots</w:t>
+      </w:r>
+      <w:r>
+        <w:t xml:space="preserve">. The current common Parking Guidance Systems in Vietnam are only suitable for a small number of indoor parking areas, and can’t be implemented for outdoor parking areas, because of the need of complicated planning and wiring. Moreover, all of the current PGS parking areas are working separately </w:t>
+      </w:r>
+      <w:r>
+        <w:t>in their own local area network so there is no way for drivers to know the current available parking lots except by coming to the entrance.</w:t>
+      </w:r>
+    </w:p>
+    <w:p>
+      <w:r>
+        <w:t xml:space="preserve">We provide </w:t>
+      </w:r>
+      <w:r>
+        <w:t>a system which ease the complicated in set up a PGS for parking areas. Furthermore, we make the system in a way that each PGS parking area can connect to each other</w:t>
+      </w:r>
+      <w:r>
+        <w:t xml:space="preserve"> so we can provide more information to drivers to help them find a suitable parking areas more quickly and easily. </w:t>
+      </w:r>
+    </w:p>
+    <w:p>
+      <w:pPr>
+        <w:pStyle w:val="Heading3"/>
+      </w:pPr>
+      <w:bookmarkStart w:id="9" w:name="_Toc472244052"/>
+      <w:r>
+        <w:t>Project Overview</w:t>
+      </w:r>
+      <w:bookmarkEnd w:id="9"/>
+    </w:p>
+    <w:p>
+      <w:pPr>
+        <w:pStyle w:val="Heading4"/>
+      </w:pPr>
+      <w:bookmarkStart w:id="10" w:name="_Toc472244053"/>
+      <w:r>
+        <w:t>Current Situation</w:t>
+      </w:r>
+      <w:bookmarkEnd w:id="10"/>
+    </w:p>
+    <w:p>
+      <w:r>
+        <w:t>Below are the problems encountered in this project:</w:t>
+      </w:r>
+    </w:p>
+    <w:p>
+      <w:pPr>
+        <w:pStyle w:val="Bullet"/>
+      </w:pPr>
+      <w:r>
+        <w:rPr>
+          <w:b/>
+        </w:rPr>
+        <w:t>Parking Operate Knowledge:</w:t>
+      </w:r>
+      <w:r>
+        <w:t xml:space="preserve"> We are not experts in parking operating. All functions and features are developed in order to serve the needs which we had identified during 4 months of research.</w:t>
+      </w:r>
+    </w:p>
+    <w:p>
+      <w:pPr>
+        <w:pStyle w:val="Bullet"/>
+      </w:pPr>
+      <w:r>
+        <w:rPr>
+          <w:b/>
+        </w:rPr>
+        <w:t xml:space="preserve">Hardware Knowledge: </w:t>
+      </w:r>
+      <w:r>
+        <w:t>We are inexperienced with hardware. All the hardware components chosen to be used in this project is based on our familiar with them, or based on the shortest time we need to learn how to use them. So they are only the most appropriate, not the best choice for the project.</w:t>
+      </w:r>
+    </w:p>
+    <w:p>
+      <w:pPr>
+        <w:pStyle w:val="Bullet"/>
+      </w:pPr>
+      <w:r>
+        <w:rPr>
+          <w:b/>
+        </w:rPr>
+        <w:t xml:space="preserve">Single point of failure: </w:t>
+      </w:r>
+      <w:r>
+        <w:t xml:space="preserve">The communication of the PGS system and server is highly depended on the Central Control Unit in each parking area. </w:t>
+      </w:r>
+      <w:r>
+        <w:t>So if the Central Control Unit crash, the PGS can no longer commute with server.</w:t>
+      </w:r>
+    </w:p>
+    <w:p>
+      <w:pPr>
+        <w:pStyle w:val="Bullet"/>
+      </w:pPr>
+      <w:r>
+        <w:rPr>
+          <w:b/>
+        </w:rPr>
+        <w:t>Server crash:</w:t>
+      </w:r>
+      <w:r>
+        <w:t xml:space="preserve"> All the needed data for the app is stored in the server. So if server crash, all the devices cannot get parking area information.</w:t>
+      </w:r>
+    </w:p>
+    <w:p>
+      <w:pPr>
+        <w:pStyle w:val="Bullet"/>
+      </w:pPr>
+      <w:r>
+        <w:rPr>
+          <w:b/>
+        </w:rPr>
+        <w:t>Security:</w:t>
+      </w:r>
+      <w:r>
+        <w:t xml:space="preserve"> Currently, there is few possible problems encountered with RF, as RF is vulnerable to replay attack.</w:t>
+      </w:r>
+    </w:p>
+    <w:p>
+      <w:pPr>
+        <w:pStyle w:val="Heading4"/>
+      </w:pPr>
+      <w:bookmarkStart w:id="11" w:name="_Toc472244054"/>
+      <w:r>
+        <w:lastRenderedPageBreak/>
+        <w:t>The Proposed System</w:t>
+      </w:r>
+      <w:bookmarkEnd w:id="11"/>
+    </w:p>
+    <w:p>
+      <w:pPr>
+        <w:pStyle w:val="Heading4"/>
+      </w:pPr>
+      <w:bookmarkStart w:id="12" w:name="_Toc472244055"/>
+      <w:r>
+        <w:t>Boundaries of the System</w:t>
+      </w:r>
+      <w:bookmarkEnd w:id="12"/>
+    </w:p>
+    <w:p>
+      <w:pPr>
+        <w:pStyle w:val="Heading4"/>
+      </w:pPr>
+      <w:bookmarkStart w:id="13" w:name="_Toc472244056"/>
+      <w:r>
+        <w:t>Futures Plans</w:t>
+      </w:r>
+      <w:bookmarkEnd w:id="13"/>
+    </w:p>
+    <w:p>
+      <w:pPr>
+        <w:pStyle w:val="Heading4"/>
+      </w:pPr>
+      <w:bookmarkStart w:id="14" w:name="_Toc472244057"/>
+      <w:r>
+        <w:t>Development Environment</w:t>
+      </w:r>
+      <w:bookmarkEnd w:id="14"/>
+    </w:p>
+    <w:p>
+      <w:pPr>
+        <w:pStyle w:val="Heading5"/>
+      </w:pPr>
+      <w:bookmarkStart w:id="15" w:name="_Toc472244058"/>
+      <w:r>
+        <w:t>Hardware requirements</w:t>
+      </w:r>
+      <w:bookmarkEnd w:id="15"/>
+    </w:p>
+    <w:p>
+      <w:pPr>
+        <w:pStyle w:val="Heading5"/>
+      </w:pPr>
+      <w:bookmarkStart w:id="16" w:name="_Toc472244059"/>
+      <w:r>
+        <w:t>Software requirements</w:t>
+      </w:r>
+      <w:bookmarkEnd w:id="16"/>
+    </w:p>
+    <w:p>
+      <w:pPr>
         <w:pStyle w:val="Heading2"/>
       </w:pPr>
-      <w:bookmarkStart w:id="7" w:name="_Toc472244049"/>
-      <w:r>
-        <w:t>Problem Definition</w:t>
-      </w:r>
-      <w:bookmarkEnd w:id="7"/>
+      <w:bookmarkStart w:id="17" w:name="_Toc472244060"/>
+      <w:r>
+        <w:t>Project organization</w:t>
+      </w:r>
+      <w:bookmarkEnd w:id="17"/>
     </w:p>
     <w:p>
       <w:pPr>
         <w:pStyle w:val="Heading3"/>
       </w:pPr>
-      <w:bookmarkStart w:id="8" w:name="_Toc472244050"/>
-      <w:r>
-        <w:t>Name of this Capstone Project</w:t>
-      </w:r>
-      <w:bookmarkEnd w:id="8"/>
-    </w:p>
+      <w:bookmarkStart w:id="18" w:name="_Toc472244061"/>
+      <w:r>
+        <w:t>Software Process Model</w:t>
+      </w:r>
+      <w:bookmarkEnd w:id="18"/>
+    </w:p>
+    <w:p>
+      <w:r>
+        <w:t xml:space="preserve">This project is developed under </w:t>
+      </w:r>
+      <w:r>
+        <w:t>Iterative and incremental development model. We apply customized Iterative and incremental development model to capable with current situation in our team. We choose this model because of the following reasons:</w:t>
+      </w:r>
+    </w:p>
+    <w:p>
+      <w:pPr>
+        <w:pStyle w:val="Bullet"/>
+      </w:pPr>
+      <w:r>
+        <w:t>We are still inexperienced and by develop the system through iterations (repeated cycles) and incrementally (in small portions of time), we can learn from our mistakes and apply that knowledge on the next iteration.</w:t>
+      </w:r>
+    </w:p>
+    <w:p>
+      <w:pPr>
+        <w:pStyle w:val="Bullet"/>
+      </w:pPr>
+      <w:r>
+        <w:t>We are researching and developing the system at the same time, so using this model allow us more flexibility to adapt to changes.</w:t>
+      </w:r>
+    </w:p>
+    <w:p>
+      <w:pPr>
+        <w:pStyle w:val="Bullet"/>
+      </w:pPr>
+      <w:r>
+        <w:t>Working with embedded system hides a lot of problems that are unknown in the planning phase until it is too late. With Iterative and incremental development model, we test the system in small portion at a time, therefore reduce risk and build a feature rich and robust system.</w:t>
+      </w:r>
+    </w:p>
+    <w:p>
+      <w:pPr>
+        <w:pStyle w:val="Bullet"/>
+        <w:keepNext/>
+        <w:numPr>
+          <w:ilvl w:val="0"/>
+          <w:numId w:val="0"/>
+        </w:numPr>
+      </w:pPr>
+      <w:r>
+        <w:rPr>
+          <w:noProof/>
+        </w:rPr>
+        <w:drawing>
+          <wp:inline distT="0" distB="0" distL="0" distR="0" wp14:anchorId="44B549B1" wp14:editId="79D8D6C0">
+            <wp:extent cx="5753903" cy="3067478"/>
+            <wp:effectExtent l="0" t="0" r="0" b="0"/>
+            <wp:docPr id="2" name="Picture 2"/>
+            <wp:cNvGraphicFramePr>
+              <a:graphicFrameLocks xmlns:a="http://schemas.openxmlformats.org/drawingml/2006/main" noChangeAspect="1"/>
+            </wp:cNvGraphicFramePr>
+            <a:graphic xmlns:a="http://schemas.openxmlformats.org/drawingml/2006/main">
+              <a:graphicData uri="http://schemas.openxmlformats.org/drawingml/2006/picture">
+                <pic:pic xmlns:pic="http://schemas.openxmlformats.org/drawingml/2006/picture">
+                  <pic:nvPicPr>
+                    <pic:cNvPr id="2" name="iterative-development1.png"/>
+                    <pic:cNvPicPr/>
+                  </pic:nvPicPr>
+                  <pic:blipFill>
+                    <a:blip r:embed="rId16">
+                      <a:extLst>
+                        <a:ext uri="{28A0092B-C50C-407E-A947-70E740481C1C}">
+                          <a14:useLocalDpi xmlns:a14="http://schemas.microsoft.com/office/drawing/2010/main" val="0"/>
+                        </a:ext>
+                      </a:extLst>
+                    </a:blip>
+                    <a:stretch>
+                      <a:fillRect/>
+                    </a:stretch>
+                  </pic:blipFill>
+                  <pic:spPr>
+                    <a:xfrm>
+                      <a:off x="0" y="0"/>
+                      <a:ext cx="5753903" cy="3067478"/>
+                    </a:xfrm>
+                    <a:prstGeom prst="rect">
+                      <a:avLst/>
+                    </a:prstGeom>
+                  </pic:spPr>
+                </pic:pic>
+              </a:graphicData>
+            </a:graphic>
+          </wp:inline>
+        </w:drawing>
+      </w:r>
+    </w:p>
+    <w:p>
+      <w:pPr>
+        <w:pStyle w:val="Caption"/>
+      </w:pPr>
+      <w:r>
+        <w:t xml:space="preserve">Figure </w:t>
+      </w:r>
+      <w:fldSimple w:instr=" SEQ Figure \* ARABIC ">
+        <w:r>
+          <w:rPr>
+            <w:noProof/>
+          </w:rPr>
+          <w:t>1</w:t>
+        </w:r>
+      </w:fldSimple>
+      <w:r>
+        <w:t>: Iterative and Incremental development</w:t>
+      </w:r>
+    </w:p>
+    <w:p/>
     <w:p>
       <w:pPr>
         <w:pStyle w:val="Heading3"/>
       </w:pPr>
-      <w:bookmarkStart w:id="9" w:name="_Toc472244051"/>
-      <w:r>
-        <w:t>Problem Abstract</w:t>
-      </w:r>
-      <w:bookmarkEnd w:id="9"/>
-    </w:p>
-    <w:p>
-      <w:pPr>
-        <w:pStyle w:val="Heading3"/>
-      </w:pPr>
-      <w:bookmarkStart w:id="10" w:name="_Toc472244052"/>
-      <w:r>
-        <w:t>Project Overview</w:t>
-      </w:r>
-      <w:bookmarkEnd w:id="10"/>
-    </w:p>
-    <w:p>
-      <w:pPr>
-        <w:pStyle w:val="Heading4"/>
-      </w:pPr>
-      <w:bookmarkStart w:id="11" w:name="_Toc472244053"/>
-      <w:r>
-        <w:t>Current Situation</w:t>
-      </w:r>
-      <w:bookmarkEnd w:id="11"/>
-    </w:p>
-    <w:p>
-      <w:pPr>
-        <w:pStyle w:val="Heading4"/>
-      </w:pPr>
-      <w:bookmarkStart w:id="12" w:name="_Toc472244054"/>
-      <w:r>
-        <w:t>The Proposed System</w:t>
-      </w:r>
-      <w:bookmarkEnd w:id="12"/>
-    </w:p>
-    <w:p>
-      <w:pPr>
-        <w:pStyle w:val="Heading4"/>
-      </w:pPr>
-      <w:bookmarkStart w:id="13" w:name="_Toc472244055"/>
-      <w:r>
-        <w:t>Boundaries of the System</w:t>
-      </w:r>
-      <w:bookmarkEnd w:id="13"/>
-    </w:p>
-    <w:p>
-      <w:pPr>
-        <w:pStyle w:val="Heading4"/>
-      </w:pPr>
-      <w:bookmarkStart w:id="14" w:name="_Toc472244056"/>
-      <w:r>
-        <w:t>Futures Plans</w:t>
-      </w:r>
-      <w:bookmarkEnd w:id="14"/>
-    </w:p>
-    <w:p>
-      <w:pPr>
-        <w:pStyle w:val="Heading4"/>
-      </w:pPr>
-      <w:bookmarkStart w:id="15" w:name="_Toc472244057"/>
-      <w:r>
-        <w:t>Development Environment</w:t>
-      </w:r>
-      <w:bookmarkEnd w:id="15"/>
-    </w:p>
-    <w:p>
-      <w:pPr>
-        <w:pStyle w:val="Heading5"/>
-      </w:pPr>
-      <w:bookmarkStart w:id="16" w:name="_Toc472244058"/>
-      <w:r>
-        <w:t>Hardware requirements</w:t>
-      </w:r>
-      <w:bookmarkEnd w:id="16"/>
-    </w:p>
-    <w:p>
-      <w:pPr>
-        <w:pStyle w:val="Heading5"/>
-      </w:pPr>
-      <w:bookmarkStart w:id="17" w:name="_Toc472244059"/>
-      <w:r>
-        <w:t>Software requirements</w:t>
-      </w:r>
-      <w:bookmarkEnd w:id="17"/>
-    </w:p>
-    <w:p>
-      <w:pPr>
-        <w:pStyle w:val="Heading2"/>
-      </w:pPr>
-      <w:bookmarkStart w:id="18" w:name="_Toc472244060"/>
-      <w:r>
-        <w:t>Project organization</w:t>
-      </w:r>
-      <w:bookmarkEnd w:id="18"/>
-    </w:p>
-    <w:p>
-      <w:pPr>
-        <w:pStyle w:val="Heading3"/>
-      </w:pPr>
-      <w:bookmarkStart w:id="19" w:name="_Toc472244061"/>
-      <w:r>
-        <w:t>Software Process Model</w:t>
+      <w:bookmarkStart w:id="19" w:name="_Toc472244062"/>
+      <w:r>
+        <w:lastRenderedPageBreak/>
+        <w:t>Roles and responsibilities</w:t>
       </w:r>
       <w:bookmarkEnd w:id="19"/>
     </w:p>
-    <w:p>
-      <w:pPr>
-        <w:pStyle w:val="Heading3"/>
-      </w:pPr>
-      <w:bookmarkStart w:id="20" w:name="_Toc472244062"/>
-      <w:r>
-        <w:t>Roles and responsibilities</w:t>
-      </w:r>
+    <w:tbl>
+      <w:tblPr>
+        <w:tblStyle w:val="TableGrid"/>
+        <w:tblW w:w="0" w:type="auto"/>
+        <w:tblLook w:val="04A0" w:firstRow="1" w:lastRow="0" w:firstColumn="1" w:lastColumn="0" w:noHBand="0" w:noVBand="1"/>
+      </w:tblPr>
+      <w:tblGrid>
+        <w:gridCol w:w="625"/>
+        <w:gridCol w:w="3060"/>
+        <w:gridCol w:w="1980"/>
+        <w:gridCol w:w="3505"/>
+      </w:tblGrid>
+      <w:tr>
+        <w:tc>
+          <w:tcPr>
+            <w:tcW w:w="625" w:type="dxa"/>
+            <w:shd w:val="clear" w:color="auto" w:fill="9CC2E5" w:themeFill="accent1" w:themeFillTint="99"/>
+          </w:tcPr>
+          <w:p>
+            <w:pPr>
+              <w:jc w:val="center"/>
+              <w:rPr>
+                <w:b/>
+              </w:rPr>
+            </w:pPr>
+            <w:r>
+              <w:rPr>
+                <w:b/>
+              </w:rPr>
+              <w:t>No</w:t>
+            </w:r>
+          </w:p>
+        </w:tc>
+        <w:tc>
+          <w:tcPr>
+            <w:tcW w:w="3060" w:type="dxa"/>
+            <w:shd w:val="clear" w:color="auto" w:fill="9CC2E5" w:themeFill="accent1" w:themeFillTint="99"/>
+          </w:tcPr>
+          <w:p>
+            <w:pPr>
+              <w:jc w:val="center"/>
+              <w:rPr>
+                <w:b/>
+              </w:rPr>
+            </w:pPr>
+            <w:r>
+              <w:rPr>
+                <w:b/>
+              </w:rPr>
+              <w:t>Full name</w:t>
+            </w:r>
+          </w:p>
+        </w:tc>
+        <w:tc>
+          <w:tcPr>
+            <w:tcW w:w="1980" w:type="dxa"/>
+            <w:shd w:val="clear" w:color="auto" w:fill="9CC2E5" w:themeFill="accent1" w:themeFillTint="99"/>
+          </w:tcPr>
+          <w:p>
+            <w:pPr>
+              <w:jc w:val="center"/>
+              <w:rPr>
+                <w:b/>
+              </w:rPr>
+            </w:pPr>
+            <w:r>
+              <w:rPr>
+                <w:b/>
+              </w:rPr>
+              <w:t>Team Role</w:t>
+            </w:r>
+          </w:p>
+        </w:tc>
+        <w:tc>
+          <w:tcPr>
+            <w:tcW w:w="3505" w:type="dxa"/>
+            <w:shd w:val="clear" w:color="auto" w:fill="9CC2E5" w:themeFill="accent1" w:themeFillTint="99"/>
+          </w:tcPr>
+          <w:p>
+            <w:pPr>
+              <w:jc w:val="center"/>
+              <w:rPr>
+                <w:b/>
+              </w:rPr>
+            </w:pPr>
+            <w:r>
+              <w:rPr>
+                <w:b/>
+              </w:rPr>
+              <w:t>Responsibilities</w:t>
+            </w:r>
+          </w:p>
+        </w:tc>
+      </w:tr>
+      <w:tr>
+        <w:tc>
+          <w:tcPr>
+            <w:tcW w:w="625" w:type="dxa"/>
+          </w:tcPr>
+          <w:p>
+            <w:r>
+              <w:t>1</w:t>
+            </w:r>
+          </w:p>
+        </w:tc>
+        <w:tc>
+          <w:tcPr>
+            <w:tcW w:w="3060" w:type="dxa"/>
+          </w:tcPr>
+          <w:p>
+            <w:proofErr w:type="spellStart"/>
+            <w:r>
+              <w:t>Nguyễn</w:t>
+            </w:r>
+            <w:proofErr w:type="spellEnd"/>
+            <w:r>
+              <w:t xml:space="preserve"> </w:t>
+            </w:r>
+            <w:proofErr w:type="spellStart"/>
+            <w:r>
+              <w:t>Đức</w:t>
+            </w:r>
+            <w:proofErr w:type="spellEnd"/>
+            <w:r>
+              <w:t xml:space="preserve"> </w:t>
+            </w:r>
+            <w:proofErr w:type="spellStart"/>
+            <w:r>
+              <w:t>Lợi</w:t>
+            </w:r>
+            <w:proofErr w:type="spellEnd"/>
+          </w:p>
+        </w:tc>
+        <w:tc>
+          <w:tcPr>
+            <w:tcW w:w="1980" w:type="dxa"/>
+          </w:tcPr>
+          <w:p>
+            <w:pPr>
+              <w:jc w:val="left"/>
+            </w:pPr>
+            <w:r>
+              <w:t>Supervisor, Project Manager</w:t>
+            </w:r>
+          </w:p>
+        </w:tc>
+        <w:tc>
+          <w:tcPr>
+            <w:tcW w:w="3505" w:type="dxa"/>
+          </w:tcPr>
+          <w:p>
+            <w:pPr>
+              <w:pStyle w:val="Bullet"/>
+              <w:ind w:left="436"/>
+            </w:pPr>
+            <w:r>
+              <w:t>Specify user requirement</w:t>
+            </w:r>
+          </w:p>
+          <w:p>
+            <w:pPr>
+              <w:pStyle w:val="Bullet"/>
+              <w:ind w:left="436"/>
+            </w:pPr>
+            <w:r>
+              <w:t>Advisor for ideas and solutions</w:t>
+            </w:r>
+          </w:p>
+          <w:p>
+            <w:pPr>
+              <w:pStyle w:val="Bullet"/>
+              <w:ind w:left="436"/>
+            </w:pPr>
+            <w:r>
+              <w:t>Control the development process</w:t>
+            </w:r>
+          </w:p>
+          <w:p>
+            <w:pPr>
+              <w:pStyle w:val="Bullet"/>
+              <w:ind w:left="436"/>
+            </w:pPr>
+            <w:r>
+              <w:t>Give out techniques and business analysis support</w:t>
+            </w:r>
+          </w:p>
+        </w:tc>
+      </w:tr>
+      <w:tr>
+        <w:tc>
+          <w:tcPr>
+            <w:tcW w:w="625" w:type="dxa"/>
+          </w:tcPr>
+          <w:p>
+            <w:r>
+              <w:t>2</w:t>
+            </w:r>
+          </w:p>
+        </w:tc>
+        <w:tc>
+          <w:tcPr>
+            <w:tcW w:w="3060" w:type="dxa"/>
+          </w:tcPr>
+          <w:p>
+            <w:proofErr w:type="spellStart"/>
+            <w:r>
+              <w:t>Trần</w:t>
+            </w:r>
+            <w:proofErr w:type="spellEnd"/>
+            <w:r>
+              <w:t xml:space="preserve"> </w:t>
+            </w:r>
+            <w:proofErr w:type="spellStart"/>
+            <w:r>
+              <w:t>Nguyễn</w:t>
+            </w:r>
+            <w:proofErr w:type="spellEnd"/>
+            <w:r>
+              <w:t xml:space="preserve"> Minh Trung</w:t>
+            </w:r>
+          </w:p>
+        </w:tc>
+        <w:tc>
+          <w:tcPr>
+            <w:tcW w:w="1980" w:type="dxa"/>
+          </w:tcPr>
+          <w:p>
+            <w:pPr>
+              <w:jc w:val="left"/>
+            </w:pPr>
+            <w:r>
+              <w:t>Team Leader, BA, Developer, Tester</w:t>
+            </w:r>
+          </w:p>
+        </w:tc>
+        <w:tc>
+          <w:tcPr>
+            <w:tcW w:w="3505" w:type="dxa"/>
+          </w:tcPr>
+          <w:p>
+            <w:pPr>
+              <w:pStyle w:val="Bullet"/>
+              <w:ind w:left="436"/>
+            </w:pPr>
+            <w:r>
+              <w:t>Managing process</w:t>
+            </w:r>
+          </w:p>
+          <w:p>
+            <w:pPr>
+              <w:pStyle w:val="Bullet"/>
+              <w:ind w:left="436"/>
+            </w:pPr>
+            <w:r>
+              <w:t>Managing budget</w:t>
+            </w:r>
+          </w:p>
+          <w:p>
+            <w:pPr>
+              <w:pStyle w:val="Bullet"/>
+              <w:ind w:left="436"/>
+            </w:pPr>
+            <w:r>
+              <w:t>Dividing tasks for team member</w:t>
+            </w:r>
+          </w:p>
+          <w:p>
+            <w:pPr>
+              <w:pStyle w:val="Bullet"/>
+              <w:ind w:left="436"/>
+            </w:pPr>
+            <w:r>
+              <w:t>Create test plan</w:t>
+            </w:r>
+          </w:p>
+          <w:p>
+            <w:pPr>
+              <w:pStyle w:val="Bullet"/>
+              <w:ind w:left="436"/>
+            </w:pPr>
+            <w:r>
+              <w:t>Clarifying requirements</w:t>
+            </w:r>
+          </w:p>
+          <w:p>
+            <w:pPr>
+              <w:pStyle w:val="Bullet"/>
+              <w:ind w:left="436"/>
+            </w:pPr>
+            <w:r>
+              <w:t>Prepare document</w:t>
+            </w:r>
+          </w:p>
+          <w:p>
+            <w:pPr>
+              <w:pStyle w:val="Bullet"/>
+              <w:ind w:left="436"/>
+            </w:pPr>
+            <w:r>
+              <w:t xml:space="preserve">Coding </w:t>
+            </w:r>
+          </w:p>
+          <w:p>
+            <w:pPr>
+              <w:pStyle w:val="Bullet"/>
+              <w:ind w:left="436"/>
+            </w:pPr>
+            <w:r>
+              <w:t>Testing</w:t>
+            </w:r>
+          </w:p>
+        </w:tc>
+      </w:tr>
+      <w:tr>
+        <w:tc>
+          <w:tcPr>
+            <w:tcW w:w="625" w:type="dxa"/>
+          </w:tcPr>
+          <w:p>
+            <w:r>
+              <w:t>3</w:t>
+            </w:r>
+          </w:p>
+        </w:tc>
+        <w:tc>
+          <w:tcPr>
+            <w:tcW w:w="3060" w:type="dxa"/>
+          </w:tcPr>
+          <w:p>
+            <w:pPr>
+              <w:keepNext/>
+            </w:pPr>
+            <w:proofErr w:type="spellStart"/>
+            <w:r>
+              <w:t>Bùi</w:t>
+            </w:r>
+            <w:proofErr w:type="spellEnd"/>
+            <w:r>
+              <w:t xml:space="preserve"> </w:t>
+            </w:r>
+            <w:proofErr w:type="spellStart"/>
+            <w:r>
+              <w:t>Phú</w:t>
+            </w:r>
+            <w:proofErr w:type="spellEnd"/>
+            <w:r>
+              <w:t xml:space="preserve"> </w:t>
+            </w:r>
+            <w:proofErr w:type="spellStart"/>
+            <w:r>
+              <w:t>Hiệp</w:t>
+            </w:r>
+            <w:proofErr w:type="spellEnd"/>
+          </w:p>
+        </w:tc>
+        <w:tc>
+          <w:tcPr>
+            <w:tcW w:w="1980" w:type="dxa"/>
+          </w:tcPr>
+          <w:p>
+            <w:pPr>
+              <w:keepNext/>
+              <w:jc w:val="left"/>
+            </w:pPr>
+            <w:r>
+              <w:t>Team Member, Developer, Tester</w:t>
+            </w:r>
+          </w:p>
+        </w:tc>
+        <w:tc>
+          <w:tcPr>
+            <w:tcW w:w="3505" w:type="dxa"/>
+          </w:tcPr>
+          <w:p>
+            <w:pPr>
+              <w:pStyle w:val="Bullet"/>
+              <w:ind w:left="436"/>
+            </w:pPr>
+            <w:r>
+              <w:t>Create test plan</w:t>
+            </w:r>
+          </w:p>
+          <w:p>
+            <w:pPr>
+              <w:pStyle w:val="Bullet"/>
+              <w:ind w:left="436"/>
+            </w:pPr>
+            <w:r>
+              <w:t>Clarifying requirements</w:t>
+            </w:r>
+          </w:p>
+          <w:p>
+            <w:pPr>
+              <w:pStyle w:val="Bullet"/>
+              <w:ind w:left="436"/>
+            </w:pPr>
+            <w:r>
+              <w:t>Prepare document</w:t>
+            </w:r>
+          </w:p>
+          <w:p>
+            <w:pPr>
+              <w:pStyle w:val="Bullet"/>
+              <w:ind w:left="436"/>
+            </w:pPr>
+            <w:r>
+              <w:t>Coding</w:t>
+            </w:r>
+          </w:p>
+          <w:p>
+            <w:pPr>
+              <w:pStyle w:val="Bullet"/>
+              <w:ind w:left="436"/>
+            </w:pPr>
+            <w:r>
+              <w:t>Testing</w:t>
+            </w:r>
+          </w:p>
+        </w:tc>
+      </w:tr>
+      <w:tr>
+        <w:tc>
+          <w:tcPr>
+            <w:tcW w:w="625" w:type="dxa"/>
+          </w:tcPr>
+          <w:p>
+            <w:r>
+              <w:t>4</w:t>
+            </w:r>
+          </w:p>
+        </w:tc>
+        <w:tc>
+          <w:tcPr>
+            <w:tcW w:w="3060" w:type="dxa"/>
+          </w:tcPr>
+          <w:p>
+            <w:pPr>
+              <w:keepNext/>
+            </w:pPr>
+            <w:proofErr w:type="spellStart"/>
+            <w:r>
+              <w:t>Nguyễn</w:t>
+            </w:r>
+            <w:proofErr w:type="spellEnd"/>
+            <w:r>
+              <w:t xml:space="preserve"> Đỗ </w:t>
+            </w:r>
+            <w:proofErr w:type="spellStart"/>
+            <w:r>
+              <w:t>Phương</w:t>
+            </w:r>
+            <w:proofErr w:type="spellEnd"/>
+            <w:r>
+              <w:t xml:space="preserve"> </w:t>
+            </w:r>
+            <w:proofErr w:type="spellStart"/>
+            <w:r>
+              <w:t>Huy</w:t>
+            </w:r>
+            <w:proofErr w:type="spellEnd"/>
+          </w:p>
+        </w:tc>
+        <w:tc>
+          <w:tcPr>
+            <w:tcW w:w="1980" w:type="dxa"/>
+          </w:tcPr>
+          <w:p>
+            <w:pPr>
+              <w:keepNext/>
+              <w:jc w:val="left"/>
+            </w:pPr>
+            <w:r>
+              <w:t>Team Member, Developer, Tester</w:t>
+            </w:r>
+          </w:p>
+        </w:tc>
+        <w:tc>
+          <w:tcPr>
+            <w:tcW w:w="3505" w:type="dxa"/>
+          </w:tcPr>
+          <w:p>
+            <w:pPr>
+              <w:pStyle w:val="Bullet"/>
+              <w:ind w:left="436"/>
+            </w:pPr>
+            <w:r>
+              <w:t>Create test plan</w:t>
+            </w:r>
+          </w:p>
+          <w:p>
+            <w:pPr>
+              <w:pStyle w:val="Bullet"/>
+              <w:ind w:left="436"/>
+            </w:pPr>
+            <w:r>
+              <w:t>Clarifying requirements</w:t>
+            </w:r>
+          </w:p>
+          <w:p>
+            <w:pPr>
+              <w:pStyle w:val="Bullet"/>
+              <w:ind w:left="436"/>
+            </w:pPr>
+            <w:r>
+              <w:t>Prepare document</w:t>
+            </w:r>
+          </w:p>
+          <w:p>
+            <w:pPr>
+              <w:pStyle w:val="Bullet"/>
+              <w:ind w:left="436"/>
+            </w:pPr>
+            <w:r>
+              <w:t>Coding</w:t>
+            </w:r>
+          </w:p>
+          <w:p>
+            <w:pPr>
+              <w:pStyle w:val="Bullet"/>
+              <w:keepNext/>
+              <w:ind w:left="436"/>
+            </w:pPr>
+            <w:r>
+              <w:t>Testing</w:t>
+            </w:r>
+          </w:p>
+        </w:tc>
+      </w:tr>
+    </w:tbl>
+    <w:p>
+      <w:pPr>
+        <w:pStyle w:val="Caption"/>
+      </w:pPr>
+      <w:r>
+        <w:t xml:space="preserve">Table </w:t>
+      </w:r>
+      <w:fldSimple w:instr=" SEQ Table \* ARABIC ">
+        <w:r>
+          <w:rPr>
+            <w:noProof/>
+          </w:rPr>
+          <w:t>2</w:t>
+        </w:r>
+      </w:fldSimple>
+      <w:r>
+        <w:t>: Roles and Responsibilities Details</w:t>
+      </w:r>
+      <w:bookmarkStart w:id="20" w:name="_GoBack"/>
       <w:bookmarkEnd w:id="20"/>
     </w:p>
     <w:p>
@@ -3375,7 +4176,7 @@
     </w:p>
     <w:p/>
     <w:sectPr>
-      <w:footerReference w:type="default" r:id="rId16"/>
+      <w:footerReference w:type="default" r:id="rId17"/>
       <w:pgSz w:w="12240" w:h="15840"/>
       <w:pgMar w:top="1440" w:right="1080" w:bottom="1440" w:left="1980" w:header="720" w:footer="720" w:gutter="0"/>
       <w:pgNumType w:start="1"/>
@@ -3530,7 +4331,7 @@
         <w:noProof/>
         <w:color w:val="FFFFFF" w:themeColor="background1"/>
       </w:rPr>
-      <w:t>3</w:t>
+      <w:t>5</w:t>
     </w:r>
     <w:r>
       <w:rPr>
@@ -6141,7 +6942,7 @@
 </file>
 
 <file path=customXml/itemProps1.xml><?xml version="1.0" encoding="utf-8"?>
-<ds:datastoreItem xmlns:ds="http://schemas.openxmlformats.org/officeDocument/2006/customXml" ds:itemID="{5A968AE3-602C-4C6B-9599-B77CD9A0648A}">
+<ds:datastoreItem xmlns:ds="http://schemas.openxmlformats.org/officeDocument/2006/customXml" ds:itemID="{89646E7D-D93D-4E4A-B2DC-ACCD89AFF480}">
   <ds:schemaRefs>
     <ds:schemaRef ds:uri="http://schemas.openxmlformats.org/officeDocument/2006/bibliography"/>
   </ds:schemaRefs>

</xml_diff>

<commit_message>
Add Project Management Plan
</commit_message>
<xml_diff>
--- a/Common/Reports/Report 2.docx
+++ b/Common/Reports/Report 2.docx
@@ -787,15 +787,15 @@
       <w:pPr>
         <w:pStyle w:val="Heading1"/>
       </w:pPr>
-      <w:bookmarkStart w:id="0" w:name="_Toc472267069"/>
+      <w:bookmarkStart w:id="0" w:name="_Toc472338909"/>
       <w:r>
         <w:lastRenderedPageBreak/>
         <w:t>Table of Contents</w:t>
       </w:r>
-      <w:bookmarkStart w:id="1" w:name="_GoBack"/>
       <w:bookmarkEnd w:id="0"/>
-      <w:bookmarkEnd w:id="1"/>
-    </w:p>
+    </w:p>
+    <w:bookmarkStart w:id="1" w:name="_GoBack"/>
+    <w:bookmarkEnd w:id="1"/>
     <w:p>
       <w:pPr>
         <w:pStyle w:val="TOC1"/>
@@ -815,7 +815,7 @@
       <w:r>
         <w:fldChar w:fldCharType="separate"/>
       </w:r>
-      <w:hyperlink w:anchor="_Toc472267069" w:history="1">
+      <w:hyperlink w:anchor="_Toc472338909" w:history="1">
         <w:r>
           <w:rPr>
             <w:rStyle w:val="Hyperlink"/>
@@ -842,7 +842,7 @@
             <w:noProof/>
             <w:webHidden/>
           </w:rPr>
-          <w:instrText xml:space="preserve"> PAGEREF _Toc472267069 \h </w:instrText>
+          <w:instrText xml:space="preserve"> PAGEREF _Toc472338909 \h </w:instrText>
         </w:r>
         <w:r>
           <w:rPr>
@@ -883,7 +883,7 @@
           <w:szCs w:val="22"/>
         </w:rPr>
       </w:pPr>
-      <w:hyperlink w:anchor="_Toc472267070" w:history="1">
+      <w:hyperlink w:anchor="_Toc472338910" w:history="1">
         <w:r>
           <w:rPr>
             <w:rStyle w:val="Hyperlink"/>
@@ -910,7 +910,7 @@
             <w:noProof/>
             <w:webHidden/>
           </w:rPr>
-          <w:instrText xml:space="preserve"> PAGEREF _Toc472267070 \h </w:instrText>
+          <w:instrText xml:space="preserve"> PAGEREF _Toc472338910 \h </w:instrText>
         </w:r>
         <w:r>
           <w:rPr>
@@ -930,7 +930,7 @@
             <w:noProof/>
             <w:webHidden/>
           </w:rPr>
-          <w:t>2</w:t>
+          <w:t>3</w:t>
         </w:r>
         <w:r>
           <w:rPr>
@@ -951,7 +951,7 @@
           <w:szCs w:val="22"/>
         </w:rPr>
       </w:pPr>
-      <w:hyperlink w:anchor="_Toc472267071" w:history="1">
+      <w:hyperlink w:anchor="_Toc472338911" w:history="1">
         <w:r>
           <w:rPr>
             <w:rStyle w:val="Hyperlink"/>
@@ -978,7 +978,7 @@
             <w:noProof/>
             <w:webHidden/>
           </w:rPr>
-          <w:instrText xml:space="preserve"> PAGEREF _Toc472267071 \h </w:instrText>
+          <w:instrText xml:space="preserve"> PAGEREF _Toc472338911 \h </w:instrText>
         </w:r>
         <w:r>
           <w:rPr>
@@ -998,7 +998,7 @@
             <w:noProof/>
             <w:webHidden/>
           </w:rPr>
-          <w:t>2</w:t>
+          <w:t>3</w:t>
         </w:r>
         <w:r>
           <w:rPr>
@@ -1019,7 +1019,7 @@
           <w:szCs w:val="22"/>
         </w:rPr>
       </w:pPr>
-      <w:hyperlink w:anchor="_Toc472267072" w:history="1">
+      <w:hyperlink w:anchor="_Toc472338912" w:history="1">
         <w:r>
           <w:rPr>
             <w:rStyle w:val="Hyperlink"/>
@@ -1046,7 +1046,7 @@
             <w:noProof/>
             <w:webHidden/>
           </w:rPr>
-          <w:instrText xml:space="preserve"> PAGEREF _Toc472267072 \h </w:instrText>
+          <w:instrText xml:space="preserve"> PAGEREF _Toc472338912 \h </w:instrText>
         </w:r>
         <w:r>
           <w:rPr>
@@ -1066,7 +1066,7 @@
             <w:noProof/>
             <w:webHidden/>
           </w:rPr>
-          <w:t>2</w:t>
+          <w:t>3</w:t>
         </w:r>
         <w:r>
           <w:rPr>
@@ -1087,7 +1087,7 @@
           <w:szCs w:val="22"/>
         </w:rPr>
       </w:pPr>
-      <w:hyperlink w:anchor="_Toc472267073" w:history="1">
+      <w:hyperlink w:anchor="_Toc472338913" w:history="1">
         <w:r>
           <w:rPr>
             <w:rStyle w:val="Hyperlink"/>
@@ -1114,7 +1114,7 @@
             <w:noProof/>
             <w:webHidden/>
           </w:rPr>
-          <w:instrText xml:space="preserve"> PAGEREF _Toc472267073 \h </w:instrText>
+          <w:instrText xml:space="preserve"> PAGEREF _Toc472338913 \h </w:instrText>
         </w:r>
         <w:r>
           <w:rPr>
@@ -1134,7 +1134,7 @@
             <w:noProof/>
             <w:webHidden/>
           </w:rPr>
-          <w:t>3</w:t>
+          <w:t>4</w:t>
         </w:r>
         <w:r>
           <w:rPr>
@@ -1158,7 +1158,7 @@
           <w:szCs w:val="22"/>
         </w:rPr>
       </w:pPr>
-      <w:hyperlink w:anchor="_Toc472267074" w:history="1">
+      <w:hyperlink w:anchor="_Toc472338914" w:history="1">
         <w:r>
           <w:rPr>
             <w:rStyle w:val="Hyperlink"/>
@@ -1185,7 +1185,7 @@
             <w:noProof/>
             <w:webHidden/>
           </w:rPr>
-          <w:instrText xml:space="preserve"> PAGEREF _Toc472267074 \h </w:instrText>
+          <w:instrText xml:space="preserve"> PAGEREF _Toc472338914 \h </w:instrText>
         </w:r>
         <w:r>
           <w:rPr>
@@ -1205,7 +1205,7 @@
             <w:noProof/>
             <w:webHidden/>
           </w:rPr>
-          <w:t>3</w:t>
+          <w:t>4</w:t>
         </w:r>
         <w:r>
           <w:rPr>
@@ -1229,7 +1229,7 @@
           <w:szCs w:val="22"/>
         </w:rPr>
       </w:pPr>
-      <w:hyperlink w:anchor="_Toc472267075" w:history="1">
+      <w:hyperlink w:anchor="_Toc472338915" w:history="1">
         <w:r>
           <w:rPr>
             <w:rStyle w:val="Hyperlink"/>
@@ -1256,7 +1256,7 @@
             <w:noProof/>
             <w:webHidden/>
           </w:rPr>
-          <w:instrText xml:space="preserve"> PAGEREF _Toc472267075 \h </w:instrText>
+          <w:instrText xml:space="preserve"> PAGEREF _Toc472338915 \h </w:instrText>
         </w:r>
         <w:r>
           <w:rPr>
@@ -1276,7 +1276,7 @@
             <w:noProof/>
             <w:webHidden/>
           </w:rPr>
-          <w:t>3</w:t>
+          <w:t>4</w:t>
         </w:r>
         <w:r>
           <w:rPr>
@@ -1300,7 +1300,7 @@
           <w:szCs w:val="22"/>
         </w:rPr>
       </w:pPr>
-      <w:hyperlink w:anchor="_Toc472267076" w:history="1">
+      <w:hyperlink w:anchor="_Toc472338916" w:history="1">
         <w:r>
           <w:rPr>
             <w:rStyle w:val="Hyperlink"/>
@@ -1327,7 +1327,7 @@
             <w:noProof/>
             <w:webHidden/>
           </w:rPr>
-          <w:instrText xml:space="preserve"> PAGEREF _Toc472267076 \h </w:instrText>
+          <w:instrText xml:space="preserve"> PAGEREF _Toc472338916 \h </w:instrText>
         </w:r>
         <w:r>
           <w:rPr>
@@ -1347,7 +1347,7 @@
             <w:noProof/>
             <w:webHidden/>
           </w:rPr>
-          <w:t>3</w:t>
+          <w:t>4</w:t>
         </w:r>
         <w:r>
           <w:rPr>
@@ -1371,7 +1371,7 @@
           <w:szCs w:val="22"/>
         </w:rPr>
       </w:pPr>
-      <w:hyperlink w:anchor="_Toc472267077" w:history="1">
+      <w:hyperlink w:anchor="_Toc472338917" w:history="1">
         <w:r>
           <w:rPr>
             <w:rStyle w:val="Hyperlink"/>
@@ -1398,7 +1398,7 @@
             <w:noProof/>
             <w:webHidden/>
           </w:rPr>
-          <w:instrText xml:space="preserve"> PAGEREF _Toc472267077 \h </w:instrText>
+          <w:instrText xml:space="preserve"> PAGEREF _Toc472338917 \h </w:instrText>
         </w:r>
         <w:r>
           <w:rPr>
@@ -1418,7 +1418,7 @@
             <w:noProof/>
             <w:webHidden/>
           </w:rPr>
-          <w:t>3</w:t>
+          <w:t>4</w:t>
         </w:r>
         <w:r>
           <w:rPr>
@@ -1442,7 +1442,7 @@
           <w:szCs w:val="22"/>
         </w:rPr>
       </w:pPr>
-      <w:hyperlink w:anchor="_Toc472267078" w:history="1">
+      <w:hyperlink w:anchor="_Toc472338918" w:history="1">
         <w:r>
           <w:rPr>
             <w:rStyle w:val="Hyperlink"/>
@@ -1469,7 +1469,7 @@
             <w:noProof/>
             <w:webHidden/>
           </w:rPr>
-          <w:instrText xml:space="preserve"> PAGEREF _Toc472267078 \h </w:instrText>
+          <w:instrText xml:space="preserve"> PAGEREF _Toc472338918 \h </w:instrText>
         </w:r>
         <w:r>
           <w:rPr>
@@ -1489,7 +1489,7 @@
             <w:noProof/>
             <w:webHidden/>
           </w:rPr>
-          <w:t>3</w:t>
+          <w:t>4</w:t>
         </w:r>
         <w:r>
           <w:rPr>
@@ -1513,7 +1513,7 @@
           <w:szCs w:val="22"/>
         </w:rPr>
       </w:pPr>
-      <w:hyperlink w:anchor="_Toc472267079" w:history="1">
+      <w:hyperlink w:anchor="_Toc472338919" w:history="1">
         <w:r>
           <w:rPr>
             <w:rStyle w:val="Hyperlink"/>
@@ -1540,7 +1540,7 @@
             <w:noProof/>
             <w:webHidden/>
           </w:rPr>
-          <w:instrText xml:space="preserve"> PAGEREF _Toc472267079 \h </w:instrText>
+          <w:instrText xml:space="preserve"> PAGEREF _Toc472338919 \h </w:instrText>
         </w:r>
         <w:r>
           <w:rPr>
@@ -1560,7 +1560,504 @@
             <w:noProof/>
             <w:webHidden/>
           </w:rPr>
-          <w:t>4</w:t>
+          <w:t>5</w:t>
+        </w:r>
+        <w:r>
+          <w:rPr>
+            <w:noProof/>
+            <w:webHidden/>
+          </w:rPr>
+          <w:fldChar w:fldCharType="end"/>
+        </w:r>
+      </w:hyperlink>
+    </w:p>
+    <w:p>
+      <w:pPr>
+        <w:pStyle w:val="TOC5"/>
+        <w:tabs>
+          <w:tab w:val="right" w:leader="dot" w:pos="9170"/>
+        </w:tabs>
+        <w:rPr>
+          <w:rFonts w:asciiTheme="minorHAnsi" w:eastAsiaTheme="minorEastAsia" w:hAnsiTheme="minorHAnsi" w:cstheme="minorBidi"/>
+          <w:noProof/>
+          <w:sz w:val="22"/>
+          <w:szCs w:val="22"/>
+        </w:rPr>
+      </w:pPr>
+      <w:hyperlink w:anchor="_Toc472338920" w:history="1">
+        <w:r>
+          <w:rPr>
+            <w:rStyle w:val="Hyperlink"/>
+            <w:noProof/>
+          </w:rPr>
+          <w:t>1.3.2.1. Detectors</w:t>
+        </w:r>
+        <w:r>
+          <w:rPr>
+            <w:noProof/>
+            <w:webHidden/>
+          </w:rPr>
+          <w:tab/>
+        </w:r>
+        <w:r>
+          <w:rPr>
+            <w:noProof/>
+            <w:webHidden/>
+          </w:rPr>
+          <w:fldChar w:fldCharType="begin"/>
+        </w:r>
+        <w:r>
+          <w:rPr>
+            <w:noProof/>
+            <w:webHidden/>
+          </w:rPr>
+          <w:instrText xml:space="preserve"> PAGEREF _Toc472338920 \h </w:instrText>
+        </w:r>
+        <w:r>
+          <w:rPr>
+            <w:noProof/>
+            <w:webHidden/>
+          </w:rPr>
+        </w:r>
+        <w:r>
+          <w:rPr>
+            <w:noProof/>
+            <w:webHidden/>
+          </w:rPr>
+          <w:fldChar w:fldCharType="separate"/>
+        </w:r>
+        <w:r>
+          <w:rPr>
+            <w:noProof/>
+            <w:webHidden/>
+          </w:rPr>
+          <w:t>5</w:t>
+        </w:r>
+        <w:r>
+          <w:rPr>
+            <w:noProof/>
+            <w:webHidden/>
+          </w:rPr>
+          <w:fldChar w:fldCharType="end"/>
+        </w:r>
+      </w:hyperlink>
+    </w:p>
+    <w:p>
+      <w:pPr>
+        <w:pStyle w:val="TOC5"/>
+        <w:tabs>
+          <w:tab w:val="right" w:leader="dot" w:pos="9170"/>
+        </w:tabs>
+        <w:rPr>
+          <w:rFonts w:asciiTheme="minorHAnsi" w:eastAsiaTheme="minorEastAsia" w:hAnsiTheme="minorHAnsi" w:cstheme="minorBidi"/>
+          <w:noProof/>
+          <w:sz w:val="22"/>
+          <w:szCs w:val="22"/>
+        </w:rPr>
+      </w:pPr>
+      <w:hyperlink w:anchor="_Toc472338921" w:history="1">
+        <w:r>
+          <w:rPr>
+            <w:rStyle w:val="Hyperlink"/>
+            <w:noProof/>
+          </w:rPr>
+          <w:t>1.3.2.2. Indicator LED</w:t>
+        </w:r>
+        <w:r>
+          <w:rPr>
+            <w:noProof/>
+            <w:webHidden/>
+          </w:rPr>
+          <w:tab/>
+        </w:r>
+        <w:r>
+          <w:rPr>
+            <w:noProof/>
+            <w:webHidden/>
+          </w:rPr>
+          <w:fldChar w:fldCharType="begin"/>
+        </w:r>
+        <w:r>
+          <w:rPr>
+            <w:noProof/>
+            <w:webHidden/>
+          </w:rPr>
+          <w:instrText xml:space="preserve"> PAGEREF _Toc472338921 \h </w:instrText>
+        </w:r>
+        <w:r>
+          <w:rPr>
+            <w:noProof/>
+            <w:webHidden/>
+          </w:rPr>
+        </w:r>
+        <w:r>
+          <w:rPr>
+            <w:noProof/>
+            <w:webHidden/>
+          </w:rPr>
+          <w:fldChar w:fldCharType="separate"/>
+        </w:r>
+        <w:r>
+          <w:rPr>
+            <w:noProof/>
+            <w:webHidden/>
+          </w:rPr>
+          <w:t>5</w:t>
+        </w:r>
+        <w:r>
+          <w:rPr>
+            <w:noProof/>
+            <w:webHidden/>
+          </w:rPr>
+          <w:fldChar w:fldCharType="end"/>
+        </w:r>
+      </w:hyperlink>
+    </w:p>
+    <w:p>
+      <w:pPr>
+        <w:pStyle w:val="TOC5"/>
+        <w:tabs>
+          <w:tab w:val="right" w:leader="dot" w:pos="9170"/>
+        </w:tabs>
+        <w:rPr>
+          <w:rFonts w:asciiTheme="minorHAnsi" w:eastAsiaTheme="minorEastAsia" w:hAnsiTheme="minorHAnsi" w:cstheme="minorBidi"/>
+          <w:noProof/>
+          <w:sz w:val="22"/>
+          <w:szCs w:val="22"/>
+        </w:rPr>
+      </w:pPr>
+      <w:hyperlink w:anchor="_Toc472338922" w:history="1">
+        <w:r>
+          <w:rPr>
+            <w:rStyle w:val="Hyperlink"/>
+            <w:noProof/>
+          </w:rPr>
+          <w:t>1.3.2.3. Information LED Displays</w:t>
+        </w:r>
+        <w:r>
+          <w:rPr>
+            <w:noProof/>
+            <w:webHidden/>
+          </w:rPr>
+          <w:tab/>
+        </w:r>
+        <w:r>
+          <w:rPr>
+            <w:noProof/>
+            <w:webHidden/>
+          </w:rPr>
+          <w:fldChar w:fldCharType="begin"/>
+        </w:r>
+        <w:r>
+          <w:rPr>
+            <w:noProof/>
+            <w:webHidden/>
+          </w:rPr>
+          <w:instrText xml:space="preserve"> PAGEREF _Toc472338922 \h </w:instrText>
+        </w:r>
+        <w:r>
+          <w:rPr>
+            <w:noProof/>
+            <w:webHidden/>
+          </w:rPr>
+        </w:r>
+        <w:r>
+          <w:rPr>
+            <w:noProof/>
+            <w:webHidden/>
+          </w:rPr>
+          <w:fldChar w:fldCharType="separate"/>
+        </w:r>
+        <w:r>
+          <w:rPr>
+            <w:noProof/>
+            <w:webHidden/>
+          </w:rPr>
+          <w:t>5</w:t>
+        </w:r>
+        <w:r>
+          <w:rPr>
+            <w:noProof/>
+            <w:webHidden/>
+          </w:rPr>
+          <w:fldChar w:fldCharType="end"/>
+        </w:r>
+      </w:hyperlink>
+    </w:p>
+    <w:p>
+      <w:pPr>
+        <w:pStyle w:val="TOC5"/>
+        <w:tabs>
+          <w:tab w:val="right" w:leader="dot" w:pos="9170"/>
+        </w:tabs>
+        <w:rPr>
+          <w:rFonts w:asciiTheme="minorHAnsi" w:eastAsiaTheme="minorEastAsia" w:hAnsiTheme="minorHAnsi" w:cstheme="minorBidi"/>
+          <w:noProof/>
+          <w:sz w:val="22"/>
+          <w:szCs w:val="22"/>
+        </w:rPr>
+      </w:pPr>
+      <w:hyperlink w:anchor="_Toc472338923" w:history="1">
+        <w:r>
+          <w:rPr>
+            <w:rStyle w:val="Hyperlink"/>
+            <w:noProof/>
+          </w:rPr>
+          <w:t>1.3.2.4. Reservation Barrier</w:t>
+        </w:r>
+        <w:r>
+          <w:rPr>
+            <w:noProof/>
+            <w:webHidden/>
+          </w:rPr>
+          <w:tab/>
+        </w:r>
+        <w:r>
+          <w:rPr>
+            <w:noProof/>
+            <w:webHidden/>
+          </w:rPr>
+          <w:fldChar w:fldCharType="begin"/>
+        </w:r>
+        <w:r>
+          <w:rPr>
+            <w:noProof/>
+            <w:webHidden/>
+          </w:rPr>
+          <w:instrText xml:space="preserve"> PAGEREF _Toc472338923 \h </w:instrText>
+        </w:r>
+        <w:r>
+          <w:rPr>
+            <w:noProof/>
+            <w:webHidden/>
+          </w:rPr>
+        </w:r>
+        <w:r>
+          <w:rPr>
+            <w:noProof/>
+            <w:webHidden/>
+          </w:rPr>
+          <w:fldChar w:fldCharType="separate"/>
+        </w:r>
+        <w:r>
+          <w:rPr>
+            <w:noProof/>
+            <w:webHidden/>
+          </w:rPr>
+          <w:t>5</w:t>
+        </w:r>
+        <w:r>
+          <w:rPr>
+            <w:noProof/>
+            <w:webHidden/>
+          </w:rPr>
+          <w:fldChar w:fldCharType="end"/>
+        </w:r>
+      </w:hyperlink>
+    </w:p>
+    <w:p>
+      <w:pPr>
+        <w:pStyle w:val="TOC5"/>
+        <w:tabs>
+          <w:tab w:val="right" w:leader="dot" w:pos="9170"/>
+        </w:tabs>
+        <w:rPr>
+          <w:rFonts w:asciiTheme="minorHAnsi" w:eastAsiaTheme="minorEastAsia" w:hAnsiTheme="minorHAnsi" w:cstheme="minorBidi"/>
+          <w:noProof/>
+          <w:sz w:val="22"/>
+          <w:szCs w:val="22"/>
+        </w:rPr>
+      </w:pPr>
+      <w:hyperlink w:anchor="_Toc472338924" w:history="1">
+        <w:r>
+          <w:rPr>
+            <w:rStyle w:val="Hyperlink"/>
+            <w:noProof/>
+          </w:rPr>
+          <w:t>1.3.2.5. Central Control Unit</w:t>
+        </w:r>
+        <w:r>
+          <w:rPr>
+            <w:noProof/>
+            <w:webHidden/>
+          </w:rPr>
+          <w:tab/>
+        </w:r>
+        <w:r>
+          <w:rPr>
+            <w:noProof/>
+            <w:webHidden/>
+          </w:rPr>
+          <w:fldChar w:fldCharType="begin"/>
+        </w:r>
+        <w:r>
+          <w:rPr>
+            <w:noProof/>
+            <w:webHidden/>
+          </w:rPr>
+          <w:instrText xml:space="preserve"> PAGEREF _Toc472338924 \h </w:instrText>
+        </w:r>
+        <w:r>
+          <w:rPr>
+            <w:noProof/>
+            <w:webHidden/>
+          </w:rPr>
+        </w:r>
+        <w:r>
+          <w:rPr>
+            <w:noProof/>
+            <w:webHidden/>
+          </w:rPr>
+          <w:fldChar w:fldCharType="separate"/>
+        </w:r>
+        <w:r>
+          <w:rPr>
+            <w:noProof/>
+            <w:webHidden/>
+          </w:rPr>
+          <w:t>5</w:t>
+        </w:r>
+        <w:r>
+          <w:rPr>
+            <w:noProof/>
+            <w:webHidden/>
+          </w:rPr>
+          <w:fldChar w:fldCharType="end"/>
+        </w:r>
+      </w:hyperlink>
+    </w:p>
+    <w:p>
+      <w:pPr>
+        <w:pStyle w:val="TOC5"/>
+        <w:tabs>
+          <w:tab w:val="right" w:leader="dot" w:pos="9170"/>
+        </w:tabs>
+        <w:rPr>
+          <w:rFonts w:asciiTheme="minorHAnsi" w:eastAsiaTheme="minorEastAsia" w:hAnsiTheme="minorHAnsi" w:cstheme="minorBidi"/>
+          <w:noProof/>
+          <w:sz w:val="22"/>
+          <w:szCs w:val="22"/>
+        </w:rPr>
+      </w:pPr>
+      <w:hyperlink w:anchor="_Toc472338925" w:history="1">
+        <w:r>
+          <w:rPr>
+            <w:rStyle w:val="Hyperlink"/>
+            <w:noProof/>
+          </w:rPr>
+          <w:t>1.3.2.6. Web API Server</w:t>
+        </w:r>
+        <w:r>
+          <w:rPr>
+            <w:noProof/>
+            <w:webHidden/>
+          </w:rPr>
+          <w:tab/>
+        </w:r>
+        <w:r>
+          <w:rPr>
+            <w:noProof/>
+            <w:webHidden/>
+          </w:rPr>
+          <w:fldChar w:fldCharType="begin"/>
+        </w:r>
+        <w:r>
+          <w:rPr>
+            <w:noProof/>
+            <w:webHidden/>
+          </w:rPr>
+          <w:instrText xml:space="preserve"> PAGEREF _Toc472338925 \h </w:instrText>
+        </w:r>
+        <w:r>
+          <w:rPr>
+            <w:noProof/>
+            <w:webHidden/>
+          </w:rPr>
+        </w:r>
+        <w:r>
+          <w:rPr>
+            <w:noProof/>
+            <w:webHidden/>
+          </w:rPr>
+          <w:fldChar w:fldCharType="separate"/>
+        </w:r>
+        <w:r>
+          <w:rPr>
+            <w:noProof/>
+            <w:webHidden/>
+          </w:rPr>
+          <w:t>5</w:t>
+        </w:r>
+        <w:r>
+          <w:rPr>
+            <w:noProof/>
+            <w:webHidden/>
+          </w:rPr>
+          <w:fldChar w:fldCharType="end"/>
+        </w:r>
+      </w:hyperlink>
+    </w:p>
+    <w:p>
+      <w:pPr>
+        <w:pStyle w:val="TOC5"/>
+        <w:tabs>
+          <w:tab w:val="right" w:leader="dot" w:pos="9170"/>
+        </w:tabs>
+        <w:rPr>
+          <w:rFonts w:asciiTheme="minorHAnsi" w:eastAsiaTheme="minorEastAsia" w:hAnsiTheme="minorHAnsi" w:cstheme="minorBidi"/>
+          <w:noProof/>
+          <w:sz w:val="22"/>
+          <w:szCs w:val="22"/>
+        </w:rPr>
+      </w:pPr>
+      <w:hyperlink w:anchor="_Toc472338926" w:history="1">
+        <w:r>
+          <w:rPr>
+            <w:rStyle w:val="Hyperlink"/>
+            <w:noProof/>
+          </w:rPr>
+          <w:t>1.3.2.7. Mobile Application</w:t>
+        </w:r>
+        <w:r>
+          <w:rPr>
+            <w:noProof/>
+            <w:webHidden/>
+          </w:rPr>
+          <w:tab/>
+        </w:r>
+        <w:r>
+          <w:rPr>
+            <w:noProof/>
+            <w:webHidden/>
+          </w:rPr>
+          <w:fldChar w:fldCharType="begin"/>
+        </w:r>
+        <w:r>
+          <w:rPr>
+            <w:noProof/>
+            <w:webHidden/>
+          </w:rPr>
+          <w:instrText xml:space="preserve"> PAGEREF _Toc472338926 \h </w:instrText>
+        </w:r>
+        <w:r>
+          <w:rPr>
+            <w:noProof/>
+            <w:webHidden/>
+          </w:rPr>
+        </w:r>
+        <w:r>
+          <w:rPr>
+            <w:noProof/>
+            <w:webHidden/>
+          </w:rPr>
+          <w:fldChar w:fldCharType="separate"/>
+        </w:r>
+        <w:r>
+          <w:rPr>
+            <w:noProof/>
+            <w:webHidden/>
+          </w:rPr>
+          <w:t>5</w:t>
         </w:r>
         <w:r>
           <w:rPr>
@@ -1584,7 +2081,7 @@
           <w:szCs w:val="22"/>
         </w:rPr>
       </w:pPr>
-      <w:hyperlink w:anchor="_Toc472267080" w:history="1">
+      <w:hyperlink w:anchor="_Toc472338927" w:history="1">
         <w:r>
           <w:rPr>
             <w:rStyle w:val="Hyperlink"/>
@@ -1611,7 +2108,7 @@
             <w:noProof/>
             <w:webHidden/>
           </w:rPr>
-          <w:instrText xml:space="preserve"> PAGEREF _Toc472267080 \h </w:instrText>
+          <w:instrText xml:space="preserve"> PAGEREF _Toc472338927 \h </w:instrText>
         </w:r>
         <w:r>
           <w:rPr>
@@ -1631,7 +2128,7 @@
             <w:noProof/>
             <w:webHidden/>
           </w:rPr>
-          <w:t>4</w:t>
+          <w:t>5</w:t>
         </w:r>
         <w:r>
           <w:rPr>
@@ -1655,7 +2152,7 @@
           <w:szCs w:val="22"/>
         </w:rPr>
       </w:pPr>
-      <w:hyperlink w:anchor="_Toc472267081" w:history="1">
+      <w:hyperlink w:anchor="_Toc472338928" w:history="1">
         <w:r>
           <w:rPr>
             <w:rStyle w:val="Hyperlink"/>
@@ -1682,7 +2179,7 @@
             <w:noProof/>
             <w:webHidden/>
           </w:rPr>
-          <w:instrText xml:space="preserve"> PAGEREF _Toc472267081 \h </w:instrText>
+          <w:instrText xml:space="preserve"> PAGEREF _Toc472338928 \h </w:instrText>
         </w:r>
         <w:r>
           <w:rPr>
@@ -1702,7 +2199,7 @@
             <w:noProof/>
             <w:webHidden/>
           </w:rPr>
-          <w:t>4</w:t>
+          <w:t>5</w:t>
         </w:r>
         <w:r>
           <w:rPr>
@@ -1726,7 +2223,7 @@
           <w:szCs w:val="22"/>
         </w:rPr>
       </w:pPr>
-      <w:hyperlink w:anchor="_Toc472267082" w:history="1">
+      <w:hyperlink w:anchor="_Toc472338929" w:history="1">
         <w:r>
           <w:rPr>
             <w:rStyle w:val="Hyperlink"/>
@@ -1753,7 +2250,7 @@
             <w:noProof/>
             <w:webHidden/>
           </w:rPr>
-          <w:instrText xml:space="preserve"> PAGEREF _Toc472267082 \h </w:instrText>
+          <w:instrText xml:space="preserve"> PAGEREF _Toc472338929 \h </w:instrText>
         </w:r>
         <w:r>
           <w:rPr>
@@ -1773,7 +2270,7 @@
             <w:noProof/>
             <w:webHidden/>
           </w:rPr>
-          <w:t>4</w:t>
+          <w:t>5</w:t>
         </w:r>
         <w:r>
           <w:rPr>
@@ -1797,7 +2294,7 @@
           <w:szCs w:val="22"/>
         </w:rPr>
       </w:pPr>
-      <w:hyperlink w:anchor="_Toc472267083" w:history="1">
+      <w:hyperlink w:anchor="_Toc472338930" w:history="1">
         <w:r>
           <w:rPr>
             <w:rStyle w:val="Hyperlink"/>
@@ -1824,7 +2321,7 @@
             <w:noProof/>
             <w:webHidden/>
           </w:rPr>
-          <w:instrText xml:space="preserve"> PAGEREF _Toc472267083 \h </w:instrText>
+          <w:instrText xml:space="preserve"> PAGEREF _Toc472338930 \h </w:instrText>
         </w:r>
         <w:r>
           <w:rPr>
@@ -1844,7 +2341,7 @@
             <w:noProof/>
             <w:webHidden/>
           </w:rPr>
-          <w:t>4</w:t>
+          <w:t>5</w:t>
         </w:r>
         <w:r>
           <w:rPr>
@@ -1868,7 +2365,7 @@
           <w:szCs w:val="22"/>
         </w:rPr>
       </w:pPr>
-      <w:hyperlink w:anchor="_Toc472267084" w:history="1">
+      <w:hyperlink w:anchor="_Toc472338931" w:history="1">
         <w:r>
           <w:rPr>
             <w:rStyle w:val="Hyperlink"/>
@@ -1895,7 +2392,7 @@
             <w:noProof/>
             <w:webHidden/>
           </w:rPr>
-          <w:instrText xml:space="preserve"> PAGEREF _Toc472267084 \h </w:instrText>
+          <w:instrText xml:space="preserve"> PAGEREF _Toc472338931 \h </w:instrText>
         </w:r>
         <w:r>
           <w:rPr>
@@ -1915,7 +2412,7 @@
             <w:noProof/>
             <w:webHidden/>
           </w:rPr>
-          <w:t>4</w:t>
+          <w:t>5</w:t>
         </w:r>
         <w:r>
           <w:rPr>
@@ -1939,7 +2436,7 @@
           <w:szCs w:val="22"/>
         </w:rPr>
       </w:pPr>
-      <w:hyperlink w:anchor="_Toc472267085" w:history="1">
+      <w:hyperlink w:anchor="_Toc472338932" w:history="1">
         <w:r>
           <w:rPr>
             <w:rStyle w:val="Hyperlink"/>
@@ -1966,7 +2463,7 @@
             <w:noProof/>
             <w:webHidden/>
           </w:rPr>
-          <w:instrText xml:space="preserve"> PAGEREF _Toc472267085 \h </w:instrText>
+          <w:instrText xml:space="preserve"> PAGEREF _Toc472338932 \h </w:instrText>
         </w:r>
         <w:r>
           <w:rPr>
@@ -1986,7 +2483,7 @@
             <w:noProof/>
             <w:webHidden/>
           </w:rPr>
-          <w:t>4</w:t>
+          <w:t>5</w:t>
         </w:r>
         <w:r>
           <w:rPr>
@@ -2010,7 +2507,7 @@
           <w:szCs w:val="22"/>
         </w:rPr>
       </w:pPr>
-      <w:hyperlink w:anchor="_Toc472267086" w:history="1">
+      <w:hyperlink w:anchor="_Toc472338933" w:history="1">
         <w:r>
           <w:rPr>
             <w:rStyle w:val="Hyperlink"/>
@@ -2037,7 +2534,7 @@
             <w:noProof/>
             <w:webHidden/>
           </w:rPr>
-          <w:instrText xml:space="preserve"> PAGEREF _Toc472267086 \h </w:instrText>
+          <w:instrText xml:space="preserve"> PAGEREF _Toc472338933 \h </w:instrText>
         </w:r>
         <w:r>
           <w:rPr>
@@ -2057,7 +2554,7 @@
             <w:noProof/>
             <w:webHidden/>
           </w:rPr>
-          <w:t>4</w:t>
+          <w:t>5</w:t>
         </w:r>
         <w:r>
           <w:rPr>
@@ -2081,7 +2578,7 @@
           <w:szCs w:val="22"/>
         </w:rPr>
       </w:pPr>
-      <w:hyperlink w:anchor="_Toc472267087" w:history="1">
+      <w:hyperlink w:anchor="_Toc472338934" w:history="1">
         <w:r>
           <w:rPr>
             <w:rStyle w:val="Hyperlink"/>
@@ -2108,7 +2605,7 @@
             <w:noProof/>
             <w:webHidden/>
           </w:rPr>
-          <w:instrText xml:space="preserve"> PAGEREF _Toc472267087 \h </w:instrText>
+          <w:instrText xml:space="preserve"> PAGEREF _Toc472338934 \h </w:instrText>
         </w:r>
         <w:r>
           <w:rPr>
@@ -2128,7 +2625,7 @@
             <w:noProof/>
             <w:webHidden/>
           </w:rPr>
-          <w:t>5</w:t>
+          <w:t>6</w:t>
         </w:r>
         <w:r>
           <w:rPr>
@@ -2152,7 +2649,7 @@
           <w:szCs w:val="22"/>
         </w:rPr>
       </w:pPr>
-      <w:hyperlink w:anchor="_Toc472267088" w:history="1">
+      <w:hyperlink w:anchor="_Toc472338935" w:history="1">
         <w:r>
           <w:rPr>
             <w:rStyle w:val="Hyperlink"/>
@@ -2179,7 +2676,7 @@
             <w:noProof/>
             <w:webHidden/>
           </w:rPr>
-          <w:instrText xml:space="preserve"> PAGEREF _Toc472267088 \h </w:instrText>
+          <w:instrText xml:space="preserve"> PAGEREF _Toc472338935 \h </w:instrText>
         </w:r>
         <w:r>
           <w:rPr>
@@ -2199,7 +2696,7 @@
             <w:noProof/>
             <w:webHidden/>
           </w:rPr>
-          <w:t>5</w:t>
+          <w:t>7</w:t>
         </w:r>
         <w:r>
           <w:rPr>
@@ -2223,7 +2720,7 @@
           <w:szCs w:val="22"/>
         </w:rPr>
       </w:pPr>
-      <w:hyperlink w:anchor="_Toc472267089" w:history="1">
+      <w:hyperlink w:anchor="_Toc472338936" w:history="1">
         <w:r>
           <w:rPr>
             <w:rStyle w:val="Hyperlink"/>
@@ -2250,7 +2747,7 @@
             <w:noProof/>
             <w:webHidden/>
           </w:rPr>
-          <w:instrText xml:space="preserve"> PAGEREF _Toc472267089 \h </w:instrText>
+          <w:instrText xml:space="preserve"> PAGEREF _Toc472338936 \h </w:instrText>
         </w:r>
         <w:r>
           <w:rPr>
@@ -2270,7 +2767,7 @@
             <w:noProof/>
             <w:webHidden/>
           </w:rPr>
-          <w:t>5</w:t>
+          <w:t>8</w:t>
         </w:r>
         <w:r>
           <w:rPr>
@@ -2294,13 +2791,13 @@
           <w:szCs w:val="22"/>
         </w:rPr>
       </w:pPr>
-      <w:hyperlink w:anchor="_Toc472267090" w:history="1">
+      <w:hyperlink w:anchor="_Toc472338937" w:history="1">
         <w:r>
           <w:rPr>
             <w:rStyle w:val="Hyperlink"/>
             <w:noProof/>
           </w:rPr>
-          <w:t>3.1. Software development life cycle</w:t>
+          <w:t>3.1. System development life cycle</w:t>
         </w:r>
         <w:r>
           <w:rPr>
@@ -2321,7 +2818,7 @@
             <w:noProof/>
             <w:webHidden/>
           </w:rPr>
-          <w:instrText xml:space="preserve"> PAGEREF _Toc472267090 \h </w:instrText>
+          <w:instrText xml:space="preserve"> PAGEREF _Toc472338937 \h </w:instrText>
         </w:r>
         <w:r>
           <w:rPr>
@@ -2341,7 +2838,7 @@
             <w:noProof/>
             <w:webHidden/>
           </w:rPr>
-          <w:t>5</w:t>
+          <w:t>8</w:t>
         </w:r>
         <w:r>
           <w:rPr>
@@ -2365,13 +2862,13 @@
           <w:szCs w:val="22"/>
         </w:rPr>
       </w:pPr>
-      <w:hyperlink w:anchor="_Toc472267091" w:history="1">
+      <w:hyperlink w:anchor="_Toc472338938" w:history="1">
         <w:r>
           <w:rPr>
             <w:rStyle w:val="Hyperlink"/>
             <w:noProof/>
           </w:rPr>
-          <w:t>3.2. Phase Detail</w:t>
+          <w:t>3.2. Plan Detail</w:t>
         </w:r>
         <w:r>
           <w:rPr>
@@ -2392,7 +2889,7 @@
             <w:noProof/>
             <w:webHidden/>
           </w:rPr>
-          <w:instrText xml:space="preserve"> PAGEREF _Toc472267091 \h </w:instrText>
+          <w:instrText xml:space="preserve"> PAGEREF _Toc472338938 \h </w:instrText>
         </w:r>
         <w:r>
           <w:rPr>
@@ -2412,7 +2909,7 @@
             <w:noProof/>
             <w:webHidden/>
           </w:rPr>
-          <w:t>5</w:t>
+          <w:t>10</w:t>
         </w:r>
         <w:r>
           <w:rPr>
@@ -2436,7 +2933,7 @@
           <w:szCs w:val="22"/>
         </w:rPr>
       </w:pPr>
-      <w:hyperlink w:anchor="_Toc472267092" w:history="1">
+      <w:hyperlink w:anchor="_Toc472338939" w:history="1">
         <w:r>
           <w:rPr>
             <w:rStyle w:val="Hyperlink"/>
@@ -2463,7 +2960,7 @@
             <w:noProof/>
             <w:webHidden/>
           </w:rPr>
-          <w:instrText xml:space="preserve"> PAGEREF _Toc472267092 \h </w:instrText>
+          <w:instrText xml:space="preserve"> PAGEREF _Toc472338939 \h </w:instrText>
         </w:r>
         <w:r>
           <w:rPr>
@@ -2483,7 +2980,7 @@
             <w:noProof/>
             <w:webHidden/>
           </w:rPr>
-          <w:t>5</w:t>
+          <w:t>13</w:t>
         </w:r>
         <w:r>
           <w:rPr>
@@ -2507,7 +3004,7 @@
           <w:szCs w:val="22"/>
         </w:rPr>
       </w:pPr>
-      <w:hyperlink w:anchor="_Toc472267093" w:history="1">
+      <w:hyperlink w:anchor="_Toc472338940" w:history="1">
         <w:r>
           <w:rPr>
             <w:rStyle w:val="Hyperlink"/>
@@ -2534,7 +3031,7 @@
             <w:noProof/>
             <w:webHidden/>
           </w:rPr>
-          <w:instrText xml:space="preserve"> PAGEREF _Toc472267093 \h </w:instrText>
+          <w:instrText xml:space="preserve"> PAGEREF _Toc472338940 \h </w:instrText>
         </w:r>
         <w:r>
           <w:rPr>
@@ -2554,7 +3051,7 @@
             <w:noProof/>
             <w:webHidden/>
           </w:rPr>
-          <w:t>5</w:t>
+          <w:t>13</w:t>
         </w:r>
         <w:r>
           <w:rPr>
@@ -2582,7 +3079,7 @@
       <w:pPr>
         <w:pStyle w:val="Heading1"/>
       </w:pPr>
-      <w:bookmarkStart w:id="2" w:name="_Toc472267070"/>
+      <w:bookmarkStart w:id="2" w:name="_Toc472338910"/>
       <w:r>
         <w:lastRenderedPageBreak/>
         <w:t>List of Tables</w:t>
@@ -2611,7 +3108,7 @@
       <w:r>
         <w:fldChar w:fldCharType="separate"/>
       </w:r>
-      <w:hyperlink w:anchor="_Toc472267064" w:history="1">
+      <w:hyperlink w:anchor="_Toc472338902" w:history="1">
         <w:r>
           <w:rPr>
             <w:rStyle w:val="Hyperlink"/>
@@ -2638,7 +3135,7 @@
             <w:noProof/>
             <w:webHidden/>
           </w:rPr>
-          <w:instrText xml:space="preserve"> PAGEREF _Toc472267064 \h </w:instrText>
+          <w:instrText xml:space="preserve"> PAGEREF _Toc472338902 \h </w:instrText>
         </w:r>
         <w:r>
           <w:rPr>
@@ -2658,7 +3155,7 @@
             <w:noProof/>
             <w:webHidden/>
           </w:rPr>
-          <w:t>2</w:t>
+          <w:t>3</w:t>
         </w:r>
         <w:r>
           <w:rPr>
@@ -2682,7 +3179,7 @@
           <w:szCs w:val="22"/>
         </w:rPr>
       </w:pPr>
-      <w:hyperlink w:anchor="_Toc472267065" w:history="1">
+      <w:hyperlink w:anchor="_Toc472338903" w:history="1">
         <w:r>
           <w:rPr>
             <w:rStyle w:val="Hyperlink"/>
@@ -2709,7 +3206,7 @@
             <w:noProof/>
             <w:webHidden/>
           </w:rPr>
-          <w:instrText xml:space="preserve"> PAGEREF _Toc472267065 \h </w:instrText>
+          <w:instrText xml:space="preserve"> PAGEREF _Toc472338903 \h </w:instrText>
         </w:r>
         <w:r>
           <w:rPr>
@@ -2729,7 +3226,7 @@
             <w:noProof/>
             <w:webHidden/>
           </w:rPr>
-          <w:t>5</w:t>
+          <w:t>7</w:t>
         </w:r>
         <w:r>
           <w:rPr>
@@ -2739,19 +3236,6 @@
           <w:fldChar w:fldCharType="end"/>
         </w:r>
       </w:hyperlink>
-    </w:p>
-    <w:p>
-      <w:pPr>
-        <w:pStyle w:val="Heading1"/>
-      </w:pPr>
-      <w:r>
-        <w:fldChar w:fldCharType="end"/>
-      </w:r>
-      <w:bookmarkStart w:id="3" w:name="_Toc472267071"/>
-      <w:r>
-        <w:t>List of Figures</w:t>
-      </w:r>
-      <w:bookmarkEnd w:id="3"/>
     </w:p>
     <w:p>
       <w:pPr>
@@ -2766,6 +3250,303 @@
           <w:szCs w:val="22"/>
         </w:rPr>
       </w:pPr>
+      <w:hyperlink w:anchor="_Toc472338904" w:history="1">
+        <w:r>
+          <w:rPr>
+            <w:rStyle w:val="Hyperlink"/>
+            <w:noProof/>
+          </w:rPr>
+          <w:t>Table 3: Tools</w:t>
+        </w:r>
+        <w:r>
+          <w:rPr>
+            <w:noProof/>
+            <w:webHidden/>
+          </w:rPr>
+          <w:tab/>
+        </w:r>
+        <w:r>
+          <w:rPr>
+            <w:noProof/>
+            <w:webHidden/>
+          </w:rPr>
+          <w:fldChar w:fldCharType="begin"/>
+        </w:r>
+        <w:r>
+          <w:rPr>
+            <w:noProof/>
+            <w:webHidden/>
+          </w:rPr>
+          <w:instrText xml:space="preserve"> PAGEREF _Toc472338904 \h </w:instrText>
+        </w:r>
+        <w:r>
+          <w:rPr>
+            <w:noProof/>
+            <w:webHidden/>
+          </w:rPr>
+        </w:r>
+        <w:r>
+          <w:rPr>
+            <w:noProof/>
+            <w:webHidden/>
+          </w:rPr>
+          <w:fldChar w:fldCharType="separate"/>
+        </w:r>
+        <w:r>
+          <w:rPr>
+            <w:noProof/>
+            <w:webHidden/>
+          </w:rPr>
+          <w:t>7</w:t>
+        </w:r>
+        <w:r>
+          <w:rPr>
+            <w:noProof/>
+            <w:webHidden/>
+          </w:rPr>
+          <w:fldChar w:fldCharType="end"/>
+        </w:r>
+      </w:hyperlink>
+    </w:p>
+    <w:p>
+      <w:pPr>
+        <w:pStyle w:val="TableofFigures"/>
+        <w:tabs>
+          <w:tab w:val="right" w:leader="dot" w:pos="9170"/>
+        </w:tabs>
+        <w:rPr>
+          <w:rFonts w:asciiTheme="minorHAnsi" w:eastAsiaTheme="minorEastAsia" w:hAnsiTheme="minorHAnsi" w:cstheme="minorBidi"/>
+          <w:noProof/>
+          <w:sz w:val="22"/>
+          <w:szCs w:val="22"/>
+        </w:rPr>
+      </w:pPr>
+      <w:hyperlink w:anchor="_Toc472338905" w:history="1">
+        <w:r>
+          <w:rPr>
+            <w:rStyle w:val="Hyperlink"/>
+            <w:noProof/>
+          </w:rPr>
+          <w:t>Table 4: Techniques</w:t>
+        </w:r>
+        <w:r>
+          <w:rPr>
+            <w:noProof/>
+            <w:webHidden/>
+          </w:rPr>
+          <w:tab/>
+        </w:r>
+        <w:r>
+          <w:rPr>
+            <w:noProof/>
+            <w:webHidden/>
+          </w:rPr>
+          <w:fldChar w:fldCharType="begin"/>
+        </w:r>
+        <w:r>
+          <w:rPr>
+            <w:noProof/>
+            <w:webHidden/>
+          </w:rPr>
+          <w:instrText xml:space="preserve"> PAGEREF _Toc472338905 \h </w:instrText>
+        </w:r>
+        <w:r>
+          <w:rPr>
+            <w:noProof/>
+            <w:webHidden/>
+          </w:rPr>
+        </w:r>
+        <w:r>
+          <w:rPr>
+            <w:noProof/>
+            <w:webHidden/>
+          </w:rPr>
+          <w:fldChar w:fldCharType="separate"/>
+        </w:r>
+        <w:r>
+          <w:rPr>
+            <w:noProof/>
+            <w:webHidden/>
+          </w:rPr>
+          <w:t>8</w:t>
+        </w:r>
+        <w:r>
+          <w:rPr>
+            <w:noProof/>
+            <w:webHidden/>
+          </w:rPr>
+          <w:fldChar w:fldCharType="end"/>
+        </w:r>
+      </w:hyperlink>
+    </w:p>
+    <w:p>
+      <w:pPr>
+        <w:pStyle w:val="TableofFigures"/>
+        <w:tabs>
+          <w:tab w:val="right" w:leader="dot" w:pos="9170"/>
+        </w:tabs>
+        <w:rPr>
+          <w:rFonts w:asciiTheme="minorHAnsi" w:eastAsiaTheme="minorEastAsia" w:hAnsiTheme="minorHAnsi" w:cstheme="minorBidi"/>
+          <w:noProof/>
+          <w:sz w:val="22"/>
+          <w:szCs w:val="22"/>
+        </w:rPr>
+      </w:pPr>
+      <w:hyperlink w:anchor="_Toc472338906" w:history="1">
+        <w:r>
+          <w:rPr>
+            <w:rStyle w:val="Hyperlink"/>
+            <w:noProof/>
+          </w:rPr>
+          <w:t>Table 5: System Development Life Cycle</w:t>
+        </w:r>
+        <w:r>
+          <w:rPr>
+            <w:noProof/>
+            <w:webHidden/>
+          </w:rPr>
+          <w:tab/>
+        </w:r>
+        <w:r>
+          <w:rPr>
+            <w:noProof/>
+            <w:webHidden/>
+          </w:rPr>
+          <w:fldChar w:fldCharType="begin"/>
+        </w:r>
+        <w:r>
+          <w:rPr>
+            <w:noProof/>
+            <w:webHidden/>
+          </w:rPr>
+          <w:instrText xml:space="preserve"> PAGEREF _Toc472338906 \h </w:instrText>
+        </w:r>
+        <w:r>
+          <w:rPr>
+            <w:noProof/>
+            <w:webHidden/>
+          </w:rPr>
+        </w:r>
+        <w:r>
+          <w:rPr>
+            <w:noProof/>
+            <w:webHidden/>
+          </w:rPr>
+          <w:fldChar w:fldCharType="separate"/>
+        </w:r>
+        <w:r>
+          <w:rPr>
+            <w:noProof/>
+            <w:webHidden/>
+          </w:rPr>
+          <w:t>9</w:t>
+        </w:r>
+        <w:r>
+          <w:rPr>
+            <w:noProof/>
+            <w:webHidden/>
+          </w:rPr>
+          <w:fldChar w:fldCharType="end"/>
+        </w:r>
+      </w:hyperlink>
+    </w:p>
+    <w:p>
+      <w:pPr>
+        <w:pStyle w:val="TableofFigures"/>
+        <w:tabs>
+          <w:tab w:val="right" w:leader="dot" w:pos="9170"/>
+        </w:tabs>
+        <w:rPr>
+          <w:rFonts w:asciiTheme="minorHAnsi" w:eastAsiaTheme="minorEastAsia" w:hAnsiTheme="minorHAnsi" w:cstheme="minorBidi"/>
+          <w:noProof/>
+          <w:sz w:val="22"/>
+          <w:szCs w:val="22"/>
+        </w:rPr>
+      </w:pPr>
+      <w:hyperlink w:anchor="_Toc472338907" w:history="1">
+        <w:r>
+          <w:rPr>
+            <w:rStyle w:val="Hyperlink"/>
+            <w:noProof/>
+          </w:rPr>
+          <w:t>Table 6: System Development Detail Plan</w:t>
+        </w:r>
+        <w:r>
+          <w:rPr>
+            <w:noProof/>
+            <w:webHidden/>
+          </w:rPr>
+          <w:tab/>
+        </w:r>
+        <w:r>
+          <w:rPr>
+            <w:noProof/>
+            <w:webHidden/>
+          </w:rPr>
+          <w:fldChar w:fldCharType="begin"/>
+        </w:r>
+        <w:r>
+          <w:rPr>
+            <w:noProof/>
+            <w:webHidden/>
+          </w:rPr>
+          <w:instrText xml:space="preserve"> PAGEREF _Toc472338907 \h </w:instrText>
+        </w:r>
+        <w:r>
+          <w:rPr>
+            <w:noProof/>
+            <w:webHidden/>
+          </w:rPr>
+        </w:r>
+        <w:r>
+          <w:rPr>
+            <w:noProof/>
+            <w:webHidden/>
+          </w:rPr>
+          <w:fldChar w:fldCharType="separate"/>
+        </w:r>
+        <w:r>
+          <w:rPr>
+            <w:noProof/>
+            <w:webHidden/>
+          </w:rPr>
+          <w:t>12</w:t>
+        </w:r>
+        <w:r>
+          <w:rPr>
+            <w:noProof/>
+            <w:webHidden/>
+          </w:rPr>
+          <w:fldChar w:fldCharType="end"/>
+        </w:r>
+      </w:hyperlink>
+    </w:p>
+    <w:p>
+      <w:pPr>
+        <w:pStyle w:val="Heading1"/>
+      </w:pPr>
+      <w:r>
+        <w:fldChar w:fldCharType="end"/>
+      </w:r>
+      <w:bookmarkStart w:id="3" w:name="_Toc472338911"/>
+      <w:r>
+        <w:t>List of Figures</w:t>
+      </w:r>
+      <w:bookmarkEnd w:id="3"/>
+    </w:p>
+    <w:p>
+      <w:pPr>
+        <w:pStyle w:val="TableofFigures"/>
+        <w:tabs>
+          <w:tab w:val="right" w:leader="dot" w:pos="9170"/>
+        </w:tabs>
+        <w:rPr>
+          <w:rFonts w:asciiTheme="minorHAnsi" w:eastAsiaTheme="minorEastAsia" w:hAnsiTheme="minorHAnsi" w:cstheme="minorBidi"/>
+          <w:noProof/>
+          <w:sz w:val="22"/>
+          <w:szCs w:val="22"/>
+        </w:rPr>
+      </w:pPr>
       <w:r>
         <w:fldChar w:fldCharType="begin"/>
       </w:r>
@@ -2775,7 +3556,7 @@
       <w:r>
         <w:fldChar w:fldCharType="separate"/>
       </w:r>
-      <w:hyperlink w:anchor="_Toc472267059" w:history="1">
+      <w:hyperlink w:anchor="_Toc472338908" w:history="1">
         <w:r>
           <w:rPr>
             <w:rStyle w:val="Hyperlink"/>
@@ -2802,7 +3583,7 @@
             <w:noProof/>
             <w:webHidden/>
           </w:rPr>
-          <w:instrText xml:space="preserve"> PAGEREF _Toc472267059 \h </w:instrText>
+          <w:instrText xml:space="preserve"> PAGEREF _Toc472338908 \h </w:instrText>
         </w:r>
         <w:r>
           <w:rPr>
@@ -2822,7 +3603,7 @@
             <w:noProof/>
             <w:webHidden/>
           </w:rPr>
-          <w:t>4</w:t>
+          <w:t>6</w:t>
         </w:r>
         <w:r>
           <w:rPr>
@@ -2840,7 +3621,7 @@
       <w:r>
         <w:fldChar w:fldCharType="end"/>
       </w:r>
-      <w:bookmarkStart w:id="4" w:name="_Toc472267072"/>
+      <w:bookmarkStart w:id="4" w:name="_Toc472338912"/>
       <w:r>
         <w:t>Definitions, Acronyms and Abbreviations</w:t>
       </w:r>
@@ -3000,7 +3781,7 @@
           <w:b/>
         </w:rPr>
       </w:pPr>
-      <w:bookmarkStart w:id="5" w:name="_Toc472267064"/>
+      <w:bookmarkStart w:id="5" w:name="_Toc472338902"/>
       <w:r>
         <w:t xml:space="preserve">Table </w:t>
       </w:r>
@@ -3037,7 +3818,7 @@
       <w:r>
         <w:br w:type="page"/>
       </w:r>
-      <w:bookmarkStart w:id="6" w:name="_Toc472267073"/>
+      <w:bookmarkStart w:id="6" w:name="_Toc472338913"/>
       <w:r>
         <w:lastRenderedPageBreak/>
         <w:t>B. Software-Hardware Project Management Plan</w:t>
@@ -3048,7 +3829,7 @@
       <w:pPr>
         <w:pStyle w:val="Heading2"/>
       </w:pPr>
-      <w:bookmarkStart w:id="7" w:name="_Toc472267074"/>
+      <w:bookmarkStart w:id="7" w:name="_Toc472338914"/>
       <w:r>
         <w:t>Problem Definition</w:t>
       </w:r>
@@ -3058,7 +3839,7 @@
       <w:pPr>
         <w:pStyle w:val="Heading3"/>
       </w:pPr>
-      <w:bookmarkStart w:id="8" w:name="_Toc472267075"/>
+      <w:bookmarkStart w:id="8" w:name="_Toc472338915"/>
       <w:r>
         <w:t>Name of this Capstone Project</w:t>
       </w:r>
@@ -3092,7 +3873,7 @@
       <w:pPr>
         <w:pStyle w:val="Heading3"/>
       </w:pPr>
-      <w:bookmarkStart w:id="9" w:name="_Toc472267076"/>
+      <w:bookmarkStart w:id="9" w:name="_Toc472338916"/>
       <w:r>
         <w:t>Problem Abstract</w:t>
       </w:r>
@@ -3130,7 +3911,7 @@
       <w:pPr>
         <w:pStyle w:val="Heading3"/>
       </w:pPr>
-      <w:bookmarkStart w:id="10" w:name="_Toc472267077"/>
+      <w:bookmarkStart w:id="10" w:name="_Toc472338917"/>
       <w:r>
         <w:t>Project Overview</w:t>
       </w:r>
@@ -3140,7 +3921,7 @@
       <w:pPr>
         <w:pStyle w:val="Heading4"/>
       </w:pPr>
-      <w:bookmarkStart w:id="11" w:name="_Toc472267078"/>
+      <w:bookmarkStart w:id="11" w:name="_Toc472338918"/>
       <w:r>
         <w:t>Current Situation</w:t>
       </w:r>
@@ -3228,7 +4009,7 @@
       <w:pPr>
         <w:pStyle w:val="Heading4"/>
       </w:pPr>
-      <w:bookmarkStart w:id="12" w:name="_Toc472267079"/>
+      <w:bookmarkStart w:id="12" w:name="_Toc472338919"/>
       <w:r>
         <w:lastRenderedPageBreak/>
         <w:t>The Proposed System</w:t>
@@ -3236,74 +4017,171 @@
       <w:bookmarkEnd w:id="12"/>
     </w:p>
     <w:p>
+      <w:r>
+        <w:t xml:space="preserve">Based on the result of our research, we propose the following solution: </w:t>
+      </w:r>
+      <w:r>
+        <w:t>A</w:t>
+      </w:r>
+      <w:r>
+        <w:t xml:space="preserve"> </w:t>
+      </w:r>
+      <w:r>
+        <w:t>Parking Guidance System based on Internet of Things that utilize the RF wireless technology to communicate between components. The system consists of Detectors, Indicator LED, Information LED Displays, Reservation Barrier, Central Control Unit, Web API Server and a Mobile Application.</w:t>
+      </w:r>
+    </w:p>
+    <w:p>
+      <w:r>
+        <w:t>After the Detector detect a car in the parking lot, it will send a signal to the Central Control Unit (CCU). The CCU will command the Indicator LED above that parking lot change to occupied color, update all related Information LED Displays, send a message to Web API Server to update information of parking lot on the server and Mobile Application.</w:t>
+      </w:r>
+      <w:r>
+        <w:t xml:space="preserve"> </w:t>
+      </w:r>
+    </w:p>
+    <w:p>
+      <w:r>
+        <w:t>In case of users want to reserve a parking lot in the parking area, they can use the Mobile Application to make a reservation. The Web API Server will update the database based on the reservation and the Reservation Barrier will lock the reserved parking lot.</w:t>
+      </w:r>
+    </w:p>
+    <w:p>
+      <w:pPr>
+        <w:pStyle w:val="Heading5"/>
+      </w:pPr>
+      <w:bookmarkStart w:id="13" w:name="_Toc472338920"/>
+      <w:r>
+        <w:t>Detectors</w:t>
+      </w:r>
+      <w:bookmarkEnd w:id="13"/>
+    </w:p>
+    <w:p>
+      <w:pPr>
+        <w:pStyle w:val="Heading5"/>
+      </w:pPr>
+      <w:bookmarkStart w:id="14" w:name="_Toc472338921"/>
+      <w:r>
+        <w:t>Indicator LED</w:t>
+      </w:r>
+      <w:bookmarkEnd w:id="14"/>
+    </w:p>
+    <w:p>
+      <w:pPr>
+        <w:pStyle w:val="Heading5"/>
+      </w:pPr>
+      <w:bookmarkStart w:id="15" w:name="_Toc472338922"/>
+      <w:r>
+        <w:t>Information LED Displays</w:t>
+      </w:r>
+      <w:bookmarkEnd w:id="15"/>
+    </w:p>
+    <w:p>
+      <w:pPr>
+        <w:pStyle w:val="Heading5"/>
+      </w:pPr>
+      <w:bookmarkStart w:id="16" w:name="_Toc472338923"/>
+      <w:r>
+        <w:t>Reservation Barrier</w:t>
+      </w:r>
+      <w:bookmarkEnd w:id="16"/>
+    </w:p>
+    <w:p>
+      <w:pPr>
+        <w:pStyle w:val="Heading5"/>
+      </w:pPr>
+      <w:bookmarkStart w:id="17" w:name="_Toc472338924"/>
+      <w:r>
+        <w:t>Central Control Unit</w:t>
+      </w:r>
+      <w:bookmarkEnd w:id="17"/>
+    </w:p>
+    <w:p>
+      <w:pPr>
+        <w:pStyle w:val="Heading5"/>
+      </w:pPr>
+      <w:bookmarkStart w:id="18" w:name="_Toc472338925"/>
+      <w:r>
+        <w:t>Web API Server</w:t>
+      </w:r>
+      <w:bookmarkEnd w:id="18"/>
+    </w:p>
+    <w:p>
+      <w:pPr>
+        <w:pStyle w:val="Heading5"/>
+      </w:pPr>
+      <w:bookmarkStart w:id="19" w:name="_Toc472338926"/>
+      <w:r>
+        <w:t>Mobile Application</w:t>
+      </w:r>
+      <w:bookmarkEnd w:id="19"/>
+    </w:p>
+    <w:p>
       <w:pPr>
         <w:pStyle w:val="Heading4"/>
       </w:pPr>
-      <w:bookmarkStart w:id="13" w:name="_Toc472267080"/>
+      <w:bookmarkStart w:id="20" w:name="_Toc472338927"/>
       <w:r>
         <w:t>Boundaries of the System</w:t>
       </w:r>
-      <w:bookmarkEnd w:id="13"/>
+      <w:bookmarkEnd w:id="20"/>
     </w:p>
     <w:p>
       <w:pPr>
         <w:pStyle w:val="Heading4"/>
       </w:pPr>
-      <w:bookmarkStart w:id="14" w:name="_Toc472267081"/>
+      <w:bookmarkStart w:id="21" w:name="_Toc472338928"/>
       <w:r>
         <w:t>Futures Plans</w:t>
       </w:r>
-      <w:bookmarkEnd w:id="14"/>
+      <w:bookmarkEnd w:id="21"/>
     </w:p>
     <w:p>
       <w:pPr>
         <w:pStyle w:val="Heading4"/>
       </w:pPr>
-      <w:bookmarkStart w:id="15" w:name="_Toc472267082"/>
+      <w:bookmarkStart w:id="22" w:name="_Toc472338929"/>
       <w:r>
         <w:t>Development Environment</w:t>
       </w:r>
-      <w:bookmarkEnd w:id="15"/>
+      <w:bookmarkEnd w:id="22"/>
     </w:p>
     <w:p>
       <w:pPr>
         <w:pStyle w:val="Heading5"/>
       </w:pPr>
-      <w:bookmarkStart w:id="16" w:name="_Toc472267083"/>
+      <w:bookmarkStart w:id="23" w:name="_Toc472338930"/>
       <w:r>
         <w:t>Hardware requirements</w:t>
       </w:r>
-      <w:bookmarkEnd w:id="16"/>
+      <w:bookmarkEnd w:id="23"/>
     </w:p>
     <w:p>
       <w:pPr>
         <w:pStyle w:val="Heading5"/>
       </w:pPr>
-      <w:bookmarkStart w:id="17" w:name="_Toc472267084"/>
+      <w:bookmarkStart w:id="24" w:name="_Toc472338931"/>
       <w:r>
         <w:t>Software requirements</w:t>
       </w:r>
-      <w:bookmarkEnd w:id="17"/>
+      <w:bookmarkEnd w:id="24"/>
     </w:p>
     <w:p>
       <w:pPr>
         <w:pStyle w:val="Heading2"/>
       </w:pPr>
-      <w:bookmarkStart w:id="18" w:name="_Toc472267085"/>
+      <w:bookmarkStart w:id="25" w:name="_Toc472338932"/>
       <w:r>
         <w:t>Project organization</w:t>
       </w:r>
-      <w:bookmarkEnd w:id="18"/>
+      <w:bookmarkEnd w:id="25"/>
     </w:p>
     <w:p>
       <w:pPr>
         <w:pStyle w:val="Heading3"/>
       </w:pPr>
-      <w:bookmarkStart w:id="19" w:name="_Toc472267086"/>
+      <w:bookmarkStart w:id="26" w:name="_Toc472338933"/>
       <w:r>
         <w:t>Software Process Model</w:t>
       </w:r>
-      <w:bookmarkEnd w:id="19"/>
+      <w:bookmarkEnd w:id="26"/>
     </w:p>
     <w:p>
       <w:r>
@@ -3334,7 +4212,11 @@
         <w:pStyle w:val="Bullet"/>
       </w:pPr>
       <w:r>
-        <w:t>Working with embedded system hides a lot of problems that are unknown in the planning phase until it is too late. With Iterative and incremental development model, we test the system in small portion at a time, therefore reduce risk and build a feature rich and robust system.</w:t>
+        <w:t xml:space="preserve">Working with embedded system hides a lot of problems that are unknown in the </w:t>
+      </w:r>
+      <w:r>
+        <w:lastRenderedPageBreak/>
+        <w:t>planning phase until it is too late. With Iterative and incremental development model, we test the system in small portion at a time, therefore reduce risk and build a feature rich and robust system.</w:t>
       </w:r>
     </w:p>
     <w:p>
@@ -3351,7 +4233,7 @@
           <w:noProof/>
         </w:rPr>
         <w:drawing>
-          <wp:inline distT="0" distB="0" distL="0" distR="0" wp14:anchorId="75BB7B10" wp14:editId="346D1C49">
+          <wp:inline distT="0" distB="0" distL="0" distR="0" wp14:anchorId="37060D38" wp14:editId="7E35F2AF">
             <wp:extent cx="5753903" cy="3067478"/>
             <wp:effectExtent l="0" t="0" r="0" b="0"/>
             <wp:docPr id="2" name="Picture 2"/>
@@ -3397,34 +4279,46 @@
       <w:pPr>
         <w:pStyle w:val="Caption"/>
       </w:pPr>
-      <w:bookmarkStart w:id="20" w:name="_Toc472267059"/>
+      <w:bookmarkStart w:id="27" w:name="_Toc472338908"/>
       <w:r>
         <w:t xml:space="preserve">Figure </w:t>
       </w:r>
-      <w:fldSimple w:instr=" SEQ Figure \* ARABIC ">
-        <w:r>
-          <w:rPr>
-            <w:noProof/>
-          </w:rPr>
-          <w:t>1</w:t>
-        </w:r>
-      </w:fldSimple>
+      <w:r>
+        <w:fldChar w:fldCharType="begin"/>
+      </w:r>
+      <w:r>
+        <w:instrText xml:space="preserve"> SEQ Figure \* ARABIC </w:instrText>
+      </w:r>
+      <w:r>
+        <w:fldChar w:fldCharType="separate"/>
+      </w:r>
+      <w:r>
+        <w:rPr>
+          <w:noProof/>
+        </w:rPr>
+        <w:t>1</w:t>
+      </w:r>
+      <w:r>
+        <w:rPr>
+          <w:noProof/>
+        </w:rPr>
+        <w:fldChar w:fldCharType="end"/>
+      </w:r>
       <w:r>
         <w:t>: Iterative and Incremental development</w:t>
       </w:r>
-      <w:bookmarkEnd w:id="20"/>
+      <w:bookmarkEnd w:id="27"/>
     </w:p>
     <w:p/>
     <w:p>
       <w:pPr>
         <w:pStyle w:val="Heading3"/>
       </w:pPr>
-      <w:bookmarkStart w:id="21" w:name="_Toc472267087"/>
-      <w:r>
-        <w:lastRenderedPageBreak/>
+      <w:bookmarkStart w:id="28" w:name="_Toc472338934"/>
+      <w:r>
         <w:t>Roles and responsibilities</w:t>
       </w:r>
-      <w:bookmarkEnd w:id="21"/>
+      <w:bookmarkEnd w:id="28"/>
     </w:p>
     <w:tbl>
       <w:tblPr>
@@ -3536,27 +4430,9 @@
             <w:tcW w:w="3060" w:type="dxa"/>
           </w:tcPr>
           <w:p>
-            <w:proofErr w:type="spellStart"/>
-            <w:r>
-              <w:t>Nguyễn</w:t>
-            </w:r>
-            <w:proofErr w:type="spellEnd"/>
-            <w:r>
-              <w:t xml:space="preserve"> </w:t>
-            </w:r>
-            <w:proofErr w:type="spellStart"/>
-            <w:r>
-              <w:t>Đức</w:t>
-            </w:r>
-            <w:proofErr w:type="spellEnd"/>
-            <w:r>
-              <w:t xml:space="preserve"> </w:t>
-            </w:r>
-            <w:proofErr w:type="spellStart"/>
-            <w:r>
-              <w:t>Lợi</w:t>
-            </w:r>
-            <w:proofErr w:type="spellEnd"/>
+            <w:r>
+              <w:t>Nguyễn Đức Lợi</w:t>
+            </w:r>
           </w:p>
         </w:tc>
         <w:tc>
@@ -3630,21 +4506,8 @@
             <w:tcW w:w="3060" w:type="dxa"/>
           </w:tcPr>
           <w:p>
-            <w:proofErr w:type="spellStart"/>
-            <w:r>
-              <w:t>Trần</w:t>
-            </w:r>
-            <w:proofErr w:type="spellEnd"/>
-            <w:r>
-              <w:t xml:space="preserve"> </w:t>
-            </w:r>
-            <w:proofErr w:type="spellStart"/>
-            <w:r>
-              <w:t>Nguyễn</w:t>
-            </w:r>
-            <w:proofErr w:type="spellEnd"/>
-            <w:r>
-              <w:t xml:space="preserve"> Minh Trung</w:t>
+            <w:r>
+              <w:t>Trần Nguyễn Minh Trung</w:t>
             </w:r>
           </w:p>
         </w:tc>
@@ -3758,27 +4621,9 @@
             <w:pPr>
               <w:keepNext/>
             </w:pPr>
-            <w:proofErr w:type="spellStart"/>
-            <w:r>
-              <w:t>Bùi</w:t>
-            </w:r>
-            <w:proofErr w:type="spellEnd"/>
-            <w:r>
-              <w:t xml:space="preserve"> </w:t>
-            </w:r>
-            <w:proofErr w:type="spellStart"/>
-            <w:r>
-              <w:t>Phú</w:t>
-            </w:r>
-            <w:proofErr w:type="spellEnd"/>
-            <w:r>
-              <w:t xml:space="preserve"> </w:t>
-            </w:r>
-            <w:proofErr w:type="spellStart"/>
-            <w:r>
-              <w:t>Hiệp</w:t>
-            </w:r>
-            <w:proofErr w:type="spellEnd"/>
+            <w:r>
+              <w:t>Bùi Phú Hiệp</w:t>
+            </w:r>
           </w:p>
         </w:tc>
         <w:tc>
@@ -3791,7 +4636,11 @@
               <w:jc w:val="left"/>
             </w:pPr>
             <w:r>
-              <w:t>Team Member, Developer, Tester</w:t>
+              <w:t xml:space="preserve">Team Member, Developer, </w:t>
+            </w:r>
+            <w:r>
+              <w:lastRenderedPageBreak/>
+              <w:t>Tester</w:t>
             </w:r>
           </w:p>
         </w:tc>
@@ -3805,6 +4654,7 @@
               <w:ind w:left="436"/>
             </w:pPr>
             <w:r>
+              <w:lastRenderedPageBreak/>
               <w:t>Create test plan</w:t>
             </w:r>
           </w:p>
@@ -3823,6 +4673,7 @@
               <w:ind w:left="436"/>
             </w:pPr>
             <w:r>
+              <w:lastRenderedPageBreak/>
               <w:t>Prepare document</w:t>
             </w:r>
           </w:p>
@@ -3853,6 +4704,7 @@
           </w:tcPr>
           <w:p>
             <w:r>
+              <w:lastRenderedPageBreak/>
               <w:t>4</w:t>
             </w:r>
           </w:p>
@@ -3865,27 +4717,9 @@
             <w:pPr>
               <w:keepNext/>
             </w:pPr>
-            <w:proofErr w:type="spellStart"/>
-            <w:r>
-              <w:t>Nguyễn</w:t>
-            </w:r>
-            <w:proofErr w:type="spellEnd"/>
-            <w:r>
-              <w:t xml:space="preserve"> Đỗ </w:t>
-            </w:r>
-            <w:proofErr w:type="spellStart"/>
-            <w:r>
-              <w:t>Phương</w:t>
-            </w:r>
-            <w:proofErr w:type="spellEnd"/>
-            <w:r>
-              <w:t xml:space="preserve"> </w:t>
-            </w:r>
-            <w:proofErr w:type="spellStart"/>
-            <w:r>
-              <w:t>Huy</w:t>
-            </w:r>
-            <w:proofErr w:type="spellEnd"/>
+            <w:r>
+              <w:t>Nguyễn Đỗ Phương Huy</w:t>
+            </w:r>
           </w:p>
         </w:tc>
         <w:tc>
@@ -3959,89 +4793,2119 @@
       <w:pPr>
         <w:pStyle w:val="Caption"/>
       </w:pPr>
-      <w:bookmarkStart w:id="22" w:name="_Toc472267065"/>
+      <w:bookmarkStart w:id="29" w:name="_Toc472338903"/>
       <w:r>
         <w:t xml:space="preserve">Table </w:t>
       </w:r>
-      <w:fldSimple w:instr=" SEQ Table \* ARABIC ">
-        <w:r>
-          <w:rPr>
-            <w:noProof/>
-          </w:rPr>
-          <w:t>2</w:t>
-        </w:r>
-      </w:fldSimple>
+      <w:r>
+        <w:fldChar w:fldCharType="begin"/>
+      </w:r>
+      <w:r>
+        <w:instrText xml:space="preserve"> SEQ Table \* ARABIC </w:instrText>
+      </w:r>
+      <w:r>
+        <w:fldChar w:fldCharType="separate"/>
+      </w:r>
+      <w:r>
+        <w:rPr>
+          <w:noProof/>
+        </w:rPr>
+        <w:t>2</w:t>
+      </w:r>
+      <w:r>
+        <w:rPr>
+          <w:noProof/>
+        </w:rPr>
+        <w:fldChar w:fldCharType="end"/>
+      </w:r>
       <w:r>
         <w:t>: Roles and Responsibilities Details</w:t>
       </w:r>
-      <w:bookmarkEnd w:id="22"/>
+      <w:bookmarkEnd w:id="29"/>
     </w:p>
     <w:p>
       <w:pPr>
         <w:pStyle w:val="Heading3"/>
       </w:pPr>
-      <w:bookmarkStart w:id="23" w:name="_Toc472267088"/>
+      <w:bookmarkStart w:id="30" w:name="_Toc472338935"/>
       <w:r>
         <w:t>Tools and Techniques</w:t>
       </w:r>
-      <w:bookmarkEnd w:id="23"/>
+      <w:bookmarkEnd w:id="30"/>
+    </w:p>
+    <w:tbl>
+      <w:tblPr>
+        <w:tblStyle w:val="TableGrid"/>
+        <w:tblW w:w="0" w:type="auto"/>
+        <w:tblLook w:val="04A0" w:firstRow="1" w:lastRow="0" w:firstColumn="1" w:lastColumn="0" w:noHBand="0" w:noVBand="1"/>
+      </w:tblPr>
+      <w:tblGrid>
+        <w:gridCol w:w="3685"/>
+        <w:gridCol w:w="5485"/>
+      </w:tblGrid>
+      <w:tr>
+        <w:tc>
+          <w:tcPr>
+            <w:tcW w:w="9170" w:type="dxa"/>
+            <w:gridSpan w:val="2"/>
+            <w:shd w:val="clear" w:color="auto" w:fill="9CC2E5" w:themeFill="accent1" w:themeFillTint="99"/>
+          </w:tcPr>
+          <w:p>
+            <w:pPr>
+              <w:jc w:val="center"/>
+              <w:rPr>
+                <w:b/>
+              </w:rPr>
+            </w:pPr>
+            <w:r>
+              <w:rPr>
+                <w:b/>
+              </w:rPr>
+              <w:t>Tools</w:t>
+            </w:r>
+          </w:p>
+        </w:tc>
+      </w:tr>
+      <w:tr>
+        <w:tc>
+          <w:tcPr>
+            <w:tcW w:w="3685" w:type="dxa"/>
+            <w:vMerge w:val="restart"/>
+          </w:tcPr>
+          <w:p>
+            <w:r>
+              <w:t>Operating System</w:t>
+            </w:r>
+          </w:p>
+        </w:tc>
+        <w:tc>
+          <w:tcPr>
+            <w:tcW w:w="5485" w:type="dxa"/>
+          </w:tcPr>
+          <w:p>
+            <w:r>
+              <w:t>Windows 7 Ultimate</w:t>
+            </w:r>
+          </w:p>
+        </w:tc>
+      </w:tr>
+      <w:tr>
+        <w:tc>
+          <w:tcPr>
+            <w:tcW w:w="3685" w:type="dxa"/>
+            <w:vMerge/>
+          </w:tcPr>
+          <w:p/>
+        </w:tc>
+        <w:tc>
+          <w:tcPr>
+            <w:tcW w:w="5485" w:type="dxa"/>
+          </w:tcPr>
+          <w:p>
+            <w:r>
+              <w:t xml:space="preserve">Raspbian Jessie </w:t>
+            </w:r>
+          </w:p>
+        </w:tc>
+      </w:tr>
+      <w:tr>
+        <w:tc>
+          <w:tcPr>
+            <w:tcW w:w="3685" w:type="dxa"/>
+            <w:vMerge w:val="restart"/>
+          </w:tcPr>
+          <w:p>
+            <w:pPr>
+              <w:keepNext/>
+            </w:pPr>
+            <w:r>
+              <w:t>Developing tool</w:t>
+            </w:r>
+          </w:p>
+        </w:tc>
+        <w:tc>
+          <w:tcPr>
+            <w:tcW w:w="5485" w:type="dxa"/>
+          </w:tcPr>
+          <w:p>
+            <w:r>
+              <w:t xml:space="preserve">Android Studio </w:t>
+            </w:r>
+          </w:p>
+        </w:tc>
+      </w:tr>
+      <w:tr>
+        <w:tc>
+          <w:tcPr>
+            <w:tcW w:w="3685" w:type="dxa"/>
+            <w:vMerge/>
+          </w:tcPr>
+          <w:p>
+            <w:pPr>
+              <w:keepNext/>
+            </w:pPr>
+          </w:p>
+        </w:tc>
+        <w:tc>
+          <w:tcPr>
+            <w:tcW w:w="5485" w:type="dxa"/>
+          </w:tcPr>
+          <w:p>
+            <w:r>
+              <w:t>Visual Studio 2015 Community</w:t>
+            </w:r>
+          </w:p>
+        </w:tc>
+      </w:tr>
+      <w:tr>
+        <w:tc>
+          <w:tcPr>
+            <w:tcW w:w="3685" w:type="dxa"/>
+            <w:vMerge/>
+          </w:tcPr>
+          <w:p>
+            <w:pPr>
+              <w:keepNext/>
+            </w:pPr>
+          </w:p>
+        </w:tc>
+        <w:tc>
+          <w:tcPr>
+            <w:tcW w:w="5485" w:type="dxa"/>
+          </w:tcPr>
+          <w:p>
+            <w:r>
+              <w:t>IDLE 3</w:t>
+            </w:r>
+          </w:p>
+        </w:tc>
+      </w:tr>
+      <w:tr>
+        <w:tc>
+          <w:tcPr>
+            <w:tcW w:w="3685" w:type="dxa"/>
+            <w:vMerge/>
+          </w:tcPr>
+          <w:p>
+            <w:pPr>
+              <w:keepNext/>
+            </w:pPr>
+          </w:p>
+        </w:tc>
+        <w:tc>
+          <w:tcPr>
+            <w:tcW w:w="5485" w:type="dxa"/>
+          </w:tcPr>
+          <w:p>
+            <w:r>
+              <w:t>Arduino IDE 1.6.12</w:t>
+            </w:r>
+          </w:p>
+        </w:tc>
+      </w:tr>
+      <w:tr>
+        <w:tc>
+          <w:tcPr>
+            <w:tcW w:w="3685" w:type="dxa"/>
+          </w:tcPr>
+          <w:p>
+            <w:pPr>
+              <w:keepNext/>
+            </w:pPr>
+            <w:r>
+              <w:t>Managing Database</w:t>
+            </w:r>
+          </w:p>
+        </w:tc>
+        <w:tc>
+          <w:tcPr>
+            <w:tcW w:w="5485" w:type="dxa"/>
+          </w:tcPr>
+          <w:p>
+            <w:r>
+              <w:t>SQL Server 2014 Management Studio</w:t>
+            </w:r>
+          </w:p>
+        </w:tc>
+      </w:tr>
+      <w:tr>
+        <w:tc>
+          <w:tcPr>
+            <w:tcW w:w="3685" w:type="dxa"/>
+            <w:vMerge w:val="restart"/>
+          </w:tcPr>
+          <w:p>
+            <w:pPr>
+              <w:keepNext/>
+            </w:pPr>
+            <w:r>
+              <w:t>Source Control</w:t>
+            </w:r>
+          </w:p>
+        </w:tc>
+        <w:tc>
+          <w:tcPr>
+            <w:tcW w:w="5485" w:type="dxa"/>
+          </w:tcPr>
+          <w:p>
+            <w:r>
+              <w:t xml:space="preserve">Git 2.8.1 (Server </w:t>
+            </w:r>
+            <w:r>
+              <w:t>https://github.com</w:t>
+            </w:r>
+            <w:r>
+              <w:t>)</w:t>
+            </w:r>
+          </w:p>
+        </w:tc>
+      </w:tr>
+      <w:tr>
+        <w:tc>
+          <w:tcPr>
+            <w:tcW w:w="3685" w:type="dxa"/>
+            <w:vMerge/>
+          </w:tcPr>
+          <w:p>
+            <w:pPr>
+              <w:keepNext/>
+            </w:pPr>
+          </w:p>
+        </w:tc>
+        <w:tc>
+          <w:tcPr>
+            <w:tcW w:w="5485" w:type="dxa"/>
+          </w:tcPr>
+          <w:p>
+            <w:r>
+              <w:t>SourceTree 1.9.10</w:t>
+            </w:r>
+          </w:p>
+        </w:tc>
+      </w:tr>
+      <w:tr>
+        <w:tc>
+          <w:tcPr>
+            <w:tcW w:w="3685" w:type="dxa"/>
+            <w:vMerge w:val="restart"/>
+          </w:tcPr>
+          <w:p>
+            <w:pPr>
+              <w:keepNext/>
+            </w:pPr>
+            <w:r>
+              <w:t>Communication tool</w:t>
+            </w:r>
+          </w:p>
+        </w:tc>
+        <w:tc>
+          <w:tcPr>
+            <w:tcW w:w="5485" w:type="dxa"/>
+          </w:tcPr>
+          <w:p>
+            <w:r>
+              <w:t>Gmail</w:t>
+            </w:r>
+          </w:p>
+        </w:tc>
+      </w:tr>
+      <w:tr>
+        <w:tc>
+          <w:tcPr>
+            <w:tcW w:w="3685" w:type="dxa"/>
+            <w:vMerge/>
+          </w:tcPr>
+          <w:p>
+            <w:pPr>
+              <w:keepNext/>
+            </w:pPr>
+          </w:p>
+        </w:tc>
+        <w:tc>
+          <w:tcPr>
+            <w:tcW w:w="5485" w:type="dxa"/>
+          </w:tcPr>
+          <w:p>
+            <w:r>
+              <w:t>Slack</w:t>
+            </w:r>
+          </w:p>
+        </w:tc>
+      </w:tr>
+      <w:tr>
+        <w:tc>
+          <w:tcPr>
+            <w:tcW w:w="3685" w:type="dxa"/>
+            <w:vMerge/>
+          </w:tcPr>
+          <w:p>
+            <w:pPr>
+              <w:keepNext/>
+            </w:pPr>
+          </w:p>
+        </w:tc>
+        <w:tc>
+          <w:tcPr>
+            <w:tcW w:w="5485" w:type="dxa"/>
+          </w:tcPr>
+          <w:p>
+            <w:r>
+              <w:t>Trello</w:t>
+            </w:r>
+          </w:p>
+        </w:tc>
+      </w:tr>
+      <w:tr>
+        <w:tc>
+          <w:tcPr>
+            <w:tcW w:w="3685" w:type="dxa"/>
+          </w:tcPr>
+          <w:p>
+            <w:pPr>
+              <w:keepNext/>
+            </w:pPr>
+            <w:r>
+              <w:t>Models and Diagrams tool</w:t>
+            </w:r>
+          </w:p>
+        </w:tc>
+        <w:tc>
+          <w:tcPr>
+            <w:tcW w:w="5485" w:type="dxa"/>
+          </w:tcPr>
+          <w:p>
+            <w:pPr>
+              <w:keepNext/>
+            </w:pPr>
+            <w:r>
+              <w:t>https://www.draw.io/</w:t>
+            </w:r>
+          </w:p>
+        </w:tc>
+      </w:tr>
+    </w:tbl>
+    <w:p>
+      <w:pPr>
+        <w:pStyle w:val="Caption"/>
+      </w:pPr>
+      <w:bookmarkStart w:id="31" w:name="_Toc472338904"/>
+      <w:r>
+        <w:t xml:space="preserve">Table </w:t>
+      </w:r>
+      <w:r>
+        <w:fldChar w:fldCharType="begin"/>
+      </w:r>
+      <w:r>
+        <w:instrText xml:space="preserve"> SEQ Table \* ARABIC </w:instrText>
+      </w:r>
+      <w:r>
+        <w:fldChar w:fldCharType="separate"/>
+      </w:r>
+      <w:r>
+        <w:rPr>
+          <w:noProof/>
+        </w:rPr>
+        <w:t>3</w:t>
+      </w:r>
+      <w:r>
+        <w:rPr>
+          <w:noProof/>
+        </w:rPr>
+        <w:fldChar w:fldCharType="end"/>
+      </w:r>
+      <w:r>
+        <w:t>: Tools</w:t>
+      </w:r>
+      <w:bookmarkEnd w:id="31"/>
+    </w:p>
+    <w:tbl>
+      <w:tblPr>
+        <w:tblStyle w:val="TableGrid"/>
+        <w:tblW w:w="0" w:type="auto"/>
+        <w:tblLook w:val="04A0" w:firstRow="1" w:lastRow="0" w:firstColumn="1" w:lastColumn="0" w:noHBand="0" w:noVBand="1"/>
+      </w:tblPr>
+      <w:tblGrid>
+        <w:gridCol w:w="3685"/>
+        <w:gridCol w:w="5485"/>
+      </w:tblGrid>
+      <w:tr>
+        <w:tc>
+          <w:tcPr>
+            <w:tcW w:w="9170" w:type="dxa"/>
+            <w:gridSpan w:val="2"/>
+            <w:shd w:val="clear" w:color="auto" w:fill="9CC2E5" w:themeFill="accent1" w:themeFillTint="99"/>
+          </w:tcPr>
+          <w:p>
+            <w:pPr>
+              <w:jc w:val="center"/>
+              <w:rPr>
+                <w:b/>
+              </w:rPr>
+            </w:pPr>
+            <w:r>
+              <w:rPr>
+                <w:b/>
+              </w:rPr>
+              <w:t>Techniques</w:t>
+            </w:r>
+          </w:p>
+        </w:tc>
+      </w:tr>
+      <w:tr>
+        <w:tc>
+          <w:tcPr>
+            <w:tcW w:w="3685" w:type="dxa"/>
+            <w:vMerge w:val="restart"/>
+          </w:tcPr>
+          <w:p>
+            <w:r>
+              <w:t>Embedded System</w:t>
+            </w:r>
+          </w:p>
+        </w:tc>
+        <w:tc>
+          <w:tcPr>
+            <w:tcW w:w="5485" w:type="dxa"/>
+          </w:tcPr>
+          <w:p>
+            <w:r>
+              <w:t>C/C++</w:t>
+            </w:r>
+          </w:p>
+        </w:tc>
+      </w:tr>
+      <w:tr>
+        <w:tc>
+          <w:tcPr>
+            <w:tcW w:w="3685" w:type="dxa"/>
+            <w:vMerge/>
+          </w:tcPr>
+          <w:p/>
+        </w:tc>
+        <w:tc>
+          <w:tcPr>
+            <w:tcW w:w="5485" w:type="dxa"/>
+          </w:tcPr>
+          <w:p>
+            <w:r>
+              <w:t>Arduino</w:t>
+            </w:r>
+          </w:p>
+        </w:tc>
+      </w:tr>
+      <w:tr>
+        <w:tc>
+          <w:tcPr>
+            <w:tcW w:w="3685" w:type="dxa"/>
+            <w:vMerge/>
+          </w:tcPr>
+          <w:p>
+            <w:pPr>
+              <w:keepNext/>
+            </w:pPr>
+          </w:p>
+        </w:tc>
+        <w:tc>
+          <w:tcPr>
+            <w:tcW w:w="5485" w:type="dxa"/>
+          </w:tcPr>
+          <w:p>
+            <w:r>
+              <w:t>Python 3</w:t>
+            </w:r>
+          </w:p>
+        </w:tc>
+      </w:tr>
+      <w:tr>
+        <w:tc>
+          <w:tcPr>
+            <w:tcW w:w="3685" w:type="dxa"/>
+            <w:vMerge w:val="restart"/>
+          </w:tcPr>
+          <w:p>
+            <w:pPr>
+              <w:keepNext/>
+            </w:pPr>
+            <w:r>
+              <w:lastRenderedPageBreak/>
+              <w:t>Mobile System</w:t>
+            </w:r>
+          </w:p>
+        </w:tc>
+        <w:tc>
+          <w:tcPr>
+            <w:tcW w:w="5485" w:type="dxa"/>
+          </w:tcPr>
+          <w:p>
+            <w:r>
+              <w:t>Android SDK</w:t>
+            </w:r>
+          </w:p>
+        </w:tc>
+      </w:tr>
+      <w:tr>
+        <w:tc>
+          <w:tcPr>
+            <w:tcW w:w="3685" w:type="dxa"/>
+            <w:vMerge/>
+          </w:tcPr>
+          <w:p>
+            <w:pPr>
+              <w:keepNext/>
+            </w:pPr>
+          </w:p>
+        </w:tc>
+        <w:tc>
+          <w:tcPr>
+            <w:tcW w:w="5485" w:type="dxa"/>
+          </w:tcPr>
+          <w:p>
+            <w:r>
+              <w:t>Retrofit 2</w:t>
+            </w:r>
+          </w:p>
+        </w:tc>
+      </w:tr>
+      <w:tr>
+        <w:tc>
+          <w:tcPr>
+            <w:tcW w:w="3685" w:type="dxa"/>
+            <w:vMerge/>
+          </w:tcPr>
+          <w:p>
+            <w:pPr>
+              <w:keepNext/>
+            </w:pPr>
+          </w:p>
+        </w:tc>
+        <w:tc>
+          <w:tcPr>
+            <w:tcW w:w="5485" w:type="dxa"/>
+          </w:tcPr>
+          <w:p>
+            <w:r>
+              <w:t xml:space="preserve">Google Map </w:t>
+            </w:r>
+          </w:p>
+        </w:tc>
+      </w:tr>
+      <w:tr>
+        <w:tc>
+          <w:tcPr>
+            <w:tcW w:w="3685" w:type="dxa"/>
+          </w:tcPr>
+          <w:p>
+            <w:pPr>
+              <w:keepNext/>
+            </w:pPr>
+            <w:r>
+              <w:t>Web Server System</w:t>
+            </w:r>
+          </w:p>
+        </w:tc>
+        <w:tc>
+          <w:tcPr>
+            <w:tcW w:w="5485" w:type="dxa"/>
+          </w:tcPr>
+          <w:p>
+            <w:r>
+              <w:t>Azure Cloud</w:t>
+            </w:r>
+          </w:p>
+        </w:tc>
+      </w:tr>
+      <w:tr>
+        <w:tc>
+          <w:tcPr>
+            <w:tcW w:w="3685" w:type="dxa"/>
+          </w:tcPr>
+          <w:p>
+            <w:pPr>
+              <w:keepNext/>
+            </w:pPr>
+          </w:p>
+        </w:tc>
+        <w:tc>
+          <w:tcPr>
+            <w:tcW w:w="5485" w:type="dxa"/>
+          </w:tcPr>
+          <w:p>
+            <w:r>
+              <w:t>ASP.NET</w:t>
+            </w:r>
+          </w:p>
+        </w:tc>
+      </w:tr>
+      <w:tr>
+        <w:tc>
+          <w:tcPr>
+            <w:tcW w:w="3685" w:type="dxa"/>
+          </w:tcPr>
+          <w:p>
+            <w:pPr>
+              <w:keepNext/>
+            </w:pPr>
+          </w:p>
+        </w:tc>
+        <w:tc>
+          <w:tcPr>
+            <w:tcW w:w="5485" w:type="dxa"/>
+          </w:tcPr>
+          <w:p/>
+        </w:tc>
+      </w:tr>
+      <w:tr>
+        <w:tc>
+          <w:tcPr>
+            <w:tcW w:w="3685" w:type="dxa"/>
+          </w:tcPr>
+          <w:p>
+            <w:pPr>
+              <w:keepNext/>
+            </w:pPr>
+          </w:p>
+        </w:tc>
+        <w:tc>
+          <w:tcPr>
+            <w:tcW w:w="5485" w:type="dxa"/>
+          </w:tcPr>
+          <w:p/>
+        </w:tc>
+      </w:tr>
+      <w:tr>
+        <w:tc>
+          <w:tcPr>
+            <w:tcW w:w="3685" w:type="dxa"/>
+          </w:tcPr>
+          <w:p>
+            <w:pPr>
+              <w:keepNext/>
+            </w:pPr>
+          </w:p>
+        </w:tc>
+        <w:tc>
+          <w:tcPr>
+            <w:tcW w:w="5485" w:type="dxa"/>
+          </w:tcPr>
+          <w:p/>
+        </w:tc>
+      </w:tr>
+      <w:tr>
+        <w:tc>
+          <w:tcPr>
+            <w:tcW w:w="3685" w:type="dxa"/>
+          </w:tcPr>
+          <w:p>
+            <w:pPr>
+              <w:keepNext/>
+            </w:pPr>
+          </w:p>
+        </w:tc>
+        <w:tc>
+          <w:tcPr>
+            <w:tcW w:w="5485" w:type="dxa"/>
+          </w:tcPr>
+          <w:p/>
+        </w:tc>
+      </w:tr>
+      <w:tr>
+        <w:tc>
+          <w:tcPr>
+            <w:tcW w:w="3685" w:type="dxa"/>
+          </w:tcPr>
+          <w:p>
+            <w:pPr>
+              <w:keepNext/>
+            </w:pPr>
+          </w:p>
+        </w:tc>
+        <w:tc>
+          <w:tcPr>
+            <w:tcW w:w="5485" w:type="dxa"/>
+          </w:tcPr>
+          <w:p>
+            <w:pPr>
+              <w:keepNext/>
+            </w:pPr>
+          </w:p>
+        </w:tc>
+      </w:tr>
+    </w:tbl>
+    <w:p>
+      <w:pPr>
+        <w:pStyle w:val="Caption"/>
+      </w:pPr>
+      <w:bookmarkStart w:id="32" w:name="_Toc472338905"/>
+      <w:r>
+        <w:t xml:space="preserve">Table </w:t>
+      </w:r>
+      <w:r>
+        <w:fldChar w:fldCharType="begin"/>
+      </w:r>
+      <w:r>
+        <w:instrText xml:space="preserve"> SEQ Table \* ARABIC </w:instrText>
+      </w:r>
+      <w:r>
+        <w:fldChar w:fldCharType="separate"/>
+      </w:r>
+      <w:r>
+        <w:rPr>
+          <w:noProof/>
+        </w:rPr>
+        <w:t>4</w:t>
+      </w:r>
+      <w:r>
+        <w:rPr>
+          <w:noProof/>
+        </w:rPr>
+        <w:fldChar w:fldCharType="end"/>
+      </w:r>
+      <w:r>
+        <w:t>: Techniques</w:t>
+      </w:r>
+      <w:bookmarkEnd w:id="32"/>
     </w:p>
     <w:p>
       <w:pPr>
         <w:pStyle w:val="Heading2"/>
       </w:pPr>
-      <w:bookmarkStart w:id="24" w:name="_Toc472267089"/>
+      <w:bookmarkStart w:id="33" w:name="_Toc472338936"/>
       <w:r>
         <w:t>Project Management Plan</w:t>
       </w:r>
-      <w:bookmarkEnd w:id="24"/>
+      <w:bookmarkEnd w:id="33"/>
     </w:p>
     <w:p>
       <w:pPr>
         <w:pStyle w:val="Heading3"/>
       </w:pPr>
-      <w:bookmarkStart w:id="25" w:name="_Toc472267090"/>
-      <w:r>
-        <w:t>Software development life cycle</w:t>
-      </w:r>
-      <w:bookmarkEnd w:id="25"/>
+      <w:bookmarkStart w:id="34" w:name="_Toc472338937"/>
+      <w:r>
+        <w:t>S</w:t>
+      </w:r>
+      <w:r>
+        <w:t>ystem</w:t>
+      </w:r>
+      <w:r>
+        <w:t xml:space="preserve"> development life cycle</w:t>
+      </w:r>
+      <w:bookmarkEnd w:id="34"/>
+    </w:p>
+    <w:p>
+      <w:pPr>
+        <w:sectPr>
+          <w:footerReference w:type="default" r:id="rId17"/>
+          <w:pgSz w:w="12240" w:h="15840"/>
+          <w:pgMar w:top="1440" w:right="1080" w:bottom="1440" w:left="1980" w:header="720" w:footer="720" w:gutter="0"/>
+          <w:pgNumType w:start="1"/>
+          <w:cols w:space="720"/>
+          <w:docGrid w:linePitch="360"/>
+        </w:sectPr>
+      </w:pPr>
+      <w:r>
+        <w:t>Incremental development slices the system functionality into increments (portions). In each increment, a slice of functionality is delivered through cross-discipline work, from the requirements to the deployment. The Unified Process groups increments/iterations into phases:</w:t>
+      </w:r>
+    </w:p>
+    <w:p/>
+    <w:tbl>
+      <w:tblPr>
+        <w:tblStyle w:val="TableGrid"/>
+        <w:tblW w:w="12955" w:type="dxa"/>
+        <w:tblLook w:val="04A0" w:firstRow="1" w:lastRow="0" w:firstColumn="1" w:lastColumn="0" w:noHBand="0" w:noVBand="1"/>
+      </w:tblPr>
+      <w:tblGrid>
+        <w:gridCol w:w="1885"/>
+        <w:gridCol w:w="2700"/>
+        <w:gridCol w:w="3600"/>
+        <w:gridCol w:w="4770"/>
+      </w:tblGrid>
+      <w:tr>
+        <w:tc>
+          <w:tcPr>
+            <w:tcW w:w="1885" w:type="dxa"/>
+            <w:shd w:val="clear" w:color="auto" w:fill="9CC2E5" w:themeFill="accent1" w:themeFillTint="99"/>
+            <w:vAlign w:val="center"/>
+          </w:tcPr>
+          <w:p>
+            <w:pPr>
+              <w:jc w:val="center"/>
+              <w:rPr>
+                <w:b/>
+              </w:rPr>
+            </w:pPr>
+            <w:r>
+              <w:rPr>
+                <w:b/>
+              </w:rPr>
+              <w:t>Phase</w:t>
+            </w:r>
+          </w:p>
+        </w:tc>
+        <w:tc>
+          <w:tcPr>
+            <w:tcW w:w="2700" w:type="dxa"/>
+            <w:shd w:val="clear" w:color="auto" w:fill="9CC2E5" w:themeFill="accent1" w:themeFillTint="99"/>
+            <w:vAlign w:val="center"/>
+          </w:tcPr>
+          <w:p>
+            <w:pPr>
+              <w:jc w:val="center"/>
+              <w:rPr>
+                <w:b/>
+              </w:rPr>
+            </w:pPr>
+            <w:r>
+              <w:rPr>
+                <w:b/>
+              </w:rPr>
+              <w:t>Description</w:t>
+            </w:r>
+          </w:p>
+        </w:tc>
+        <w:tc>
+          <w:tcPr>
+            <w:tcW w:w="3600" w:type="dxa"/>
+            <w:shd w:val="clear" w:color="auto" w:fill="9CC2E5" w:themeFill="accent1" w:themeFillTint="99"/>
+            <w:vAlign w:val="center"/>
+          </w:tcPr>
+          <w:p>
+            <w:pPr>
+              <w:jc w:val="center"/>
+              <w:rPr>
+                <w:b/>
+              </w:rPr>
+            </w:pPr>
+            <w:r>
+              <w:rPr>
+                <w:b/>
+              </w:rPr>
+              <w:t>Deliverables</w:t>
+            </w:r>
+          </w:p>
+        </w:tc>
+        <w:tc>
+          <w:tcPr>
+            <w:tcW w:w="4770" w:type="dxa"/>
+            <w:shd w:val="clear" w:color="auto" w:fill="9CC2E5" w:themeFill="accent1" w:themeFillTint="99"/>
+            <w:vAlign w:val="center"/>
+          </w:tcPr>
+          <w:p>
+            <w:pPr>
+              <w:jc w:val="center"/>
+              <w:rPr>
+                <w:b/>
+              </w:rPr>
+            </w:pPr>
+            <w:r>
+              <w:rPr>
+                <w:b/>
+              </w:rPr>
+              <w:t>Risks</w:t>
+            </w:r>
+          </w:p>
+        </w:tc>
+      </w:tr>
+      <w:tr>
+        <w:tc>
+          <w:tcPr>
+            <w:tcW w:w="1885" w:type="dxa"/>
+          </w:tcPr>
+          <w:p>
+            <w:pPr>
+              <w:keepNext/>
+              <w:jc w:val="center"/>
+            </w:pPr>
+            <w:r>
+              <w:t>Inception</w:t>
+            </w:r>
+          </w:p>
+        </w:tc>
+        <w:tc>
+          <w:tcPr>
+            <w:tcW w:w="2700" w:type="dxa"/>
+          </w:tcPr>
+          <w:p>
+            <w:pPr>
+              <w:keepNext/>
+              <w:jc w:val="left"/>
+            </w:pPr>
+            <w:r>
+              <w:t>In this phase, we will identify project scope, requirements (functional and non-functional) and risks at a high level but in enough detail that work can be estimated</w:t>
+            </w:r>
+          </w:p>
+        </w:tc>
+        <w:tc>
+          <w:tcPr>
+            <w:tcW w:w="3600" w:type="dxa"/>
+          </w:tcPr>
+          <w:p>
+            <w:pPr>
+              <w:pStyle w:val="Bullet"/>
+              <w:ind w:left="436"/>
+              <w:jc w:val="left"/>
+            </w:pPr>
+            <w:r>
+              <w:t>Introduction of proposed system</w:t>
+            </w:r>
+          </w:p>
+          <w:p>
+            <w:pPr>
+              <w:pStyle w:val="Bullet"/>
+              <w:ind w:left="436"/>
+              <w:jc w:val="left"/>
+            </w:pPr>
+            <w:r>
+              <w:t>Software and Hardware requirement specification</w:t>
+            </w:r>
+          </w:p>
+          <w:p>
+            <w:pPr>
+              <w:pStyle w:val="Bullet"/>
+              <w:ind w:left="436"/>
+              <w:jc w:val="left"/>
+            </w:pPr>
+            <w:r>
+              <w:t>Project Task Plan and Risk</w:t>
+            </w:r>
+          </w:p>
+        </w:tc>
+        <w:tc>
+          <w:tcPr>
+            <w:tcW w:w="4770" w:type="dxa"/>
+          </w:tcPr>
+          <w:p>
+            <w:pPr>
+              <w:pStyle w:val="Bullet"/>
+              <w:ind w:left="481"/>
+              <w:jc w:val="left"/>
+            </w:pPr>
+            <w:r>
+              <w:t>The lack of knowledge may lead to misunderstand of the requirement</w:t>
+            </w:r>
+          </w:p>
+          <w:p>
+            <w:pPr>
+              <w:pStyle w:val="Bullet"/>
+              <w:ind w:left="481"/>
+              <w:jc w:val="left"/>
+            </w:pPr>
+            <w:r>
+              <w:t>The inexperienced of team may lead to deficient in Task Plan and Risk</w:t>
+            </w:r>
+          </w:p>
+        </w:tc>
+      </w:tr>
+      <w:tr>
+        <w:tc>
+          <w:tcPr>
+            <w:tcW w:w="1885" w:type="dxa"/>
+          </w:tcPr>
+          <w:p>
+            <w:pPr>
+              <w:keepNext/>
+              <w:jc w:val="center"/>
+            </w:pPr>
+            <w:r>
+              <w:t>Elaboration</w:t>
+            </w:r>
+          </w:p>
+        </w:tc>
+        <w:tc>
+          <w:tcPr>
+            <w:tcW w:w="2700" w:type="dxa"/>
+          </w:tcPr>
+          <w:p>
+            <w:pPr>
+              <w:keepNext/>
+              <w:jc w:val="left"/>
+            </w:pPr>
+            <w:r>
+              <w:t>Delivers a working architecture that mitigates the top risks and fulfills the non-functional requirements</w:t>
+            </w:r>
+          </w:p>
+        </w:tc>
+        <w:tc>
+          <w:tcPr>
+            <w:tcW w:w="3600" w:type="dxa"/>
+          </w:tcPr>
+          <w:p>
+            <w:pPr>
+              <w:pStyle w:val="Bullet"/>
+              <w:ind w:left="436"/>
+              <w:jc w:val="left"/>
+            </w:pPr>
+            <w:r>
+              <w:t>Software and Hardware design document</w:t>
+            </w:r>
+          </w:p>
+          <w:p>
+            <w:pPr>
+              <w:pStyle w:val="Bullet"/>
+              <w:numPr>
+                <w:ilvl w:val="0"/>
+                <w:numId w:val="0"/>
+              </w:numPr>
+              <w:ind w:left="1080" w:hanging="360"/>
+              <w:jc w:val="left"/>
+            </w:pPr>
+          </w:p>
+        </w:tc>
+        <w:tc>
+          <w:tcPr>
+            <w:tcW w:w="4770" w:type="dxa"/>
+          </w:tcPr>
+          <w:p>
+            <w:pPr>
+              <w:pStyle w:val="Bullet"/>
+              <w:ind w:left="481"/>
+              <w:jc w:val="left"/>
+            </w:pPr>
+            <w:r>
+              <w:t>System architecture or design issues may arise because not all requirements are gathered</w:t>
+            </w:r>
+          </w:p>
+        </w:tc>
+      </w:tr>
+      <w:tr>
+        <w:tc>
+          <w:tcPr>
+            <w:tcW w:w="1885" w:type="dxa"/>
+          </w:tcPr>
+          <w:p>
+            <w:pPr>
+              <w:keepNext/>
+              <w:jc w:val="center"/>
+            </w:pPr>
+            <w:r>
+              <w:t>Construction</w:t>
+            </w:r>
+          </w:p>
+        </w:tc>
+        <w:tc>
+          <w:tcPr>
+            <w:tcW w:w="2700" w:type="dxa"/>
+          </w:tcPr>
+          <w:p>
+            <w:pPr>
+              <w:keepNext/>
+              <w:jc w:val="left"/>
+            </w:pPr>
+            <w:r>
+              <w:t>Incrementally fills-in the architecture with production-ready code produced from analysis, design, implementation, and testing of the functional requirements</w:t>
+            </w:r>
+          </w:p>
+        </w:tc>
+        <w:tc>
+          <w:tcPr>
+            <w:tcW w:w="3600" w:type="dxa"/>
+          </w:tcPr>
+          <w:p>
+            <w:pPr>
+              <w:pStyle w:val="Bullet"/>
+              <w:ind w:left="436"/>
+              <w:jc w:val="left"/>
+            </w:pPr>
+            <w:r>
+              <w:t>Completed and fully tested system</w:t>
+            </w:r>
+          </w:p>
+          <w:p>
+            <w:pPr>
+              <w:pStyle w:val="Bullet"/>
+              <w:ind w:left="436"/>
+              <w:jc w:val="left"/>
+            </w:pPr>
+            <w:r>
+              <w:t>Implementation and Test document</w:t>
+            </w:r>
+          </w:p>
+        </w:tc>
+        <w:tc>
+          <w:tcPr>
+            <w:tcW w:w="4770" w:type="dxa"/>
+          </w:tcPr>
+          <w:p>
+            <w:pPr>
+              <w:pStyle w:val="Bullet"/>
+              <w:ind w:left="481"/>
+              <w:jc w:val="left"/>
+            </w:pPr>
+            <w:r>
+              <w:t>The lack of knowledge of team member about hardware</w:t>
+            </w:r>
+          </w:p>
+          <w:p>
+            <w:pPr>
+              <w:pStyle w:val="Bullet"/>
+              <w:ind w:left="481"/>
+              <w:jc w:val="left"/>
+            </w:pPr>
+            <w:r>
+              <w:t xml:space="preserve">The inexperienced of team may lead to </w:t>
+            </w:r>
+            <w:r>
+              <w:t>missing test cases</w:t>
+            </w:r>
+          </w:p>
+          <w:p>
+            <w:pPr>
+              <w:pStyle w:val="Bullet"/>
+              <w:ind w:left="481"/>
+              <w:jc w:val="left"/>
+            </w:pPr>
+            <w:r>
+              <w:t>There may be hidden High to Critical bugs in the system</w:t>
+            </w:r>
+          </w:p>
+        </w:tc>
+      </w:tr>
+      <w:tr>
+        <w:tc>
+          <w:tcPr>
+            <w:tcW w:w="1885" w:type="dxa"/>
+          </w:tcPr>
+          <w:p>
+            <w:pPr>
+              <w:keepNext/>
+              <w:jc w:val="center"/>
+            </w:pPr>
+            <w:r>
+              <w:t>Transition</w:t>
+            </w:r>
+          </w:p>
+        </w:tc>
+        <w:tc>
+          <w:tcPr>
+            <w:tcW w:w="2700" w:type="dxa"/>
+          </w:tcPr>
+          <w:p>
+            <w:pPr>
+              <w:keepNext/>
+              <w:jc w:val="left"/>
+            </w:pPr>
+            <w:r>
+              <w:t>Delivers the system into the production operating enviro</w:t>
+            </w:r>
+            <w:r>
+              <w:t>n</w:t>
+            </w:r>
+            <w:r>
+              <w:t>ment</w:t>
+            </w:r>
+          </w:p>
+        </w:tc>
+        <w:tc>
+          <w:tcPr>
+            <w:tcW w:w="3600" w:type="dxa"/>
+          </w:tcPr>
+          <w:p>
+            <w:pPr>
+              <w:pStyle w:val="Bullet"/>
+              <w:ind w:left="451"/>
+              <w:jc w:val="left"/>
+            </w:pPr>
+            <w:r>
+              <w:t>User manual document</w:t>
+            </w:r>
+          </w:p>
+          <w:p>
+            <w:pPr>
+              <w:pStyle w:val="Bullet"/>
+              <w:ind w:left="451"/>
+              <w:jc w:val="left"/>
+            </w:pPr>
+            <w:r>
+              <w:t>Installation guide document</w:t>
+            </w:r>
+          </w:p>
+          <w:p>
+            <w:pPr>
+              <w:pStyle w:val="Bullet"/>
+              <w:ind w:left="451"/>
+              <w:jc w:val="left"/>
+            </w:pPr>
+            <w:r>
+              <w:t>The final and full version document of the system</w:t>
+            </w:r>
+          </w:p>
+        </w:tc>
+        <w:tc>
+          <w:tcPr>
+            <w:tcW w:w="4770" w:type="dxa"/>
+          </w:tcPr>
+          <w:p>
+            <w:pPr>
+              <w:pStyle w:val="Bullet"/>
+              <w:keepNext/>
+              <w:ind w:left="481"/>
+              <w:jc w:val="left"/>
+            </w:pPr>
+            <w:r>
+              <w:t>The documents may not fully describe the system</w:t>
+            </w:r>
+          </w:p>
+        </w:tc>
+      </w:tr>
+    </w:tbl>
+    <w:p>
+      <w:pPr>
+        <w:pStyle w:val="Caption"/>
+      </w:pPr>
+      <w:bookmarkStart w:id="35" w:name="_Toc472338906"/>
+      <w:r>
+        <w:t xml:space="preserve">Table </w:t>
+      </w:r>
+      <w:r>
+        <w:fldChar w:fldCharType="begin"/>
+      </w:r>
+      <w:r>
+        <w:instrText xml:space="preserve"> SEQ Table \* ARABIC </w:instrText>
+      </w:r>
+      <w:r>
+        <w:fldChar w:fldCharType="separate"/>
+      </w:r>
+      <w:r>
+        <w:rPr>
+          <w:noProof/>
+        </w:rPr>
+        <w:t>5</w:t>
+      </w:r>
+      <w:r>
+        <w:rPr>
+          <w:noProof/>
+        </w:rPr>
+        <w:fldChar w:fldCharType="end"/>
+      </w:r>
+      <w:r>
+        <w:t>: System</w:t>
+      </w:r>
+      <w:r>
+        <w:t xml:space="preserve"> Development Life Cycle</w:t>
+      </w:r>
+      <w:bookmarkEnd w:id="35"/>
+    </w:p>
+    <w:p>
+      <w:pPr>
+        <w:sectPr>
+          <w:pgSz w:w="15840" w:h="12240" w:orient="landscape"/>
+          <w:pgMar w:top="1980" w:right="1440" w:bottom="1080" w:left="1440" w:header="720" w:footer="720" w:gutter="0"/>
+          <w:cols w:space="720"/>
+          <w:docGrid w:linePitch="360"/>
+        </w:sectPr>
+      </w:pPr>
+    </w:p>
+    <w:p>
+      <w:r>
+        <w:lastRenderedPageBreak/>
+        <w:t xml:space="preserve">Each of the phases may be divided into 1 or more iterations, which are usually time-boxed rather than feature-boxed. </w:t>
+      </w:r>
     </w:p>
     <w:p>
       <w:pPr>
         <w:pStyle w:val="Heading3"/>
       </w:pPr>
-      <w:bookmarkStart w:id="26" w:name="_Toc472267091"/>
-      <w:r>
-        <w:t>Phase Detail</w:t>
-      </w:r>
-      <w:bookmarkEnd w:id="26"/>
-    </w:p>
+      <w:bookmarkStart w:id="36" w:name="_Toc472338938"/>
+      <w:r>
+        <w:t>Plan</w:t>
+      </w:r>
+      <w:r>
+        <w:t xml:space="preserve"> Deta</w:t>
+      </w:r>
+      <w:r>
+        <w:t>il</w:t>
+      </w:r>
+      <w:bookmarkEnd w:id="36"/>
+    </w:p>
+    <w:p/>
+    <w:p>
+      <w:pPr>
+        <w:sectPr>
+          <w:pgSz w:w="12240" w:h="15840"/>
+          <w:pgMar w:top="1440" w:right="1080" w:bottom="1440" w:left="1980" w:header="720" w:footer="720" w:gutter="0"/>
+          <w:cols w:space="720"/>
+          <w:docGrid w:linePitch="360"/>
+        </w:sectPr>
+      </w:pPr>
+    </w:p>
+    <w:tbl>
+      <w:tblPr>
+        <w:tblStyle w:val="TableGrid"/>
+        <w:tblW w:w="12950" w:type="dxa"/>
+        <w:tblLook w:val="04A0" w:firstRow="1" w:lastRow="0" w:firstColumn="1" w:lastColumn="0" w:noHBand="0" w:noVBand="1"/>
+      </w:tblPr>
+      <w:tblGrid>
+        <w:gridCol w:w="1814"/>
+        <w:gridCol w:w="2514"/>
+        <w:gridCol w:w="2322"/>
+        <w:gridCol w:w="2274"/>
+        <w:gridCol w:w="2035"/>
+        <w:gridCol w:w="1991"/>
+      </w:tblGrid>
+      <w:tr>
+        <w:trPr>
+          <w:tblHeader/>
+        </w:trPr>
+        <w:tc>
+          <w:tcPr>
+            <w:tcW w:w="1814" w:type="dxa"/>
+            <w:shd w:val="clear" w:color="auto" w:fill="9CC2E5" w:themeFill="accent1" w:themeFillTint="99"/>
+            <w:vAlign w:val="center"/>
+          </w:tcPr>
+          <w:p>
+            <w:pPr>
+              <w:jc w:val="center"/>
+              <w:rPr>
+                <w:b/>
+              </w:rPr>
+            </w:pPr>
+            <w:r>
+              <w:rPr>
+                <w:b/>
+              </w:rPr>
+              <w:lastRenderedPageBreak/>
+              <w:t>Iteration</w:t>
+            </w:r>
+          </w:p>
+        </w:tc>
+        <w:tc>
+          <w:tcPr>
+            <w:tcW w:w="2514" w:type="dxa"/>
+            <w:shd w:val="clear" w:color="auto" w:fill="9CC2E5" w:themeFill="accent1" w:themeFillTint="99"/>
+            <w:vAlign w:val="center"/>
+          </w:tcPr>
+          <w:p>
+            <w:pPr>
+              <w:jc w:val="center"/>
+              <w:rPr>
+                <w:b/>
+              </w:rPr>
+            </w:pPr>
+            <w:r>
+              <w:rPr>
+                <w:b/>
+              </w:rPr>
+              <w:t>Scope</w:t>
+            </w:r>
+          </w:p>
+        </w:tc>
+        <w:tc>
+          <w:tcPr>
+            <w:tcW w:w="2322" w:type="dxa"/>
+            <w:shd w:val="clear" w:color="auto" w:fill="9CC2E5" w:themeFill="accent1" w:themeFillTint="99"/>
+            <w:vAlign w:val="center"/>
+          </w:tcPr>
+          <w:p>
+            <w:pPr>
+              <w:jc w:val="center"/>
+              <w:rPr>
+                <w:b/>
+              </w:rPr>
+            </w:pPr>
+            <w:r>
+              <w:rPr>
+                <w:b/>
+              </w:rPr>
+              <w:t>Evaluation</w:t>
+            </w:r>
+          </w:p>
+        </w:tc>
+        <w:tc>
+          <w:tcPr>
+            <w:tcW w:w="2274" w:type="dxa"/>
+            <w:shd w:val="clear" w:color="auto" w:fill="9CC2E5" w:themeFill="accent1" w:themeFillTint="99"/>
+            <w:vAlign w:val="center"/>
+          </w:tcPr>
+          <w:p>
+            <w:pPr>
+              <w:jc w:val="center"/>
+              <w:rPr>
+                <w:b/>
+              </w:rPr>
+            </w:pPr>
+            <w:r>
+              <w:rPr>
+                <w:b/>
+              </w:rPr>
+              <w:t>Activities</w:t>
+            </w:r>
+          </w:p>
+        </w:tc>
+        <w:tc>
+          <w:tcPr>
+            <w:tcW w:w="2035" w:type="dxa"/>
+            <w:shd w:val="clear" w:color="auto" w:fill="9CC2E5" w:themeFill="accent1" w:themeFillTint="99"/>
+          </w:tcPr>
+          <w:p>
+            <w:pPr>
+              <w:jc w:val="center"/>
+              <w:rPr>
+                <w:b/>
+              </w:rPr>
+            </w:pPr>
+            <w:r>
+              <w:rPr>
+                <w:b/>
+              </w:rPr>
+              <w:t>Estimated Duration</w:t>
+            </w:r>
+          </w:p>
+        </w:tc>
+        <w:tc>
+          <w:tcPr>
+            <w:tcW w:w="1991" w:type="dxa"/>
+            <w:shd w:val="clear" w:color="auto" w:fill="9CC2E5" w:themeFill="accent1" w:themeFillTint="99"/>
+          </w:tcPr>
+          <w:p>
+            <w:pPr>
+              <w:jc w:val="center"/>
+              <w:rPr>
+                <w:b/>
+              </w:rPr>
+            </w:pPr>
+            <w:r>
+              <w:rPr>
+                <w:b/>
+              </w:rPr>
+              <w:t>Assign Responsibilities</w:t>
+            </w:r>
+          </w:p>
+        </w:tc>
+      </w:tr>
+      <w:tr>
+        <w:trPr>
+          <w:tblHeader/>
+        </w:trPr>
+        <w:tc>
+          <w:tcPr>
+            <w:tcW w:w="1814" w:type="dxa"/>
+          </w:tcPr>
+          <w:p>
+            <w:pPr>
+              <w:keepNext/>
+              <w:jc w:val="center"/>
+            </w:pPr>
+            <w:r>
+              <w:t>Initial Iteration</w:t>
+            </w:r>
+          </w:p>
+        </w:tc>
+        <w:tc>
+          <w:tcPr>
+            <w:tcW w:w="2514" w:type="dxa"/>
+          </w:tcPr>
+          <w:p>
+            <w:r>
+              <w:t>Initial team workplace and identify project scope</w:t>
+            </w:r>
+          </w:p>
+        </w:tc>
+        <w:tc>
+          <w:tcPr>
+            <w:tcW w:w="2322" w:type="dxa"/>
+          </w:tcPr>
+          <w:p>
+            <w:r>
+              <w:t>A working team environment</w:t>
+            </w:r>
+          </w:p>
+        </w:tc>
+        <w:tc>
+          <w:tcPr>
+            <w:tcW w:w="2274" w:type="dxa"/>
+          </w:tcPr>
+          <w:p>
+            <w:pPr>
+              <w:pStyle w:val="Bullet"/>
+              <w:ind w:left="406"/>
+            </w:pPr>
+            <w:r>
+              <w:t>Set up Git Repository with Gitflow</w:t>
+            </w:r>
+          </w:p>
+          <w:p>
+            <w:pPr>
+              <w:pStyle w:val="Bullet"/>
+              <w:ind w:left="406"/>
+            </w:pPr>
+            <w:r>
+              <w:t>Set up Slack</w:t>
+            </w:r>
+          </w:p>
+          <w:p>
+            <w:pPr>
+              <w:pStyle w:val="Bullet"/>
+              <w:ind w:left="406"/>
+            </w:pPr>
+            <w:r>
+              <w:t>Set up Trello</w:t>
+            </w:r>
+          </w:p>
+        </w:tc>
+        <w:tc>
+          <w:tcPr>
+            <w:tcW w:w="2035" w:type="dxa"/>
+          </w:tcPr>
+          <w:p>
+            <w:r>
+              <w:t>5 days</w:t>
+            </w:r>
+          </w:p>
+        </w:tc>
+        <w:tc>
+          <w:tcPr>
+            <w:tcW w:w="1991" w:type="dxa"/>
+          </w:tcPr>
+          <w:p>
+            <w:r>
+              <w:t>TrungTNM, HiepBP, HuyNĐP</w:t>
+            </w:r>
+          </w:p>
+        </w:tc>
+      </w:tr>
+      <w:tr>
+        <w:trPr>
+          <w:tblHeader/>
+        </w:trPr>
+        <w:tc>
+          <w:tcPr>
+            <w:tcW w:w="1814" w:type="dxa"/>
+          </w:tcPr>
+          <w:p>
+            <w:pPr>
+              <w:keepNext/>
+              <w:jc w:val="center"/>
+            </w:pPr>
+            <w:r>
+              <w:t>Iteration 1</w:t>
+            </w:r>
+          </w:p>
+        </w:tc>
+        <w:tc>
+          <w:tcPr>
+            <w:tcW w:w="2514" w:type="dxa"/>
+          </w:tcPr>
+          <w:p>
+            <w:r>
+              <w:t>Identify boundaries of the system, planning software and hardware. Create a proof-of-concept prototype.</w:t>
+            </w:r>
+          </w:p>
+        </w:tc>
+        <w:tc>
+          <w:tcPr>
+            <w:tcW w:w="2322" w:type="dxa"/>
+          </w:tcPr>
+          <w:p>
+            <w:r>
+              <w:t>Report 1, Report 2 and a proof-of-concept prototype</w:t>
+            </w:r>
+          </w:p>
+        </w:tc>
+        <w:tc>
+          <w:tcPr>
+            <w:tcW w:w="2274" w:type="dxa"/>
+          </w:tcPr>
+          <w:p>
+            <w:pPr>
+              <w:pStyle w:val="Bullet"/>
+              <w:ind w:left="406"/>
+            </w:pPr>
+            <w:r>
+              <w:t>Introduction document</w:t>
+            </w:r>
+          </w:p>
+          <w:p>
+            <w:pPr>
+              <w:pStyle w:val="Bullet"/>
+              <w:ind w:left="406"/>
+            </w:pPr>
+            <w:r>
+              <w:t>Software and Hardware Project Management Plan document</w:t>
+            </w:r>
+          </w:p>
+          <w:p>
+            <w:pPr>
+              <w:pStyle w:val="Bullet"/>
+              <w:ind w:left="406"/>
+            </w:pPr>
+            <w:r>
+              <w:t>Proof-of-concept prototype</w:t>
+            </w:r>
+          </w:p>
+        </w:tc>
+        <w:tc>
+          <w:tcPr>
+            <w:tcW w:w="2035" w:type="dxa"/>
+          </w:tcPr>
+          <w:p>
+            <w:r>
+              <w:t>15 days</w:t>
+            </w:r>
+          </w:p>
+        </w:tc>
+        <w:tc>
+          <w:tcPr>
+            <w:tcW w:w="1991" w:type="dxa"/>
+          </w:tcPr>
+          <w:p>
+            <w:r>
+              <w:t>TrungTNM, HiepBP, HuyNĐP</w:t>
+            </w:r>
+          </w:p>
+        </w:tc>
+      </w:tr>
+      <w:tr>
+        <w:trPr>
+          <w:tblHeader/>
+        </w:trPr>
+        <w:tc>
+          <w:tcPr>
+            <w:tcW w:w="1814" w:type="dxa"/>
+          </w:tcPr>
+          <w:p>
+            <w:pPr>
+              <w:keepNext/>
+              <w:jc w:val="center"/>
+            </w:pPr>
+            <w:r>
+              <w:t>Iteration 2</w:t>
+            </w:r>
+          </w:p>
+        </w:tc>
+        <w:tc>
+          <w:tcPr>
+            <w:tcW w:w="2514" w:type="dxa"/>
+          </w:tcPr>
+          <w:p>
+            <w:r>
+              <w:t>Produce an architectural prototype</w:t>
+            </w:r>
+          </w:p>
+        </w:tc>
+        <w:tc>
+          <w:tcPr>
+            <w:tcW w:w="2322" w:type="dxa"/>
+          </w:tcPr>
+          <w:p>
+            <w:r>
+              <w:t>Report 3, Report 4 and an architectural prototype</w:t>
+            </w:r>
+          </w:p>
+        </w:tc>
+        <w:tc>
+          <w:tcPr>
+            <w:tcW w:w="2274" w:type="dxa"/>
+          </w:tcPr>
+          <w:p>
+            <w:pPr>
+              <w:pStyle w:val="Bullet"/>
+              <w:ind w:left="406"/>
+            </w:pPr>
+            <w:r>
+              <w:t>Software and Hardware Requirement Specification document</w:t>
+            </w:r>
+          </w:p>
+          <w:p>
+            <w:pPr>
+              <w:pStyle w:val="Bullet"/>
+              <w:ind w:left="406"/>
+            </w:pPr>
+            <w:r>
+              <w:t>Software and Hardware Design Description document</w:t>
+            </w:r>
+          </w:p>
+          <w:p>
+            <w:pPr>
+              <w:pStyle w:val="Bullet"/>
+              <w:ind w:left="406"/>
+            </w:pPr>
+            <w:r>
+              <w:t>Architectural prototype</w:t>
+            </w:r>
+          </w:p>
+        </w:tc>
+        <w:tc>
+          <w:tcPr>
+            <w:tcW w:w="2035" w:type="dxa"/>
+          </w:tcPr>
+          <w:p>
+            <w:r>
+              <w:t>15 days</w:t>
+            </w:r>
+          </w:p>
+        </w:tc>
+        <w:tc>
+          <w:tcPr>
+            <w:tcW w:w="1991" w:type="dxa"/>
+          </w:tcPr>
+          <w:p>
+            <w:r>
+              <w:t>TrungTNM, HiepBP, HuyNĐP</w:t>
+            </w:r>
+          </w:p>
+        </w:tc>
+      </w:tr>
+      <w:tr>
+        <w:trPr>
+          <w:tblHeader/>
+        </w:trPr>
+        <w:tc>
+          <w:tcPr>
+            <w:tcW w:w="1814" w:type="dxa"/>
+          </w:tcPr>
+          <w:p>
+            <w:pPr>
+              <w:keepNext/>
+              <w:jc w:val="center"/>
+            </w:pPr>
+            <w:r>
+              <w:lastRenderedPageBreak/>
+              <w:t>Iteration 3</w:t>
+            </w:r>
+          </w:p>
+        </w:tc>
+        <w:tc>
+          <w:tcPr>
+            <w:tcW w:w="2514" w:type="dxa"/>
+          </w:tcPr>
+          <w:p>
+            <w:r>
+              <w:t>Build the product (up to beta release)</w:t>
+            </w:r>
+          </w:p>
+        </w:tc>
+        <w:tc>
+          <w:tcPr>
+            <w:tcW w:w="2322" w:type="dxa"/>
+          </w:tcPr>
+          <w:p>
+            <w:r>
+              <w:t>Report 5 and a working product (beta release)</w:t>
+            </w:r>
+          </w:p>
+        </w:tc>
+        <w:tc>
+          <w:tcPr>
+            <w:tcW w:w="2274" w:type="dxa"/>
+          </w:tcPr>
+          <w:p>
+            <w:pPr>
+              <w:pStyle w:val="Bullet"/>
+              <w:ind w:left="406"/>
+            </w:pPr>
+            <w:r>
+              <w:t>System Implementation and Test document</w:t>
+            </w:r>
+          </w:p>
+          <w:p>
+            <w:pPr>
+              <w:pStyle w:val="Bullet"/>
+              <w:ind w:left="406"/>
+            </w:pPr>
+            <w:r>
+              <w:t>PCB</w:t>
+            </w:r>
+          </w:p>
+          <w:p>
+            <w:pPr>
+              <w:pStyle w:val="Bullet"/>
+              <w:ind w:left="406"/>
+            </w:pPr>
+            <w:r>
+              <w:t>Mobile Application</w:t>
+            </w:r>
+          </w:p>
+          <w:p>
+            <w:pPr>
+              <w:pStyle w:val="Bullet"/>
+              <w:ind w:left="406"/>
+            </w:pPr>
+            <w:r>
+              <w:t>Web API Server</w:t>
+            </w:r>
+          </w:p>
+        </w:tc>
+        <w:tc>
+          <w:tcPr>
+            <w:tcW w:w="2035" w:type="dxa"/>
+          </w:tcPr>
+          <w:p>
+            <w:r>
+              <w:t>15 days</w:t>
+            </w:r>
+          </w:p>
+        </w:tc>
+        <w:tc>
+          <w:tcPr>
+            <w:tcW w:w="1991" w:type="dxa"/>
+          </w:tcPr>
+          <w:p>
+            <w:r>
+              <w:t>TrungTNM, HiepBP, HuyNĐP</w:t>
+            </w:r>
+          </w:p>
+        </w:tc>
+      </w:tr>
+      <w:tr>
+        <w:trPr>
+          <w:tblHeader/>
+        </w:trPr>
+        <w:tc>
+          <w:tcPr>
+            <w:tcW w:w="1814" w:type="dxa"/>
+          </w:tcPr>
+          <w:p>
+            <w:pPr>
+              <w:keepNext/>
+              <w:jc w:val="center"/>
+            </w:pPr>
+            <w:r>
+              <w:t>Iteration 4</w:t>
+            </w:r>
+          </w:p>
+        </w:tc>
+        <w:tc>
+          <w:tcPr>
+            <w:tcW w:w="2514" w:type="dxa"/>
+          </w:tcPr>
+          <w:p>
+            <w:r>
+              <w:t>Finish the product (full product release)</w:t>
+            </w:r>
+          </w:p>
+        </w:tc>
+        <w:tc>
+          <w:tcPr>
+            <w:tcW w:w="2322" w:type="dxa"/>
+          </w:tcPr>
+          <w:p>
+            <w:r>
+              <w:t>Report 6 and the completed product</w:t>
+            </w:r>
+          </w:p>
+        </w:tc>
+        <w:tc>
+          <w:tcPr>
+            <w:tcW w:w="2274" w:type="dxa"/>
+          </w:tcPr>
+          <w:p>
+            <w:pPr>
+              <w:pStyle w:val="Bullet"/>
+              <w:ind w:left="406"/>
+            </w:pPr>
+            <w:r>
+              <w:t>Software and Hardware User’s Manual document</w:t>
+            </w:r>
+          </w:p>
+          <w:p>
+            <w:pPr>
+              <w:pStyle w:val="Bullet"/>
+              <w:ind w:left="406"/>
+            </w:pPr>
+            <w:r>
+              <w:t>Product demonstration model</w:t>
+            </w:r>
+          </w:p>
+        </w:tc>
+        <w:tc>
+          <w:tcPr>
+            <w:tcW w:w="2035" w:type="dxa"/>
+          </w:tcPr>
+          <w:p>
+            <w:r>
+              <w:t>15 days</w:t>
+            </w:r>
+          </w:p>
+        </w:tc>
+        <w:tc>
+          <w:tcPr>
+            <w:tcW w:w="1991" w:type="dxa"/>
+          </w:tcPr>
+          <w:p>
+            <w:r>
+              <w:t>TrungTNM, HiepBP, HuyNĐP</w:t>
+            </w:r>
+          </w:p>
+        </w:tc>
+      </w:tr>
+      <w:tr>
+        <w:trPr>
+          <w:tblHeader/>
+        </w:trPr>
+        <w:tc>
+          <w:tcPr>
+            <w:tcW w:w="1814" w:type="dxa"/>
+          </w:tcPr>
+          <w:p>
+            <w:pPr>
+              <w:keepNext/>
+              <w:jc w:val="center"/>
+            </w:pPr>
+            <w:r>
+              <w:t>Final Iteration</w:t>
+            </w:r>
+          </w:p>
+        </w:tc>
+        <w:tc>
+          <w:tcPr>
+            <w:tcW w:w="2514" w:type="dxa"/>
+          </w:tcPr>
+          <w:p>
+            <w:r>
+              <w:t>Prepare for Demo Day</w:t>
+            </w:r>
+          </w:p>
+        </w:tc>
+        <w:tc>
+          <w:tcPr>
+            <w:tcW w:w="2322" w:type="dxa"/>
+          </w:tcPr>
+          <w:p>
+            <w:r>
+              <w:t>Final Documentation, Presentation Slide</w:t>
+            </w:r>
+          </w:p>
+        </w:tc>
+        <w:tc>
+          <w:tcPr>
+            <w:tcW w:w="2274" w:type="dxa"/>
+          </w:tcPr>
+          <w:p>
+            <w:pPr>
+              <w:pStyle w:val="Bullet"/>
+              <w:ind w:left="406"/>
+            </w:pPr>
+            <w:r>
+              <w:t>Final Document</w:t>
+            </w:r>
+          </w:p>
+          <w:p>
+            <w:pPr>
+              <w:pStyle w:val="Bullet"/>
+              <w:ind w:left="406"/>
+            </w:pPr>
+            <w:r>
+              <w:t>Mini Document</w:t>
+            </w:r>
+          </w:p>
+          <w:p>
+            <w:pPr>
+              <w:pStyle w:val="Bullet"/>
+              <w:ind w:left="406"/>
+            </w:pPr>
+            <w:r>
+              <w:t>CD contains all source code</w:t>
+            </w:r>
+          </w:p>
+          <w:p>
+            <w:pPr>
+              <w:pStyle w:val="Bullet"/>
+              <w:ind w:left="406"/>
+            </w:pPr>
+            <w:r>
+              <w:t>Presentation Slide</w:t>
+            </w:r>
+          </w:p>
+        </w:tc>
+        <w:tc>
+          <w:tcPr>
+            <w:tcW w:w="2035" w:type="dxa"/>
+          </w:tcPr>
+          <w:p>
+            <w:r>
+              <w:t>5 days</w:t>
+            </w:r>
+          </w:p>
+        </w:tc>
+        <w:tc>
+          <w:tcPr>
+            <w:tcW w:w="1991" w:type="dxa"/>
+          </w:tcPr>
+          <w:p>
+            <w:pPr>
+              <w:keepNext/>
+            </w:pPr>
+            <w:r>
+              <w:t>TrungTNM, HiepBP, HuyNĐP</w:t>
+            </w:r>
+          </w:p>
+        </w:tc>
+      </w:tr>
+    </w:tbl>
+    <w:p>
+      <w:pPr>
+        <w:pStyle w:val="Caption"/>
+        <w:sectPr>
+          <w:pgSz w:w="15840" w:h="12240" w:orient="landscape"/>
+          <w:pgMar w:top="1980" w:right="1440" w:bottom="1080" w:left="1440" w:header="720" w:footer="720" w:gutter="0"/>
+          <w:cols w:space="720"/>
+          <w:docGrid w:linePitch="360"/>
+        </w:sectPr>
+      </w:pPr>
+      <w:bookmarkStart w:id="37" w:name="_Toc472338907"/>
+      <w:r>
+        <w:t xml:space="preserve">Table </w:t>
+      </w:r>
+      <w:r>
+        <w:fldChar w:fldCharType="begin"/>
+      </w:r>
+      <w:r>
+        <w:instrText xml:space="preserve"> SEQ Table \* ARABIC </w:instrText>
+      </w:r>
+      <w:r>
+        <w:fldChar w:fldCharType="separate"/>
+      </w:r>
+      <w:r>
+        <w:rPr>
+          <w:noProof/>
+        </w:rPr>
+        <w:t>6</w:t>
+      </w:r>
+      <w:r>
+        <w:rPr>
+          <w:noProof/>
+        </w:rPr>
+        <w:fldChar w:fldCharType="end"/>
+      </w:r>
+      <w:r>
+        <w:t>: System Development Detail Plan</w:t>
+      </w:r>
+      <w:bookmarkEnd w:id="37"/>
+    </w:p>
+    <w:p/>
     <w:p>
       <w:pPr>
         <w:pStyle w:val="Heading3"/>
       </w:pPr>
-      <w:bookmarkStart w:id="27" w:name="_Toc472267092"/>
+      <w:bookmarkStart w:id="38" w:name="_Toc472338939"/>
       <w:r>
         <w:t>All Meeting Minutes</w:t>
       </w:r>
-      <w:bookmarkEnd w:id="27"/>
+      <w:bookmarkEnd w:id="38"/>
+    </w:p>
+    <w:p>
+      <w:r>
+        <w:t>All meeting minutes are saved at:</w:t>
+      </w:r>
+    </w:p>
+    <w:p>
+      <w:r>
+        <w:t>https://github.com/Hinaka/-FPT-CAPSTONE-PGSS/tree/master/Common</w:t>
+      </w:r>
     </w:p>
     <w:p>
       <w:pPr>
         <w:pStyle w:val="Heading2"/>
       </w:pPr>
-      <w:bookmarkStart w:id="28" w:name="_Toc472267093"/>
+      <w:bookmarkStart w:id="39" w:name="_Toc472338940"/>
       <w:r>
         <w:t>Coding Convention</w:t>
       </w:r>
-      <w:bookmarkEnd w:id="28"/>
+      <w:bookmarkEnd w:id="39"/>
     </w:p>
     <w:p/>
     <w:sectPr>
-      <w:footerReference w:type="default" r:id="rId17"/>
       <w:pgSz w:w="12240" w:h="15840"/>
       <w:pgMar w:top="1440" w:right="1080" w:bottom="1440" w:left="1980" w:header="720" w:footer="720" w:gutter="0"/>
-      <w:pgNumType w:start="1"/>
       <w:cols w:space="720"/>
       <w:docGrid w:linePitch="360"/>
     </w:sectPr>
@@ -4193,7 +7057,7 @@
         <w:noProof/>
         <w:color w:val="FFFFFF" w:themeColor="background1"/>
       </w:rPr>
-      <w:t>5</w:t>
+      <w:t>13</w:t>
     </w:r>
     <w:r>
       <w:rPr>
@@ -4275,13 +7139,7 @@
       <w:jc w:val="left"/>
     </w:pPr>
     <w:r>
-      <w:t xml:space="preserve">FPT University – Capstone Spring </w:t>
-    </w:r>
-    <w:r>
-      <w:t>2017 -</w:t>
-    </w:r>
-    <w:r>
-      <w:t xml:space="preserve"> Group 1 – Parking Guidance System Solution</w:t>
+      <w:t>FPT University – Capstone Spring 2017 - Group 1 – Parking Guidance System Solution</w:t>
     </w:r>
   </w:p>
 </w:hdr>
@@ -6535,6 +9393,18 @@
       <w:spacing w:after="0"/>
     </w:pPr>
   </w:style>
+  <w:style w:type="character" w:styleId="FollowedHyperlink">
+    <w:name w:val="FollowedHyperlink"/>
+    <w:basedOn w:val="DefaultParagraphFont"/>
+    <w:uiPriority w:val="99"/>
+    <w:semiHidden/>
+    <w:unhideWhenUsed/>
+    <w:rsid w:val="00B859DC"/>
+    <w:rPr>
+      <w:color w:val="954F72" w:themeColor="followedHyperlink"/>
+      <w:u w:val="single"/>
+    </w:rPr>
+  </w:style>
 </w:styles>
 </file>
 
@@ -6804,7 +9674,7 @@
 </file>
 
 <file path=customXml/itemProps1.xml><?xml version="1.0" encoding="utf-8"?>
-<ds:datastoreItem xmlns:ds="http://schemas.openxmlformats.org/officeDocument/2006/customXml" ds:itemID="{9A2F44C1-3F32-455D-BC2D-A7E41C30235E}">
+<ds:datastoreItem xmlns:ds="http://schemas.openxmlformats.org/officeDocument/2006/customXml" ds:itemID="{5D7D46D6-B59B-4B28-A378-930E9D415DA4}">
   <ds:schemaRefs>
     <ds:schemaRef ds:uri="http://schemas.openxmlformats.org/officeDocument/2006/bibliography"/>
   </ds:schemaRefs>

</xml_diff>

<commit_message>
Update coding convention and some table
</commit_message>
<xml_diff>
--- a/Common/Reports/Report 2.docx
+++ b/Common/Reports/Report 2.docx
@@ -3800,6 +3800,7 @@
     <w:p>
       <w:pPr>
         <w:pStyle w:val="Caption"/>
+        <w:jc w:val="center"/>
         <w:rPr>
           <w:b/>
         </w:rPr>
@@ -3808,14 +3809,27 @@
       <w:r>
         <w:t xml:space="preserve">Table </w:t>
       </w:r>
-      <w:fldSimple w:instr=" SEQ Table \* ARABIC ">
-        <w:r>
-          <w:rPr>
-            <w:noProof/>
-          </w:rPr>
-          <w:t>1</w:t>
-        </w:r>
-      </w:fldSimple>
+      <w:r>
+        <w:fldChar w:fldCharType="begin"/>
+      </w:r>
+      <w:r>
+        <w:instrText xml:space="preserve"> SEQ Table \* ARABIC </w:instrText>
+      </w:r>
+      <w:r>
+        <w:fldChar w:fldCharType="separate"/>
+      </w:r>
+      <w:r>
+        <w:rPr>
+          <w:noProof/>
+        </w:rPr>
+        <w:t>1</w:t>
+      </w:r>
+      <w:r>
+        <w:rPr>
+          <w:noProof/>
+        </w:rPr>
+        <w:fldChar w:fldCharType="end"/>
+      </w:r>
       <w:r>
         <w:t>: Definitions, Acronyms and Abbreviations</w:t>
       </w:r>
@@ -4426,41 +4440,298 @@
         <w:pStyle w:val="ListParagraph"/>
         <w:numPr>
           <w:ilvl w:val="0"/>
-          <w:numId w:val="19"/>
+          <w:numId w:val="21"/>
         </w:numPr>
       </w:pPr>
-      <w:bookmarkStart w:id="16" w:name="_GoBack"/>
+      <w:r>
+        <w:t>System is available for both manager and end user.</w:t>
+      </w:r>
+    </w:p>
+    <w:p>
+      <w:pPr>
+        <w:pStyle w:val="ListParagraph"/>
+        <w:numPr>
+          <w:ilvl w:val="0"/>
+          <w:numId w:val="21"/>
+        </w:numPr>
+      </w:pPr>
+      <w:r>
+        <w:t>The language of system is English</w:t>
+      </w:r>
+    </w:p>
+    <w:p>
+      <w:pPr>
+        <w:pStyle w:val="ListParagraph"/>
+        <w:numPr>
+          <w:ilvl w:val="0"/>
+          <w:numId w:val="21"/>
+        </w:numPr>
+      </w:pPr>
+      <w:r>
+        <w:t>The input and output of system is car slot</w:t>
+      </w:r>
+    </w:p>
+    <w:p>
+      <w:pPr>
+        <w:pStyle w:val="ListParagraph"/>
+        <w:numPr>
+          <w:ilvl w:val="0"/>
+          <w:numId w:val="21"/>
+        </w:numPr>
+      </w:pPr>
+      <w:r>
+        <w:t>The boundaries of mechanical parts includes:</w:t>
+      </w:r>
+    </w:p>
+    <w:p>
+      <w:pPr>
+        <w:pStyle w:val="ListParagraph"/>
+        <w:numPr>
+          <w:ilvl w:val="1"/>
+          <w:numId w:val="21"/>
+        </w:numPr>
+      </w:pPr>
+      <w:r>
+        <w:t>End user need to park their car correctly in parking lot.</w:t>
+      </w:r>
+    </w:p>
+    <w:p>
+      <w:pPr>
+        <w:pStyle w:val="ListParagraph"/>
+        <w:numPr>
+          <w:ilvl w:val="1"/>
+          <w:numId w:val="21"/>
+        </w:numPr>
+      </w:pPr>
+      <w:r>
+        <w:t>The information, which show number of empty slot may delay 5-10s when the system start.</w:t>
+      </w:r>
+    </w:p>
+    <w:p>
+      <w:pPr>
+        <w:pStyle w:val="ListParagraph"/>
+        <w:numPr>
+          <w:ilvl w:val="1"/>
+          <w:numId w:val="21"/>
+        </w:numPr>
+      </w:pPr>
+      <w:r>
+        <w:t>The system will run correctly when the weather condition is good.</w:t>
+      </w:r>
+    </w:p>
+    <w:p>
+      <w:pPr>
+        <w:pStyle w:val="ListParagraph"/>
+        <w:numPr>
+          <w:ilvl w:val="0"/>
+          <w:numId w:val="21"/>
+        </w:numPr>
+      </w:pPr>
+      <w:r>
+        <w:t>The boundaries of mobile application includes:</w:t>
+      </w:r>
+    </w:p>
+    <w:p>
+      <w:pPr>
+        <w:pStyle w:val="ListParagraph"/>
+        <w:numPr>
+          <w:ilvl w:val="1"/>
+          <w:numId w:val="21"/>
+        </w:numPr>
+      </w:pPr>
+      <w:r>
+        <w:t>End user only pay for the booking time, not pay the parking time on mobile app.</w:t>
+      </w:r>
+    </w:p>
+    <w:p>
+      <w:pPr>
+        <w:pStyle w:val="ListParagraph"/>
+        <w:numPr>
+          <w:ilvl w:val="1"/>
+          <w:numId w:val="21"/>
+        </w:numPr>
+      </w:pPr>
+      <w:r>
+        <w:t xml:space="preserve">Need </w:t>
+      </w:r>
+      <w:r>
+        <w:t>connect to internet to run smoothy.</w:t>
+      </w:r>
+    </w:p>
+    <w:p>
+      <w:pPr>
+        <w:pStyle w:val="ListParagraph"/>
+        <w:numPr>
+          <w:ilvl w:val="0"/>
+          <w:numId w:val="21"/>
+        </w:numPr>
+      </w:pPr>
+      <w:r>
+        <w:t>The complete product includes:</w:t>
+      </w:r>
+    </w:p>
+    <w:p>
+      <w:pPr>
+        <w:pStyle w:val="ListParagraph"/>
+        <w:numPr>
+          <w:ilvl w:val="1"/>
+          <w:numId w:val="21"/>
+        </w:numPr>
+      </w:pPr>
+      <w:r>
+        <w:t>The entire PGSS system in car park.</w:t>
+      </w:r>
+    </w:p>
+    <w:p>
+      <w:pPr>
+        <w:pStyle w:val="ListParagraph"/>
+        <w:numPr>
+          <w:ilvl w:val="1"/>
+          <w:numId w:val="21"/>
+        </w:numPr>
+      </w:pPr>
+      <w:r>
+        <w:t>The mobile application for manager and end user.</w:t>
+      </w:r>
+    </w:p>
+    <w:p>
+      <w:pPr>
+        <w:pStyle w:val="ListParagraph"/>
+        <w:numPr>
+          <w:ilvl w:val="1"/>
+          <w:numId w:val="21"/>
+        </w:numPr>
+      </w:pPr>
+      <w:r>
+        <w:t>The database to store all needed information.</w:t>
+      </w:r>
+    </w:p>
+    <w:p>
+      <w:pPr>
+        <w:pStyle w:val="ListParagraph"/>
+        <w:numPr>
+          <w:ilvl w:val="1"/>
+          <w:numId w:val="21"/>
+        </w:numPr>
+      </w:pPr>
+      <w:r>
+        <w:t>All the documents of the project.</w:t>
+      </w:r>
+    </w:p>
+    <w:p>
+      <w:pPr>
+        <w:ind w:left="720"/>
+        <w:jc w:val="center"/>
+      </w:pPr>
+      <w:r>
+        <w:rPr>
+          <w:noProof/>
+        </w:rPr>
+        <w:lastRenderedPageBreak/>
+        <w:drawing>
+          <wp:inline distT="0" distB="0" distL="0" distR="0">
+            <wp:extent cx="4782918" cy="3648075"/>
+            <wp:effectExtent l="0" t="0" r="0" b="0"/>
+            <wp:docPr id="4" name="Picture 4" descr="E:\Downloads\Block (1).png"/>
+            <wp:cNvGraphicFramePr>
+              <a:graphicFrameLocks xmlns:a="http://schemas.openxmlformats.org/drawingml/2006/main" noChangeAspect="1"/>
+            </wp:cNvGraphicFramePr>
+            <a:graphic xmlns:a="http://schemas.openxmlformats.org/drawingml/2006/main">
+              <a:graphicData uri="http://schemas.openxmlformats.org/drawingml/2006/picture">
+                <pic:pic xmlns:pic="http://schemas.openxmlformats.org/drawingml/2006/picture">
+                  <pic:nvPicPr>
+                    <pic:cNvPr id="0" name="Picture 3" descr="E:\Downloads\Block (1).png"/>
+                    <pic:cNvPicPr>
+                      <a:picLocks noChangeAspect="1" noChangeArrowheads="1"/>
+                    </pic:cNvPicPr>
+                  </pic:nvPicPr>
+                  <pic:blipFill>
+                    <a:blip r:embed="rId16">
+                      <a:extLst>
+                        <a:ext uri="{28A0092B-C50C-407E-A947-70E740481C1C}">
+                          <a14:useLocalDpi xmlns:a14="http://schemas.microsoft.com/office/drawing/2010/main" val="0"/>
+                        </a:ext>
+                      </a:extLst>
+                    </a:blip>
+                    <a:srcRect/>
+                    <a:stretch>
+                      <a:fillRect/>
+                    </a:stretch>
+                  </pic:blipFill>
+                  <pic:spPr bwMode="auto">
+                    <a:xfrm>
+                      <a:off x="0" y="0"/>
+                      <a:ext cx="4808916" cy="3667904"/>
+                    </a:xfrm>
+                    <a:prstGeom prst="rect">
+                      <a:avLst/>
+                    </a:prstGeom>
+                    <a:noFill/>
+                    <a:ln>
+                      <a:noFill/>
+                    </a:ln>
+                  </pic:spPr>
+                </pic:pic>
+              </a:graphicData>
+            </a:graphic>
+          </wp:inline>
+        </w:drawing>
+      </w:r>
+    </w:p>
+    <w:p>
+      <w:pPr>
+        <w:pStyle w:val="Caption"/>
+        <w:jc w:val="center"/>
+      </w:pPr>
+      <w:bookmarkStart w:id="16" w:name="_Toc472338928"/>
+      <w:r>
+        <w:t xml:space="preserve">Figure </w:t>
+      </w:r>
+      <w:r>
+        <w:fldChar w:fldCharType="begin"/>
+      </w:r>
+      <w:r>
+        <w:instrText xml:space="preserve"> SEQ Figure \* ARABIC </w:instrText>
+      </w:r>
+      <w:r>
+        <w:fldChar w:fldCharType="separate"/>
+      </w:r>
+      <w:r>
+        <w:rPr>
+          <w:noProof/>
+        </w:rPr>
+        <w:t>1</w:t>
+      </w:r>
+      <w:r>
+        <w:fldChar w:fldCharType="end"/>
+      </w:r>
+      <w:r>
+        <w:t>: Boundaries of the system</w:t>
+      </w:r>
+      <w:r>
+        <w:t>Futures Plans</w:t>
+      </w:r>
       <w:bookmarkEnd w:id="16"/>
     </w:p>
     <w:p>
       <w:pPr>
         <w:pStyle w:val="Heading4"/>
       </w:pPr>
-      <w:bookmarkStart w:id="17" w:name="_Toc472338928"/>
-      <w:r>
-        <w:t>Futures Plans</w:t>
+      <w:bookmarkStart w:id="17" w:name="_Toc472338929"/>
+      <w:r>
+        <w:t>Development Environment</w:t>
       </w:r>
       <w:bookmarkEnd w:id="17"/>
     </w:p>
     <w:p>
       <w:pPr>
-        <w:pStyle w:val="Heading4"/>
-      </w:pPr>
-      <w:bookmarkStart w:id="18" w:name="_Toc472338929"/>
-      <w:r>
-        <w:t>Development Environment</w:t>
+        <w:pStyle w:val="Heading5"/>
+      </w:pPr>
+      <w:bookmarkStart w:id="18" w:name="_Toc472338930"/>
+      <w:r>
+        <w:t>Hardware requirements</w:t>
       </w:r>
       <w:bookmarkEnd w:id="18"/>
-    </w:p>
-    <w:p>
-      <w:pPr>
-        <w:pStyle w:val="Heading5"/>
-      </w:pPr>
-      <w:bookmarkStart w:id="19" w:name="_Toc472338930"/>
-      <w:r>
-        <w:t>Hardware requirements</w:t>
-      </w:r>
-      <w:bookmarkEnd w:id="19"/>
     </w:p>
     <w:p>
       <w:pPr>
@@ -4474,20 +4745,6 @@
           <w:b/>
         </w:rPr>
         <w:t>For Web API Server</w:t>
-      </w:r>
-    </w:p>
-    <w:p>
-      <w:pPr>
-        <w:jc w:val="center"/>
-        <w:rPr>
-          <w:b/>
-        </w:rPr>
-      </w:pPr>
-      <w:r>
-        <w:rPr>
-          <w:b/>
-        </w:rPr>
-        <w:t>For CCU</w:t>
       </w:r>
     </w:p>
     <w:tbl>
@@ -4535,11 +4792,267 @@
               <w:rPr>
                 <w:b/>
               </w:rPr>
-              <w:t>Hardware</w:t>
+              <w:t>Requirement</w:t>
             </w:r>
           </w:p>
         </w:tc>
       </w:tr>
+      <w:tr>
+        <w:tc>
+          <w:tcPr>
+            <w:tcW w:w="4585" w:type="dxa"/>
+          </w:tcPr>
+          <w:p>
+            <w:pPr>
+              <w:jc w:val="center"/>
+            </w:pPr>
+            <w:r>
+              <w:t>DTU</w:t>
+            </w:r>
+          </w:p>
+        </w:tc>
+        <w:tc>
+          <w:tcPr>
+            <w:tcW w:w="4585" w:type="dxa"/>
+          </w:tcPr>
+          <w:p>
+            <w:pPr>
+              <w:jc w:val="center"/>
+            </w:pPr>
+            <w:r>
+              <w:t>10 DTU</w:t>
+            </w:r>
+          </w:p>
+        </w:tc>
+      </w:tr>
+      <w:tr>
+        <w:tc>
+          <w:tcPr>
+            <w:tcW w:w="4585" w:type="dxa"/>
+          </w:tcPr>
+          <w:p>
+            <w:pPr>
+              <w:jc w:val="center"/>
+            </w:pPr>
+            <w:r>
+              <w:t>Storage</w:t>
+            </w:r>
+          </w:p>
+        </w:tc>
+        <w:tc>
+          <w:tcPr>
+            <w:tcW w:w="4585" w:type="dxa"/>
+          </w:tcPr>
+          <w:p>
+            <w:pPr>
+              <w:jc w:val="center"/>
+            </w:pPr>
+            <w:r>
+              <w:t>250GB</w:t>
+            </w:r>
+          </w:p>
+        </w:tc>
+      </w:tr>
+    </w:tbl>
+    <w:p>
+      <w:pPr>
+        <w:pStyle w:val="Caption"/>
+        <w:jc w:val="center"/>
+      </w:pPr>
+      <w:r>
+        <w:t xml:space="preserve">Table </w:t>
+      </w:r>
+      <w:r>
+        <w:fldChar w:fldCharType="begin"/>
+      </w:r>
+      <w:r>
+        <w:instrText xml:space="preserve"> SEQ Table \* ARABIC </w:instrText>
+      </w:r>
+      <w:r>
+        <w:fldChar w:fldCharType="separate"/>
+      </w:r>
+      <w:r>
+        <w:rPr>
+          <w:noProof/>
+        </w:rPr>
+        <w:t>2</w:t>
+      </w:r>
+      <w:r>
+        <w:fldChar w:fldCharType="end"/>
+      </w:r>
+      <w:r>
+        <w:t>: Database requirement</w:t>
+      </w:r>
+    </w:p>
+    <w:tbl>
+      <w:tblPr>
+        <w:tblStyle w:val="TableGrid"/>
+        <w:tblW w:w="0" w:type="auto"/>
+        <w:tblLook w:val="04A0" w:firstRow="1" w:lastRow="0" w:firstColumn="1" w:lastColumn="0" w:noHBand="0" w:noVBand="1"/>
+      </w:tblPr>
+      <w:tblGrid>
+        <w:gridCol w:w="4585"/>
+        <w:gridCol w:w="4585"/>
+      </w:tblGrid>
+      <w:tr>
+        <w:tc>
+          <w:tcPr>
+            <w:tcW w:w="4585" w:type="dxa"/>
+          </w:tcPr>
+          <w:p>
+            <w:pPr>
+              <w:rPr>
+                <w:b/>
+              </w:rPr>
+            </w:pPr>
+            <w:r>
+              <w:rPr>
+                <w:b/>
+              </w:rPr>
+              <w:t>Components</w:t>
+            </w:r>
+          </w:p>
+        </w:tc>
+        <w:tc>
+          <w:tcPr>
+            <w:tcW w:w="4585" w:type="dxa"/>
+          </w:tcPr>
+          <w:p>
+            <w:pPr>
+              <w:rPr>
+                <w:b/>
+              </w:rPr>
+            </w:pPr>
+            <w:r>
+              <w:rPr>
+                <w:b/>
+              </w:rPr>
+              <w:t>Requirement</w:t>
+            </w:r>
+          </w:p>
+        </w:tc>
+      </w:tr>
+      <w:tr>
+        <w:tc>
+          <w:tcPr>
+            <w:tcW w:w="4585" w:type="dxa"/>
+          </w:tcPr>
+          <w:p>
+            <w:r>
+              <w:t>Num of cores</w:t>
+            </w:r>
+          </w:p>
+        </w:tc>
+        <w:tc>
+          <w:tcPr>
+            <w:tcW w:w="4585" w:type="dxa"/>
+          </w:tcPr>
+          <w:p>
+            <w:r>
+              <w:t>1 core</w:t>
+            </w:r>
+          </w:p>
+        </w:tc>
+      </w:tr>
+      <w:tr>
+        <w:tc>
+          <w:tcPr>
+            <w:tcW w:w="4585" w:type="dxa"/>
+          </w:tcPr>
+          <w:p>
+            <w:r>
+              <w:t>RAM</w:t>
+            </w:r>
+          </w:p>
+        </w:tc>
+        <w:tc>
+          <w:tcPr>
+            <w:tcW w:w="4585" w:type="dxa"/>
+          </w:tcPr>
+          <w:p>
+            <w:r>
+              <w:t>1.75GB Ram</w:t>
+            </w:r>
+          </w:p>
+        </w:tc>
+      </w:tr>
+      <w:tr>
+        <w:tc>
+          <w:tcPr>
+            <w:tcW w:w="4585" w:type="dxa"/>
+          </w:tcPr>
+          <w:p>
+            <w:r>
+              <w:t>Storage</w:t>
+            </w:r>
+          </w:p>
+        </w:tc>
+        <w:tc>
+          <w:tcPr>
+            <w:tcW w:w="4585" w:type="dxa"/>
+          </w:tcPr>
+          <w:p>
+            <w:r>
+              <w:t>10GB</w:t>
+            </w:r>
+          </w:p>
+        </w:tc>
+      </w:tr>
+    </w:tbl>
+    <w:p>
+      <w:pPr>
+        <w:pStyle w:val="Caption"/>
+        <w:jc w:val="center"/>
+      </w:pPr>
+      <w:r>
+        <w:t xml:space="preserve">Table </w:t>
+      </w:r>
+      <w:r>
+        <w:fldChar w:fldCharType="begin"/>
+      </w:r>
+      <w:r>
+        <w:instrText xml:space="preserve"> SEQ Table \* ARABIC </w:instrText>
+      </w:r>
+      <w:r>
+        <w:fldChar w:fldCharType="separate"/>
+      </w:r>
+      <w:r>
+        <w:rPr>
+          <w:noProof/>
+        </w:rPr>
+        <w:t>3</w:t>
+      </w:r>
+      <w:r>
+        <w:fldChar w:fldCharType="end"/>
+      </w:r>
+      <w:r>
+        <w:t>: API Service Requirement</w:t>
+      </w:r>
+    </w:p>
+    <w:p>
+      <w:pPr>
+        <w:jc w:val="center"/>
+        <w:rPr>
+          <w:b/>
+        </w:rPr>
+      </w:pPr>
+      <w:r>
+        <w:rPr>
+          <w:b/>
+        </w:rPr>
+        <w:t>For CCU</w:t>
+      </w:r>
+    </w:p>
+    <w:tbl>
+      <w:tblPr>
+        <w:tblStyle w:val="TableGrid"/>
+        <w:tblW w:w="0" w:type="auto"/>
+        <w:tblLook w:val="04A0" w:firstRow="1" w:lastRow="0" w:firstColumn="1" w:lastColumn="0" w:noHBand="0" w:noVBand="1"/>
+      </w:tblPr>
+      <w:tblGrid>
+        <w:gridCol w:w="4585"/>
+        <w:gridCol w:w="4585"/>
+      </w:tblGrid>
       <w:tr>
         <w:tc>
           <w:tcPr>
@@ -4556,25 +5069,10 @@
               <w:rPr>
                 <w:b/>
               </w:rPr>
-              <w:t>Mainboard</w:t>
-            </w:r>
-          </w:p>
-        </w:tc>
-        <w:tc>
-          <w:tcPr>
-            <w:tcW w:w="4585" w:type="dxa"/>
-          </w:tcPr>
-          <w:p>
-            <w:pPr>
-              <w:jc w:val="center"/>
-            </w:pPr>
-            <w:r>
-              <w:t>Raspberry Pi 3</w:t>
-            </w:r>
-          </w:p>
-        </w:tc>
-      </w:tr>
-      <w:tr>
+              <w:t>Components</w:t>
+            </w:r>
+          </w:p>
+        </w:tc>
         <w:tc>
           <w:tcPr>
             <w:tcW w:w="4585" w:type="dxa"/>
@@ -4590,20 +5088,7 @@
               <w:rPr>
                 <w:b/>
               </w:rPr>
-              <w:t>Communication</w:t>
-            </w:r>
-          </w:p>
-        </w:tc>
-        <w:tc>
-          <w:tcPr>
-            <w:tcW w:w="4585" w:type="dxa"/>
-          </w:tcPr>
-          <w:p>
-            <w:pPr>
-              <w:jc w:val="center"/>
-            </w:pPr>
-            <w:r>
-              <w:t>USB Cable</w:t>
+              <w:t>Hardware</w:t>
             </w:r>
           </w:p>
         </w:tc>
@@ -4624,7 +5109,7 @@
               <w:rPr>
                 <w:b/>
               </w:rPr>
-              <w:t>Sensor Devices</w:t>
+              <w:t>Mainboard</w:t>
             </w:r>
           </w:p>
         </w:tc>
@@ -4636,6 +5121,9 @@
             <w:pPr>
               <w:jc w:val="center"/>
             </w:pPr>
+            <w:r>
+              <w:t>Raspberry Pi 3</w:t>
+            </w:r>
           </w:p>
         </w:tc>
       </w:tr>
@@ -4655,7 +5143,8 @@
               <w:rPr>
                 <w:b/>
               </w:rPr>
-              <w:t>Motors</w:t>
+              <w:lastRenderedPageBreak/>
+              <w:t>Communication</w:t>
             </w:r>
           </w:p>
         </w:tc>
@@ -4668,7 +5157,7 @@
               <w:jc w:val="center"/>
             </w:pPr>
             <w:r>
-              <w:t>Servo</w:t>
+              <w:t>USB Cable</w:t>
             </w:r>
           </w:p>
         </w:tc>
@@ -4689,6 +5178,74 @@
               <w:rPr>
                 <w:b/>
               </w:rPr>
+              <w:t>Sensor Devices</w:t>
+            </w:r>
+          </w:p>
+        </w:tc>
+        <w:tc>
+          <w:tcPr>
+            <w:tcW w:w="4585" w:type="dxa"/>
+          </w:tcPr>
+          <w:p>
+            <w:pPr>
+              <w:jc w:val="center"/>
+            </w:pPr>
+            <w:r>
+              <w:t>Ultrasonic Sensor</w:t>
+            </w:r>
+          </w:p>
+        </w:tc>
+      </w:tr>
+      <w:tr>
+        <w:tc>
+          <w:tcPr>
+            <w:tcW w:w="4585" w:type="dxa"/>
+          </w:tcPr>
+          <w:p>
+            <w:pPr>
+              <w:jc w:val="center"/>
+              <w:rPr>
+                <w:b/>
+              </w:rPr>
+            </w:pPr>
+            <w:r>
+              <w:rPr>
+                <w:b/>
+              </w:rPr>
+              <w:t>Motors</w:t>
+            </w:r>
+          </w:p>
+        </w:tc>
+        <w:tc>
+          <w:tcPr>
+            <w:tcW w:w="4585" w:type="dxa"/>
+          </w:tcPr>
+          <w:p>
+            <w:pPr>
+              <w:jc w:val="center"/>
+            </w:pPr>
+            <w:r>
+              <w:t>Servo</w:t>
+            </w:r>
+          </w:p>
+        </w:tc>
+      </w:tr>
+      <w:tr>
+        <w:tc>
+          <w:tcPr>
+            <w:tcW w:w="4585" w:type="dxa"/>
+          </w:tcPr>
+          <w:p>
+            <w:pPr>
+              <w:jc w:val="center"/>
+              <w:rPr>
+                <w:b/>
+              </w:rPr>
+            </w:pPr>
+            <w:r>
+              <w:rPr>
+                <w:b/>
+              </w:rPr>
               <w:t>Power Source</w:t>
             </w:r>
           </w:p>
@@ -4707,21 +5264,46 @@
     </w:tbl>
     <w:p>
       <w:pPr>
+        <w:pStyle w:val="Caption"/>
         <w:jc w:val="center"/>
         <w:rPr>
           <w:b/>
         </w:rPr>
       </w:pPr>
+      <w:r>
+        <w:t xml:space="preserve">Table </w:t>
+      </w:r>
+      <w:r>
+        <w:fldChar w:fldCharType="begin"/>
+      </w:r>
+      <w:r>
+        <w:instrText xml:space="preserve"> SEQ Table \* ARABIC </w:instrText>
+      </w:r>
+      <w:r>
+        <w:fldChar w:fldCharType="separate"/>
+      </w:r>
+      <w:r>
+        <w:rPr>
+          <w:noProof/>
+        </w:rPr>
+        <w:t>4</w:t>
+      </w:r>
+      <w:r>
+        <w:fldChar w:fldCharType="end"/>
+      </w:r>
+      <w:r>
+        <w:t>: Provide CCU Hardware</w:t>
+      </w:r>
     </w:p>
     <w:p>
       <w:pPr>
         <w:pStyle w:val="Heading5"/>
       </w:pPr>
-      <w:bookmarkStart w:id="20" w:name="_Toc472338931"/>
+      <w:bookmarkStart w:id="19" w:name="_Toc472338931"/>
       <w:r>
         <w:t>Software requirements</w:t>
       </w:r>
-      <w:bookmarkEnd w:id="20"/>
+      <w:bookmarkEnd w:id="19"/>
     </w:p>
     <w:p>
       <w:pPr>
@@ -4826,22 +5408,21 @@
       <w:pPr>
         <w:pStyle w:val="Heading2"/>
       </w:pPr>
-      <w:bookmarkStart w:id="21" w:name="_Toc472338932"/>
-      <w:r>
-        <w:lastRenderedPageBreak/>
+      <w:bookmarkStart w:id="20" w:name="_Toc472338932"/>
+      <w:r>
         <w:t>Project organization</w:t>
       </w:r>
+      <w:bookmarkEnd w:id="20"/>
+    </w:p>
+    <w:p>
+      <w:pPr>
+        <w:pStyle w:val="Heading3"/>
+      </w:pPr>
+      <w:bookmarkStart w:id="21" w:name="_Toc472338933"/>
+      <w:r>
+        <w:t>Software Process Model</w:t>
+      </w:r>
       <w:bookmarkEnd w:id="21"/>
-    </w:p>
-    <w:p>
-      <w:pPr>
-        <w:pStyle w:val="Heading3"/>
-      </w:pPr>
-      <w:bookmarkStart w:id="22" w:name="_Toc472338933"/>
-      <w:r>
-        <w:t>Software Process Model</w:t>
-      </w:r>
-      <w:bookmarkEnd w:id="22"/>
     </w:p>
     <w:p>
       <w:r>
@@ -4888,6 +5469,7 @@
         <w:rPr>
           <w:noProof/>
         </w:rPr>
+        <w:lastRenderedPageBreak/>
         <w:drawing>
           <wp:inline distT="0" distB="0" distL="0" distR="0" wp14:anchorId="37060D38" wp14:editId="7E35F2AF">
             <wp:extent cx="5753903" cy="3067478"/>
@@ -4904,7 +5486,7 @@
                     <pic:cNvPicPr/>
                   </pic:nvPicPr>
                   <pic:blipFill>
-                    <a:blip r:embed="rId16">
+                    <a:blip r:embed="rId17">
                       <a:extLst>
                         <a:ext uri="{28A0092B-C50C-407E-A947-70E740481C1C}">
                           <a14:useLocalDpi xmlns:a14="http://schemas.microsoft.com/office/drawing/2010/main" val="0"/>
@@ -4935,33 +5517,43 @@
       <w:pPr>
         <w:pStyle w:val="Caption"/>
       </w:pPr>
-      <w:bookmarkStart w:id="23" w:name="_Toc472338908"/>
+      <w:bookmarkStart w:id="22" w:name="_Toc472338908"/>
       <w:r>
         <w:t xml:space="preserve">Figure </w:t>
       </w:r>
-      <w:fldSimple w:instr=" SEQ Figure \* ARABIC ">
-        <w:r>
-          <w:rPr>
-            <w:noProof/>
-          </w:rPr>
-          <w:t>1</w:t>
-        </w:r>
-      </w:fldSimple>
+      <w:r>
+        <w:fldChar w:fldCharType="begin"/>
+      </w:r>
+      <w:r>
+        <w:instrText xml:space="preserve"> SEQ Figure \* ARABIC </w:instrText>
+      </w:r>
+      <w:r>
+        <w:fldChar w:fldCharType="separate"/>
+      </w:r>
+      <w:r>
+        <w:rPr>
+          <w:noProof/>
+        </w:rPr>
+        <w:t>2</w:t>
+      </w:r>
+      <w:r>
+        <w:fldChar w:fldCharType="end"/>
+      </w:r>
       <w:r>
         <w:t>: Iterative and Incremental development</w:t>
       </w:r>
+      <w:bookmarkEnd w:id="22"/>
+    </w:p>
+    <w:p/>
+    <w:p>
+      <w:pPr>
+        <w:pStyle w:val="Heading3"/>
+      </w:pPr>
+      <w:bookmarkStart w:id="23" w:name="_Toc472338934"/>
+      <w:r>
+        <w:t>Roles and responsibilities</w:t>
+      </w:r>
       <w:bookmarkEnd w:id="23"/>
-    </w:p>
-    <w:p/>
-    <w:p>
-      <w:pPr>
-        <w:pStyle w:val="Heading3"/>
-      </w:pPr>
-      <w:bookmarkStart w:id="24" w:name="_Toc472338934"/>
-      <w:r>
-        <w:t>Roles and responsibilities</w:t>
-      </w:r>
-      <w:bookmarkEnd w:id="24"/>
     </w:p>
     <w:tbl>
       <w:tblPr>
@@ -5128,7 +5720,6 @@
               <w:ind w:left="436"/>
             </w:pPr>
             <w:r>
-              <w:lastRenderedPageBreak/>
               <w:t>Give out techniques and business analysis support</w:t>
             </w:r>
           </w:p>
@@ -5141,7 +5732,6 @@
           </w:tcPr>
           <w:p>
             <w:r>
-              <w:lastRenderedPageBreak/>
               <w:t>2</w:t>
             </w:r>
           </w:p>
@@ -5343,6 +5933,7 @@
           </w:tcPr>
           <w:p>
             <w:r>
+              <w:lastRenderedPageBreak/>
               <w:t>4</w:t>
             </w:r>
           </w:p>
@@ -5431,32 +6022,45 @@
       <w:pPr>
         <w:pStyle w:val="Caption"/>
       </w:pPr>
-      <w:bookmarkStart w:id="25" w:name="_Toc472338903"/>
+      <w:bookmarkStart w:id="24" w:name="_Toc472338903"/>
       <w:r>
         <w:t xml:space="preserve">Table </w:t>
       </w:r>
-      <w:fldSimple w:instr=" SEQ Table \* ARABIC ">
-        <w:r>
-          <w:rPr>
-            <w:noProof/>
-          </w:rPr>
-          <w:t>2</w:t>
-        </w:r>
-      </w:fldSimple>
+      <w:r>
+        <w:fldChar w:fldCharType="begin"/>
+      </w:r>
+      <w:r>
+        <w:instrText xml:space="preserve"> SEQ Table \* ARABIC </w:instrText>
+      </w:r>
+      <w:r>
+        <w:fldChar w:fldCharType="separate"/>
+      </w:r>
+      <w:r>
+        <w:rPr>
+          <w:noProof/>
+        </w:rPr>
+        <w:t>5</w:t>
+      </w:r>
+      <w:r>
+        <w:rPr>
+          <w:noProof/>
+        </w:rPr>
+        <w:fldChar w:fldCharType="end"/>
+      </w:r>
       <w:r>
         <w:t>: Roles and Responsibilities Details</w:t>
       </w:r>
+      <w:bookmarkEnd w:id="24"/>
+    </w:p>
+    <w:p>
+      <w:pPr>
+        <w:pStyle w:val="Heading3"/>
+      </w:pPr>
+      <w:bookmarkStart w:id="25" w:name="_Toc472338935"/>
+      <w:r>
+        <w:t>Tools and Techniques</w:t>
+      </w:r>
       <w:bookmarkEnd w:id="25"/>
-    </w:p>
-    <w:p>
-      <w:pPr>
-        <w:pStyle w:val="Heading3"/>
-      </w:pPr>
-      <w:bookmarkStart w:id="26" w:name="_Toc472338935"/>
-      <w:r>
-        <w:t>Tools and Techniques</w:t>
-      </w:r>
-      <w:bookmarkEnd w:id="26"/>
     </w:p>
     <w:tbl>
       <w:tblPr>
@@ -5544,7 +6148,6 @@
               <w:keepNext/>
             </w:pPr>
             <w:r>
-              <w:lastRenderedPageBreak/>
               <w:t>Developing tool</w:t>
             </w:r>
           </w:p>
@@ -5803,7 +6406,7 @@
             <w:pPr>
               <w:keepNext/>
             </w:pPr>
-            <w:hyperlink r:id="rId17" w:history="1">
+            <w:hyperlink r:id="rId18" w:history="1">
               <w:r>
                 <w:rPr>
                   <w:rStyle w:val="Hyperlink"/>
@@ -5822,22 +6425,35 @@
       <w:pPr>
         <w:pStyle w:val="Caption"/>
       </w:pPr>
-      <w:bookmarkStart w:id="27" w:name="_Toc472338904"/>
+      <w:bookmarkStart w:id="26" w:name="_Toc472338904"/>
       <w:r>
         <w:t xml:space="preserve">Table </w:t>
       </w:r>
-      <w:fldSimple w:instr=" SEQ Table \* ARABIC ">
-        <w:r>
-          <w:rPr>
-            <w:noProof/>
-          </w:rPr>
-          <w:t>3</w:t>
-        </w:r>
-      </w:fldSimple>
+      <w:r>
+        <w:fldChar w:fldCharType="begin"/>
+      </w:r>
+      <w:r>
+        <w:instrText xml:space="preserve"> SEQ Table \* ARABIC </w:instrText>
+      </w:r>
+      <w:r>
+        <w:fldChar w:fldCharType="separate"/>
+      </w:r>
+      <w:r>
+        <w:rPr>
+          <w:noProof/>
+        </w:rPr>
+        <w:t>6</w:t>
+      </w:r>
+      <w:r>
+        <w:rPr>
+          <w:noProof/>
+        </w:rPr>
+        <w:fldChar w:fldCharType="end"/>
+      </w:r>
       <w:r>
         <w:t>: Tools</w:t>
       </w:r>
-      <w:bookmarkEnd w:id="27"/>
+      <w:bookmarkEnd w:id="26"/>
     </w:p>
     <w:tbl>
       <w:tblPr>
@@ -6155,53 +6771,66 @@
       <w:pPr>
         <w:pStyle w:val="Caption"/>
       </w:pPr>
-      <w:bookmarkStart w:id="28" w:name="_Toc472338905"/>
+      <w:bookmarkStart w:id="27" w:name="_Toc472338905"/>
       <w:r>
         <w:t xml:space="preserve">Table </w:t>
       </w:r>
-      <w:fldSimple w:instr=" SEQ Table \* ARABIC ">
-        <w:r>
-          <w:rPr>
-            <w:noProof/>
-          </w:rPr>
-          <w:t>4</w:t>
-        </w:r>
-      </w:fldSimple>
+      <w:r>
+        <w:fldChar w:fldCharType="begin"/>
+      </w:r>
+      <w:r>
+        <w:instrText xml:space="preserve"> SEQ Table \* ARABIC </w:instrText>
+      </w:r>
+      <w:r>
+        <w:fldChar w:fldCharType="separate"/>
+      </w:r>
+      <w:r>
+        <w:rPr>
+          <w:noProof/>
+        </w:rPr>
+        <w:t>7</w:t>
+      </w:r>
+      <w:r>
+        <w:rPr>
+          <w:noProof/>
+        </w:rPr>
+        <w:fldChar w:fldCharType="end"/>
+      </w:r>
       <w:r>
         <w:t>: Techniques</w:t>
       </w:r>
+      <w:bookmarkEnd w:id="27"/>
+    </w:p>
+    <w:p>
+      <w:pPr>
+        <w:pStyle w:val="Heading2"/>
+      </w:pPr>
+      <w:bookmarkStart w:id="28" w:name="_Toc472338936"/>
+      <w:r>
+        <w:t>Project Management Plan</w:t>
+      </w:r>
       <w:bookmarkEnd w:id="28"/>
     </w:p>
     <w:p>
       <w:pPr>
-        <w:pStyle w:val="Heading2"/>
-      </w:pPr>
-      <w:bookmarkStart w:id="29" w:name="_Toc472338936"/>
-      <w:r>
-        <w:t>Project Management Plan</w:t>
+        <w:pStyle w:val="Heading3"/>
+      </w:pPr>
+      <w:bookmarkStart w:id="29" w:name="_Toc472338937"/>
+      <w:r>
+        <w:t>S</w:t>
+      </w:r>
+      <w:r>
+        <w:t>ystem</w:t>
+      </w:r>
+      <w:r>
+        <w:t xml:space="preserve"> development life cycle</w:t>
       </w:r>
       <w:bookmarkEnd w:id="29"/>
     </w:p>
     <w:p>
       <w:pPr>
-        <w:pStyle w:val="Heading3"/>
-      </w:pPr>
-      <w:bookmarkStart w:id="30" w:name="_Toc472338937"/>
-      <w:r>
-        <w:t>S</w:t>
-      </w:r>
-      <w:r>
-        <w:t>ystem</w:t>
-      </w:r>
-      <w:r>
-        <w:t xml:space="preserve"> development life cycle</w:t>
-      </w:r>
-      <w:bookmarkEnd w:id="30"/>
-    </w:p>
-    <w:p>
-      <w:pPr>
         <w:sectPr>
-          <w:footerReference w:type="default" r:id="rId18"/>
+          <w:footerReference w:type="default" r:id="rId19"/>
           <w:pgSz w:w="12240" w:h="15840"/>
           <w:pgMar w:top="1440" w:right="1080" w:bottom="1440" w:left="1980" w:header="720" w:footer="720" w:gutter="0"/>
           <w:pgNumType w:start="1"/>
@@ -6210,11 +6839,7 @@
         </w:sectPr>
       </w:pPr>
       <w:r>
-        <w:t xml:space="preserve">Incremental development slices the system functionality into increments (portions). In each increment, a slice of functionality is delivered through cross-discipline work, from the </w:t>
-      </w:r>
-      <w:r>
-        <w:lastRenderedPageBreak/>
-        <w:t>requirements to the deployment. The Unified Process groups increments/iterations into phases:</w:t>
+        <w:t>Incremental development slices the system functionality into increments (portions). In each increment, a slice of functionality is delivered through cross-discipline work, from the requirements to the deployment. The Unified Process groups increments/iterations into phases:</w:t>
       </w:r>
     </w:p>
     <w:p/>
@@ -6662,25 +7287,38 @@
       <w:pPr>
         <w:pStyle w:val="Caption"/>
       </w:pPr>
-      <w:bookmarkStart w:id="31" w:name="_Toc472338906"/>
+      <w:bookmarkStart w:id="30" w:name="_Toc472338906"/>
       <w:r>
         <w:t xml:space="preserve">Table </w:t>
       </w:r>
-      <w:fldSimple w:instr=" SEQ Table \* ARABIC ">
-        <w:r>
-          <w:rPr>
-            <w:noProof/>
-          </w:rPr>
-          <w:t>5</w:t>
-        </w:r>
-      </w:fldSimple>
+      <w:r>
+        <w:fldChar w:fldCharType="begin"/>
+      </w:r>
+      <w:r>
+        <w:instrText xml:space="preserve"> SEQ Table \* ARABIC </w:instrText>
+      </w:r>
+      <w:r>
+        <w:fldChar w:fldCharType="separate"/>
+      </w:r>
+      <w:r>
+        <w:rPr>
+          <w:noProof/>
+        </w:rPr>
+        <w:t>8</w:t>
+      </w:r>
+      <w:r>
+        <w:rPr>
+          <w:noProof/>
+        </w:rPr>
+        <w:fldChar w:fldCharType="end"/>
+      </w:r>
       <w:r>
         <w:t>: System</w:t>
       </w:r>
       <w:r>
         <w:t xml:space="preserve"> Development Life Cycle</w:t>
       </w:r>
-      <w:bookmarkEnd w:id="31"/>
+      <w:bookmarkEnd w:id="30"/>
     </w:p>
     <w:p>
       <w:pPr>
@@ -6702,7 +7340,7 @@
       <w:pPr>
         <w:pStyle w:val="Heading3"/>
       </w:pPr>
-      <w:bookmarkStart w:id="32" w:name="_Toc472338938"/>
+      <w:bookmarkStart w:id="31" w:name="_Toc472338938"/>
       <w:r>
         <w:t>Plan</w:t>
       </w:r>
@@ -6712,7 +7350,7 @@
       <w:r>
         <w:t>il</w:t>
       </w:r>
-      <w:bookmarkEnd w:id="32"/>
+      <w:bookmarkEnd w:id="31"/>
     </w:p>
     <w:p/>
     <w:p>
@@ -6724,6 +7362,8 @@
           <w:docGrid w:linePitch="360"/>
         </w:sectPr>
       </w:pPr>
+      <w:bookmarkStart w:id="32" w:name="_GoBack"/>
+      <w:bookmarkEnd w:id="32"/>
     </w:p>
     <w:tbl>
       <w:tblPr>
@@ -7443,14 +8083,27 @@
       <w:r>
         <w:t xml:space="preserve">Table </w:t>
       </w:r>
-      <w:fldSimple w:instr=" SEQ Table \* ARABIC ">
-        <w:r>
-          <w:rPr>
-            <w:noProof/>
-          </w:rPr>
-          <w:t>6</w:t>
-        </w:r>
-      </w:fldSimple>
+      <w:r>
+        <w:fldChar w:fldCharType="begin"/>
+      </w:r>
+      <w:r>
+        <w:instrText xml:space="preserve"> SEQ Table \* ARABIC </w:instrText>
+      </w:r>
+      <w:r>
+        <w:fldChar w:fldCharType="separate"/>
+      </w:r>
+      <w:r>
+        <w:rPr>
+          <w:noProof/>
+        </w:rPr>
+        <w:t>9</w:t>
+      </w:r>
+      <w:r>
+        <w:rPr>
+          <w:noProof/>
+        </w:rPr>
+        <w:fldChar w:fldCharType="end"/>
+      </w:r>
       <w:r>
         <w:t>: System Development Detail Plan</w:t>
       </w:r>
@@ -7487,6 +8140,204 @@
       </w:r>
       <w:bookmarkEnd w:id="35"/>
     </w:p>
+    <w:p>
+      <w:r>
+        <w:t>C/C++: Using to develop program and solve algorithm on hardware.</w:t>
+      </w:r>
+    </w:p>
+    <w:p>
+      <w:r>
+        <w:t>Summary:</w:t>
+      </w:r>
+    </w:p>
+    <w:p>
+      <w:pPr>
+        <w:pStyle w:val="ListParagraph"/>
+        <w:numPr>
+          <w:ilvl w:val="0"/>
+          <w:numId w:val="28"/>
+        </w:numPr>
+      </w:pPr>
+      <w:r>
+        <w:t>Naming Convention:</w:t>
+      </w:r>
+    </w:p>
+    <w:p>
+      <w:pPr>
+        <w:pStyle w:val="ListParagraph"/>
+        <w:numPr>
+          <w:ilvl w:val="1"/>
+          <w:numId w:val="28"/>
+        </w:numPr>
+      </w:pPr>
+      <w:r>
+        <w:t>Using Pascal case for class name.</w:t>
+      </w:r>
+    </w:p>
+    <w:p>
+      <w:pPr>
+        <w:pStyle w:val="ListParagraph"/>
+        <w:numPr>
+          <w:ilvl w:val="1"/>
+          <w:numId w:val="28"/>
+        </w:numPr>
+      </w:pPr>
+      <w:r>
+        <w:t>Using Camel case for function, variable’s name.</w:t>
+      </w:r>
+    </w:p>
+    <w:p>
+      <w:pPr>
+        <w:pStyle w:val="ListParagraph"/>
+        <w:numPr>
+          <w:ilvl w:val="1"/>
+          <w:numId w:val="28"/>
+        </w:numPr>
+      </w:pPr>
+      <w:r>
+        <w:t>The #define and global variable’s name must uppercase and separate by underscore. Ex: GLOBAL_VARIABLE</w:t>
+      </w:r>
+      <w:r>
+        <w:t>.</w:t>
+      </w:r>
+    </w:p>
+    <w:p>
+      <w:pPr>
+        <w:pStyle w:val="ListParagraph"/>
+        <w:numPr>
+          <w:ilvl w:val="0"/>
+          <w:numId w:val="28"/>
+        </w:numPr>
+      </w:pPr>
+      <w:r>
+        <w:t>Commenting Convention:</w:t>
+      </w:r>
+    </w:p>
+    <w:p>
+      <w:pPr>
+        <w:pStyle w:val="ListParagraph"/>
+        <w:numPr>
+          <w:ilvl w:val="1"/>
+          <w:numId w:val="28"/>
+        </w:numPr>
+      </w:pPr>
+      <w:r>
+        <w:t>Place the comment on the separate line with function.</w:t>
+      </w:r>
+    </w:p>
+    <w:p>
+      <w:pPr>
+        <w:pStyle w:val="ListParagraph"/>
+        <w:numPr>
+          <w:ilvl w:val="1"/>
+          <w:numId w:val="28"/>
+        </w:numPr>
+      </w:pPr>
+      <w:r>
+        <w:t>Place the comment at the end of the line, which has calculation formula.</w:t>
+      </w:r>
+    </w:p>
+    <w:p>
+      <w:r>
+        <w:t>More details abount code conventons for C/C++ language by Google:</w:t>
+      </w:r>
+    </w:p>
+    <w:p>
+      <w:hyperlink r:id="rId20" w:history="1">
+        <w:r>
+          <w:rPr>
+            <w:rStyle w:val="Hyperlink"/>
+          </w:rPr>
+          <w:t>https://google-styleguide.googlecode.com/svn/trunk/cppguide.html</w:t>
+        </w:r>
+      </w:hyperlink>
+    </w:p>
+    <w:p>
+      <w:r>
+        <w:t>C#: Using to develop Web API</w:t>
+      </w:r>
+    </w:p>
+    <w:p>
+      <w:r>
+        <w:t>Summary:</w:t>
+      </w:r>
+    </w:p>
+    <w:p>
+      <w:pPr>
+        <w:pStyle w:val="ListParagraph"/>
+        <w:numPr>
+          <w:ilvl w:val="0"/>
+          <w:numId w:val="29"/>
+        </w:numPr>
+      </w:pPr>
+      <w:r>
+        <w:t>Naming Convention:</w:t>
+      </w:r>
+    </w:p>
+    <w:p>
+      <w:pPr>
+        <w:pStyle w:val="ListParagraph"/>
+        <w:numPr>
+          <w:ilvl w:val="1"/>
+          <w:numId w:val="29"/>
+        </w:numPr>
+      </w:pPr>
+      <w:r>
+        <w:t>Use Camel case for variable’s name.</w:t>
+      </w:r>
+    </w:p>
+    <w:p>
+      <w:pPr>
+        <w:pStyle w:val="ListParagraph"/>
+        <w:numPr>
+          <w:ilvl w:val="1"/>
+          <w:numId w:val="29"/>
+        </w:numPr>
+      </w:pPr>
+      <w:r>
+        <w:t>Use Pascal case for class’s name, function’s name.</w:t>
+      </w:r>
+    </w:p>
+    <w:p>
+      <w:pPr>
+        <w:pStyle w:val="ListParagraph"/>
+        <w:numPr>
+          <w:ilvl w:val="1"/>
+          <w:numId w:val="29"/>
+        </w:numPr>
+      </w:pPr>
+      <w:r>
+        <w:t>Global variable’s name must uppercase and separate by underscore.</w:t>
+      </w:r>
+    </w:p>
+    <w:p>
+      <w:r>
+        <w:t>More detail about code conventions for C# language by Microsoft:</w:t>
+      </w:r>
+    </w:p>
+    <w:p>
+      <w:hyperlink r:id="rId21" w:history="1">
+        <w:r>
+          <w:rPr>
+            <w:rStyle w:val="Hyperlink"/>
+          </w:rPr>
+          <w:t>https://msdn.microsoft.com/en-us/librar</w:t>
+        </w:r>
+        <w:r>
+          <w:rPr>
+            <w:rStyle w:val="Hyperlink"/>
+          </w:rPr>
+          <w:t>y</w:t>
+        </w:r>
+        <w:r>
+          <w:rPr>
+            <w:rStyle w:val="Hyperlink"/>
+          </w:rPr>
+          <w:t>/ff926074.aspx</w:t>
+        </w:r>
+      </w:hyperlink>
+    </w:p>
+    <w:p/>
     <w:p/>
     <w:sectPr>
       <w:pgSz w:w="12240" w:h="15840"/>
@@ -7642,7 +8493,7 @@
         <w:noProof/>
         <w:color w:val="FFFFFF" w:themeColor="background1"/>
       </w:rPr>
-      <w:t>6</w:t>
+      <w:t>13</w:t>
     </w:r>
     <w:r>
       <w:rPr>
@@ -8029,6 +8880,118 @@
     </w:lvl>
   </w:abstractNum>
   <w:abstractNum w:abstractNumId="3" w15:restartNumberingAfterBreak="0">
+    <w:nsid w:val="1AF96FD1"/>
+    <w:multiLevelType w:val="hybridMultilevel"/>
+    <w:tmpl w:val="C5329FCC"/>
+    <w:lvl w:ilvl="0" w:tplc="DCF8D724">
+      <w:numFmt w:val="bullet"/>
+      <w:lvlText w:val="-"/>
+      <w:lvlJc w:val="left"/>
+      <w:pPr>
+        <w:ind w:left="720" w:hanging="360"/>
+      </w:pPr>
+      <w:rPr>
+        <w:rFonts w:ascii="Cambria" w:eastAsia="SimSun" w:hAnsi="Cambria" w:cs="Times New Roman" w:hint="default"/>
+      </w:rPr>
+    </w:lvl>
+    <w:lvl w:ilvl="1" w:tplc="04090003">
+      <w:start w:val="1"/>
+      <w:numFmt w:val="bullet"/>
+      <w:lvlText w:val="o"/>
+      <w:lvlJc w:val="left"/>
+      <w:pPr>
+        <w:ind w:left="1440" w:hanging="360"/>
+      </w:pPr>
+      <w:rPr>
+        <w:rFonts w:ascii="Courier New" w:hAnsi="Courier New" w:cs="Courier New" w:hint="default"/>
+      </w:rPr>
+    </w:lvl>
+    <w:lvl w:ilvl="2" w:tplc="04090005" w:tentative="1">
+      <w:start w:val="1"/>
+      <w:numFmt w:val="bullet"/>
+      <w:lvlText w:val=""/>
+      <w:lvlJc w:val="left"/>
+      <w:pPr>
+        <w:ind w:left="2160" w:hanging="360"/>
+      </w:pPr>
+      <w:rPr>
+        <w:rFonts w:ascii="Wingdings" w:hAnsi="Wingdings" w:hint="default"/>
+      </w:rPr>
+    </w:lvl>
+    <w:lvl w:ilvl="3" w:tplc="04090001" w:tentative="1">
+      <w:start w:val="1"/>
+      <w:numFmt w:val="bullet"/>
+      <w:lvlText w:val=""/>
+      <w:lvlJc w:val="left"/>
+      <w:pPr>
+        <w:ind w:left="2880" w:hanging="360"/>
+      </w:pPr>
+      <w:rPr>
+        <w:rFonts w:ascii="Symbol" w:hAnsi="Symbol" w:hint="default"/>
+      </w:rPr>
+    </w:lvl>
+    <w:lvl w:ilvl="4" w:tplc="04090003" w:tentative="1">
+      <w:start w:val="1"/>
+      <w:numFmt w:val="bullet"/>
+      <w:lvlText w:val="o"/>
+      <w:lvlJc w:val="left"/>
+      <w:pPr>
+        <w:ind w:left="3600" w:hanging="360"/>
+      </w:pPr>
+      <w:rPr>
+        <w:rFonts w:ascii="Courier New" w:hAnsi="Courier New" w:cs="Courier New" w:hint="default"/>
+      </w:rPr>
+    </w:lvl>
+    <w:lvl w:ilvl="5" w:tplc="04090005" w:tentative="1">
+      <w:start w:val="1"/>
+      <w:numFmt w:val="bullet"/>
+      <w:lvlText w:val=""/>
+      <w:lvlJc w:val="left"/>
+      <w:pPr>
+        <w:ind w:left="4320" w:hanging="360"/>
+      </w:pPr>
+      <w:rPr>
+        <w:rFonts w:ascii="Wingdings" w:hAnsi="Wingdings" w:hint="default"/>
+      </w:rPr>
+    </w:lvl>
+    <w:lvl w:ilvl="6" w:tplc="04090001" w:tentative="1">
+      <w:start w:val="1"/>
+      <w:numFmt w:val="bullet"/>
+      <w:lvlText w:val=""/>
+      <w:lvlJc w:val="left"/>
+      <w:pPr>
+        <w:ind w:left="5040" w:hanging="360"/>
+      </w:pPr>
+      <w:rPr>
+        <w:rFonts w:ascii="Symbol" w:hAnsi="Symbol" w:hint="default"/>
+      </w:rPr>
+    </w:lvl>
+    <w:lvl w:ilvl="7" w:tplc="04090003" w:tentative="1">
+      <w:start w:val="1"/>
+      <w:numFmt w:val="bullet"/>
+      <w:lvlText w:val="o"/>
+      <w:lvlJc w:val="left"/>
+      <w:pPr>
+        <w:ind w:left="5760" w:hanging="360"/>
+      </w:pPr>
+      <w:rPr>
+        <w:rFonts w:ascii="Courier New" w:hAnsi="Courier New" w:cs="Courier New" w:hint="default"/>
+      </w:rPr>
+    </w:lvl>
+    <w:lvl w:ilvl="8" w:tplc="04090005" w:tentative="1">
+      <w:start w:val="1"/>
+      <w:numFmt w:val="bullet"/>
+      <w:lvlText w:val=""/>
+      <w:lvlJc w:val="left"/>
+      <w:pPr>
+        <w:ind w:left="6480" w:hanging="360"/>
+      </w:pPr>
+      <w:rPr>
+        <w:rFonts w:ascii="Wingdings" w:hAnsi="Wingdings" w:hint="default"/>
+      </w:rPr>
+    </w:lvl>
+  </w:abstractNum>
+  <w:abstractNum w:abstractNumId="4" w15:restartNumberingAfterBreak="0">
     <w:nsid w:val="1ED61D7B"/>
     <w:multiLevelType w:val="hybridMultilevel"/>
     <w:tmpl w:val="BA3AD2E6"/>
@@ -8117,7 +9080,230 @@
       </w:pPr>
     </w:lvl>
   </w:abstractNum>
-  <w:abstractNum w:abstractNumId="4" w15:restartNumberingAfterBreak="0">
+  <w:abstractNum w:abstractNumId="5" w15:restartNumberingAfterBreak="0">
+    <w:nsid w:val="27D3744A"/>
+    <w:multiLevelType w:val="hybridMultilevel"/>
+    <w:tmpl w:val="2B9A2D8E"/>
+    <w:lvl w:ilvl="0" w:tplc="DCF8D724">
+      <w:numFmt w:val="bullet"/>
+      <w:lvlText w:val="-"/>
+      <w:lvlJc w:val="left"/>
+      <w:pPr>
+        <w:ind w:left="720" w:hanging="360"/>
+      </w:pPr>
+      <w:rPr>
+        <w:rFonts w:ascii="Cambria" w:eastAsia="SimSun" w:hAnsi="Cambria" w:cs="Times New Roman" w:hint="default"/>
+      </w:rPr>
+    </w:lvl>
+    <w:lvl w:ilvl="1" w:tplc="04090003">
+      <w:start w:val="1"/>
+      <w:numFmt w:val="bullet"/>
+      <w:lvlText w:val="o"/>
+      <w:lvlJc w:val="left"/>
+      <w:pPr>
+        <w:ind w:left="1440" w:hanging="360"/>
+      </w:pPr>
+      <w:rPr>
+        <w:rFonts w:ascii="Courier New" w:hAnsi="Courier New" w:cs="Courier New" w:hint="default"/>
+      </w:rPr>
+    </w:lvl>
+    <w:lvl w:ilvl="2" w:tplc="04090005" w:tentative="1">
+      <w:start w:val="1"/>
+      <w:numFmt w:val="bullet"/>
+      <w:lvlText w:val=""/>
+      <w:lvlJc w:val="left"/>
+      <w:pPr>
+        <w:ind w:left="2160" w:hanging="360"/>
+      </w:pPr>
+      <w:rPr>
+        <w:rFonts w:ascii="Wingdings" w:hAnsi="Wingdings" w:hint="default"/>
+      </w:rPr>
+    </w:lvl>
+    <w:lvl w:ilvl="3" w:tplc="04090001" w:tentative="1">
+      <w:start w:val="1"/>
+      <w:numFmt w:val="bullet"/>
+      <w:lvlText w:val=""/>
+      <w:lvlJc w:val="left"/>
+      <w:pPr>
+        <w:ind w:left="2880" w:hanging="360"/>
+      </w:pPr>
+      <w:rPr>
+        <w:rFonts w:ascii="Symbol" w:hAnsi="Symbol" w:hint="default"/>
+      </w:rPr>
+    </w:lvl>
+    <w:lvl w:ilvl="4" w:tplc="04090003" w:tentative="1">
+      <w:start w:val="1"/>
+      <w:numFmt w:val="bullet"/>
+      <w:lvlText w:val="o"/>
+      <w:lvlJc w:val="left"/>
+      <w:pPr>
+        <w:ind w:left="3600" w:hanging="360"/>
+      </w:pPr>
+      <w:rPr>
+        <w:rFonts w:ascii="Courier New" w:hAnsi="Courier New" w:cs="Courier New" w:hint="default"/>
+      </w:rPr>
+    </w:lvl>
+    <w:lvl w:ilvl="5" w:tplc="04090005" w:tentative="1">
+      <w:start w:val="1"/>
+      <w:numFmt w:val="bullet"/>
+      <w:lvlText w:val=""/>
+      <w:lvlJc w:val="left"/>
+      <w:pPr>
+        <w:ind w:left="4320" w:hanging="360"/>
+      </w:pPr>
+      <w:rPr>
+        <w:rFonts w:ascii="Wingdings" w:hAnsi="Wingdings" w:hint="default"/>
+      </w:rPr>
+    </w:lvl>
+    <w:lvl w:ilvl="6" w:tplc="04090001" w:tentative="1">
+      <w:start w:val="1"/>
+      <w:numFmt w:val="bullet"/>
+      <w:lvlText w:val=""/>
+      <w:lvlJc w:val="left"/>
+      <w:pPr>
+        <w:ind w:left="5040" w:hanging="360"/>
+      </w:pPr>
+      <w:rPr>
+        <w:rFonts w:ascii="Symbol" w:hAnsi="Symbol" w:hint="default"/>
+      </w:rPr>
+    </w:lvl>
+    <w:lvl w:ilvl="7" w:tplc="04090003" w:tentative="1">
+      <w:start w:val="1"/>
+      <w:numFmt w:val="bullet"/>
+      <w:lvlText w:val="o"/>
+      <w:lvlJc w:val="left"/>
+      <w:pPr>
+        <w:ind w:left="5760" w:hanging="360"/>
+      </w:pPr>
+      <w:rPr>
+        <w:rFonts w:ascii="Courier New" w:hAnsi="Courier New" w:cs="Courier New" w:hint="default"/>
+      </w:rPr>
+    </w:lvl>
+    <w:lvl w:ilvl="8" w:tplc="04090005" w:tentative="1">
+      <w:start w:val="1"/>
+      <w:numFmt w:val="bullet"/>
+      <w:lvlText w:val=""/>
+      <w:lvlJc w:val="left"/>
+      <w:pPr>
+        <w:ind w:left="6480" w:hanging="360"/>
+      </w:pPr>
+      <w:rPr>
+        <w:rFonts w:ascii="Wingdings" w:hAnsi="Wingdings" w:hint="default"/>
+      </w:rPr>
+    </w:lvl>
+  </w:abstractNum>
+  <w:abstractNum w:abstractNumId="6" w15:restartNumberingAfterBreak="0">
+    <w:nsid w:val="28114BF0"/>
+    <w:multiLevelType w:val="hybridMultilevel"/>
+    <w:tmpl w:val="4D5C51C2"/>
+    <w:lvl w:ilvl="0" w:tplc="DCF8D724">
+      <w:numFmt w:val="bullet"/>
+      <w:lvlText w:val="-"/>
+      <w:lvlJc w:val="left"/>
+      <w:pPr>
+        <w:ind w:left="2160" w:hanging="360"/>
+      </w:pPr>
+      <w:rPr>
+        <w:rFonts w:ascii="Cambria" w:eastAsia="SimSun" w:hAnsi="Cambria" w:cs="Times New Roman" w:hint="default"/>
+      </w:rPr>
+    </w:lvl>
+    <w:lvl w:ilvl="1" w:tplc="04090003">
+      <w:start w:val="1"/>
+      <w:numFmt w:val="bullet"/>
+      <w:lvlText w:val="o"/>
+      <w:lvlJc w:val="left"/>
+      <w:pPr>
+        <w:ind w:left="1800" w:hanging="360"/>
+      </w:pPr>
+      <w:rPr>
+        <w:rFonts w:ascii="Courier New" w:hAnsi="Courier New" w:cs="Courier New" w:hint="default"/>
+      </w:rPr>
+    </w:lvl>
+    <w:lvl w:ilvl="2" w:tplc="DCF8D724">
+      <w:numFmt w:val="bullet"/>
+      <w:lvlText w:val="-"/>
+      <w:lvlJc w:val="left"/>
+      <w:pPr>
+        <w:ind w:left="2520" w:hanging="360"/>
+      </w:pPr>
+      <w:rPr>
+        <w:rFonts w:ascii="Cambria" w:eastAsia="SimSun" w:hAnsi="Cambria" w:cs="Times New Roman" w:hint="default"/>
+      </w:rPr>
+    </w:lvl>
+    <w:lvl w:ilvl="3" w:tplc="04090001">
+      <w:start w:val="1"/>
+      <w:numFmt w:val="bullet"/>
+      <w:lvlText w:val=""/>
+      <w:lvlJc w:val="left"/>
+      <w:pPr>
+        <w:ind w:left="3240" w:hanging="360"/>
+      </w:pPr>
+      <w:rPr>
+        <w:rFonts w:ascii="Symbol" w:hAnsi="Symbol" w:hint="default"/>
+      </w:rPr>
+    </w:lvl>
+    <w:lvl w:ilvl="4" w:tplc="04090003" w:tentative="1">
+      <w:start w:val="1"/>
+      <w:numFmt w:val="bullet"/>
+      <w:lvlText w:val="o"/>
+      <w:lvlJc w:val="left"/>
+      <w:pPr>
+        <w:ind w:left="3960" w:hanging="360"/>
+      </w:pPr>
+      <w:rPr>
+        <w:rFonts w:ascii="Courier New" w:hAnsi="Courier New" w:cs="Courier New" w:hint="default"/>
+      </w:rPr>
+    </w:lvl>
+    <w:lvl w:ilvl="5" w:tplc="04090005" w:tentative="1">
+      <w:start w:val="1"/>
+      <w:numFmt w:val="bullet"/>
+      <w:lvlText w:val=""/>
+      <w:lvlJc w:val="left"/>
+      <w:pPr>
+        <w:ind w:left="4680" w:hanging="360"/>
+      </w:pPr>
+      <w:rPr>
+        <w:rFonts w:ascii="Wingdings" w:hAnsi="Wingdings" w:hint="default"/>
+      </w:rPr>
+    </w:lvl>
+    <w:lvl w:ilvl="6" w:tplc="04090001" w:tentative="1">
+      <w:start w:val="1"/>
+      <w:numFmt w:val="bullet"/>
+      <w:lvlText w:val=""/>
+      <w:lvlJc w:val="left"/>
+      <w:pPr>
+        <w:ind w:left="5400" w:hanging="360"/>
+      </w:pPr>
+      <w:rPr>
+        <w:rFonts w:ascii="Symbol" w:hAnsi="Symbol" w:hint="default"/>
+      </w:rPr>
+    </w:lvl>
+    <w:lvl w:ilvl="7" w:tplc="04090003" w:tentative="1">
+      <w:start w:val="1"/>
+      <w:numFmt w:val="bullet"/>
+      <w:lvlText w:val="o"/>
+      <w:lvlJc w:val="left"/>
+      <w:pPr>
+        <w:ind w:left="6120" w:hanging="360"/>
+      </w:pPr>
+      <w:rPr>
+        <w:rFonts w:ascii="Courier New" w:hAnsi="Courier New" w:cs="Courier New" w:hint="default"/>
+      </w:rPr>
+    </w:lvl>
+    <w:lvl w:ilvl="8" w:tplc="04090005" w:tentative="1">
+      <w:start w:val="1"/>
+      <w:numFmt w:val="bullet"/>
+      <w:lvlText w:val=""/>
+      <w:lvlJc w:val="left"/>
+      <w:pPr>
+        <w:ind w:left="6840" w:hanging="360"/>
+      </w:pPr>
+      <w:rPr>
+        <w:rFonts w:ascii="Wingdings" w:hAnsi="Wingdings" w:hint="default"/>
+      </w:rPr>
+    </w:lvl>
+  </w:abstractNum>
+  <w:abstractNum w:abstractNumId="7" w15:restartNumberingAfterBreak="0">
     <w:nsid w:val="2A967C12"/>
     <w:multiLevelType w:val="hybridMultilevel"/>
     <w:tmpl w:val="AC10960A"/>
@@ -8206,7 +9392,7 @@
       </w:pPr>
     </w:lvl>
   </w:abstractNum>
-  <w:abstractNum w:abstractNumId="5" w15:restartNumberingAfterBreak="0">
+  <w:abstractNum w:abstractNumId="8" w15:restartNumberingAfterBreak="0">
     <w:nsid w:val="2DF83988"/>
     <w:multiLevelType w:val="hybridMultilevel"/>
     <w:tmpl w:val="0F9AC32E"/>
@@ -8318,7 +9504,7 @@
       </w:rPr>
     </w:lvl>
   </w:abstractNum>
-  <w:abstractNum w:abstractNumId="6" w15:restartNumberingAfterBreak="0">
+  <w:abstractNum w:abstractNumId="9" w15:restartNumberingAfterBreak="0">
     <w:nsid w:val="343F235E"/>
     <w:multiLevelType w:val="hybridMultilevel"/>
     <w:tmpl w:val="8E4C9ADE"/>
@@ -8407,7 +9593,119 @@
       </w:pPr>
     </w:lvl>
   </w:abstractNum>
-  <w:abstractNum w:abstractNumId="7" w15:restartNumberingAfterBreak="0">
+  <w:abstractNum w:abstractNumId="10" w15:restartNumberingAfterBreak="0">
+    <w:nsid w:val="347E0DE6"/>
+    <w:multiLevelType w:val="hybridMultilevel"/>
+    <w:tmpl w:val="599C4D74"/>
+    <w:lvl w:ilvl="0" w:tplc="B7CA560C">
+      <w:numFmt w:val="bullet"/>
+      <w:lvlText w:val="-"/>
+      <w:lvlJc w:val="left"/>
+      <w:pPr>
+        <w:ind w:left="1440" w:hanging="360"/>
+      </w:pPr>
+      <w:rPr>
+        <w:rFonts w:ascii="Calibri" w:eastAsiaTheme="minorEastAsia" w:hAnsi="Calibri" w:cs="Calibri" w:hint="default"/>
+      </w:rPr>
+    </w:lvl>
+    <w:lvl w:ilvl="1" w:tplc="04090003">
+      <w:start w:val="1"/>
+      <w:numFmt w:val="bullet"/>
+      <w:lvlText w:val="o"/>
+      <w:lvlJc w:val="left"/>
+      <w:pPr>
+        <w:ind w:left="2160" w:hanging="360"/>
+      </w:pPr>
+      <w:rPr>
+        <w:rFonts w:ascii="Courier New" w:hAnsi="Courier New" w:cs="Courier New" w:hint="default"/>
+      </w:rPr>
+    </w:lvl>
+    <w:lvl w:ilvl="2" w:tplc="04090005" w:tentative="1">
+      <w:start w:val="1"/>
+      <w:numFmt w:val="bullet"/>
+      <w:lvlText w:val=""/>
+      <w:lvlJc w:val="left"/>
+      <w:pPr>
+        <w:ind w:left="2880" w:hanging="360"/>
+      </w:pPr>
+      <w:rPr>
+        <w:rFonts w:ascii="Wingdings" w:hAnsi="Wingdings" w:hint="default"/>
+      </w:rPr>
+    </w:lvl>
+    <w:lvl w:ilvl="3" w:tplc="04090001" w:tentative="1">
+      <w:start w:val="1"/>
+      <w:numFmt w:val="bullet"/>
+      <w:lvlText w:val=""/>
+      <w:lvlJc w:val="left"/>
+      <w:pPr>
+        <w:ind w:left="3600" w:hanging="360"/>
+      </w:pPr>
+      <w:rPr>
+        <w:rFonts w:ascii="Symbol" w:hAnsi="Symbol" w:hint="default"/>
+      </w:rPr>
+    </w:lvl>
+    <w:lvl w:ilvl="4" w:tplc="04090003" w:tentative="1">
+      <w:start w:val="1"/>
+      <w:numFmt w:val="bullet"/>
+      <w:lvlText w:val="o"/>
+      <w:lvlJc w:val="left"/>
+      <w:pPr>
+        <w:ind w:left="4320" w:hanging="360"/>
+      </w:pPr>
+      <w:rPr>
+        <w:rFonts w:ascii="Courier New" w:hAnsi="Courier New" w:cs="Courier New" w:hint="default"/>
+      </w:rPr>
+    </w:lvl>
+    <w:lvl w:ilvl="5" w:tplc="04090005" w:tentative="1">
+      <w:start w:val="1"/>
+      <w:numFmt w:val="bullet"/>
+      <w:lvlText w:val=""/>
+      <w:lvlJc w:val="left"/>
+      <w:pPr>
+        <w:ind w:left="5040" w:hanging="360"/>
+      </w:pPr>
+      <w:rPr>
+        <w:rFonts w:ascii="Wingdings" w:hAnsi="Wingdings" w:hint="default"/>
+      </w:rPr>
+    </w:lvl>
+    <w:lvl w:ilvl="6" w:tplc="04090001" w:tentative="1">
+      <w:start w:val="1"/>
+      <w:numFmt w:val="bullet"/>
+      <w:lvlText w:val=""/>
+      <w:lvlJc w:val="left"/>
+      <w:pPr>
+        <w:ind w:left="5760" w:hanging="360"/>
+      </w:pPr>
+      <w:rPr>
+        <w:rFonts w:ascii="Symbol" w:hAnsi="Symbol" w:hint="default"/>
+      </w:rPr>
+    </w:lvl>
+    <w:lvl w:ilvl="7" w:tplc="04090003" w:tentative="1">
+      <w:start w:val="1"/>
+      <w:numFmt w:val="bullet"/>
+      <w:lvlText w:val="o"/>
+      <w:lvlJc w:val="left"/>
+      <w:pPr>
+        <w:ind w:left="6480" w:hanging="360"/>
+      </w:pPr>
+      <w:rPr>
+        <w:rFonts w:ascii="Courier New" w:hAnsi="Courier New" w:cs="Courier New" w:hint="default"/>
+      </w:rPr>
+    </w:lvl>
+    <w:lvl w:ilvl="8" w:tplc="04090005" w:tentative="1">
+      <w:start w:val="1"/>
+      <w:numFmt w:val="bullet"/>
+      <w:lvlText w:val=""/>
+      <w:lvlJc w:val="left"/>
+      <w:pPr>
+        <w:ind w:left="7200" w:hanging="360"/>
+      </w:pPr>
+      <w:rPr>
+        <w:rFonts w:ascii="Wingdings" w:hAnsi="Wingdings" w:hint="default"/>
+      </w:rPr>
+    </w:lvl>
+  </w:abstractNum>
+  <w:abstractNum w:abstractNumId="11" w15:restartNumberingAfterBreak="0">
     <w:nsid w:val="35221C3B"/>
     <w:multiLevelType w:val="hybridMultilevel"/>
     <w:tmpl w:val="F0EAD742"/>
@@ -8520,13 +9818,323 @@
       </w:rPr>
     </w:lvl>
   </w:abstractNum>
-  <w:abstractNum w:abstractNumId="8" w15:restartNumberingAfterBreak="0">
+  <w:abstractNum w:abstractNumId="12" w15:restartNumberingAfterBreak="0">
     <w:nsid w:val="374230DD"/>
     <w:multiLevelType w:val="multilevel"/>
     <w:tmpl w:val="63705C36"/>
     <w:numStyleLink w:val="test"/>
   </w:abstractNum>
-  <w:abstractNum w:abstractNumId="9" w15:restartNumberingAfterBreak="0">
+  <w:abstractNum w:abstractNumId="13" w15:restartNumberingAfterBreak="0">
+    <w:nsid w:val="3DA071EF"/>
+    <w:multiLevelType w:val="hybridMultilevel"/>
+    <w:tmpl w:val="3E14E812"/>
+    <w:lvl w:ilvl="0" w:tplc="DCF8D724">
+      <w:numFmt w:val="bullet"/>
+      <w:lvlText w:val="-"/>
+      <w:lvlJc w:val="left"/>
+      <w:pPr>
+        <w:ind w:left="720" w:hanging="360"/>
+      </w:pPr>
+      <w:rPr>
+        <w:rFonts w:ascii="Cambria" w:eastAsia="SimSun" w:hAnsi="Cambria" w:cs="Times New Roman" w:hint="default"/>
+      </w:rPr>
+    </w:lvl>
+    <w:lvl w:ilvl="1" w:tplc="04090003">
+      <w:start w:val="1"/>
+      <w:numFmt w:val="bullet"/>
+      <w:lvlText w:val="o"/>
+      <w:lvlJc w:val="left"/>
+      <w:pPr>
+        <w:ind w:left="1440" w:hanging="360"/>
+      </w:pPr>
+      <w:rPr>
+        <w:rFonts w:ascii="Courier New" w:hAnsi="Courier New" w:cs="Courier New" w:hint="default"/>
+      </w:rPr>
+    </w:lvl>
+    <w:lvl w:ilvl="2" w:tplc="04090005" w:tentative="1">
+      <w:start w:val="1"/>
+      <w:numFmt w:val="bullet"/>
+      <w:lvlText w:val=""/>
+      <w:lvlJc w:val="left"/>
+      <w:pPr>
+        <w:ind w:left="2160" w:hanging="360"/>
+      </w:pPr>
+      <w:rPr>
+        <w:rFonts w:ascii="Wingdings" w:hAnsi="Wingdings" w:hint="default"/>
+      </w:rPr>
+    </w:lvl>
+    <w:lvl w:ilvl="3" w:tplc="04090001" w:tentative="1">
+      <w:start w:val="1"/>
+      <w:numFmt w:val="bullet"/>
+      <w:lvlText w:val=""/>
+      <w:lvlJc w:val="left"/>
+      <w:pPr>
+        <w:ind w:left="2880" w:hanging="360"/>
+      </w:pPr>
+      <w:rPr>
+        <w:rFonts w:ascii="Symbol" w:hAnsi="Symbol" w:hint="default"/>
+      </w:rPr>
+    </w:lvl>
+    <w:lvl w:ilvl="4" w:tplc="04090003" w:tentative="1">
+      <w:start w:val="1"/>
+      <w:numFmt w:val="bullet"/>
+      <w:lvlText w:val="o"/>
+      <w:lvlJc w:val="left"/>
+      <w:pPr>
+        <w:ind w:left="3600" w:hanging="360"/>
+      </w:pPr>
+      <w:rPr>
+        <w:rFonts w:ascii="Courier New" w:hAnsi="Courier New" w:cs="Courier New" w:hint="default"/>
+      </w:rPr>
+    </w:lvl>
+    <w:lvl w:ilvl="5" w:tplc="04090005" w:tentative="1">
+      <w:start w:val="1"/>
+      <w:numFmt w:val="bullet"/>
+      <w:lvlText w:val=""/>
+      <w:lvlJc w:val="left"/>
+      <w:pPr>
+        <w:ind w:left="4320" w:hanging="360"/>
+      </w:pPr>
+      <w:rPr>
+        <w:rFonts w:ascii="Wingdings" w:hAnsi="Wingdings" w:hint="default"/>
+      </w:rPr>
+    </w:lvl>
+    <w:lvl w:ilvl="6" w:tplc="04090001" w:tentative="1">
+      <w:start w:val="1"/>
+      <w:numFmt w:val="bullet"/>
+      <w:lvlText w:val=""/>
+      <w:lvlJc w:val="left"/>
+      <w:pPr>
+        <w:ind w:left="5040" w:hanging="360"/>
+      </w:pPr>
+      <w:rPr>
+        <w:rFonts w:ascii="Symbol" w:hAnsi="Symbol" w:hint="default"/>
+      </w:rPr>
+    </w:lvl>
+    <w:lvl w:ilvl="7" w:tplc="04090003" w:tentative="1">
+      <w:start w:val="1"/>
+      <w:numFmt w:val="bullet"/>
+      <w:lvlText w:val="o"/>
+      <w:lvlJc w:val="left"/>
+      <w:pPr>
+        <w:ind w:left="5760" w:hanging="360"/>
+      </w:pPr>
+      <w:rPr>
+        <w:rFonts w:ascii="Courier New" w:hAnsi="Courier New" w:cs="Courier New" w:hint="default"/>
+      </w:rPr>
+    </w:lvl>
+    <w:lvl w:ilvl="8" w:tplc="04090005" w:tentative="1">
+      <w:start w:val="1"/>
+      <w:numFmt w:val="bullet"/>
+      <w:lvlText w:val=""/>
+      <w:lvlJc w:val="left"/>
+      <w:pPr>
+        <w:ind w:left="6480" w:hanging="360"/>
+      </w:pPr>
+      <w:rPr>
+        <w:rFonts w:ascii="Wingdings" w:hAnsi="Wingdings" w:hint="default"/>
+      </w:rPr>
+    </w:lvl>
+  </w:abstractNum>
+  <w:abstractNum w:abstractNumId="14" w15:restartNumberingAfterBreak="0">
+    <w:nsid w:val="43056243"/>
+    <w:multiLevelType w:val="hybridMultilevel"/>
+    <w:tmpl w:val="D7A8D502"/>
+    <w:lvl w:ilvl="0" w:tplc="0409000F">
+      <w:start w:val="1"/>
+      <w:numFmt w:val="decimal"/>
+      <w:lvlText w:val="%1."/>
+      <w:lvlJc w:val="left"/>
+      <w:pPr>
+        <w:ind w:left="1440" w:hanging="360"/>
+      </w:pPr>
+    </w:lvl>
+    <w:lvl w:ilvl="1" w:tplc="04090019" w:tentative="1">
+      <w:start w:val="1"/>
+      <w:numFmt w:val="lowerLetter"/>
+      <w:lvlText w:val="%2."/>
+      <w:lvlJc w:val="left"/>
+      <w:pPr>
+        <w:ind w:left="2160" w:hanging="360"/>
+      </w:pPr>
+    </w:lvl>
+    <w:lvl w:ilvl="2" w:tplc="0409001B" w:tentative="1">
+      <w:start w:val="1"/>
+      <w:numFmt w:val="lowerRoman"/>
+      <w:lvlText w:val="%3."/>
+      <w:lvlJc w:val="right"/>
+      <w:pPr>
+        <w:ind w:left="2880" w:hanging="180"/>
+      </w:pPr>
+    </w:lvl>
+    <w:lvl w:ilvl="3" w:tplc="0409000F" w:tentative="1">
+      <w:start w:val="1"/>
+      <w:numFmt w:val="decimal"/>
+      <w:lvlText w:val="%4."/>
+      <w:lvlJc w:val="left"/>
+      <w:pPr>
+        <w:ind w:left="3600" w:hanging="360"/>
+      </w:pPr>
+    </w:lvl>
+    <w:lvl w:ilvl="4" w:tplc="04090019" w:tentative="1">
+      <w:start w:val="1"/>
+      <w:numFmt w:val="lowerLetter"/>
+      <w:lvlText w:val="%5."/>
+      <w:lvlJc w:val="left"/>
+      <w:pPr>
+        <w:ind w:left="4320" w:hanging="360"/>
+      </w:pPr>
+    </w:lvl>
+    <w:lvl w:ilvl="5" w:tplc="0409001B" w:tentative="1">
+      <w:start w:val="1"/>
+      <w:numFmt w:val="lowerRoman"/>
+      <w:lvlText w:val="%6."/>
+      <w:lvlJc w:val="right"/>
+      <w:pPr>
+        <w:ind w:left="5040" w:hanging="180"/>
+      </w:pPr>
+    </w:lvl>
+    <w:lvl w:ilvl="6" w:tplc="0409000F" w:tentative="1">
+      <w:start w:val="1"/>
+      <w:numFmt w:val="decimal"/>
+      <w:lvlText w:val="%7."/>
+      <w:lvlJc w:val="left"/>
+      <w:pPr>
+        <w:ind w:left="5760" w:hanging="360"/>
+      </w:pPr>
+    </w:lvl>
+    <w:lvl w:ilvl="7" w:tplc="04090019" w:tentative="1">
+      <w:start w:val="1"/>
+      <w:numFmt w:val="lowerLetter"/>
+      <w:lvlText w:val="%8."/>
+      <w:lvlJc w:val="left"/>
+      <w:pPr>
+        <w:ind w:left="6480" w:hanging="360"/>
+      </w:pPr>
+    </w:lvl>
+    <w:lvl w:ilvl="8" w:tplc="0409001B" w:tentative="1">
+      <w:start w:val="1"/>
+      <w:numFmt w:val="lowerRoman"/>
+      <w:lvlText w:val="%9."/>
+      <w:lvlJc w:val="right"/>
+      <w:pPr>
+        <w:ind w:left="7200" w:hanging="180"/>
+      </w:pPr>
+    </w:lvl>
+  </w:abstractNum>
+  <w:abstractNum w:abstractNumId="15" w15:restartNumberingAfterBreak="0">
+    <w:nsid w:val="44693730"/>
+    <w:multiLevelType w:val="hybridMultilevel"/>
+    <w:tmpl w:val="7B7A9AE8"/>
+    <w:lvl w:ilvl="0" w:tplc="DCF8D724">
+      <w:numFmt w:val="bullet"/>
+      <w:lvlText w:val="-"/>
+      <w:lvlJc w:val="left"/>
+      <w:pPr>
+        <w:ind w:left="360" w:hanging="360"/>
+      </w:pPr>
+      <w:rPr>
+        <w:rFonts w:ascii="Cambria" w:eastAsia="SimSun" w:hAnsi="Cambria" w:cs="Times New Roman" w:hint="default"/>
+      </w:rPr>
+    </w:lvl>
+    <w:lvl w:ilvl="1" w:tplc="04090003" w:tentative="1">
+      <w:start w:val="1"/>
+      <w:numFmt w:val="bullet"/>
+      <w:lvlText w:val="o"/>
+      <w:lvlJc w:val="left"/>
+      <w:pPr>
+        <w:ind w:left="0" w:hanging="360"/>
+      </w:pPr>
+      <w:rPr>
+        <w:rFonts w:ascii="Courier New" w:hAnsi="Courier New" w:cs="Courier New" w:hint="default"/>
+      </w:rPr>
+    </w:lvl>
+    <w:lvl w:ilvl="2" w:tplc="04090005" w:tentative="1">
+      <w:start w:val="1"/>
+      <w:numFmt w:val="bullet"/>
+      <w:lvlText w:val=""/>
+      <w:lvlJc w:val="left"/>
+      <w:pPr>
+        <w:ind w:left="720" w:hanging="360"/>
+      </w:pPr>
+      <w:rPr>
+        <w:rFonts w:ascii="Wingdings" w:hAnsi="Wingdings" w:hint="default"/>
+      </w:rPr>
+    </w:lvl>
+    <w:lvl w:ilvl="3" w:tplc="04090001" w:tentative="1">
+      <w:start w:val="1"/>
+      <w:numFmt w:val="bullet"/>
+      <w:lvlText w:val=""/>
+      <w:lvlJc w:val="left"/>
+      <w:pPr>
+        <w:ind w:left="1440" w:hanging="360"/>
+      </w:pPr>
+      <w:rPr>
+        <w:rFonts w:ascii="Symbol" w:hAnsi="Symbol" w:hint="default"/>
+      </w:rPr>
+    </w:lvl>
+    <w:lvl w:ilvl="4" w:tplc="04090003" w:tentative="1">
+      <w:start w:val="1"/>
+      <w:numFmt w:val="bullet"/>
+      <w:lvlText w:val="o"/>
+      <w:lvlJc w:val="left"/>
+      <w:pPr>
+        <w:ind w:left="2160" w:hanging="360"/>
+      </w:pPr>
+      <w:rPr>
+        <w:rFonts w:ascii="Courier New" w:hAnsi="Courier New" w:cs="Courier New" w:hint="default"/>
+      </w:rPr>
+    </w:lvl>
+    <w:lvl w:ilvl="5" w:tplc="04090005" w:tentative="1">
+      <w:start w:val="1"/>
+      <w:numFmt w:val="bullet"/>
+      <w:lvlText w:val=""/>
+      <w:lvlJc w:val="left"/>
+      <w:pPr>
+        <w:ind w:left="2880" w:hanging="360"/>
+      </w:pPr>
+      <w:rPr>
+        <w:rFonts w:ascii="Wingdings" w:hAnsi="Wingdings" w:hint="default"/>
+      </w:rPr>
+    </w:lvl>
+    <w:lvl w:ilvl="6" w:tplc="04090001" w:tentative="1">
+      <w:start w:val="1"/>
+      <w:numFmt w:val="bullet"/>
+      <w:lvlText w:val=""/>
+      <w:lvlJc w:val="left"/>
+      <w:pPr>
+        <w:ind w:left="3600" w:hanging="360"/>
+      </w:pPr>
+      <w:rPr>
+        <w:rFonts w:ascii="Symbol" w:hAnsi="Symbol" w:hint="default"/>
+      </w:rPr>
+    </w:lvl>
+    <w:lvl w:ilvl="7" w:tplc="04090003" w:tentative="1">
+      <w:start w:val="1"/>
+      <w:numFmt w:val="bullet"/>
+      <w:lvlText w:val="o"/>
+      <w:lvlJc w:val="left"/>
+      <w:pPr>
+        <w:ind w:left="4320" w:hanging="360"/>
+      </w:pPr>
+      <w:rPr>
+        <w:rFonts w:ascii="Courier New" w:hAnsi="Courier New" w:cs="Courier New" w:hint="default"/>
+      </w:rPr>
+    </w:lvl>
+    <w:lvl w:ilvl="8" w:tplc="04090005" w:tentative="1">
+      <w:start w:val="1"/>
+      <w:numFmt w:val="bullet"/>
+      <w:lvlText w:val=""/>
+      <w:lvlJc w:val="left"/>
+      <w:pPr>
+        <w:ind w:left="5040" w:hanging="360"/>
+      </w:pPr>
+      <w:rPr>
+        <w:rFonts w:ascii="Wingdings" w:hAnsi="Wingdings" w:hint="default"/>
+      </w:rPr>
+    </w:lvl>
+  </w:abstractNum>
+  <w:abstractNum w:abstractNumId="16" w15:restartNumberingAfterBreak="0">
     <w:nsid w:val="446E0267"/>
     <w:multiLevelType w:val="hybridMultilevel"/>
     <w:tmpl w:val="E952A9F4"/>
@@ -8639,7 +10247,119 @@
       </w:rPr>
     </w:lvl>
   </w:abstractNum>
-  <w:abstractNum w:abstractNumId="10" w15:restartNumberingAfterBreak="0">
+  <w:abstractNum w:abstractNumId="17" w15:restartNumberingAfterBreak="0">
+    <w:nsid w:val="44F47986"/>
+    <w:multiLevelType w:val="hybridMultilevel"/>
+    <w:tmpl w:val="A082295E"/>
+    <w:lvl w:ilvl="0" w:tplc="DCF8D724">
+      <w:numFmt w:val="bullet"/>
+      <w:lvlText w:val="-"/>
+      <w:lvlJc w:val="left"/>
+      <w:pPr>
+        <w:ind w:left="720" w:hanging="360"/>
+      </w:pPr>
+      <w:rPr>
+        <w:rFonts w:ascii="Cambria" w:eastAsia="SimSun" w:hAnsi="Cambria" w:cs="Times New Roman" w:hint="default"/>
+      </w:rPr>
+    </w:lvl>
+    <w:lvl w:ilvl="1" w:tplc="04090003" w:tentative="1">
+      <w:start w:val="1"/>
+      <w:numFmt w:val="bullet"/>
+      <w:lvlText w:val="o"/>
+      <w:lvlJc w:val="left"/>
+      <w:pPr>
+        <w:ind w:left="1440" w:hanging="360"/>
+      </w:pPr>
+      <w:rPr>
+        <w:rFonts w:ascii="Courier New" w:hAnsi="Courier New" w:cs="Courier New" w:hint="default"/>
+      </w:rPr>
+    </w:lvl>
+    <w:lvl w:ilvl="2" w:tplc="04090005" w:tentative="1">
+      <w:start w:val="1"/>
+      <w:numFmt w:val="bullet"/>
+      <w:lvlText w:val=""/>
+      <w:lvlJc w:val="left"/>
+      <w:pPr>
+        <w:ind w:left="2160" w:hanging="360"/>
+      </w:pPr>
+      <w:rPr>
+        <w:rFonts w:ascii="Wingdings" w:hAnsi="Wingdings" w:hint="default"/>
+      </w:rPr>
+    </w:lvl>
+    <w:lvl w:ilvl="3" w:tplc="04090001" w:tentative="1">
+      <w:start w:val="1"/>
+      <w:numFmt w:val="bullet"/>
+      <w:lvlText w:val=""/>
+      <w:lvlJc w:val="left"/>
+      <w:pPr>
+        <w:ind w:left="2880" w:hanging="360"/>
+      </w:pPr>
+      <w:rPr>
+        <w:rFonts w:ascii="Symbol" w:hAnsi="Symbol" w:hint="default"/>
+      </w:rPr>
+    </w:lvl>
+    <w:lvl w:ilvl="4" w:tplc="04090003" w:tentative="1">
+      <w:start w:val="1"/>
+      <w:numFmt w:val="bullet"/>
+      <w:lvlText w:val="o"/>
+      <w:lvlJc w:val="left"/>
+      <w:pPr>
+        <w:ind w:left="3600" w:hanging="360"/>
+      </w:pPr>
+      <w:rPr>
+        <w:rFonts w:ascii="Courier New" w:hAnsi="Courier New" w:cs="Courier New" w:hint="default"/>
+      </w:rPr>
+    </w:lvl>
+    <w:lvl w:ilvl="5" w:tplc="04090005" w:tentative="1">
+      <w:start w:val="1"/>
+      <w:numFmt w:val="bullet"/>
+      <w:lvlText w:val=""/>
+      <w:lvlJc w:val="left"/>
+      <w:pPr>
+        <w:ind w:left="4320" w:hanging="360"/>
+      </w:pPr>
+      <w:rPr>
+        <w:rFonts w:ascii="Wingdings" w:hAnsi="Wingdings" w:hint="default"/>
+      </w:rPr>
+    </w:lvl>
+    <w:lvl w:ilvl="6" w:tplc="04090001" w:tentative="1">
+      <w:start w:val="1"/>
+      <w:numFmt w:val="bullet"/>
+      <w:lvlText w:val=""/>
+      <w:lvlJc w:val="left"/>
+      <w:pPr>
+        <w:ind w:left="5040" w:hanging="360"/>
+      </w:pPr>
+      <w:rPr>
+        <w:rFonts w:ascii="Symbol" w:hAnsi="Symbol" w:hint="default"/>
+      </w:rPr>
+    </w:lvl>
+    <w:lvl w:ilvl="7" w:tplc="04090003" w:tentative="1">
+      <w:start w:val="1"/>
+      <w:numFmt w:val="bullet"/>
+      <w:lvlText w:val="o"/>
+      <w:lvlJc w:val="left"/>
+      <w:pPr>
+        <w:ind w:left="5760" w:hanging="360"/>
+      </w:pPr>
+      <w:rPr>
+        <w:rFonts w:ascii="Courier New" w:hAnsi="Courier New" w:cs="Courier New" w:hint="default"/>
+      </w:rPr>
+    </w:lvl>
+    <w:lvl w:ilvl="8" w:tplc="04090005" w:tentative="1">
+      <w:start w:val="1"/>
+      <w:numFmt w:val="bullet"/>
+      <w:lvlText w:val=""/>
+      <w:lvlJc w:val="left"/>
+      <w:pPr>
+        <w:ind w:left="6480" w:hanging="360"/>
+      </w:pPr>
+      <w:rPr>
+        <w:rFonts w:ascii="Wingdings" w:hAnsi="Wingdings" w:hint="default"/>
+      </w:rPr>
+    </w:lvl>
+  </w:abstractNum>
+  <w:abstractNum w:abstractNumId="18" w15:restartNumberingAfterBreak="0">
     <w:nsid w:val="55B66C19"/>
     <w:multiLevelType w:val="hybridMultilevel"/>
     <w:tmpl w:val="90741A22"/>
@@ -8725,7 +10445,7 @@
       </w:pPr>
     </w:lvl>
   </w:abstractNum>
-  <w:abstractNum w:abstractNumId="11" w15:restartNumberingAfterBreak="0">
+  <w:abstractNum w:abstractNumId="19" w15:restartNumberingAfterBreak="0">
     <w:nsid w:val="5AFD720F"/>
     <w:multiLevelType w:val="multilevel"/>
     <w:tmpl w:val="B34E2C64"/>
@@ -8838,22 +10558,247 @@
       </w:rPr>
     </w:lvl>
   </w:abstractNum>
-  <w:abstractNum w:abstractNumId="12" w15:restartNumberingAfterBreak="0">
+  <w:abstractNum w:abstractNumId="20" w15:restartNumberingAfterBreak="0">
+    <w:nsid w:val="5B94128D"/>
+    <w:multiLevelType w:val="hybridMultilevel"/>
+    <w:tmpl w:val="29E22AF0"/>
+    <w:lvl w:ilvl="0" w:tplc="DCF8D724">
+      <w:numFmt w:val="bullet"/>
+      <w:lvlText w:val="-"/>
+      <w:lvlJc w:val="left"/>
+      <w:pPr>
+        <w:ind w:left="360" w:hanging="360"/>
+      </w:pPr>
+      <w:rPr>
+        <w:rFonts w:ascii="Cambria" w:eastAsia="SimSun" w:hAnsi="Cambria" w:cs="Times New Roman" w:hint="default"/>
+      </w:rPr>
+    </w:lvl>
+    <w:lvl w:ilvl="1" w:tplc="04090003">
+      <w:start w:val="1"/>
+      <w:numFmt w:val="bullet"/>
+      <w:lvlText w:val="o"/>
+      <w:lvlJc w:val="left"/>
+      <w:pPr>
+        <w:ind w:left="1080" w:hanging="360"/>
+      </w:pPr>
+      <w:rPr>
+        <w:rFonts w:ascii="Courier New" w:hAnsi="Courier New" w:cs="Courier New" w:hint="default"/>
+      </w:rPr>
+    </w:lvl>
+    <w:lvl w:ilvl="2" w:tplc="04090005" w:tentative="1">
+      <w:start w:val="1"/>
+      <w:numFmt w:val="bullet"/>
+      <w:lvlText w:val=""/>
+      <w:lvlJc w:val="left"/>
+      <w:pPr>
+        <w:ind w:left="1800" w:hanging="360"/>
+      </w:pPr>
+      <w:rPr>
+        <w:rFonts w:ascii="Wingdings" w:hAnsi="Wingdings" w:hint="default"/>
+      </w:rPr>
+    </w:lvl>
+    <w:lvl w:ilvl="3" w:tplc="04090001" w:tentative="1">
+      <w:start w:val="1"/>
+      <w:numFmt w:val="bullet"/>
+      <w:lvlText w:val=""/>
+      <w:lvlJc w:val="left"/>
+      <w:pPr>
+        <w:ind w:left="2520" w:hanging="360"/>
+      </w:pPr>
+      <w:rPr>
+        <w:rFonts w:ascii="Symbol" w:hAnsi="Symbol" w:hint="default"/>
+      </w:rPr>
+    </w:lvl>
+    <w:lvl w:ilvl="4" w:tplc="04090003" w:tentative="1">
+      <w:start w:val="1"/>
+      <w:numFmt w:val="bullet"/>
+      <w:lvlText w:val="o"/>
+      <w:lvlJc w:val="left"/>
+      <w:pPr>
+        <w:ind w:left="3240" w:hanging="360"/>
+      </w:pPr>
+      <w:rPr>
+        <w:rFonts w:ascii="Courier New" w:hAnsi="Courier New" w:cs="Courier New" w:hint="default"/>
+      </w:rPr>
+    </w:lvl>
+    <w:lvl w:ilvl="5" w:tplc="04090005" w:tentative="1">
+      <w:start w:val="1"/>
+      <w:numFmt w:val="bullet"/>
+      <w:lvlText w:val=""/>
+      <w:lvlJc w:val="left"/>
+      <w:pPr>
+        <w:ind w:left="3960" w:hanging="360"/>
+      </w:pPr>
+      <w:rPr>
+        <w:rFonts w:ascii="Wingdings" w:hAnsi="Wingdings" w:hint="default"/>
+      </w:rPr>
+    </w:lvl>
+    <w:lvl w:ilvl="6" w:tplc="04090001" w:tentative="1">
+      <w:start w:val="1"/>
+      <w:numFmt w:val="bullet"/>
+      <w:lvlText w:val=""/>
+      <w:lvlJc w:val="left"/>
+      <w:pPr>
+        <w:ind w:left="4680" w:hanging="360"/>
+      </w:pPr>
+      <w:rPr>
+        <w:rFonts w:ascii="Symbol" w:hAnsi="Symbol" w:hint="default"/>
+      </w:rPr>
+    </w:lvl>
+    <w:lvl w:ilvl="7" w:tplc="04090003" w:tentative="1">
+      <w:start w:val="1"/>
+      <w:numFmt w:val="bullet"/>
+      <w:lvlText w:val="o"/>
+      <w:lvlJc w:val="left"/>
+      <w:pPr>
+        <w:ind w:left="5400" w:hanging="360"/>
+      </w:pPr>
+      <w:rPr>
+        <w:rFonts w:ascii="Courier New" w:hAnsi="Courier New" w:cs="Courier New" w:hint="default"/>
+      </w:rPr>
+    </w:lvl>
+    <w:lvl w:ilvl="8" w:tplc="04090005" w:tentative="1">
+      <w:start w:val="1"/>
+      <w:numFmt w:val="bullet"/>
+      <w:lvlText w:val=""/>
+      <w:lvlJc w:val="left"/>
+      <w:pPr>
+        <w:ind w:left="6120" w:hanging="360"/>
+      </w:pPr>
+      <w:rPr>
+        <w:rFonts w:ascii="Wingdings" w:hAnsi="Wingdings" w:hint="default"/>
+      </w:rPr>
+    </w:lvl>
+  </w:abstractNum>
+  <w:abstractNum w:abstractNumId="21" w15:restartNumberingAfterBreak="0">
+    <w:nsid w:val="60F56D5C"/>
+    <w:multiLevelType w:val="hybridMultilevel"/>
+    <w:tmpl w:val="5D608578"/>
+    <w:lvl w:ilvl="0" w:tplc="DCF8D724">
+      <w:numFmt w:val="bullet"/>
+      <w:lvlText w:val="-"/>
+      <w:lvlJc w:val="left"/>
+      <w:pPr>
+        <w:ind w:left="720" w:hanging="360"/>
+      </w:pPr>
+      <w:rPr>
+        <w:rFonts w:ascii="Cambria" w:eastAsia="SimSun" w:hAnsi="Cambria" w:cs="Times New Roman" w:hint="default"/>
+      </w:rPr>
+    </w:lvl>
+    <w:lvl w:ilvl="1" w:tplc="04090003" w:tentative="1">
+      <w:start w:val="1"/>
+      <w:numFmt w:val="bullet"/>
+      <w:lvlText w:val="o"/>
+      <w:lvlJc w:val="left"/>
+      <w:pPr>
+        <w:ind w:left="1440" w:hanging="360"/>
+      </w:pPr>
+      <w:rPr>
+        <w:rFonts w:ascii="Courier New" w:hAnsi="Courier New" w:cs="Courier New" w:hint="default"/>
+      </w:rPr>
+    </w:lvl>
+    <w:lvl w:ilvl="2" w:tplc="04090005" w:tentative="1">
+      <w:start w:val="1"/>
+      <w:numFmt w:val="bullet"/>
+      <w:lvlText w:val=""/>
+      <w:lvlJc w:val="left"/>
+      <w:pPr>
+        <w:ind w:left="2160" w:hanging="360"/>
+      </w:pPr>
+      <w:rPr>
+        <w:rFonts w:ascii="Wingdings" w:hAnsi="Wingdings" w:hint="default"/>
+      </w:rPr>
+    </w:lvl>
+    <w:lvl w:ilvl="3" w:tplc="04090001" w:tentative="1">
+      <w:start w:val="1"/>
+      <w:numFmt w:val="bullet"/>
+      <w:lvlText w:val=""/>
+      <w:lvlJc w:val="left"/>
+      <w:pPr>
+        <w:ind w:left="2880" w:hanging="360"/>
+      </w:pPr>
+      <w:rPr>
+        <w:rFonts w:ascii="Symbol" w:hAnsi="Symbol" w:hint="default"/>
+      </w:rPr>
+    </w:lvl>
+    <w:lvl w:ilvl="4" w:tplc="04090003" w:tentative="1">
+      <w:start w:val="1"/>
+      <w:numFmt w:val="bullet"/>
+      <w:lvlText w:val="o"/>
+      <w:lvlJc w:val="left"/>
+      <w:pPr>
+        <w:ind w:left="3600" w:hanging="360"/>
+      </w:pPr>
+      <w:rPr>
+        <w:rFonts w:ascii="Courier New" w:hAnsi="Courier New" w:cs="Courier New" w:hint="default"/>
+      </w:rPr>
+    </w:lvl>
+    <w:lvl w:ilvl="5" w:tplc="04090005" w:tentative="1">
+      <w:start w:val="1"/>
+      <w:numFmt w:val="bullet"/>
+      <w:lvlText w:val=""/>
+      <w:lvlJc w:val="left"/>
+      <w:pPr>
+        <w:ind w:left="4320" w:hanging="360"/>
+      </w:pPr>
+      <w:rPr>
+        <w:rFonts w:ascii="Wingdings" w:hAnsi="Wingdings" w:hint="default"/>
+      </w:rPr>
+    </w:lvl>
+    <w:lvl w:ilvl="6" w:tplc="04090001" w:tentative="1">
+      <w:start w:val="1"/>
+      <w:numFmt w:val="bullet"/>
+      <w:lvlText w:val=""/>
+      <w:lvlJc w:val="left"/>
+      <w:pPr>
+        <w:ind w:left="5040" w:hanging="360"/>
+      </w:pPr>
+      <w:rPr>
+        <w:rFonts w:ascii="Symbol" w:hAnsi="Symbol" w:hint="default"/>
+      </w:rPr>
+    </w:lvl>
+    <w:lvl w:ilvl="7" w:tplc="04090003" w:tentative="1">
+      <w:start w:val="1"/>
+      <w:numFmt w:val="bullet"/>
+      <w:lvlText w:val="o"/>
+      <w:lvlJc w:val="left"/>
+      <w:pPr>
+        <w:ind w:left="5760" w:hanging="360"/>
+      </w:pPr>
+      <w:rPr>
+        <w:rFonts w:ascii="Courier New" w:hAnsi="Courier New" w:cs="Courier New" w:hint="default"/>
+      </w:rPr>
+    </w:lvl>
+    <w:lvl w:ilvl="8" w:tplc="04090005" w:tentative="1">
+      <w:start w:val="1"/>
+      <w:numFmt w:val="bullet"/>
+      <w:lvlText w:val=""/>
+      <w:lvlJc w:val="left"/>
+      <w:pPr>
+        <w:ind w:left="6480" w:hanging="360"/>
+      </w:pPr>
+      <w:rPr>
+        <w:rFonts w:ascii="Wingdings" w:hAnsi="Wingdings" w:hint="default"/>
+      </w:rPr>
+    </w:lvl>
+  </w:abstractNum>
+  <w:abstractNum w:abstractNumId="22" w15:restartNumberingAfterBreak="0">
     <w:nsid w:val="6F914ED7"/>
     <w:multiLevelType w:val="hybridMultilevel"/>
-    <w:tmpl w:val="1A08FAD4"/>
-    <w:lvl w:ilvl="0" w:tplc="DCF8D724">
-      <w:numFmt w:val="bullet"/>
-      <w:lvlText w:val="-"/>
+    <w:tmpl w:val="E83273FE"/>
+    <w:lvl w:ilvl="0" w:tplc="04090003">
+      <w:start w:val="1"/>
+      <w:numFmt w:val="bullet"/>
+      <w:lvlText w:val="o"/>
       <w:lvlJc w:val="left"/>
       <w:pPr>
         <w:ind w:left="1800" w:hanging="360"/>
       </w:pPr>
       <w:rPr>
-        <w:rFonts w:ascii="Cambria" w:eastAsia="SimSun" w:hAnsi="Cambria" w:cs="Times New Roman" w:hint="default"/>
-      </w:rPr>
-    </w:lvl>
-    <w:lvl w:ilvl="1" w:tplc="04090003" w:tentative="1">
+        <w:rFonts w:ascii="Courier New" w:hAnsi="Courier New" w:cs="Courier New" w:hint="default"/>
+      </w:rPr>
+    </w:lvl>
+    <w:lvl w:ilvl="1" w:tplc="04090003">
       <w:start w:val="1"/>
       <w:numFmt w:val="bullet"/>
       <w:lvlText w:val="o"/>
@@ -8950,7 +10895,7 @@
       </w:rPr>
     </w:lvl>
   </w:abstractNum>
-  <w:abstractNum w:abstractNumId="13" w15:restartNumberingAfterBreak="0">
+  <w:abstractNum w:abstractNumId="23" w15:restartNumberingAfterBreak="0">
     <w:nsid w:val="765A224A"/>
     <w:multiLevelType w:val="hybridMultilevel"/>
     <w:tmpl w:val="CAB4ED58"/>
@@ -9039,7 +10984,7 @@
       </w:pPr>
     </w:lvl>
   </w:abstractNum>
-  <w:abstractNum w:abstractNumId="14" w15:restartNumberingAfterBreak="0">
+  <w:abstractNum w:abstractNumId="24" w15:restartNumberingAfterBreak="0">
     <w:nsid w:val="797D73AB"/>
     <w:multiLevelType w:val="multilevel"/>
     <w:tmpl w:val="63705C36"/>
@@ -9154,7 +11099,7 @@
       </w:rPr>
     </w:lvl>
   </w:abstractNum>
-  <w:abstractNum w:abstractNumId="15" w15:restartNumberingAfterBreak="0">
+  <w:abstractNum w:abstractNumId="25" w15:restartNumberingAfterBreak="0">
     <w:nsid w:val="7A3F25ED"/>
     <w:multiLevelType w:val="hybridMultilevel"/>
     <w:tmpl w:val="47BC84D8"/>
@@ -9268,7 +11213,7 @@
       </w:rPr>
     </w:lvl>
   </w:abstractNum>
-  <w:abstractNum w:abstractNumId="16" w15:restartNumberingAfterBreak="0">
+  <w:abstractNum w:abstractNumId="26" w15:restartNumberingAfterBreak="0">
     <w:nsid w:val="7A8A6361"/>
     <w:multiLevelType w:val="hybridMultilevel"/>
     <w:tmpl w:val="90DA6038"/>
@@ -9382,25 +11327,25 @@
     </w:lvl>
   </w:abstractNum>
   <w:num w:numId="1">
+    <w:abstractNumId w:val="7"/>
+  </w:num>
+  <w:num w:numId="2">
     <w:abstractNumId w:val="4"/>
   </w:num>
-  <w:num w:numId="2">
-    <w:abstractNumId w:val="3"/>
-  </w:num>
   <w:num w:numId="3">
-    <w:abstractNumId w:val="6"/>
+    <w:abstractNumId w:val="9"/>
   </w:num>
   <w:num w:numId="4">
     <w:abstractNumId w:val="2"/>
   </w:num>
   <w:num w:numId="5">
-    <w:abstractNumId w:val="10"/>
+    <w:abstractNumId w:val="18"/>
   </w:num>
   <w:num w:numId="6">
-    <w:abstractNumId w:val="13"/>
+    <w:abstractNumId w:val="23"/>
   </w:num>
   <w:num w:numId="7">
-    <w:abstractNumId w:val="7"/>
+    <w:abstractNumId w:val="11"/>
   </w:num>
   <w:num w:numId="8">
     <w:abstractNumId w:val="1"/>
@@ -9409,13 +11354,13 @@
     <w:abstractNumId w:val="0"/>
   </w:num>
   <w:num w:numId="10">
-    <w:abstractNumId w:val="11"/>
+    <w:abstractNumId w:val="19"/>
   </w:num>
   <w:num w:numId="11">
-    <w:abstractNumId w:val="14"/>
+    <w:abstractNumId w:val="24"/>
   </w:num>
   <w:num w:numId="12">
-    <w:abstractNumId w:val="8"/>
+    <w:abstractNumId w:val="12"/>
   </w:num>
   <w:num w:numId="13">
     <w:abstractNumId w:val="1"/>
@@ -9448,7 +11393,7 @@
     </w:lvlOverride>
   </w:num>
   <w:num w:numId="14">
-    <w:abstractNumId w:val="15"/>
+    <w:abstractNumId w:val="25"/>
   </w:num>
   <w:num w:numId="15">
     <w:abstractNumId w:val="1"/>
@@ -9481,16 +11426,46 @@
     </w:lvlOverride>
   </w:num>
   <w:num w:numId="16">
-    <w:abstractNumId w:val="12"/>
+    <w:abstractNumId w:val="22"/>
   </w:num>
   <w:num w:numId="17">
+    <w:abstractNumId w:val="26"/>
+  </w:num>
+  <w:num w:numId="18">
+    <w:abstractNumId w:val="8"/>
+  </w:num>
+  <w:num w:numId="19">
     <w:abstractNumId w:val="16"/>
   </w:num>
-  <w:num w:numId="18">
+  <w:num w:numId="20">
+    <w:abstractNumId w:val="14"/>
+  </w:num>
+  <w:num w:numId="21">
+    <w:abstractNumId w:val="10"/>
+  </w:num>
+  <w:num w:numId="22">
+    <w:abstractNumId w:val="6"/>
+  </w:num>
+  <w:num w:numId="23">
+    <w:abstractNumId w:val="20"/>
+  </w:num>
+  <w:num w:numId="24">
+    <w:abstractNumId w:val="17"/>
+  </w:num>
+  <w:num w:numId="25">
+    <w:abstractNumId w:val="21"/>
+  </w:num>
+  <w:num w:numId="26">
+    <w:abstractNumId w:val="15"/>
+  </w:num>
+  <w:num w:numId="27">
     <w:abstractNumId w:val="5"/>
   </w:num>
-  <w:num w:numId="19">
-    <w:abstractNumId w:val="9"/>
+  <w:num w:numId="28">
+    <w:abstractNumId w:val="3"/>
+  </w:num>
+  <w:num w:numId="29">
+    <w:abstractNumId w:val="13"/>
   </w:num>
 </w:numbering>
 </file>
@@ -10721,7 +12696,7 @@
 </file>
 
 <file path=customXml/itemProps1.xml><?xml version="1.0" encoding="utf-8"?>
-<ds:datastoreItem xmlns:ds="http://schemas.openxmlformats.org/officeDocument/2006/customXml" ds:itemID="{B857470F-355B-4796-A198-937739036725}">
+<ds:datastoreItem xmlns:ds="http://schemas.openxmlformats.org/officeDocument/2006/customXml" ds:itemID="{7230EC74-C37E-4249-86C4-69F8C00A6CE0}">
   <ds:schemaRefs>
     <ds:schemaRef ds:uri="http://schemas.openxmlformats.org/officeDocument/2006/bibliography"/>
   </ds:schemaRefs>

</xml_diff>

<commit_message>
Update report 2 with Android
</commit_message>
<xml_diff>
--- a/Common/Reports/Report 2.docx
+++ b/Common/Reports/Report 2.docx
@@ -1,6 +1,6 @@
 
 <file path=word/document.xml><?xml version="1.0" encoding="utf-8"?>
-<w:document xmlns:wpc="http://schemas.microsoft.com/office/word/2010/wordprocessingCanvas" xmlns:cx="http://schemas.microsoft.com/office/drawing/2014/chartex" xmlns:cx1="http://schemas.microsoft.com/office/drawing/2015/9/8/chartex" xmlns:mc="http://schemas.openxmlformats.org/markup-compatibility/2006" xmlns:o="urn:schemas-microsoft-com:office:office" xmlns:r="http://schemas.openxmlformats.org/officeDocument/2006/relationships" xmlns:m="http://schemas.openxmlformats.org/officeDocument/2006/math" xmlns:v="urn:schemas-microsoft-com:vml" xmlns:wp14="http://schemas.microsoft.com/office/word/2010/wordprocessingDrawing" xmlns:wp="http://schemas.openxmlformats.org/drawingml/2006/wordprocessingDrawing" xmlns:w10="urn:schemas-microsoft-com:office:word" xmlns:w="http://schemas.openxmlformats.org/wordprocessingml/2006/main" xmlns:w14="http://schemas.microsoft.com/office/word/2010/wordml" xmlns:w15="http://schemas.microsoft.com/office/word/2012/wordml" xmlns:w16se="http://schemas.microsoft.com/office/word/2015/wordml/symex" xmlns:wpg="http://schemas.microsoft.com/office/word/2010/wordprocessingGroup" xmlns:wpi="http://schemas.microsoft.com/office/word/2010/wordprocessingInk" xmlns:wne="http://schemas.microsoft.com/office/word/2006/wordml" xmlns:wps="http://schemas.microsoft.com/office/word/2010/wordprocessingShape" mc:Ignorable="w14 w15 w16se wp14">
+<w:document xmlns:wpc="http://schemas.microsoft.com/office/word/2010/wordprocessingCanvas" xmlns:cx="http://schemas.microsoft.com/office/drawing/2014/chartex" xmlns:mc="http://schemas.openxmlformats.org/markup-compatibility/2006" xmlns:o="urn:schemas-microsoft-com:office:office" xmlns:r="http://schemas.openxmlformats.org/officeDocument/2006/relationships" xmlns:m="http://schemas.openxmlformats.org/officeDocument/2006/math" xmlns:v="urn:schemas-microsoft-com:vml" xmlns:wp14="http://schemas.microsoft.com/office/word/2010/wordprocessingDrawing" xmlns:wp="http://schemas.openxmlformats.org/drawingml/2006/wordprocessingDrawing" xmlns:w10="urn:schemas-microsoft-com:office:word" xmlns:w="http://schemas.openxmlformats.org/wordprocessingml/2006/main" xmlns:w14="http://schemas.microsoft.com/office/word/2010/wordml" xmlns:w15="http://schemas.microsoft.com/office/word/2012/wordml" xmlns:w16se="http://schemas.microsoft.com/office/word/2015/wordml/symex" xmlns:wpg="http://schemas.microsoft.com/office/word/2010/wordprocessingGroup" xmlns:wpi="http://schemas.microsoft.com/office/word/2010/wordprocessingInk" xmlns:wne="http://schemas.microsoft.com/office/word/2006/wordml" xmlns:wps="http://schemas.microsoft.com/office/word/2010/wordprocessingShape" mc:Ignorable="w14 w15 w16se wp14">
   <w:body>
     <w:tbl>
       <w:tblPr>
@@ -3809,27 +3809,14 @@
       <w:r>
         <w:t xml:space="preserve">Table </w:t>
       </w:r>
-      <w:r>
-        <w:fldChar w:fldCharType="begin"/>
-      </w:r>
-      <w:r>
-        <w:instrText xml:space="preserve"> SEQ Table \* ARABIC </w:instrText>
-      </w:r>
-      <w:r>
-        <w:fldChar w:fldCharType="separate"/>
-      </w:r>
-      <w:r>
-        <w:rPr>
-          <w:noProof/>
-        </w:rPr>
-        <w:t>1</w:t>
-      </w:r>
-      <w:r>
-        <w:rPr>
-          <w:noProof/>
-        </w:rPr>
-        <w:fldChar w:fldCharType="end"/>
-      </w:r>
+      <w:fldSimple w:instr=" SEQ Table \* ARABIC ">
+        <w:r>
+          <w:rPr>
+            <w:noProof/>
+          </w:rPr>
+          <w:t>1</w:t>
+        </w:r>
+      </w:fldSimple>
       <w:r>
         <w:t>: Definitions, Acronyms and Abbreviations</w:t>
       </w:r>
@@ -3958,11 +3945,7 @@
     </w:p>
     <w:p>
       <w:pPr>
-        <w:pStyle w:val="ListParagraph"/>
-        <w:numPr>
-          <w:ilvl w:val="0"/>
-          <w:numId w:val="17"/>
-        </w:numPr>
+        <w:pStyle w:val="Bullet"/>
       </w:pPr>
       <w:r>
         <w:t>The guard check each car in each parking lot:</w:t>
@@ -3970,10 +3953,10 @@
     </w:p>
     <w:p>
       <w:pPr>
-        <w:pStyle w:val="ListParagraph"/>
+        <w:pStyle w:val="Bullet"/>
         <w:numPr>
           <w:ilvl w:val="1"/>
-          <w:numId w:val="17"/>
+          <w:numId w:val="14"/>
         </w:numPr>
       </w:pPr>
       <w:r>
@@ -3982,10 +3965,10 @@
     </w:p>
     <w:p>
       <w:pPr>
-        <w:pStyle w:val="ListParagraph"/>
+        <w:pStyle w:val="Bullet"/>
         <w:numPr>
           <w:ilvl w:val="2"/>
-          <w:numId w:val="17"/>
+          <w:numId w:val="14"/>
         </w:numPr>
       </w:pPr>
       <w:r>
@@ -3994,10 +3977,10 @@
     </w:p>
     <w:p>
       <w:pPr>
-        <w:pStyle w:val="ListParagraph"/>
+        <w:pStyle w:val="Bullet"/>
         <w:numPr>
           <w:ilvl w:val="1"/>
-          <w:numId w:val="17"/>
+          <w:numId w:val="14"/>
         </w:numPr>
       </w:pPr>
       <w:r>
@@ -4006,10 +3989,10 @@
     </w:p>
     <w:p>
       <w:pPr>
-        <w:pStyle w:val="ListParagraph"/>
+        <w:pStyle w:val="Bullet"/>
         <w:numPr>
           <w:ilvl w:val="2"/>
-          <w:numId w:val="17"/>
+          <w:numId w:val="14"/>
         </w:numPr>
       </w:pPr>
       <w:r>
@@ -4018,10 +4001,10 @@
     </w:p>
     <w:p>
       <w:pPr>
-        <w:pStyle w:val="ListParagraph"/>
+        <w:pStyle w:val="Bullet"/>
         <w:numPr>
           <w:ilvl w:val="2"/>
-          <w:numId w:val="17"/>
+          <w:numId w:val="14"/>
         </w:numPr>
       </w:pPr>
       <w:r>
@@ -4030,11 +4013,7 @@
     </w:p>
     <w:p>
       <w:pPr>
-        <w:pStyle w:val="ListParagraph"/>
-        <w:numPr>
-          <w:ilvl w:val="0"/>
-          <w:numId w:val="17"/>
-        </w:numPr>
+        <w:pStyle w:val="Bullet"/>
       </w:pPr>
       <w:r>
         <w:t>Tradition PGS base on RS-485:</w:t>
@@ -4042,10 +4021,10 @@
     </w:p>
     <w:p>
       <w:pPr>
-        <w:pStyle w:val="ListParagraph"/>
+        <w:pStyle w:val="Bullet"/>
         <w:numPr>
           <w:ilvl w:val="1"/>
-          <w:numId w:val="17"/>
+          <w:numId w:val="14"/>
         </w:numPr>
       </w:pPr>
       <w:r>
@@ -4054,10 +4033,10 @@
     </w:p>
     <w:p>
       <w:pPr>
-        <w:pStyle w:val="ListParagraph"/>
+        <w:pStyle w:val="Bullet"/>
         <w:numPr>
           <w:ilvl w:val="2"/>
-          <w:numId w:val="17"/>
+          <w:numId w:val="14"/>
         </w:numPr>
       </w:pPr>
       <w:r>
@@ -4066,10 +4045,10 @@
     </w:p>
     <w:p>
       <w:pPr>
-        <w:pStyle w:val="ListParagraph"/>
+        <w:pStyle w:val="Bullet"/>
         <w:numPr>
           <w:ilvl w:val="1"/>
-          <w:numId w:val="17"/>
+          <w:numId w:val="14"/>
         </w:numPr>
       </w:pPr>
       <w:r>
@@ -4078,10 +4057,10 @@
     </w:p>
     <w:p>
       <w:pPr>
-        <w:pStyle w:val="ListParagraph"/>
+        <w:pStyle w:val="Bullet"/>
         <w:numPr>
           <w:ilvl w:val="2"/>
-          <w:numId w:val="17"/>
+          <w:numId w:val="14"/>
         </w:numPr>
       </w:pPr>
       <w:r>
@@ -4090,10 +4069,10 @@
     </w:p>
     <w:p>
       <w:pPr>
-        <w:pStyle w:val="ListParagraph"/>
+        <w:pStyle w:val="Bullet"/>
         <w:numPr>
           <w:ilvl w:val="2"/>
-          <w:numId w:val="17"/>
+          <w:numId w:val="14"/>
         </w:numPr>
       </w:pPr>
       <w:r>
@@ -4102,10 +4081,10 @@
     </w:p>
     <w:p>
       <w:pPr>
-        <w:pStyle w:val="ListParagraph"/>
+        <w:pStyle w:val="Bullet"/>
         <w:numPr>
           <w:ilvl w:val="2"/>
-          <w:numId w:val="17"/>
+          <w:numId w:val="14"/>
         </w:numPr>
       </w:pPr>
       <w:r>
@@ -4241,11 +4220,7 @@
     </w:p>
     <w:p>
       <w:pPr>
-        <w:pStyle w:val="ListParagraph"/>
-        <w:numPr>
-          <w:ilvl w:val="0"/>
-          <w:numId w:val="18"/>
-        </w:numPr>
+        <w:pStyle w:val="Bullet"/>
       </w:pPr>
       <w:r>
         <w:t>This block will be place in each parking lot to check existed car and control signal light, barrier.</w:t>
@@ -4253,11 +4228,7 @@
     </w:p>
     <w:p>
       <w:pPr>
-        <w:pStyle w:val="ListParagraph"/>
-        <w:numPr>
-          <w:ilvl w:val="0"/>
-          <w:numId w:val="18"/>
-        </w:numPr>
+        <w:pStyle w:val="Bullet"/>
       </w:pPr>
       <w:r>
         <w:t>Arduino is the main board to control the Interaction block, which show information to the end customer.</w:t>
@@ -4265,11 +4236,7 @@
     </w:p>
     <w:p>
       <w:pPr>
-        <w:pStyle w:val="ListParagraph"/>
-        <w:numPr>
-          <w:ilvl w:val="0"/>
-          <w:numId w:val="18"/>
-        </w:numPr>
+        <w:pStyle w:val="Bullet"/>
       </w:pPr>
       <w:r>
         <w:t>Ultrasonic sensor is used to check the existed car in each parking lot</w:t>
@@ -4277,11 +4244,7 @@
     </w:p>
     <w:p>
       <w:pPr>
-        <w:pStyle w:val="ListParagraph"/>
-        <w:numPr>
-          <w:ilvl w:val="0"/>
-          <w:numId w:val="18"/>
-        </w:numPr>
+        <w:pStyle w:val="Bullet"/>
       </w:pPr>
       <w:r>
         <w:t>DC Servo to monitor the barrier.</w:t>
@@ -4289,14 +4252,16 @@
     </w:p>
     <w:p>
       <w:pPr>
-        <w:pStyle w:val="ListParagraph"/>
-        <w:numPr>
-          <w:ilvl w:val="0"/>
-          <w:numId w:val="18"/>
-        </w:numPr>
-      </w:pPr>
-      <w:r>
-        <w:t>12A DC-to-DC step down module used to convert voltage from high to low for other hardware.</w:t>
+        <w:pStyle w:val="Bullet"/>
+      </w:pPr>
+      <w:r>
+        <w:t xml:space="preserve">12A DC-to-DC step down module used </w:t>
+      </w:r>
+      <w:r>
+        <w:t>to convert voltage high-to-</w:t>
+      </w:r>
+      <w:r>
+        <w:t>low for other hardware.</w:t>
       </w:r>
     </w:p>
     <w:p>
@@ -4310,11 +4275,7 @@
     </w:p>
     <w:p>
       <w:pPr>
-        <w:pStyle w:val="ListParagraph"/>
-        <w:numPr>
-          <w:ilvl w:val="0"/>
-          <w:numId w:val="18"/>
-        </w:numPr>
+        <w:pStyle w:val="Bullet"/>
       </w:pPr>
       <w:r>
         <w:t>This is the l</w:t>
@@ -4325,11 +4286,7 @@
     </w:p>
     <w:p>
       <w:pPr>
-        <w:pStyle w:val="ListParagraph"/>
-        <w:numPr>
-          <w:ilvl w:val="0"/>
-          <w:numId w:val="18"/>
-        </w:numPr>
+        <w:pStyle w:val="Bullet"/>
       </w:pPr>
       <w:r>
         <w:t>Arduino is also the main board to control this block.</w:t>
@@ -4340,44 +4297,32 @@
         <w:pStyle w:val="Heading5"/>
       </w:pPr>
       <w:r>
+        <w:t>Central Control Unit</w:t>
+      </w:r>
+      <w:bookmarkEnd w:id="12"/>
+    </w:p>
+    <w:p>
+      <w:pPr>
+        <w:pStyle w:val="Bullet"/>
+      </w:pPr>
+      <w:r>
+        <w:t>This will be the central point of all Interaction Module.</w:t>
+      </w:r>
+    </w:p>
+    <w:p>
+      <w:pPr>
+        <w:pStyle w:val="Bullet"/>
+      </w:pPr>
+      <w:r>
+        <w:t>It will be control be Raspberry Pi 3.</w:t>
+      </w:r>
+    </w:p>
+    <w:p>
+      <w:pPr>
+        <w:pStyle w:val="Bullet"/>
+      </w:pPr>
+      <w:r>
         <w:lastRenderedPageBreak/>
-        <w:t>Central Control Unit</w:t>
-      </w:r>
-      <w:bookmarkEnd w:id="12"/>
-    </w:p>
-    <w:p>
-      <w:pPr>
-        <w:pStyle w:val="ListParagraph"/>
-        <w:numPr>
-          <w:ilvl w:val="0"/>
-          <w:numId w:val="18"/>
-        </w:numPr>
-      </w:pPr>
-      <w:r>
-        <w:t>This will be the central point of all Interaction Module.</w:t>
-      </w:r>
-    </w:p>
-    <w:p>
-      <w:pPr>
-        <w:pStyle w:val="ListParagraph"/>
-        <w:numPr>
-          <w:ilvl w:val="0"/>
-          <w:numId w:val="18"/>
-        </w:numPr>
-      </w:pPr>
-      <w:r>
-        <w:t>It will be control be Raspberry Pi 3.</w:t>
-      </w:r>
-    </w:p>
-    <w:p>
-      <w:pPr>
-        <w:pStyle w:val="ListParagraph"/>
-        <w:numPr>
-          <w:ilvl w:val="0"/>
-          <w:numId w:val="18"/>
-        </w:numPr>
-      </w:pPr>
-      <w:r>
         <w:t>Send and receive data from server to analyze then monitor the Interaction Block.</w:t>
       </w:r>
     </w:p>
@@ -4393,11 +4338,7 @@
     </w:p>
     <w:p>
       <w:pPr>
-        <w:pStyle w:val="ListParagraph"/>
-        <w:numPr>
-          <w:ilvl w:val="0"/>
-          <w:numId w:val="16"/>
-        </w:numPr>
+        <w:pStyle w:val="Bullet"/>
       </w:pPr>
       <w:r>
         <w:t>ASP.NET API to communicate between the mobile app, database and CCU.</w:t>
@@ -4405,11 +4346,7 @@
     </w:p>
     <w:p>
       <w:pPr>
-        <w:pStyle w:val="ListParagraph"/>
-        <w:numPr>
-          <w:ilvl w:val="0"/>
-          <w:numId w:val="16"/>
-        </w:numPr>
+        <w:pStyle w:val="Bullet"/>
       </w:pPr>
       <w:r>
         <w:t>Get the position of each car park base on address to view on mobile app.</w:t>
@@ -4427,6 +4364,22 @@
     </w:p>
     <w:p>
       <w:pPr>
+        <w:pStyle w:val="Bullet"/>
+      </w:pPr>
+      <w:r>
+        <w:t>Our priority OS for Mobile Application is Android because of a higher market share than other mobile OS and a lower barrier of entry</w:t>
+      </w:r>
+    </w:p>
+    <w:p>
+      <w:pPr>
+        <w:pStyle w:val="Bullet"/>
+      </w:pPr>
+      <w:r>
+        <w:t>The App utilizes the Google Map API to provide an interactive map that show in real time the available parking lots in each parking areas.</w:t>
+      </w:r>
+    </w:p>
+    <w:p>
+      <w:pPr>
         <w:pStyle w:val="Heading4"/>
       </w:pPr>
       <w:bookmarkStart w:id="15" w:name="_Toc472338927"/>
@@ -4437,11 +4390,7 @@
     </w:p>
     <w:p>
       <w:pPr>
-        <w:pStyle w:val="ListParagraph"/>
-        <w:numPr>
-          <w:ilvl w:val="0"/>
-          <w:numId w:val="21"/>
-        </w:numPr>
+        <w:pStyle w:val="Bullet"/>
       </w:pPr>
       <w:r>
         <w:t>System is available for both manager and end user.</w:t>
@@ -4449,11 +4398,7 @@
     </w:p>
     <w:p>
       <w:pPr>
-        <w:pStyle w:val="ListParagraph"/>
-        <w:numPr>
-          <w:ilvl w:val="0"/>
-          <w:numId w:val="21"/>
-        </w:numPr>
+        <w:pStyle w:val="Bullet"/>
       </w:pPr>
       <w:r>
         <w:t>The language of system is English</w:t>
@@ -4461,11 +4406,7 @@
     </w:p>
     <w:p>
       <w:pPr>
-        <w:pStyle w:val="ListParagraph"/>
-        <w:numPr>
-          <w:ilvl w:val="0"/>
-          <w:numId w:val="21"/>
-        </w:numPr>
+        <w:pStyle w:val="Bullet"/>
       </w:pPr>
       <w:r>
         <w:t>The input and output of system is car slot</w:t>
@@ -4473,22 +4414,24 @@
     </w:p>
     <w:p>
       <w:pPr>
-        <w:pStyle w:val="ListParagraph"/>
-        <w:numPr>
-          <w:ilvl w:val="0"/>
-          <w:numId w:val="21"/>
-        </w:numPr>
-      </w:pPr>
-      <w:r>
-        <w:t>The boundaries of mechanical parts includes:</w:t>
-      </w:r>
-    </w:p>
-    <w:p>
-      <w:pPr>
-        <w:pStyle w:val="ListParagraph"/>
+        <w:pStyle w:val="Bullet"/>
+      </w:pPr>
+      <w:r>
+        <w:t xml:space="preserve">The boundaries of mechanical parts </w:t>
+      </w:r>
+      <w:r>
+        <w:t>include</w:t>
+      </w:r>
+      <w:r>
+        <w:t>:</w:t>
+      </w:r>
+    </w:p>
+    <w:p>
+      <w:pPr>
+        <w:pStyle w:val="Bullet"/>
         <w:numPr>
           <w:ilvl w:val="1"/>
-          <w:numId w:val="21"/>
+          <w:numId w:val="14"/>
         </w:numPr>
       </w:pPr>
       <w:r>
@@ -4497,22 +4440,28 @@
     </w:p>
     <w:p>
       <w:pPr>
-        <w:pStyle w:val="ListParagraph"/>
+        <w:pStyle w:val="Bullet"/>
         <w:numPr>
           <w:ilvl w:val="1"/>
-          <w:numId w:val="21"/>
+          <w:numId w:val="14"/>
         </w:numPr>
       </w:pPr>
       <w:r>
-        <w:t>The information, which show number of empty slot may delay 5-10s when the system start.</w:t>
-      </w:r>
-    </w:p>
-    <w:p>
-      <w:pPr>
-        <w:pStyle w:val="ListParagraph"/>
+        <w:t>The information, which show numb</w:t>
+      </w:r>
+      <w:r>
+        <w:t>er of empty slot may delay 5-10 seconds</w:t>
+      </w:r>
+      <w:r>
+        <w:t xml:space="preserve"> when the system start.</w:t>
+      </w:r>
+    </w:p>
+    <w:p>
+      <w:pPr>
+        <w:pStyle w:val="Bullet"/>
         <w:numPr>
           <w:ilvl w:val="1"/>
-          <w:numId w:val="21"/>
+          <w:numId w:val="14"/>
         </w:numPr>
       </w:pPr>
       <w:r>
@@ -4521,22 +4470,24 @@
     </w:p>
     <w:p>
       <w:pPr>
-        <w:pStyle w:val="ListParagraph"/>
-        <w:numPr>
-          <w:ilvl w:val="0"/>
-          <w:numId w:val="21"/>
-        </w:numPr>
-      </w:pPr>
-      <w:r>
-        <w:t>The boundaries of mobile application includes:</w:t>
-      </w:r>
-    </w:p>
-    <w:p>
-      <w:pPr>
-        <w:pStyle w:val="ListParagraph"/>
+        <w:pStyle w:val="Bullet"/>
+      </w:pPr>
+      <w:r>
+        <w:t>The boundarie</w:t>
+      </w:r>
+      <w:r>
+        <w:t>s of mobile application include</w:t>
+      </w:r>
+      <w:r>
+        <w:t>:</w:t>
+      </w:r>
+    </w:p>
+    <w:p>
+      <w:pPr>
+        <w:pStyle w:val="Bullet"/>
         <w:numPr>
           <w:ilvl w:val="1"/>
-          <w:numId w:val="21"/>
+          <w:numId w:val="14"/>
         </w:numPr>
       </w:pPr>
       <w:r>
@@ -4545,26 +4496,28 @@
     </w:p>
     <w:p>
       <w:pPr>
-        <w:pStyle w:val="ListParagraph"/>
+        <w:pStyle w:val="Bullet"/>
         <w:numPr>
           <w:ilvl w:val="1"/>
-          <w:numId w:val="21"/>
+          <w:numId w:val="14"/>
         </w:numPr>
       </w:pPr>
       <w:r>
         <w:t xml:space="preserve">Need </w:t>
       </w:r>
       <w:r>
-        <w:t>connect to internet to run smoothy.</w:t>
-      </w:r>
-    </w:p>
-    <w:p>
-      <w:pPr>
-        <w:pStyle w:val="ListParagraph"/>
-        <w:numPr>
-          <w:ilvl w:val="0"/>
-          <w:numId w:val="21"/>
-        </w:numPr>
+        <w:t>c</w:t>
+      </w:r>
+      <w:r>
+        <w:t>onnect to internet to run smoothl</w:t>
+      </w:r>
+      <w:r>
+        <w:t>y.</w:t>
+      </w:r>
+    </w:p>
+    <w:p>
+      <w:pPr>
+        <w:pStyle w:val="Bullet"/>
       </w:pPr>
       <w:r>
         <w:t>The complete product includes:</w:t>
@@ -4572,10 +4525,10 @@
     </w:p>
     <w:p>
       <w:pPr>
-        <w:pStyle w:val="ListParagraph"/>
+        <w:pStyle w:val="Bullet"/>
         <w:numPr>
           <w:ilvl w:val="1"/>
-          <w:numId w:val="21"/>
+          <w:numId w:val="14"/>
         </w:numPr>
       </w:pPr>
       <w:r>
@@ -4584,10 +4537,10 @@
     </w:p>
     <w:p>
       <w:pPr>
-        <w:pStyle w:val="ListParagraph"/>
+        <w:pStyle w:val="Bullet"/>
         <w:numPr>
           <w:ilvl w:val="1"/>
-          <w:numId w:val="21"/>
+          <w:numId w:val="14"/>
         </w:numPr>
       </w:pPr>
       <w:r>
@@ -4596,10 +4549,10 @@
     </w:p>
     <w:p>
       <w:pPr>
-        <w:pStyle w:val="ListParagraph"/>
+        <w:pStyle w:val="Bullet"/>
         <w:numPr>
           <w:ilvl w:val="1"/>
-          <w:numId w:val="21"/>
+          <w:numId w:val="14"/>
         </w:numPr>
       </w:pPr>
       <w:r>
@@ -4608,10 +4561,10 @@
     </w:p>
     <w:p>
       <w:pPr>
-        <w:pStyle w:val="ListParagraph"/>
+        <w:pStyle w:val="Bullet"/>
         <w:numPr>
           <w:ilvl w:val="1"/>
-          <w:numId w:val="21"/>
+          <w:numId w:val="14"/>
         </w:numPr>
       </w:pPr>
       <w:r>
@@ -4620,6 +4573,7 @@
     </w:p>
     <w:p>
       <w:pPr>
+        <w:keepNext/>
         <w:ind w:left="720"/>
         <w:jc w:val="center"/>
       </w:pPr>
@@ -4629,7 +4583,7 @@
         </w:rPr>
         <w:lastRenderedPageBreak/>
         <w:drawing>
-          <wp:inline distT="0" distB="0" distL="0" distR="0">
+          <wp:inline distT="0" distB="0" distL="0" distR="0" wp14:anchorId="453012A3" wp14:editId="6047D64C">
             <wp:extent cx="4782918" cy="3648075"/>
             <wp:effectExtent l="0" t="0" r="0" b="0"/>
             <wp:docPr id="4" name="Picture 4" descr="E:\Downloads\Block (1).png"/>
@@ -4683,55 +4637,40 @@
         <w:pStyle w:val="Caption"/>
         <w:jc w:val="center"/>
       </w:pPr>
-      <w:bookmarkStart w:id="16" w:name="_Toc472338928"/>
       <w:r>
         <w:t xml:space="preserve">Figure </w:t>
       </w:r>
-      <w:r>
-        <w:fldChar w:fldCharType="begin"/>
-      </w:r>
-      <w:r>
-        <w:instrText xml:space="preserve"> SEQ Figure \* ARABIC </w:instrText>
-      </w:r>
-      <w:r>
-        <w:fldChar w:fldCharType="separate"/>
-      </w:r>
-      <w:r>
-        <w:rPr>
-          <w:noProof/>
-        </w:rPr>
-        <w:t>1</w:t>
-      </w:r>
-      <w:r>
-        <w:fldChar w:fldCharType="end"/>
-      </w:r>
-      <w:r>
-        <w:t>: Boundaries of the system</w:t>
-      </w:r>
-      <w:r>
-        <w:t>Futures Plans</w:t>
+      <w:fldSimple w:instr=" SEQ Figure \* ARABIC ">
+        <w:r>
+          <w:rPr>
+            <w:noProof/>
+          </w:rPr>
+          <w:t>1</w:t>
+        </w:r>
+      </w:fldSimple>
+      <w:r>
+        <w:t>: Project Block Diagram</w:t>
+      </w:r>
+    </w:p>
+    <w:p>
+      <w:pPr>
+        <w:pStyle w:val="Heading4"/>
+      </w:pPr>
+      <w:bookmarkStart w:id="16" w:name="_Toc472338929"/>
+      <w:r>
+        <w:t>Development Environment</w:t>
       </w:r>
       <w:bookmarkEnd w:id="16"/>
     </w:p>
     <w:p>
       <w:pPr>
-        <w:pStyle w:val="Heading4"/>
-      </w:pPr>
-      <w:bookmarkStart w:id="17" w:name="_Toc472338929"/>
-      <w:r>
-        <w:t>Development Environment</w:t>
+        <w:pStyle w:val="Heading5"/>
+      </w:pPr>
+      <w:bookmarkStart w:id="17" w:name="_Toc472338930"/>
+      <w:r>
+        <w:t>Hardware requirements</w:t>
       </w:r>
       <w:bookmarkEnd w:id="17"/>
-    </w:p>
-    <w:p>
-      <w:pPr>
-        <w:pStyle w:val="Heading5"/>
-      </w:pPr>
-      <w:bookmarkStart w:id="18" w:name="_Toc472338930"/>
-      <w:r>
-        <w:t>Hardware requirements</w:t>
-      </w:r>
-      <w:bookmarkEnd w:id="18"/>
     </w:p>
     <w:p>
       <w:pPr>
@@ -4848,7 +4787,13 @@
               <w:jc w:val="center"/>
             </w:pPr>
             <w:r>
-              <w:t>250GB</w:t>
+              <w:t>250</w:t>
+            </w:r>
+            <w:r>
+              <w:t xml:space="preserve"> </w:t>
+            </w:r>
+            <w:r>
+              <w:t>GB</w:t>
             </w:r>
           </w:p>
         </w:tc>
@@ -4862,24 +4807,14 @@
       <w:r>
         <w:t xml:space="preserve">Table </w:t>
       </w:r>
-      <w:r>
-        <w:fldChar w:fldCharType="begin"/>
-      </w:r>
-      <w:r>
-        <w:instrText xml:space="preserve"> SEQ Table \* ARABIC </w:instrText>
-      </w:r>
-      <w:r>
-        <w:fldChar w:fldCharType="separate"/>
-      </w:r>
-      <w:r>
-        <w:rPr>
-          <w:noProof/>
-        </w:rPr>
-        <w:t>2</w:t>
-      </w:r>
-      <w:r>
-        <w:fldChar w:fldCharType="end"/>
-      </w:r>
+      <w:fldSimple w:instr=" SEQ Table \* ARABIC ">
+        <w:r>
+          <w:rPr>
+            <w:noProof/>
+          </w:rPr>
+          <w:t>2</w:t>
+        </w:r>
+      </w:fldSimple>
       <w:r>
         <w:t>: Database requirement</w:t>
       </w:r>
@@ -4939,7 +4874,13 @@
           </w:tcPr>
           <w:p>
             <w:r>
-              <w:t>Num of cores</w:t>
+              <w:t>Num</w:t>
+            </w:r>
+            <w:r>
+              <w:t>ber</w:t>
+            </w:r>
+            <w:r>
+              <w:t xml:space="preserve"> of cores</w:t>
             </w:r>
           </w:p>
         </w:tc>
@@ -4971,7 +4912,13 @@
           </w:tcPr>
           <w:p>
             <w:r>
-              <w:t>1.75GB Ram</w:t>
+              <w:t>1.75</w:t>
+            </w:r>
+            <w:r>
+              <w:t xml:space="preserve"> </w:t>
+            </w:r>
+            <w:r>
+              <w:t>GB Ram</w:t>
             </w:r>
           </w:p>
         </w:tc>
@@ -4993,7 +4940,13 @@
           </w:tcPr>
           <w:p>
             <w:r>
-              <w:t>10GB</w:t>
+              <w:t>10</w:t>
+            </w:r>
+            <w:r>
+              <w:t xml:space="preserve"> </w:t>
+            </w:r>
+            <w:r>
+              <w:t>GB</w:t>
             </w:r>
           </w:p>
         </w:tc>
@@ -5007,24 +4960,14 @@
       <w:r>
         <w:t xml:space="preserve">Table </w:t>
       </w:r>
-      <w:r>
-        <w:fldChar w:fldCharType="begin"/>
-      </w:r>
-      <w:r>
-        <w:instrText xml:space="preserve"> SEQ Table \* ARABIC </w:instrText>
-      </w:r>
-      <w:r>
-        <w:fldChar w:fldCharType="separate"/>
-      </w:r>
-      <w:r>
-        <w:rPr>
-          <w:noProof/>
-        </w:rPr>
-        <w:t>3</w:t>
-      </w:r>
-      <w:r>
-        <w:fldChar w:fldCharType="end"/>
-      </w:r>
+      <w:fldSimple w:instr=" SEQ Table \* ARABIC ">
+        <w:r>
+          <w:rPr>
+            <w:noProof/>
+          </w:rPr>
+          <w:t>3</w:t>
+        </w:r>
+      </w:fldSimple>
       <w:r>
         <w:t>: API Service Requirement</w:t>
       </w:r>
@@ -5060,7 +5003,7 @@
           </w:tcPr>
           <w:p>
             <w:pPr>
-              <w:jc w:val="center"/>
+              <w:jc w:val="left"/>
               <w:rPr>
                 <w:b/>
               </w:rPr>
@@ -5079,7 +5022,7 @@
           </w:tcPr>
           <w:p>
             <w:pPr>
-              <w:jc w:val="center"/>
+              <w:jc w:val="left"/>
               <w:rPr>
                 <w:b/>
               </w:rPr>
@@ -5100,15 +5043,9 @@
           </w:tcPr>
           <w:p>
             <w:pPr>
-              <w:jc w:val="center"/>
-              <w:rPr>
-                <w:b/>
-              </w:rPr>
-            </w:pPr>
-            <w:r>
-              <w:rPr>
-                <w:b/>
-              </w:rPr>
+              <w:jc w:val="left"/>
+            </w:pPr>
+            <w:r>
               <w:t>Mainboard</w:t>
             </w:r>
           </w:p>
@@ -5119,7 +5056,7 @@
           </w:tcPr>
           <w:p>
             <w:pPr>
-              <w:jc w:val="center"/>
+              <w:jc w:val="left"/>
             </w:pPr>
             <w:r>
               <w:t>Raspberry Pi 3</w:t>
@@ -5134,15 +5071,9 @@
           </w:tcPr>
           <w:p>
             <w:pPr>
-              <w:jc w:val="center"/>
-              <w:rPr>
-                <w:b/>
-              </w:rPr>
-            </w:pPr>
-            <w:r>
-              <w:rPr>
-                <w:b/>
-              </w:rPr>
+              <w:jc w:val="left"/>
+            </w:pPr>
+            <w:r>
               <w:lastRenderedPageBreak/>
               <w:t>Communication</w:t>
             </w:r>
@@ -5154,7 +5085,7 @@
           </w:tcPr>
           <w:p>
             <w:pPr>
-              <w:jc w:val="center"/>
+              <w:jc w:val="left"/>
             </w:pPr>
             <w:r>
               <w:t>USB Cable</w:t>
@@ -5169,15 +5100,9 @@
           </w:tcPr>
           <w:p>
             <w:pPr>
-              <w:jc w:val="center"/>
-              <w:rPr>
-                <w:b/>
-              </w:rPr>
-            </w:pPr>
-            <w:r>
-              <w:rPr>
-                <w:b/>
-              </w:rPr>
+              <w:jc w:val="left"/>
+            </w:pPr>
+            <w:r>
               <w:t>Sensor Devices</w:t>
             </w:r>
           </w:p>
@@ -5188,7 +5113,7 @@
           </w:tcPr>
           <w:p>
             <w:pPr>
-              <w:jc w:val="center"/>
+              <w:jc w:val="left"/>
             </w:pPr>
             <w:r>
               <w:t>Ultrasonic Sensor</w:t>
@@ -5203,15 +5128,9 @@
           </w:tcPr>
           <w:p>
             <w:pPr>
-              <w:jc w:val="center"/>
-              <w:rPr>
-                <w:b/>
-              </w:rPr>
-            </w:pPr>
-            <w:r>
-              <w:rPr>
-                <w:b/>
-              </w:rPr>
+              <w:jc w:val="left"/>
+            </w:pPr>
+            <w:r>
               <w:t>Motors</w:t>
             </w:r>
           </w:p>
@@ -5222,7 +5141,7 @@
           </w:tcPr>
           <w:p>
             <w:pPr>
-              <w:jc w:val="center"/>
+              <w:jc w:val="left"/>
             </w:pPr>
             <w:r>
               <w:t>Servo</w:t>
@@ -5237,15 +5156,9 @@
           </w:tcPr>
           <w:p>
             <w:pPr>
-              <w:jc w:val="center"/>
-              <w:rPr>
-                <w:b/>
-              </w:rPr>
-            </w:pPr>
-            <w:r>
-              <w:rPr>
-                <w:b/>
-              </w:rPr>
+              <w:jc w:val="left"/>
+            </w:pPr>
+            <w:r>
               <w:t>Power Source</w:t>
             </w:r>
           </w:p>
@@ -5256,7 +5169,7 @@
           </w:tcPr>
           <w:p>
             <w:pPr>
-              <w:jc w:val="center"/>
+              <w:jc w:val="left"/>
             </w:pPr>
           </w:p>
         </w:tc>
@@ -5273,24 +5186,14 @@
       <w:r>
         <w:t xml:space="preserve">Table </w:t>
       </w:r>
-      <w:r>
-        <w:fldChar w:fldCharType="begin"/>
-      </w:r>
-      <w:r>
-        <w:instrText xml:space="preserve"> SEQ Table \* ARABIC </w:instrText>
-      </w:r>
-      <w:r>
-        <w:fldChar w:fldCharType="separate"/>
-      </w:r>
-      <w:r>
-        <w:rPr>
-          <w:noProof/>
-        </w:rPr>
-        <w:t>4</w:t>
-      </w:r>
-      <w:r>
-        <w:fldChar w:fldCharType="end"/>
-      </w:r>
+      <w:fldSimple w:instr=" SEQ Table \* ARABIC ">
+        <w:r>
+          <w:rPr>
+            <w:noProof/>
+          </w:rPr>
+          <w:t>4</w:t>
+        </w:r>
+      </w:fldSimple>
       <w:r>
         <w:t>: Provide CCU Hardware</w:t>
       </w:r>
@@ -5299,130 +5202,98 @@
       <w:pPr>
         <w:pStyle w:val="Heading5"/>
       </w:pPr>
-      <w:bookmarkStart w:id="19" w:name="_Toc472338931"/>
+      <w:bookmarkStart w:id="18" w:name="_Toc472338931"/>
       <w:r>
         <w:t>Software requirements</w:t>
       </w:r>
+      <w:bookmarkEnd w:id="18"/>
+    </w:p>
+    <w:p>
+      <w:pPr>
+        <w:pStyle w:val="Bullet"/>
+      </w:pPr>
+      <w:r>
+        <w:t>Windows XP/7/8/10: operating system for developing and deploying.</w:t>
+      </w:r>
+    </w:p>
+    <w:p>
+      <w:pPr>
+        <w:pStyle w:val="Bullet"/>
+      </w:pPr>
+      <w:r>
+        <w:t>SQL Server Express 2012: used to create and manage database for PGSS</w:t>
+      </w:r>
+      <w:r>
+        <w:t>.</w:t>
+      </w:r>
+    </w:p>
+    <w:p>
+      <w:pPr>
+        <w:pStyle w:val="Bullet"/>
+      </w:pPr>
+      <w:r>
+        <w:t>Visual Studio 2015: used to develop API.</w:t>
+      </w:r>
+    </w:p>
+    <w:p>
+      <w:pPr>
+        <w:pStyle w:val="Bullet"/>
+      </w:pPr>
+      <w:r>
+        <w:t>Arduino IDE: used to develop Arduino program.</w:t>
+      </w:r>
+    </w:p>
+    <w:p>
+      <w:pPr>
+        <w:pStyle w:val="Bullet"/>
+      </w:pPr>
+      <w:r>
+        <w:t>Proteus 8: used to drawing board with other hardware.</w:t>
+      </w:r>
+    </w:p>
+    <w:p>
+      <w:pPr>
+        <w:pStyle w:val="Bullet"/>
+      </w:pPr>
+      <w:r>
+        <w:t>Github &amp; SourceTree: used for source control.</w:t>
+      </w:r>
+    </w:p>
+    <w:p>
+      <w:pPr>
+        <w:pStyle w:val="Bullet"/>
+      </w:pPr>
+      <w:r>
+        <w:t>StarUML: used to create models and diagrams.</w:t>
+      </w:r>
+    </w:p>
+    <w:p>
+      <w:pPr>
+        <w:pStyle w:val="Bullet"/>
+      </w:pPr>
+      <w:r>
+        <w:t>Slack: used for communication and meeting.</w:t>
+      </w:r>
+    </w:p>
+    <w:p>
+      <w:pPr>
+        <w:pStyle w:val="Heading2"/>
+      </w:pPr>
+      <w:bookmarkStart w:id="19" w:name="_Toc472338932"/>
+      <w:r>
+        <w:t>Project organization</w:t>
+      </w:r>
       <w:bookmarkEnd w:id="19"/>
     </w:p>
     <w:p>
       <w:pPr>
-        <w:pStyle w:val="ListParagraph"/>
-        <w:numPr>
-          <w:ilvl w:val="0"/>
-          <w:numId w:val="16"/>
-        </w:numPr>
-      </w:pPr>
-      <w:r>
-        <w:t>Windows XP/7/8/10: operating system for developing and deploying.</w:t>
-      </w:r>
-    </w:p>
-    <w:p>
-      <w:pPr>
-        <w:pStyle w:val="ListParagraph"/>
-        <w:numPr>
-          <w:ilvl w:val="0"/>
-          <w:numId w:val="16"/>
-        </w:numPr>
-      </w:pPr>
-      <w:r>
-        <w:t>SQL Server Express 2012: used to create and manage database for PGSS</w:t>
-      </w:r>
-      <w:r>
-        <w:t>.</w:t>
-      </w:r>
-    </w:p>
-    <w:p>
-      <w:pPr>
-        <w:pStyle w:val="ListParagraph"/>
-        <w:numPr>
-          <w:ilvl w:val="0"/>
-          <w:numId w:val="16"/>
-        </w:numPr>
-      </w:pPr>
-      <w:r>
-        <w:t>Visual Studio 2015: used to develop API.</w:t>
-      </w:r>
-    </w:p>
-    <w:p>
-      <w:pPr>
-        <w:pStyle w:val="ListParagraph"/>
-        <w:numPr>
-          <w:ilvl w:val="0"/>
-          <w:numId w:val="16"/>
-        </w:numPr>
-      </w:pPr>
-      <w:r>
-        <w:t>Arduino IDE: used to develop Arduino program.</w:t>
-      </w:r>
-    </w:p>
-    <w:p>
-      <w:pPr>
-        <w:pStyle w:val="ListParagraph"/>
-        <w:numPr>
-          <w:ilvl w:val="0"/>
-          <w:numId w:val="16"/>
-        </w:numPr>
-      </w:pPr>
-      <w:r>
-        <w:t>Proteus 8: used to drawing board with other hardware.</w:t>
-      </w:r>
-    </w:p>
-    <w:p>
-      <w:pPr>
-        <w:pStyle w:val="ListParagraph"/>
-        <w:numPr>
-          <w:ilvl w:val="0"/>
-          <w:numId w:val="16"/>
-        </w:numPr>
-      </w:pPr>
-      <w:r>
-        <w:t>Github &amp; SourceTree: used for source control.</w:t>
-      </w:r>
-    </w:p>
-    <w:p>
-      <w:pPr>
-        <w:pStyle w:val="ListParagraph"/>
-        <w:numPr>
-          <w:ilvl w:val="0"/>
-          <w:numId w:val="16"/>
-        </w:numPr>
-      </w:pPr>
-      <w:r>
-        <w:t>StarUML: used to create models and diagrams.</w:t>
-      </w:r>
-    </w:p>
-    <w:p>
-      <w:pPr>
-        <w:pStyle w:val="ListParagraph"/>
-        <w:numPr>
-          <w:ilvl w:val="0"/>
-          <w:numId w:val="16"/>
-        </w:numPr>
-      </w:pPr>
-      <w:r>
-        <w:t>Slack: used for communication and meeting.</w:t>
-      </w:r>
-    </w:p>
-    <w:p>
-      <w:pPr>
-        <w:pStyle w:val="Heading2"/>
-      </w:pPr>
-      <w:bookmarkStart w:id="20" w:name="_Toc472338932"/>
-      <w:r>
-        <w:t>Project organization</w:t>
+        <w:pStyle w:val="Heading3"/>
+      </w:pPr>
+      <w:bookmarkStart w:id="20" w:name="_Toc472338933"/>
+      <w:r>
+        <w:t>Software Process Model</w:t>
       </w:r>
       <w:bookmarkEnd w:id="20"/>
-    </w:p>
-    <w:p>
-      <w:pPr>
-        <w:pStyle w:val="Heading3"/>
-      </w:pPr>
-      <w:bookmarkStart w:id="21" w:name="_Toc472338933"/>
-      <w:r>
-        <w:t>Software Process Model</w:t>
-      </w:r>
-      <w:bookmarkEnd w:id="21"/>
     </w:p>
     <w:p>
       <w:r>
@@ -5471,7 +5342,7 @@
         </w:rPr>
         <w:lastRenderedPageBreak/>
         <w:drawing>
-          <wp:inline distT="0" distB="0" distL="0" distR="0" wp14:anchorId="37060D38" wp14:editId="7E35F2AF">
+          <wp:inline distT="0" distB="0" distL="0" distR="0" wp14:anchorId="13174C0C" wp14:editId="7FCD1829">
             <wp:extent cx="5753903" cy="3067478"/>
             <wp:effectExtent l="0" t="0" r="0" b="0"/>
             <wp:docPr id="2" name="Picture 2"/>
@@ -5516,44 +5387,35 @@
     <w:p>
       <w:pPr>
         <w:pStyle w:val="Caption"/>
-      </w:pPr>
-      <w:bookmarkStart w:id="22" w:name="_Toc472338908"/>
+        <w:jc w:val="center"/>
+      </w:pPr>
+      <w:bookmarkStart w:id="21" w:name="_Toc472338908"/>
       <w:r>
         <w:t xml:space="preserve">Figure </w:t>
       </w:r>
-      <w:r>
-        <w:fldChar w:fldCharType="begin"/>
-      </w:r>
-      <w:r>
-        <w:instrText xml:space="preserve"> SEQ Figure \* ARABIC </w:instrText>
-      </w:r>
-      <w:r>
-        <w:fldChar w:fldCharType="separate"/>
-      </w:r>
-      <w:r>
-        <w:rPr>
-          <w:noProof/>
-        </w:rPr>
-        <w:t>2</w:t>
-      </w:r>
-      <w:r>
-        <w:fldChar w:fldCharType="end"/>
-      </w:r>
+      <w:fldSimple w:instr=" SEQ Figure \* ARABIC ">
+        <w:r>
+          <w:rPr>
+            <w:noProof/>
+          </w:rPr>
+          <w:t>2</w:t>
+        </w:r>
+      </w:fldSimple>
       <w:r>
         <w:t>: Iterative and Incremental development</w:t>
       </w:r>
+      <w:bookmarkEnd w:id="21"/>
+    </w:p>
+    <w:p/>
+    <w:p>
+      <w:pPr>
+        <w:pStyle w:val="Heading3"/>
+      </w:pPr>
+      <w:bookmarkStart w:id="22" w:name="_Toc472338934"/>
+      <w:r>
+        <w:t>Roles and responsibilities</w:t>
+      </w:r>
       <w:bookmarkEnd w:id="22"/>
-    </w:p>
-    <w:p/>
-    <w:p>
-      <w:pPr>
-        <w:pStyle w:val="Heading3"/>
-      </w:pPr>
-      <w:bookmarkStart w:id="23" w:name="_Toc472338934"/>
-      <w:r>
-        <w:t>Roles and responsibilities</w:t>
-      </w:r>
-      <w:bookmarkEnd w:id="23"/>
     </w:p>
     <w:tbl>
       <w:tblPr>
@@ -6021,46 +5883,34 @@
     <w:p>
       <w:pPr>
         <w:pStyle w:val="Caption"/>
-      </w:pPr>
-      <w:bookmarkStart w:id="24" w:name="_Toc472338903"/>
+        <w:jc w:val="center"/>
+      </w:pPr>
+      <w:bookmarkStart w:id="23" w:name="_Toc472338903"/>
       <w:r>
         <w:t xml:space="preserve">Table </w:t>
       </w:r>
-      <w:r>
-        <w:fldChar w:fldCharType="begin"/>
-      </w:r>
-      <w:r>
-        <w:instrText xml:space="preserve"> SEQ Table \* ARABIC </w:instrText>
-      </w:r>
-      <w:r>
-        <w:fldChar w:fldCharType="separate"/>
-      </w:r>
-      <w:r>
-        <w:rPr>
-          <w:noProof/>
-        </w:rPr>
-        <w:t>5</w:t>
-      </w:r>
-      <w:r>
-        <w:rPr>
-          <w:noProof/>
-        </w:rPr>
-        <w:fldChar w:fldCharType="end"/>
-      </w:r>
+      <w:fldSimple w:instr=" SEQ Table \* ARABIC ">
+        <w:r>
+          <w:rPr>
+            <w:noProof/>
+          </w:rPr>
+          <w:t>5</w:t>
+        </w:r>
+      </w:fldSimple>
       <w:r>
         <w:t>: Roles and Responsibilities Details</w:t>
       </w:r>
+      <w:bookmarkEnd w:id="23"/>
+    </w:p>
+    <w:p>
+      <w:pPr>
+        <w:pStyle w:val="Heading3"/>
+      </w:pPr>
+      <w:bookmarkStart w:id="24" w:name="_Toc472338935"/>
+      <w:r>
+        <w:t>Tools and Techniques</w:t>
+      </w:r>
       <w:bookmarkEnd w:id="24"/>
-    </w:p>
-    <w:p>
-      <w:pPr>
-        <w:pStyle w:val="Heading3"/>
-      </w:pPr>
-      <w:bookmarkStart w:id="25" w:name="_Toc472338935"/>
-      <w:r>
-        <w:t>Tools and Techniques</w:t>
-      </w:r>
-      <w:bookmarkEnd w:id="25"/>
     </w:p>
     <w:tbl>
       <w:tblPr>
@@ -6424,36 +6274,24 @@
     <w:p>
       <w:pPr>
         <w:pStyle w:val="Caption"/>
-      </w:pPr>
-      <w:bookmarkStart w:id="26" w:name="_Toc472338904"/>
+        <w:jc w:val="center"/>
+      </w:pPr>
+      <w:bookmarkStart w:id="25" w:name="_Toc472338904"/>
       <w:r>
         <w:t xml:space="preserve">Table </w:t>
       </w:r>
-      <w:r>
-        <w:fldChar w:fldCharType="begin"/>
-      </w:r>
-      <w:r>
-        <w:instrText xml:space="preserve"> SEQ Table \* ARABIC </w:instrText>
-      </w:r>
-      <w:r>
-        <w:fldChar w:fldCharType="separate"/>
-      </w:r>
-      <w:r>
-        <w:rPr>
-          <w:noProof/>
-        </w:rPr>
-        <w:t>6</w:t>
-      </w:r>
-      <w:r>
-        <w:rPr>
-          <w:noProof/>
-        </w:rPr>
-        <w:fldChar w:fldCharType="end"/>
-      </w:r>
+      <w:fldSimple w:instr=" SEQ Table \* ARABIC ">
+        <w:r>
+          <w:rPr>
+            <w:noProof/>
+          </w:rPr>
+          <w:t>6</w:t>
+        </w:r>
+      </w:fldSimple>
       <w:r>
         <w:t>: Tools</w:t>
       </w:r>
-      <w:bookmarkEnd w:id="26"/>
+      <w:bookmarkEnd w:id="25"/>
     </w:p>
     <w:tbl>
       <w:tblPr>
@@ -6564,6 +6402,7 @@
               <w:keepNext/>
             </w:pPr>
             <w:r>
+              <w:lastRenderedPageBreak/>
               <w:t>Mobile System</w:t>
             </w:r>
           </w:p>
@@ -6681,13 +6520,20 @@
             <w:pPr>
               <w:keepNext/>
             </w:pPr>
+            <w:r>
+              <w:t>Database Management System</w:t>
+            </w:r>
           </w:p>
         </w:tc>
         <w:tc>
           <w:tcPr>
             <w:tcW w:w="5485" w:type="dxa"/>
           </w:tcPr>
-          <w:p/>
+          <w:p>
+            <w:r>
+              <w:t>SQL Server 2014</w:t>
+            </w:r>
+          </w:p>
         </w:tc>
       </w:tr>
       <w:tr>
@@ -6705,64 +6551,10 @@
           <w:tcPr>
             <w:tcW w:w="5485" w:type="dxa"/>
           </w:tcPr>
-          <w:p/>
-        </w:tc>
-      </w:tr>
-      <w:tr>
-        <w:tc>
-          <w:tcPr>
-            <w:tcW w:w="3685" w:type="dxa"/>
-          </w:tcPr>
-          <w:p>
-            <w:pPr>
-              <w:keepNext/>
-            </w:pPr>
-          </w:p>
-        </w:tc>
-        <w:tc>
-          <w:tcPr>
-            <w:tcW w:w="5485" w:type="dxa"/>
-          </w:tcPr>
-          <w:p/>
-        </w:tc>
-      </w:tr>
-      <w:tr>
-        <w:tc>
-          <w:tcPr>
-            <w:tcW w:w="3685" w:type="dxa"/>
-          </w:tcPr>
-          <w:p>
-            <w:pPr>
-              <w:keepNext/>
-            </w:pPr>
-          </w:p>
-        </w:tc>
-        <w:tc>
-          <w:tcPr>
-            <w:tcW w:w="5485" w:type="dxa"/>
-          </w:tcPr>
-          <w:p/>
-        </w:tc>
-      </w:tr>
-      <w:tr>
-        <w:tc>
-          <w:tcPr>
-            <w:tcW w:w="3685" w:type="dxa"/>
-          </w:tcPr>
-          <w:p>
-            <w:pPr>
-              <w:keepNext/>
-            </w:pPr>
-          </w:p>
-        </w:tc>
-        <w:tc>
-          <w:tcPr>
-            <w:tcW w:w="5485" w:type="dxa"/>
-          </w:tcPr>
-          <w:p>
-            <w:pPr>
-              <w:keepNext/>
-            </w:pPr>
+          <w:p>
+            <w:r>
+              <w:t>SQLite 3.7</w:t>
+            </w:r>
           </w:p>
         </w:tc>
       </w:tr>
@@ -6770,62 +6562,50 @@
     <w:p>
       <w:pPr>
         <w:pStyle w:val="Caption"/>
-      </w:pPr>
-      <w:bookmarkStart w:id="27" w:name="_Toc472338905"/>
+        <w:jc w:val="center"/>
+      </w:pPr>
+      <w:bookmarkStart w:id="26" w:name="_Toc472338905"/>
       <w:r>
         <w:t xml:space="preserve">Table </w:t>
       </w:r>
-      <w:r>
-        <w:fldChar w:fldCharType="begin"/>
-      </w:r>
-      <w:r>
-        <w:instrText xml:space="preserve"> SEQ Table \* ARABIC </w:instrText>
-      </w:r>
-      <w:r>
-        <w:fldChar w:fldCharType="separate"/>
-      </w:r>
-      <w:r>
-        <w:rPr>
-          <w:noProof/>
-        </w:rPr>
-        <w:t>7</w:t>
-      </w:r>
-      <w:r>
-        <w:rPr>
-          <w:noProof/>
-        </w:rPr>
-        <w:fldChar w:fldCharType="end"/>
-      </w:r>
+      <w:fldSimple w:instr=" SEQ Table \* ARABIC ">
+        <w:r>
+          <w:rPr>
+            <w:noProof/>
+          </w:rPr>
+          <w:t>7</w:t>
+        </w:r>
+      </w:fldSimple>
       <w:r>
         <w:t>: Techniques</w:t>
       </w:r>
+      <w:bookmarkEnd w:id="26"/>
+    </w:p>
+    <w:p>
+      <w:pPr>
+        <w:pStyle w:val="Heading2"/>
+      </w:pPr>
+      <w:bookmarkStart w:id="27" w:name="_Toc472338936"/>
+      <w:r>
+        <w:t>Project Management Plan</w:t>
+      </w:r>
       <w:bookmarkEnd w:id="27"/>
     </w:p>
     <w:p>
       <w:pPr>
-        <w:pStyle w:val="Heading2"/>
-      </w:pPr>
-      <w:bookmarkStart w:id="28" w:name="_Toc472338936"/>
-      <w:r>
-        <w:t>Project Management Plan</w:t>
+        <w:pStyle w:val="Heading3"/>
+      </w:pPr>
+      <w:bookmarkStart w:id="28" w:name="_Toc472338937"/>
+      <w:r>
+        <w:t>S</w:t>
+      </w:r>
+      <w:r>
+        <w:t>ystem</w:t>
+      </w:r>
+      <w:r>
+        <w:t xml:space="preserve"> development life cycle</w:t>
       </w:r>
       <w:bookmarkEnd w:id="28"/>
-    </w:p>
-    <w:p>
-      <w:pPr>
-        <w:pStyle w:val="Heading3"/>
-      </w:pPr>
-      <w:bookmarkStart w:id="29" w:name="_Toc472338937"/>
-      <w:r>
-        <w:t>S</w:t>
-      </w:r>
-      <w:r>
-        <w:t>ystem</w:t>
-      </w:r>
-      <w:r>
-        <w:t xml:space="preserve"> development life cycle</w:t>
-      </w:r>
-      <w:bookmarkEnd w:id="29"/>
     </w:p>
     <w:p>
       <w:pPr>
@@ -7286,39 +7066,27 @@
     <w:p>
       <w:pPr>
         <w:pStyle w:val="Caption"/>
-      </w:pPr>
-      <w:bookmarkStart w:id="30" w:name="_Toc472338906"/>
+        <w:jc w:val="center"/>
+      </w:pPr>
+      <w:bookmarkStart w:id="29" w:name="_Toc472338906"/>
       <w:r>
         <w:t xml:space="preserve">Table </w:t>
       </w:r>
-      <w:r>
-        <w:fldChar w:fldCharType="begin"/>
-      </w:r>
-      <w:r>
-        <w:instrText xml:space="preserve"> SEQ Table \* ARABIC </w:instrText>
-      </w:r>
-      <w:r>
-        <w:fldChar w:fldCharType="separate"/>
-      </w:r>
-      <w:r>
-        <w:rPr>
-          <w:noProof/>
-        </w:rPr>
-        <w:t>8</w:t>
-      </w:r>
-      <w:r>
-        <w:rPr>
-          <w:noProof/>
-        </w:rPr>
-        <w:fldChar w:fldCharType="end"/>
-      </w:r>
+      <w:fldSimple w:instr=" SEQ Table \* ARABIC ">
+        <w:r>
+          <w:rPr>
+            <w:noProof/>
+          </w:rPr>
+          <w:t>8</w:t>
+        </w:r>
+      </w:fldSimple>
       <w:r>
         <w:t>: System</w:t>
       </w:r>
       <w:r>
         <w:t xml:space="preserve"> Development Life Cycle</w:t>
       </w:r>
-      <w:bookmarkEnd w:id="30"/>
+      <w:bookmarkEnd w:id="29"/>
     </w:p>
     <w:p>
       <w:pPr>
@@ -7340,7 +7108,7 @@
       <w:pPr>
         <w:pStyle w:val="Heading3"/>
       </w:pPr>
-      <w:bookmarkStart w:id="31" w:name="_Toc472338938"/>
+      <w:bookmarkStart w:id="30" w:name="_Toc472338938"/>
       <w:r>
         <w:t>Plan</w:t>
       </w:r>
@@ -7350,7 +7118,7 @@
       <w:r>
         <w:t>il</w:t>
       </w:r>
-      <w:bookmarkEnd w:id="31"/>
+      <w:bookmarkEnd w:id="30"/>
     </w:p>
     <w:p/>
     <w:p>
@@ -7362,8 +7130,6 @@
           <w:docGrid w:linePitch="360"/>
         </w:sectPr>
       </w:pPr>
-      <w:bookmarkStart w:id="32" w:name="_GoBack"/>
-      <w:bookmarkEnd w:id="32"/>
     </w:p>
     <w:tbl>
       <w:tblPr>
@@ -8072,6 +7838,7 @@
     <w:p>
       <w:pPr>
         <w:pStyle w:val="Caption"/>
+        <w:jc w:val="center"/>
         <w:sectPr>
           <w:pgSz w:w="15840" w:h="12240" w:orient="landscape"/>
           <w:pgMar w:top="1980" w:right="1440" w:bottom="1080" w:left="1440" w:header="720" w:footer="720" w:gutter="0"/>
@@ -8079,66 +7846,72 @@
           <w:docGrid w:linePitch="360"/>
         </w:sectPr>
       </w:pPr>
-      <w:bookmarkStart w:id="33" w:name="_Toc472338907"/>
+      <w:bookmarkStart w:id="31" w:name="_Toc472338907"/>
       <w:r>
         <w:t xml:space="preserve">Table </w:t>
       </w:r>
-      <w:r>
-        <w:fldChar w:fldCharType="begin"/>
-      </w:r>
-      <w:r>
-        <w:instrText xml:space="preserve"> SEQ Table \* ARABIC </w:instrText>
-      </w:r>
-      <w:r>
-        <w:fldChar w:fldCharType="separate"/>
-      </w:r>
-      <w:r>
-        <w:rPr>
-          <w:noProof/>
-        </w:rPr>
-        <w:t>9</w:t>
-      </w:r>
-      <w:r>
-        <w:rPr>
-          <w:noProof/>
-        </w:rPr>
-        <w:fldChar w:fldCharType="end"/>
-      </w:r>
+      <w:fldSimple w:instr=" SEQ Table \* ARABIC ">
+        <w:r>
+          <w:rPr>
+            <w:noProof/>
+          </w:rPr>
+          <w:t>9</w:t>
+        </w:r>
+      </w:fldSimple>
       <w:r>
         <w:t>: System Development Detail Plan</w:t>
       </w:r>
+      <w:bookmarkEnd w:id="31"/>
+    </w:p>
+    <w:p/>
+    <w:p>
+      <w:pPr>
+        <w:pStyle w:val="Heading3"/>
+      </w:pPr>
+      <w:bookmarkStart w:id="32" w:name="_Toc472338939"/>
+      <w:r>
+        <w:t>All Meeting Minutes</w:t>
+      </w:r>
+      <w:bookmarkEnd w:id="32"/>
+    </w:p>
+    <w:p>
+      <w:r>
+        <w:t>All meeting minutes are saved at:</w:t>
+      </w:r>
+    </w:p>
+    <w:p>
+      <w:hyperlink r:id="rId20" w:history="1">
+        <w:r>
+          <w:rPr>
+            <w:rStyle w:val="Hyperlink"/>
+          </w:rPr>
+          <w:t>https://github.com/Hinaka/-FPT-CAPSTONE-PGSS/tree/master/Common</w:t>
+        </w:r>
+      </w:hyperlink>
+    </w:p>
+    <w:p>
+      <w:pPr>
+        <w:pStyle w:val="Heading2"/>
+      </w:pPr>
+      <w:bookmarkStart w:id="33" w:name="_Toc472338940"/>
+      <w:r>
+        <w:t>Coding Convention</w:t>
+      </w:r>
       <w:bookmarkEnd w:id="33"/>
     </w:p>
-    <w:p/>
     <w:p>
       <w:pPr>
         <w:pStyle w:val="Heading3"/>
       </w:pPr>
-      <w:bookmarkStart w:id="34" w:name="_Toc472338939"/>
-      <w:r>
-        <w:t>All Meeting Minutes</w:t>
-      </w:r>
-      <w:bookmarkEnd w:id="34"/>
-    </w:p>
-    <w:p>
-      <w:r>
-        <w:t>All meeting minutes are saved at:</w:t>
-      </w:r>
-    </w:p>
-    <w:p>
-      <w:r>
-        <w:t>https://github.com/Hinaka/-FPT-CAPSTONE-PGSS/tree/master/Common</w:t>
-      </w:r>
-    </w:p>
-    <w:p>
-      <w:pPr>
-        <w:pStyle w:val="Heading2"/>
-      </w:pPr>
-      <w:bookmarkStart w:id="35" w:name="_Toc472338940"/>
-      <w:r>
-        <w:t>Coding Convention</w:t>
-      </w:r>
-      <w:bookmarkEnd w:id="35"/>
+      <w:r>
+        <w:t>C</w:t>
+      </w:r>
+      <w:r>
+        <w:t xml:space="preserve">/C++ </w:t>
+      </w:r>
+      <w:r>
+        <w:t>Convention</w:t>
+      </w:r>
     </w:p>
     <w:p>
       <w:r>
@@ -8152,192 +7925,411 @@
     </w:p>
     <w:p>
       <w:pPr>
-        <w:pStyle w:val="ListParagraph"/>
+        <w:pStyle w:val="Bullet"/>
+      </w:pPr>
+      <w:r>
+        <w:t>Naming Convention:</w:t>
+      </w:r>
+    </w:p>
+    <w:p>
+      <w:pPr>
+        <w:pStyle w:val="Bullet"/>
+        <w:numPr>
+          <w:ilvl w:val="1"/>
+          <w:numId w:val="14"/>
+        </w:numPr>
+      </w:pPr>
+      <w:r>
+        <w:t>Using Pascal case for class name.</w:t>
+      </w:r>
+    </w:p>
+    <w:p>
+      <w:pPr>
+        <w:pStyle w:val="Bullet"/>
+        <w:numPr>
+          <w:ilvl w:val="1"/>
+          <w:numId w:val="14"/>
+        </w:numPr>
+      </w:pPr>
+      <w:r>
+        <w:t>Using Camel case for function, variable’s name.</w:t>
+      </w:r>
+    </w:p>
+    <w:p>
+      <w:pPr>
+        <w:pStyle w:val="Bullet"/>
+        <w:numPr>
+          <w:ilvl w:val="1"/>
+          <w:numId w:val="14"/>
+        </w:numPr>
+      </w:pPr>
+      <w:r>
+        <w:t>The #define and global variable’s name must uppercase and separate by underscore. Ex: GLOBAL_VARIABLE</w:t>
+      </w:r>
+      <w:r>
+        <w:t>.</w:t>
+      </w:r>
+    </w:p>
+    <w:p>
+      <w:pPr>
+        <w:pStyle w:val="Bullet"/>
+      </w:pPr>
+      <w:r>
+        <w:t>Commenting Convention:</w:t>
+      </w:r>
+    </w:p>
+    <w:p>
+      <w:pPr>
+        <w:pStyle w:val="Bullet"/>
+        <w:numPr>
+          <w:ilvl w:val="1"/>
+          <w:numId w:val="14"/>
+        </w:numPr>
+      </w:pPr>
+      <w:r>
+        <w:t>Place the comment on the separate line with function.</w:t>
+      </w:r>
+    </w:p>
+    <w:p>
+      <w:pPr>
+        <w:pStyle w:val="Bullet"/>
+        <w:numPr>
+          <w:ilvl w:val="1"/>
+          <w:numId w:val="14"/>
+        </w:numPr>
+      </w:pPr>
+      <w:r>
+        <w:t>Place the comment at the end of the line, which has calculation formula.</w:t>
+      </w:r>
+    </w:p>
+    <w:p>
+      <w:r>
+        <w:t>More details about coding</w:t>
+      </w:r>
+      <w:r>
+        <w:t xml:space="preserve"> convent</w:t>
+      </w:r>
+      <w:r>
+        <w:t>i</w:t>
+      </w:r>
+      <w:r>
+        <w:t>ons for C/C++ language by Google:</w:t>
+      </w:r>
+    </w:p>
+    <w:p>
+      <w:hyperlink r:id="rId21" w:history="1">
+        <w:r>
+          <w:rPr>
+            <w:rStyle w:val="Hyperlink"/>
+          </w:rPr>
+          <w:t>https://google-styleguide.googlecode.com/svn/trunk/cppguide.html</w:t>
+        </w:r>
+      </w:hyperlink>
+    </w:p>
+    <w:p>
+      <w:pPr>
+        <w:pStyle w:val="Heading3"/>
+      </w:pPr>
+      <w:r>
+        <w:t>C#, ASP.NET Convention</w:t>
+      </w:r>
+    </w:p>
+    <w:p>
+      <w:r>
+        <w:t>C#: Using to develop Web API</w:t>
+      </w:r>
+    </w:p>
+    <w:p>
+      <w:r>
+        <w:t>Summary:</w:t>
+      </w:r>
+    </w:p>
+    <w:p>
+      <w:pPr>
+        <w:pStyle w:val="Bullet"/>
+      </w:pPr>
+      <w:r>
+        <w:t>Naming Convention:</w:t>
+      </w:r>
+    </w:p>
+    <w:p>
+      <w:pPr>
+        <w:pStyle w:val="Bullet"/>
+        <w:numPr>
+          <w:ilvl w:val="1"/>
+          <w:numId w:val="14"/>
+        </w:numPr>
+      </w:pPr>
+      <w:r>
+        <w:t>Use Camel case for variable’s name.</w:t>
+      </w:r>
+    </w:p>
+    <w:p>
+      <w:pPr>
+        <w:pStyle w:val="Bullet"/>
+        <w:numPr>
+          <w:ilvl w:val="1"/>
+          <w:numId w:val="14"/>
+        </w:numPr>
+      </w:pPr>
+      <w:r>
+        <w:t>Use Pascal case for class’s name, function’s name.</w:t>
+      </w:r>
+    </w:p>
+    <w:p>
+      <w:pPr>
+        <w:pStyle w:val="Bullet"/>
+        <w:numPr>
+          <w:ilvl w:val="1"/>
+          <w:numId w:val="14"/>
+        </w:numPr>
+      </w:pPr>
+      <w:r>
+        <w:t>Global variable’s name must uppercase and separate by underscore.</w:t>
+      </w:r>
+    </w:p>
+    <w:p>
+      <w:r>
+        <w:t>More detail about code conventions for C# language by Microsoft:</w:t>
+      </w:r>
+    </w:p>
+    <w:p>
+      <w:hyperlink r:id="rId22" w:history="1">
+        <w:r>
+          <w:rPr>
+            <w:rStyle w:val="Hyperlink"/>
+          </w:rPr>
+          <w:t>https://msdn.microsoft.com/en-us/library/ff926074.aspx</w:t>
+        </w:r>
+      </w:hyperlink>
+    </w:p>
+    <w:p>
+      <w:pPr>
+        <w:pStyle w:val="Heading3"/>
+      </w:pPr>
+      <w:r>
+        <w:t>Python Convention</w:t>
+      </w:r>
+    </w:p>
+    <w:p>
+      <w:r>
+        <w:t>Python: Using to develop program on Raspberry Pi</w:t>
+      </w:r>
+    </w:p>
+    <w:p>
+      <w:r>
+        <w:t>Summary:</w:t>
+      </w:r>
+    </w:p>
+    <w:p>
+      <w:pPr>
+        <w:pStyle w:val="Bullet"/>
+      </w:pPr>
+      <w:r>
+        <w:t>Naming Convention:</w:t>
+      </w:r>
+    </w:p>
+    <w:p>
+      <w:pPr>
+        <w:pStyle w:val="Bullet"/>
+        <w:numPr>
+          <w:ilvl w:val="1"/>
+          <w:numId w:val="14"/>
+        </w:numPr>
+      </w:pPr>
+      <w:r>
+        <w:t>"Internal" means internal to a module or protected or private within a class.</w:t>
+      </w:r>
+    </w:p>
+    <w:p>
+      <w:pPr>
+        <w:pStyle w:val="Bullet"/>
+        <w:numPr>
+          <w:ilvl w:val="1"/>
+          <w:numId w:val="14"/>
+        </w:numPr>
+      </w:pPr>
+      <w:r>
+        <w:lastRenderedPageBreak/>
+        <w:t>Prepending a single underscore (_) has some support for protecting module variables and functions (not included with import * from). Prepending a double underscore (__) to an instance variable or method effectively serves to make the variable or method private to its class (using name mangling).</w:t>
+      </w:r>
+    </w:p>
+    <w:p>
+      <w:pPr>
+        <w:pStyle w:val="Bullet"/>
+        <w:numPr>
+          <w:ilvl w:val="1"/>
+          <w:numId w:val="14"/>
+        </w:numPr>
+      </w:pPr>
+      <w:r>
+        <w:t>Place related classes and top-level functions together in a module. Unlike Java, there is no need to limit yourself to one class per module.</w:t>
+      </w:r>
+    </w:p>
+    <w:p>
+      <w:pPr>
+        <w:pStyle w:val="Bullet"/>
+        <w:numPr>
+          <w:ilvl w:val="1"/>
+          <w:numId w:val="14"/>
+        </w:numPr>
+      </w:pPr>
+      <w:r>
+        <w:t xml:space="preserve">Use </w:t>
+      </w:r>
+      <w:r>
+        <w:t>Pascal Case</w:t>
+      </w:r>
+      <w:r>
+        <w:t xml:space="preserve"> for class names, but lower_with_under.py for module names. </w:t>
+      </w:r>
+    </w:p>
+    <w:p>
+      <w:r>
+        <w:t>More detail about code conventions for Python by Google:</w:t>
+      </w:r>
+    </w:p>
+    <w:p>
+      <w:hyperlink r:id="rId23" w:history="1">
+        <w:r>
+          <w:rPr>
+            <w:rStyle w:val="Hyperlink"/>
+          </w:rPr>
+          <w:t>https://google.github.io/styleguide/pyguide.html</w:t>
+        </w:r>
+      </w:hyperlink>
+    </w:p>
+    <w:p>
+      <w:pPr>
+        <w:pStyle w:val="Heading3"/>
+      </w:pPr>
+      <w:r>
+        <w:t>Android Convention</w:t>
+      </w:r>
+    </w:p>
+    <w:p>
+      <w:bookmarkStart w:id="34" w:name="_GoBack"/>
+      <w:r>
+        <w:t>Android use Java and HTML to develop mobile application</w:t>
+      </w:r>
+    </w:p>
+    <w:p>
+      <w:r>
+        <w:t>Summary:</w:t>
+      </w:r>
+    </w:p>
+    <w:bookmarkEnd w:id="34"/>
+    <w:p>
+      <w:pPr>
+        <w:pStyle w:val="Bullet"/>
+      </w:pPr>
+      <w:r>
+        <w:t>Naming convention:</w:t>
+      </w:r>
+    </w:p>
+    <w:p>
+      <w:pPr>
+        <w:pStyle w:val="Bullet"/>
+        <w:numPr>
+          <w:ilvl w:val="1"/>
+          <w:numId w:val="14"/>
+        </w:numPr>
+      </w:pPr>
+      <w:r>
+        <w:t>Follow basic principle of &lt;WHAT&gt;_&lt;WHERE&gt;_&lt;DESCRIPTION&gt;_&lt;SIZE&gt; for resource names</w:t>
+      </w:r>
+    </w:p>
+    <w:p>
+      <w:pPr>
+        <w:pStyle w:val="Bullet"/>
+        <w:numPr>
+          <w:ilvl w:val="1"/>
+          <w:numId w:val="14"/>
+        </w:numPr>
+      </w:pPr>
+      <w:r>
+        <w:t>Follow basic principle of &lt;WHAT&gt;_&lt;WHERE&gt;.XML for layout</w:t>
+      </w:r>
+    </w:p>
+    <w:p>
+      <w:pPr>
+        <w:pStyle w:val="Bullet"/>
+        <w:numPr>
+          <w:ilvl w:val="1"/>
+          <w:numId w:val="14"/>
+        </w:numPr>
+      </w:pPr>
+      <w:r>
+        <w:t>Follow basic principle of &lt;WHERE&gt;_&lt;DESCRIPTION&gt; for string resources</w:t>
+      </w:r>
+    </w:p>
+    <w:p>
+      <w:pPr>
+        <w:pStyle w:val="Bullet"/>
+        <w:numPr>
+          <w:ilvl w:val="1"/>
+          <w:numId w:val="14"/>
+        </w:numPr>
+      </w:pPr>
+      <w:r>
+        <w:t>Follow basic principle of &lt;WHERE&gt;_&lt;DESCRIPTION&gt;_&lt;SIZE&gt; for drawable resource</w:t>
+      </w:r>
+    </w:p>
+    <w:p>
+      <w:pPr>
+        <w:pStyle w:val="Bullet"/>
+        <w:numPr>
+          <w:ilvl w:val="1"/>
+          <w:numId w:val="14"/>
+        </w:numPr>
+      </w:pPr>
+      <w:r>
+        <w:t>Follow basic principle of &lt;WHAT&gt;_&lt;WHERE&gt;_&lt;DESCRIPTION&gt; for IDs</w:t>
+      </w:r>
+    </w:p>
+    <w:p>
+      <w:r>
+        <w:t>More detail about code conventions for Android by Google and our team:</w:t>
+      </w:r>
+    </w:p>
+    <w:p>
+      <w:hyperlink r:id="rId24" w:history="1">
+        <w:r>
+          <w:rPr>
+            <w:rStyle w:val="Hyperlink"/>
+          </w:rPr>
+          <w:t>https://source.android.com/source/code-style.html</w:t>
+        </w:r>
+      </w:hyperlink>
+    </w:p>
+    <w:p>
+      <w:hyperlink r:id="rId25" w:history="1">
+        <w:r>
+          <w:rPr>
+            <w:rStyle w:val="Hyperlink"/>
+          </w:rPr>
+          <w:t>https://github.com/Hinaka/-FPT-CAPSTONE-PGSS/tree/master/Common</w:t>
+        </w:r>
+      </w:hyperlink>
+    </w:p>
+    <w:p>
+      <w:pPr>
+        <w:pStyle w:val="Bullet"/>
         <w:numPr>
           <w:ilvl w:val="0"/>
-          <w:numId w:val="28"/>
+          <w:numId w:val="0"/>
         </w:numPr>
       </w:pPr>
-      <w:r>
-        <w:t>Naming Convention:</w:t>
-      </w:r>
-    </w:p>
-    <w:p>
-      <w:pPr>
-        <w:pStyle w:val="ListParagraph"/>
-        <w:numPr>
-          <w:ilvl w:val="1"/>
-          <w:numId w:val="28"/>
-        </w:numPr>
-      </w:pPr>
-      <w:r>
-        <w:t>Using Pascal case for class name.</w:t>
-      </w:r>
-    </w:p>
-    <w:p>
-      <w:pPr>
-        <w:pStyle w:val="ListParagraph"/>
-        <w:numPr>
-          <w:ilvl w:val="1"/>
-          <w:numId w:val="28"/>
-        </w:numPr>
-      </w:pPr>
-      <w:r>
-        <w:t>Using Camel case for function, variable’s name.</w:t>
-      </w:r>
-    </w:p>
-    <w:p>
-      <w:pPr>
-        <w:pStyle w:val="ListParagraph"/>
-        <w:numPr>
-          <w:ilvl w:val="1"/>
-          <w:numId w:val="28"/>
-        </w:numPr>
-      </w:pPr>
-      <w:r>
-        <w:t>The #define and global variable’s name must uppercase and separate by underscore. Ex: GLOBAL_VARIABLE</w:t>
-      </w:r>
-      <w:r>
-        <w:t>.</w:t>
-      </w:r>
-    </w:p>
-    <w:p>
-      <w:pPr>
-        <w:pStyle w:val="ListParagraph"/>
+    </w:p>
+    <w:p>
+      <w:pPr>
+        <w:pStyle w:val="Bullet"/>
         <w:numPr>
           <w:ilvl w:val="0"/>
-          <w:numId w:val="28"/>
+          <w:numId w:val="0"/>
         </w:numPr>
       </w:pPr>
-      <w:r>
-        <w:t>Commenting Convention:</w:t>
-      </w:r>
-    </w:p>
-    <w:p>
-      <w:pPr>
-        <w:pStyle w:val="ListParagraph"/>
-        <w:numPr>
-          <w:ilvl w:val="1"/>
-          <w:numId w:val="28"/>
-        </w:numPr>
-      </w:pPr>
-      <w:r>
-        <w:t>Place the comment on the separate line with function.</w:t>
-      </w:r>
-    </w:p>
-    <w:p>
-      <w:pPr>
-        <w:pStyle w:val="ListParagraph"/>
-        <w:numPr>
-          <w:ilvl w:val="1"/>
-          <w:numId w:val="28"/>
-        </w:numPr>
-      </w:pPr>
-      <w:r>
-        <w:t>Place the comment at the end of the line, which has calculation formula.</w:t>
-      </w:r>
-    </w:p>
-    <w:p>
-      <w:r>
-        <w:t>More details abount code conventons for C/C++ language by Google:</w:t>
-      </w:r>
-    </w:p>
-    <w:p>
-      <w:hyperlink r:id="rId20" w:history="1">
-        <w:r>
-          <w:rPr>
-            <w:rStyle w:val="Hyperlink"/>
-          </w:rPr>
-          <w:t>https://google-styleguide.googlecode.com/svn/trunk/cppguide.html</w:t>
-        </w:r>
-      </w:hyperlink>
-    </w:p>
-    <w:p>
-      <w:r>
-        <w:t>C#: Using to develop Web API</w:t>
-      </w:r>
-    </w:p>
-    <w:p>
-      <w:r>
-        <w:t>Summary:</w:t>
-      </w:r>
-    </w:p>
-    <w:p>
-      <w:pPr>
-        <w:pStyle w:val="ListParagraph"/>
-        <w:numPr>
-          <w:ilvl w:val="0"/>
-          <w:numId w:val="29"/>
-        </w:numPr>
-      </w:pPr>
-      <w:r>
-        <w:t>Naming Convention:</w:t>
-      </w:r>
-    </w:p>
-    <w:p>
-      <w:pPr>
-        <w:pStyle w:val="ListParagraph"/>
-        <w:numPr>
-          <w:ilvl w:val="1"/>
-          <w:numId w:val="29"/>
-        </w:numPr>
-      </w:pPr>
-      <w:r>
-        <w:t>Use Camel case for variable’s name.</w:t>
-      </w:r>
-    </w:p>
-    <w:p>
-      <w:pPr>
-        <w:pStyle w:val="ListParagraph"/>
-        <w:numPr>
-          <w:ilvl w:val="1"/>
-          <w:numId w:val="29"/>
-        </w:numPr>
-      </w:pPr>
-      <w:r>
-        <w:t>Use Pascal case for class’s name, function’s name.</w:t>
-      </w:r>
-    </w:p>
-    <w:p>
-      <w:pPr>
-        <w:pStyle w:val="ListParagraph"/>
-        <w:numPr>
-          <w:ilvl w:val="1"/>
-          <w:numId w:val="29"/>
-        </w:numPr>
-      </w:pPr>
-      <w:r>
-        <w:t>Global variable’s name must uppercase and separate by underscore.</w:t>
-      </w:r>
-    </w:p>
-    <w:p>
-      <w:r>
-        <w:t>More detail about code conventions for C# language by Microsoft:</w:t>
-      </w:r>
-    </w:p>
-    <w:p>
-      <w:hyperlink r:id="rId21" w:history="1">
-        <w:r>
-          <w:rPr>
-            <w:rStyle w:val="Hyperlink"/>
-          </w:rPr>
-          <w:t>https://msdn.microsoft.com/en-us/librar</w:t>
-        </w:r>
-        <w:r>
-          <w:rPr>
-            <w:rStyle w:val="Hyperlink"/>
-          </w:rPr>
-          <w:t>y</w:t>
-        </w:r>
-        <w:r>
-          <w:rPr>
-            <w:rStyle w:val="Hyperlink"/>
-          </w:rPr>
-          <w:t>/ff926074.aspx</w:t>
-        </w:r>
-      </w:hyperlink>
-    </w:p>
-    <w:p/>
+    </w:p>
     <w:p/>
     <w:sectPr>
       <w:pgSz w:w="12240" w:h="15840"/>
@@ -8350,7 +8342,7 @@
 </file>
 
 <file path=word/endnotes.xml><?xml version="1.0" encoding="utf-8"?>
-<w:endnotes xmlns:wpc="http://schemas.microsoft.com/office/word/2010/wordprocessingCanvas" xmlns:cx="http://schemas.microsoft.com/office/drawing/2014/chartex" xmlns:cx1="http://schemas.microsoft.com/office/drawing/2015/9/8/chartex" xmlns:mc="http://schemas.openxmlformats.org/markup-compatibility/2006" xmlns:o="urn:schemas-microsoft-com:office:office" xmlns:r="http://schemas.openxmlformats.org/officeDocument/2006/relationships" xmlns:m="http://schemas.openxmlformats.org/officeDocument/2006/math" xmlns:v="urn:schemas-microsoft-com:vml" xmlns:wp14="http://schemas.microsoft.com/office/word/2010/wordprocessingDrawing" xmlns:wp="http://schemas.openxmlformats.org/drawingml/2006/wordprocessingDrawing" xmlns:w10="urn:schemas-microsoft-com:office:word" xmlns:w="http://schemas.openxmlformats.org/wordprocessingml/2006/main" xmlns:w14="http://schemas.microsoft.com/office/word/2010/wordml" xmlns:w15="http://schemas.microsoft.com/office/word/2012/wordml" xmlns:w16se="http://schemas.microsoft.com/office/word/2015/wordml/symex" xmlns:wpg="http://schemas.microsoft.com/office/word/2010/wordprocessingGroup" xmlns:wpi="http://schemas.microsoft.com/office/word/2010/wordprocessingInk" xmlns:wne="http://schemas.microsoft.com/office/word/2006/wordml" xmlns:wps="http://schemas.microsoft.com/office/word/2010/wordprocessingShape" mc:Ignorable="w14 w15 w16se wp14">
+<w:endnotes xmlns:wpc="http://schemas.microsoft.com/office/word/2010/wordprocessingCanvas" xmlns:cx="http://schemas.microsoft.com/office/drawing/2014/chartex" xmlns:mc="http://schemas.openxmlformats.org/markup-compatibility/2006" xmlns:o="urn:schemas-microsoft-com:office:office" xmlns:r="http://schemas.openxmlformats.org/officeDocument/2006/relationships" xmlns:m="http://schemas.openxmlformats.org/officeDocument/2006/math" xmlns:v="urn:schemas-microsoft-com:vml" xmlns:wp14="http://schemas.microsoft.com/office/word/2010/wordprocessingDrawing" xmlns:wp="http://schemas.openxmlformats.org/drawingml/2006/wordprocessingDrawing" xmlns:w10="urn:schemas-microsoft-com:office:word" xmlns:w="http://schemas.openxmlformats.org/wordprocessingml/2006/main" xmlns:w14="http://schemas.microsoft.com/office/word/2010/wordml" xmlns:w15="http://schemas.microsoft.com/office/word/2012/wordml" xmlns:w16se="http://schemas.microsoft.com/office/word/2015/wordml/symex" xmlns:wpg="http://schemas.microsoft.com/office/word/2010/wordprocessingGroup" xmlns:wpi="http://schemas.microsoft.com/office/word/2010/wordprocessingInk" xmlns:wne="http://schemas.microsoft.com/office/word/2006/wordml" xmlns:wps="http://schemas.microsoft.com/office/word/2010/wordprocessingShape" mc:Ignorable="w14 w15 w16se wp14">
   <w:endnote w:type="separator" w:id="-1">
     <w:p>
       <w:pPr>
@@ -8375,7 +8367,7 @@
 </file>
 
 <file path=word/footer1.xml><?xml version="1.0" encoding="utf-8"?>
-<w:ftr xmlns:wpc="http://schemas.microsoft.com/office/word/2010/wordprocessingCanvas" xmlns:cx="http://schemas.microsoft.com/office/drawing/2014/chartex" xmlns:cx1="http://schemas.microsoft.com/office/drawing/2015/9/8/chartex" xmlns:mc="http://schemas.openxmlformats.org/markup-compatibility/2006" xmlns:o="urn:schemas-microsoft-com:office:office" xmlns:r="http://schemas.openxmlformats.org/officeDocument/2006/relationships" xmlns:m="http://schemas.openxmlformats.org/officeDocument/2006/math" xmlns:v="urn:schemas-microsoft-com:vml" xmlns:wp14="http://schemas.microsoft.com/office/word/2010/wordprocessingDrawing" xmlns:wp="http://schemas.openxmlformats.org/drawingml/2006/wordprocessingDrawing" xmlns:w10="urn:schemas-microsoft-com:office:word" xmlns:w="http://schemas.openxmlformats.org/wordprocessingml/2006/main" xmlns:w14="http://schemas.microsoft.com/office/word/2010/wordml" xmlns:w15="http://schemas.microsoft.com/office/word/2012/wordml" xmlns:w16se="http://schemas.microsoft.com/office/word/2015/wordml/symex" xmlns:wpg="http://schemas.microsoft.com/office/word/2010/wordprocessingGroup" xmlns:wpi="http://schemas.microsoft.com/office/word/2010/wordprocessingInk" xmlns:wne="http://schemas.microsoft.com/office/word/2006/wordml" xmlns:wps="http://schemas.microsoft.com/office/word/2010/wordprocessingShape" mc:Ignorable="w14 w15 w16se wp14">
+<w:ftr xmlns:wpc="http://schemas.microsoft.com/office/word/2010/wordprocessingCanvas" xmlns:cx="http://schemas.microsoft.com/office/drawing/2014/chartex" xmlns:mc="http://schemas.openxmlformats.org/markup-compatibility/2006" xmlns:o="urn:schemas-microsoft-com:office:office" xmlns:r="http://schemas.openxmlformats.org/officeDocument/2006/relationships" xmlns:m="http://schemas.openxmlformats.org/officeDocument/2006/math" xmlns:v="urn:schemas-microsoft-com:vml" xmlns:wp14="http://schemas.microsoft.com/office/word/2010/wordprocessingDrawing" xmlns:wp="http://schemas.openxmlformats.org/drawingml/2006/wordprocessingDrawing" xmlns:w10="urn:schemas-microsoft-com:office:word" xmlns:w="http://schemas.openxmlformats.org/wordprocessingml/2006/main" xmlns:w14="http://schemas.microsoft.com/office/word/2010/wordml" xmlns:w15="http://schemas.microsoft.com/office/word/2012/wordml" xmlns:w16se="http://schemas.microsoft.com/office/word/2015/wordml/symex" xmlns:wpg="http://schemas.microsoft.com/office/word/2010/wordprocessingGroup" xmlns:wpi="http://schemas.microsoft.com/office/word/2010/wordprocessingInk" xmlns:wne="http://schemas.microsoft.com/office/word/2006/wordml" xmlns:wps="http://schemas.microsoft.com/office/word/2010/wordprocessingShape" mc:Ignorable="w14 w15 w16se wp14">
   <w:p>
     <w:pPr>
       <w:pStyle w:val="Footer"/>
@@ -8395,7 +8387,7 @@
 </file>
 
 <file path=word/footer2.xml><?xml version="1.0" encoding="utf-8"?>
-<w:ftr xmlns:wpc="http://schemas.microsoft.com/office/word/2010/wordprocessingCanvas" xmlns:cx="http://schemas.microsoft.com/office/drawing/2014/chartex" xmlns:cx1="http://schemas.microsoft.com/office/drawing/2015/9/8/chartex" xmlns:mc="http://schemas.openxmlformats.org/markup-compatibility/2006" xmlns:o="urn:schemas-microsoft-com:office:office" xmlns:r="http://schemas.openxmlformats.org/officeDocument/2006/relationships" xmlns:m="http://schemas.openxmlformats.org/officeDocument/2006/math" xmlns:v="urn:schemas-microsoft-com:vml" xmlns:wp14="http://schemas.microsoft.com/office/word/2010/wordprocessingDrawing" xmlns:wp="http://schemas.openxmlformats.org/drawingml/2006/wordprocessingDrawing" xmlns:w10="urn:schemas-microsoft-com:office:word" xmlns:w="http://schemas.openxmlformats.org/wordprocessingml/2006/main" xmlns:w14="http://schemas.microsoft.com/office/word/2010/wordml" xmlns:w15="http://schemas.microsoft.com/office/word/2012/wordml" xmlns:w16se="http://schemas.microsoft.com/office/word/2015/wordml/symex" xmlns:wpg="http://schemas.microsoft.com/office/word/2010/wordprocessingGroup" xmlns:wpi="http://schemas.microsoft.com/office/word/2010/wordprocessingInk" xmlns:wne="http://schemas.microsoft.com/office/word/2006/wordml" xmlns:wps="http://schemas.microsoft.com/office/word/2010/wordprocessingShape" mc:Ignorable="w14 w15 w16se wp14">
+<w:ftr xmlns:wpc="http://schemas.microsoft.com/office/word/2010/wordprocessingCanvas" xmlns:cx="http://schemas.microsoft.com/office/drawing/2014/chartex" xmlns:mc="http://schemas.openxmlformats.org/markup-compatibility/2006" xmlns:o="urn:schemas-microsoft-com:office:office" xmlns:r="http://schemas.openxmlformats.org/officeDocument/2006/relationships" xmlns:m="http://schemas.openxmlformats.org/officeDocument/2006/math" xmlns:v="urn:schemas-microsoft-com:vml" xmlns:wp14="http://schemas.microsoft.com/office/word/2010/wordprocessingDrawing" xmlns:wp="http://schemas.openxmlformats.org/drawingml/2006/wordprocessingDrawing" xmlns:w10="urn:schemas-microsoft-com:office:word" xmlns:w="http://schemas.openxmlformats.org/wordprocessingml/2006/main" xmlns:w14="http://schemas.microsoft.com/office/word/2010/wordml" xmlns:w15="http://schemas.microsoft.com/office/word/2012/wordml" xmlns:w16se="http://schemas.microsoft.com/office/word/2015/wordml/symex" xmlns:wpg="http://schemas.microsoft.com/office/word/2010/wordprocessingGroup" xmlns:wpi="http://schemas.microsoft.com/office/word/2010/wordprocessingInk" xmlns:wne="http://schemas.microsoft.com/office/word/2006/wordml" xmlns:wps="http://schemas.microsoft.com/office/word/2010/wordprocessingShape" mc:Ignorable="w14 w15 w16se wp14">
   <w:p>
     <w:pPr>
       <w:pStyle w:val="Footer"/>
@@ -8424,7 +8416,7 @@
 </file>
 
 <file path=word/footer3.xml><?xml version="1.0" encoding="utf-8"?>
-<w:ftr xmlns:wpc="http://schemas.microsoft.com/office/word/2010/wordprocessingCanvas" xmlns:cx="http://schemas.microsoft.com/office/drawing/2014/chartex" xmlns:cx1="http://schemas.microsoft.com/office/drawing/2015/9/8/chartex" xmlns:mc="http://schemas.openxmlformats.org/markup-compatibility/2006" xmlns:o="urn:schemas-microsoft-com:office:office" xmlns:r="http://schemas.openxmlformats.org/officeDocument/2006/relationships" xmlns:m="http://schemas.openxmlformats.org/officeDocument/2006/math" xmlns:v="urn:schemas-microsoft-com:vml" xmlns:wp14="http://schemas.microsoft.com/office/word/2010/wordprocessingDrawing" xmlns:wp="http://schemas.openxmlformats.org/drawingml/2006/wordprocessingDrawing" xmlns:w10="urn:schemas-microsoft-com:office:word" xmlns:w="http://schemas.openxmlformats.org/wordprocessingml/2006/main" xmlns:w14="http://schemas.microsoft.com/office/word/2010/wordml" xmlns:w15="http://schemas.microsoft.com/office/word/2012/wordml" xmlns:w16se="http://schemas.microsoft.com/office/word/2015/wordml/symex" xmlns:wpg="http://schemas.microsoft.com/office/word/2010/wordprocessingGroup" xmlns:wpi="http://schemas.microsoft.com/office/word/2010/wordprocessingInk" xmlns:wne="http://schemas.microsoft.com/office/word/2006/wordml" xmlns:wps="http://schemas.microsoft.com/office/word/2010/wordprocessingShape" mc:Ignorable="w14 w15 w16se wp14">
+<w:ftr xmlns:wpc="http://schemas.microsoft.com/office/word/2010/wordprocessingCanvas" xmlns:cx="http://schemas.microsoft.com/office/drawing/2014/chartex" xmlns:mc="http://schemas.openxmlformats.org/markup-compatibility/2006" xmlns:o="urn:schemas-microsoft-com:office:office" xmlns:r="http://schemas.openxmlformats.org/officeDocument/2006/relationships" xmlns:m="http://schemas.openxmlformats.org/officeDocument/2006/math" xmlns:v="urn:schemas-microsoft-com:vml" xmlns:wp14="http://schemas.microsoft.com/office/word/2010/wordprocessingDrawing" xmlns:wp="http://schemas.openxmlformats.org/drawingml/2006/wordprocessingDrawing" xmlns:w10="urn:schemas-microsoft-com:office:word" xmlns:w="http://schemas.openxmlformats.org/wordprocessingml/2006/main" xmlns:w14="http://schemas.microsoft.com/office/word/2010/wordml" xmlns:w15="http://schemas.microsoft.com/office/word/2012/wordml" xmlns:w16se="http://schemas.microsoft.com/office/word/2015/wordml/symex" xmlns:wpg="http://schemas.microsoft.com/office/word/2010/wordprocessingGroup" xmlns:wpi="http://schemas.microsoft.com/office/word/2010/wordprocessingInk" xmlns:wne="http://schemas.microsoft.com/office/word/2006/wordml" xmlns:wps="http://schemas.microsoft.com/office/word/2010/wordprocessingShape" mc:Ignorable="w14 w15 w16se wp14">
   <w:p>
     <w:pPr>
       <w:pStyle w:val="Footer"/>
@@ -8444,7 +8436,7 @@
 </file>
 
 <file path=word/footer4.xml><?xml version="1.0" encoding="utf-8"?>
-<w:ftr xmlns:wpc="http://schemas.microsoft.com/office/word/2010/wordprocessingCanvas" xmlns:cx="http://schemas.microsoft.com/office/drawing/2014/chartex" xmlns:cx1="http://schemas.microsoft.com/office/drawing/2015/9/8/chartex" xmlns:mc="http://schemas.openxmlformats.org/markup-compatibility/2006" xmlns:o="urn:schemas-microsoft-com:office:office" xmlns:r="http://schemas.openxmlformats.org/officeDocument/2006/relationships" xmlns:m="http://schemas.openxmlformats.org/officeDocument/2006/math" xmlns:v="urn:schemas-microsoft-com:vml" xmlns:wp14="http://schemas.microsoft.com/office/word/2010/wordprocessingDrawing" xmlns:wp="http://schemas.openxmlformats.org/drawingml/2006/wordprocessingDrawing" xmlns:w10="urn:schemas-microsoft-com:office:word" xmlns:w="http://schemas.openxmlformats.org/wordprocessingml/2006/main" xmlns:w14="http://schemas.microsoft.com/office/word/2010/wordml" xmlns:w15="http://schemas.microsoft.com/office/word/2012/wordml" xmlns:w16se="http://schemas.microsoft.com/office/word/2015/wordml/symex" xmlns:wpg="http://schemas.microsoft.com/office/word/2010/wordprocessingGroup" xmlns:wpi="http://schemas.microsoft.com/office/word/2010/wordprocessingInk" xmlns:wne="http://schemas.microsoft.com/office/word/2006/wordml" xmlns:wps="http://schemas.microsoft.com/office/word/2010/wordprocessingShape" mc:Ignorable="w14 w15 w16se wp14">
+<w:ftr xmlns:wpc="http://schemas.microsoft.com/office/word/2010/wordprocessingCanvas" xmlns:cx="http://schemas.microsoft.com/office/drawing/2014/chartex" xmlns:mc="http://schemas.openxmlformats.org/markup-compatibility/2006" xmlns:o="urn:schemas-microsoft-com:office:office" xmlns:r="http://schemas.openxmlformats.org/officeDocument/2006/relationships" xmlns:m="http://schemas.openxmlformats.org/officeDocument/2006/math" xmlns:v="urn:schemas-microsoft-com:vml" xmlns:wp14="http://schemas.microsoft.com/office/word/2010/wordprocessingDrawing" xmlns:wp="http://schemas.openxmlformats.org/drawingml/2006/wordprocessingDrawing" xmlns:w10="urn:schemas-microsoft-com:office:word" xmlns:w="http://schemas.openxmlformats.org/wordprocessingml/2006/main" xmlns:w14="http://schemas.microsoft.com/office/word/2010/wordml" xmlns:w15="http://schemas.microsoft.com/office/word/2012/wordml" xmlns:w16se="http://schemas.microsoft.com/office/word/2015/wordml/symex" xmlns:wpg="http://schemas.microsoft.com/office/word/2010/wordprocessingGroup" xmlns:wpi="http://schemas.microsoft.com/office/word/2010/wordprocessingInk" xmlns:wne="http://schemas.microsoft.com/office/word/2006/wordml" xmlns:wps="http://schemas.microsoft.com/office/word/2010/wordprocessingShape" mc:Ignorable="w14 w15 w16se wp14">
   <w:p>
     <w:pPr>
       <w:pStyle w:val="Footer"/>
@@ -8454,7 +8446,7 @@
 </file>
 
 <file path=word/footer5.xml><?xml version="1.0" encoding="utf-8"?>
-<w:ftr xmlns:wpc="http://schemas.microsoft.com/office/word/2010/wordprocessingCanvas" xmlns:cx="http://schemas.microsoft.com/office/drawing/2014/chartex" xmlns:cx1="http://schemas.microsoft.com/office/drawing/2015/9/8/chartex" xmlns:mc="http://schemas.openxmlformats.org/markup-compatibility/2006" xmlns:o="urn:schemas-microsoft-com:office:office" xmlns:r="http://schemas.openxmlformats.org/officeDocument/2006/relationships" xmlns:m="http://schemas.openxmlformats.org/officeDocument/2006/math" xmlns:v="urn:schemas-microsoft-com:vml" xmlns:wp14="http://schemas.microsoft.com/office/word/2010/wordprocessingDrawing" xmlns:wp="http://schemas.openxmlformats.org/drawingml/2006/wordprocessingDrawing" xmlns:w10="urn:schemas-microsoft-com:office:word" xmlns:w="http://schemas.openxmlformats.org/wordprocessingml/2006/main" xmlns:w14="http://schemas.microsoft.com/office/word/2010/wordml" xmlns:w15="http://schemas.microsoft.com/office/word/2012/wordml" xmlns:w16se="http://schemas.microsoft.com/office/word/2015/wordml/symex" xmlns:wpg="http://schemas.microsoft.com/office/word/2010/wordprocessingGroup" xmlns:wpi="http://schemas.microsoft.com/office/word/2010/wordprocessingInk" xmlns:wne="http://schemas.microsoft.com/office/word/2006/wordml" xmlns:wps="http://schemas.microsoft.com/office/word/2010/wordprocessingShape" mc:Ignorable="w14 w15 w16se wp14">
+<w:ftr xmlns:wpc="http://schemas.microsoft.com/office/word/2010/wordprocessingCanvas" xmlns:cx="http://schemas.microsoft.com/office/drawing/2014/chartex" xmlns:mc="http://schemas.openxmlformats.org/markup-compatibility/2006" xmlns:o="urn:schemas-microsoft-com:office:office" xmlns:r="http://schemas.openxmlformats.org/officeDocument/2006/relationships" xmlns:m="http://schemas.openxmlformats.org/officeDocument/2006/math" xmlns:v="urn:schemas-microsoft-com:vml" xmlns:wp14="http://schemas.microsoft.com/office/word/2010/wordprocessingDrawing" xmlns:wp="http://schemas.openxmlformats.org/drawingml/2006/wordprocessingDrawing" xmlns:w10="urn:schemas-microsoft-com:office:word" xmlns:w="http://schemas.openxmlformats.org/wordprocessingml/2006/main" xmlns:w14="http://schemas.microsoft.com/office/word/2010/wordml" xmlns:w15="http://schemas.microsoft.com/office/word/2012/wordml" xmlns:w16se="http://schemas.microsoft.com/office/word/2015/wordml/symex" xmlns:wpg="http://schemas.microsoft.com/office/word/2010/wordprocessingGroup" xmlns:wpi="http://schemas.microsoft.com/office/word/2010/wordprocessingInk" xmlns:wne="http://schemas.microsoft.com/office/word/2006/wordml" xmlns:wps="http://schemas.microsoft.com/office/word/2010/wordprocessingShape" mc:Ignorable="w14 w15 w16se wp14">
   <w:p>
     <w:pPr>
       <w:pStyle w:val="Footer"/>
@@ -8493,7 +8485,7 @@
         <w:noProof/>
         <w:color w:val="FFFFFF" w:themeColor="background1"/>
       </w:rPr>
-      <w:t>13</w:t>
+      <w:t>17</w:t>
     </w:r>
     <w:r>
       <w:rPr>
@@ -8512,7 +8504,7 @@
 </file>
 
 <file path=word/footnotes.xml><?xml version="1.0" encoding="utf-8"?>
-<w:footnotes xmlns:wpc="http://schemas.microsoft.com/office/word/2010/wordprocessingCanvas" xmlns:cx="http://schemas.microsoft.com/office/drawing/2014/chartex" xmlns:cx1="http://schemas.microsoft.com/office/drawing/2015/9/8/chartex" xmlns:mc="http://schemas.openxmlformats.org/markup-compatibility/2006" xmlns:o="urn:schemas-microsoft-com:office:office" xmlns:r="http://schemas.openxmlformats.org/officeDocument/2006/relationships" xmlns:m="http://schemas.openxmlformats.org/officeDocument/2006/math" xmlns:v="urn:schemas-microsoft-com:vml" xmlns:wp14="http://schemas.microsoft.com/office/word/2010/wordprocessingDrawing" xmlns:wp="http://schemas.openxmlformats.org/drawingml/2006/wordprocessingDrawing" xmlns:w10="urn:schemas-microsoft-com:office:word" xmlns:w="http://schemas.openxmlformats.org/wordprocessingml/2006/main" xmlns:w14="http://schemas.microsoft.com/office/word/2010/wordml" xmlns:w15="http://schemas.microsoft.com/office/word/2012/wordml" xmlns:w16se="http://schemas.microsoft.com/office/word/2015/wordml/symex" xmlns:wpg="http://schemas.microsoft.com/office/word/2010/wordprocessingGroup" xmlns:wpi="http://schemas.microsoft.com/office/word/2010/wordprocessingInk" xmlns:wne="http://schemas.microsoft.com/office/word/2006/wordml" xmlns:wps="http://schemas.microsoft.com/office/word/2010/wordprocessingShape" mc:Ignorable="w14 w15 w16se wp14">
+<w:footnotes xmlns:wpc="http://schemas.microsoft.com/office/word/2010/wordprocessingCanvas" xmlns:cx="http://schemas.microsoft.com/office/drawing/2014/chartex" xmlns:mc="http://schemas.openxmlformats.org/markup-compatibility/2006" xmlns:o="urn:schemas-microsoft-com:office:office" xmlns:r="http://schemas.openxmlformats.org/officeDocument/2006/relationships" xmlns:m="http://schemas.openxmlformats.org/officeDocument/2006/math" xmlns:v="urn:schemas-microsoft-com:vml" xmlns:wp14="http://schemas.microsoft.com/office/word/2010/wordprocessingDrawing" xmlns:wp="http://schemas.openxmlformats.org/drawingml/2006/wordprocessingDrawing" xmlns:w10="urn:schemas-microsoft-com:office:word" xmlns:w="http://schemas.openxmlformats.org/wordprocessingml/2006/main" xmlns:w14="http://schemas.microsoft.com/office/word/2010/wordml" xmlns:w15="http://schemas.microsoft.com/office/word/2012/wordml" xmlns:w16se="http://schemas.microsoft.com/office/word/2015/wordml/symex" xmlns:wpg="http://schemas.microsoft.com/office/word/2010/wordprocessingGroup" xmlns:wpi="http://schemas.microsoft.com/office/word/2010/wordprocessingInk" xmlns:wne="http://schemas.microsoft.com/office/word/2006/wordml" xmlns:wps="http://schemas.microsoft.com/office/word/2010/wordprocessingShape" mc:Ignorable="w14 w15 w16se wp14">
   <w:footnote w:type="separator" w:id="-1">
     <w:p>
       <w:pPr>
@@ -8537,7 +8529,7 @@
 </file>
 
 <file path=word/header1.xml><?xml version="1.0" encoding="utf-8"?>
-<w:hdr xmlns:wpc="http://schemas.microsoft.com/office/word/2010/wordprocessingCanvas" xmlns:cx="http://schemas.microsoft.com/office/drawing/2014/chartex" xmlns:cx1="http://schemas.microsoft.com/office/drawing/2015/9/8/chartex" xmlns:mc="http://schemas.openxmlformats.org/markup-compatibility/2006" xmlns:o="urn:schemas-microsoft-com:office:office" xmlns:r="http://schemas.openxmlformats.org/officeDocument/2006/relationships" xmlns:m="http://schemas.openxmlformats.org/officeDocument/2006/math" xmlns:v="urn:schemas-microsoft-com:vml" xmlns:wp14="http://schemas.microsoft.com/office/word/2010/wordprocessingDrawing" xmlns:wp="http://schemas.openxmlformats.org/drawingml/2006/wordprocessingDrawing" xmlns:w10="urn:schemas-microsoft-com:office:word" xmlns:w="http://schemas.openxmlformats.org/wordprocessingml/2006/main" xmlns:w14="http://schemas.microsoft.com/office/word/2010/wordml" xmlns:w15="http://schemas.microsoft.com/office/word/2012/wordml" xmlns:w16se="http://schemas.microsoft.com/office/word/2015/wordml/symex" xmlns:wpg="http://schemas.microsoft.com/office/word/2010/wordprocessingGroup" xmlns:wpi="http://schemas.microsoft.com/office/word/2010/wordprocessingInk" xmlns:wne="http://schemas.microsoft.com/office/word/2006/wordml" xmlns:wps="http://schemas.microsoft.com/office/word/2010/wordprocessingShape" mc:Ignorable="w14 w15 w16se wp14">
+<w:hdr xmlns:wpc="http://schemas.microsoft.com/office/word/2010/wordprocessingCanvas" xmlns:cx="http://schemas.microsoft.com/office/drawing/2014/chartex" xmlns:mc="http://schemas.openxmlformats.org/markup-compatibility/2006" xmlns:o="urn:schemas-microsoft-com:office:office" xmlns:r="http://schemas.openxmlformats.org/officeDocument/2006/relationships" xmlns:m="http://schemas.openxmlformats.org/officeDocument/2006/math" xmlns:v="urn:schemas-microsoft-com:vml" xmlns:wp14="http://schemas.microsoft.com/office/word/2010/wordprocessingDrawing" xmlns:wp="http://schemas.openxmlformats.org/drawingml/2006/wordprocessingDrawing" xmlns:w10="urn:schemas-microsoft-com:office:word" xmlns:w="http://schemas.openxmlformats.org/wordprocessingml/2006/main" xmlns:w14="http://schemas.microsoft.com/office/word/2010/wordml" xmlns:w15="http://schemas.microsoft.com/office/word/2012/wordml" xmlns:w16se="http://schemas.microsoft.com/office/word/2015/wordml/symex" xmlns:wpg="http://schemas.microsoft.com/office/word/2010/wordprocessingGroup" xmlns:wpi="http://schemas.microsoft.com/office/word/2010/wordprocessingInk" xmlns:wne="http://schemas.microsoft.com/office/word/2006/wordml" xmlns:wps="http://schemas.microsoft.com/office/word/2010/wordprocessingShape" mc:Ignorable="w14 w15 w16se wp14">
   <w:p>
     <w:pPr>
       <w:pStyle w:val="Header"/>
@@ -8548,7 +8540,7 @@
 </file>
 
 <file path=word/header2.xml><?xml version="1.0" encoding="utf-8"?>
-<w:hdr xmlns:wpc="http://schemas.microsoft.com/office/word/2010/wordprocessingCanvas" xmlns:cx="http://schemas.microsoft.com/office/drawing/2014/chartex" xmlns:cx1="http://schemas.microsoft.com/office/drawing/2015/9/8/chartex" xmlns:mc="http://schemas.openxmlformats.org/markup-compatibility/2006" xmlns:o="urn:schemas-microsoft-com:office:office" xmlns:r="http://schemas.openxmlformats.org/officeDocument/2006/relationships" xmlns:m="http://schemas.openxmlformats.org/officeDocument/2006/math" xmlns:v="urn:schemas-microsoft-com:vml" xmlns:wp14="http://schemas.microsoft.com/office/word/2010/wordprocessingDrawing" xmlns:wp="http://schemas.openxmlformats.org/drawingml/2006/wordprocessingDrawing" xmlns:w10="urn:schemas-microsoft-com:office:word" xmlns:w="http://schemas.openxmlformats.org/wordprocessingml/2006/main" xmlns:w14="http://schemas.microsoft.com/office/word/2010/wordml" xmlns:w15="http://schemas.microsoft.com/office/word/2012/wordml" xmlns:w16se="http://schemas.microsoft.com/office/word/2015/wordml/symex" xmlns:wpg="http://schemas.microsoft.com/office/word/2010/wordprocessingGroup" xmlns:wpi="http://schemas.microsoft.com/office/word/2010/wordprocessingInk" xmlns:wne="http://schemas.microsoft.com/office/word/2006/wordml" xmlns:wps="http://schemas.microsoft.com/office/word/2010/wordprocessingShape" mc:Ignorable="w14 w15 w16se wp14">
+<w:hdr xmlns:wpc="http://schemas.microsoft.com/office/word/2010/wordprocessingCanvas" xmlns:cx="http://schemas.microsoft.com/office/drawing/2014/chartex" xmlns:mc="http://schemas.openxmlformats.org/markup-compatibility/2006" xmlns:o="urn:schemas-microsoft-com:office:office" xmlns:r="http://schemas.openxmlformats.org/officeDocument/2006/relationships" xmlns:m="http://schemas.openxmlformats.org/officeDocument/2006/math" xmlns:v="urn:schemas-microsoft-com:vml" xmlns:wp14="http://schemas.microsoft.com/office/word/2010/wordprocessingDrawing" xmlns:wp="http://schemas.openxmlformats.org/drawingml/2006/wordprocessingDrawing" xmlns:w10="urn:schemas-microsoft-com:office:word" xmlns:w="http://schemas.openxmlformats.org/wordprocessingml/2006/main" xmlns:w14="http://schemas.microsoft.com/office/word/2010/wordml" xmlns:w15="http://schemas.microsoft.com/office/word/2012/wordml" xmlns:w16se="http://schemas.microsoft.com/office/word/2015/wordml/symex" xmlns:wpg="http://schemas.microsoft.com/office/word/2010/wordprocessingGroup" xmlns:wpi="http://schemas.microsoft.com/office/word/2010/wordprocessingInk" xmlns:wne="http://schemas.microsoft.com/office/word/2006/wordml" xmlns:wps="http://schemas.microsoft.com/office/word/2010/wordprocessingShape" mc:Ignorable="w14 w15 w16se wp14">
   <w:p>
     <w:pPr>
       <w:pStyle w:val="Header"/>
@@ -8568,7 +8560,7 @@
 </file>
 
 <file path=word/header3.xml><?xml version="1.0" encoding="utf-8"?>
-<w:hdr xmlns:wpc="http://schemas.microsoft.com/office/word/2010/wordprocessingCanvas" xmlns:cx="http://schemas.microsoft.com/office/drawing/2014/chartex" xmlns:cx1="http://schemas.microsoft.com/office/drawing/2015/9/8/chartex" xmlns:mc="http://schemas.openxmlformats.org/markup-compatibility/2006" xmlns:o="urn:schemas-microsoft-com:office:office" xmlns:r="http://schemas.openxmlformats.org/officeDocument/2006/relationships" xmlns:m="http://schemas.openxmlformats.org/officeDocument/2006/math" xmlns:v="urn:schemas-microsoft-com:vml" xmlns:wp14="http://schemas.microsoft.com/office/word/2010/wordprocessingDrawing" xmlns:wp="http://schemas.openxmlformats.org/drawingml/2006/wordprocessingDrawing" xmlns:w10="urn:schemas-microsoft-com:office:word" xmlns:w="http://schemas.openxmlformats.org/wordprocessingml/2006/main" xmlns:w14="http://schemas.microsoft.com/office/word/2010/wordml" xmlns:w15="http://schemas.microsoft.com/office/word/2012/wordml" xmlns:w16se="http://schemas.microsoft.com/office/word/2015/wordml/symex" xmlns:wpg="http://schemas.microsoft.com/office/word/2010/wordprocessingGroup" xmlns:wpi="http://schemas.microsoft.com/office/word/2010/wordprocessingInk" xmlns:wne="http://schemas.microsoft.com/office/word/2006/wordml" xmlns:wps="http://schemas.microsoft.com/office/word/2010/wordprocessingShape" mc:Ignorable="w14 w15 w16se wp14">
+<w:hdr xmlns:wpc="http://schemas.microsoft.com/office/word/2010/wordprocessingCanvas" xmlns:cx="http://schemas.microsoft.com/office/drawing/2014/chartex" xmlns:mc="http://schemas.openxmlformats.org/markup-compatibility/2006" xmlns:o="urn:schemas-microsoft-com:office:office" xmlns:r="http://schemas.openxmlformats.org/officeDocument/2006/relationships" xmlns:m="http://schemas.openxmlformats.org/officeDocument/2006/math" xmlns:v="urn:schemas-microsoft-com:vml" xmlns:wp14="http://schemas.microsoft.com/office/word/2010/wordprocessingDrawing" xmlns:wp="http://schemas.openxmlformats.org/drawingml/2006/wordprocessingDrawing" xmlns:w10="urn:schemas-microsoft-com:office:word" xmlns:w="http://schemas.openxmlformats.org/wordprocessingml/2006/main" xmlns:w14="http://schemas.microsoft.com/office/word/2010/wordml" xmlns:w15="http://schemas.microsoft.com/office/word/2012/wordml" xmlns:w16se="http://schemas.microsoft.com/office/word/2015/wordml/symex" xmlns:wpg="http://schemas.microsoft.com/office/word/2010/wordprocessingGroup" xmlns:wpi="http://schemas.microsoft.com/office/word/2010/wordprocessingInk" xmlns:wne="http://schemas.microsoft.com/office/word/2006/wordml" xmlns:wps="http://schemas.microsoft.com/office/word/2010/wordprocessingShape" mc:Ignorable="w14 w15 w16se wp14">
   <w:p>
     <w:pPr>
       <w:pStyle w:val="Header"/>
@@ -8582,7 +8574,7 @@
 </file>
 
 <file path=word/numbering.xml><?xml version="1.0" encoding="utf-8"?>
-<w:numbering xmlns:wpc="http://schemas.microsoft.com/office/word/2010/wordprocessingCanvas" xmlns:cx="http://schemas.microsoft.com/office/drawing/2014/chartex" xmlns:cx1="http://schemas.microsoft.com/office/drawing/2015/9/8/chartex" xmlns:mc="http://schemas.openxmlformats.org/markup-compatibility/2006" xmlns:o="urn:schemas-microsoft-com:office:office" xmlns:r="http://schemas.openxmlformats.org/officeDocument/2006/relationships" xmlns:m="http://schemas.openxmlformats.org/officeDocument/2006/math" xmlns:v="urn:schemas-microsoft-com:vml" xmlns:wp14="http://schemas.microsoft.com/office/word/2010/wordprocessingDrawing" xmlns:wp="http://schemas.openxmlformats.org/drawingml/2006/wordprocessingDrawing" xmlns:w10="urn:schemas-microsoft-com:office:word" xmlns:w="http://schemas.openxmlformats.org/wordprocessingml/2006/main" xmlns:w14="http://schemas.microsoft.com/office/word/2010/wordml" xmlns:w15="http://schemas.microsoft.com/office/word/2012/wordml" xmlns:w16se="http://schemas.microsoft.com/office/word/2015/wordml/symex" xmlns:wpg="http://schemas.microsoft.com/office/word/2010/wordprocessingGroup" xmlns:wpi="http://schemas.microsoft.com/office/word/2010/wordprocessingInk" xmlns:wne="http://schemas.microsoft.com/office/word/2006/wordml" xmlns:wps="http://schemas.microsoft.com/office/word/2010/wordprocessingShape" mc:Ignorable="w14 w15 w16se wp14">
+<w:numbering xmlns:wpc="http://schemas.microsoft.com/office/word/2010/wordprocessingCanvas" xmlns:cx="http://schemas.microsoft.com/office/drawing/2014/chartex" xmlns:mc="http://schemas.openxmlformats.org/markup-compatibility/2006" xmlns:o="urn:schemas-microsoft-com:office:office" xmlns:r="http://schemas.openxmlformats.org/officeDocument/2006/relationships" xmlns:m="http://schemas.openxmlformats.org/officeDocument/2006/math" xmlns:v="urn:schemas-microsoft-com:vml" xmlns:wp14="http://schemas.microsoft.com/office/word/2010/wordprocessingDrawing" xmlns:wp="http://schemas.openxmlformats.org/drawingml/2006/wordprocessingDrawing" xmlns:w10="urn:schemas-microsoft-com:office:word" xmlns:w="http://schemas.openxmlformats.org/wordprocessingml/2006/main" xmlns:w14="http://schemas.microsoft.com/office/word/2010/wordml" xmlns:w15="http://schemas.microsoft.com/office/word/2012/wordml" xmlns:w16se="http://schemas.microsoft.com/office/word/2015/wordml/symex" xmlns:wpg="http://schemas.microsoft.com/office/word/2010/wordprocessingGroup" xmlns:wpi="http://schemas.microsoft.com/office/word/2010/wordprocessingInk" xmlns:wne="http://schemas.microsoft.com/office/word/2006/wordml" xmlns:wps="http://schemas.microsoft.com/office/word/2010/wordprocessingShape" mc:Ignorable="w14 w15 w16se wp14">
   <w:abstractNum w:abstractNumId="0" w15:restartNumberingAfterBreak="0">
     <w:nsid w:val="09925938"/>
     <w:multiLevelType w:val="multilevel"/>
@@ -12696,7 +12688,7 @@
 </file>
 
 <file path=customXml/itemProps1.xml><?xml version="1.0" encoding="utf-8"?>
-<ds:datastoreItem xmlns:ds="http://schemas.openxmlformats.org/officeDocument/2006/customXml" ds:itemID="{7230EC74-C37E-4249-86C4-69F8C00A6CE0}">
+<ds:datastoreItem xmlns:ds="http://schemas.openxmlformats.org/officeDocument/2006/customXml" ds:itemID="{F15AF177-8E41-4280-A26C-439FC73A058B}">
   <ds:schemaRefs>
     <ds:schemaRef ds:uri="http://schemas.openxmlformats.org/officeDocument/2006/bibliography"/>
   </ds:schemaRefs>

</xml_diff>

<commit_message>
Fix some grammar and create Report 2.pdf
</commit_message>
<xml_diff>
--- a/Common/Reports/Report 2.docx
+++ b/Common/Reports/Report 2.docx
@@ -787,7 +787,7 @@
       <w:pPr>
         <w:pStyle w:val="Heading1"/>
       </w:pPr>
-      <w:bookmarkStart w:id="0" w:name="_Toc472338909"/>
+      <w:bookmarkStart w:id="0" w:name="_Toc472704564"/>
       <w:r>
         <w:lastRenderedPageBreak/>
         <w:t>Table of Contents</w:t>
@@ -813,7 +813,7 @@
       <w:r>
         <w:fldChar w:fldCharType="separate"/>
       </w:r>
-      <w:hyperlink w:anchor="_Toc472338909" w:history="1">
+      <w:hyperlink w:anchor="_Toc472704564" w:history="1">
         <w:r>
           <w:rPr>
             <w:rStyle w:val="Hyperlink"/>
@@ -840,7 +840,7 @@
             <w:noProof/>
             <w:webHidden/>
           </w:rPr>
-          <w:instrText xml:space="preserve"> PAGEREF _Toc472338909 \h </w:instrText>
+          <w:instrText xml:space="preserve"> PAGEREF _Toc472704564 \h </w:instrText>
         </w:r>
         <w:r>
           <w:rPr>
@@ -881,7 +881,7 @@
           <w:szCs w:val="22"/>
         </w:rPr>
       </w:pPr>
-      <w:hyperlink w:anchor="_Toc472338910" w:history="1">
+      <w:hyperlink w:anchor="_Toc472704565" w:history="1">
         <w:r>
           <w:rPr>
             <w:rStyle w:val="Hyperlink"/>
@@ -908,7 +908,7 @@
             <w:noProof/>
             <w:webHidden/>
           </w:rPr>
-          <w:instrText xml:space="preserve"> PAGEREF _Toc472338910 \h </w:instrText>
+          <w:instrText xml:space="preserve"> PAGEREF _Toc472704565 \h </w:instrText>
         </w:r>
         <w:r>
           <w:rPr>
@@ -949,7 +949,7 @@
           <w:szCs w:val="22"/>
         </w:rPr>
       </w:pPr>
-      <w:hyperlink w:anchor="_Toc472338911" w:history="1">
+      <w:hyperlink w:anchor="_Toc472704566" w:history="1">
         <w:r>
           <w:rPr>
             <w:rStyle w:val="Hyperlink"/>
@@ -976,7 +976,7 @@
             <w:noProof/>
             <w:webHidden/>
           </w:rPr>
-          <w:instrText xml:space="preserve"> PAGEREF _Toc472338911 \h </w:instrText>
+          <w:instrText xml:space="preserve"> PAGEREF _Toc472704566 \h </w:instrText>
         </w:r>
         <w:r>
           <w:rPr>
@@ -1017,7 +1017,7 @@
           <w:szCs w:val="22"/>
         </w:rPr>
       </w:pPr>
-      <w:hyperlink w:anchor="_Toc472338912" w:history="1">
+      <w:hyperlink w:anchor="_Toc472704567" w:history="1">
         <w:r>
           <w:rPr>
             <w:rStyle w:val="Hyperlink"/>
@@ -1044,7 +1044,7 @@
             <w:noProof/>
             <w:webHidden/>
           </w:rPr>
-          <w:instrText xml:space="preserve"> PAGEREF _Toc472338912 \h </w:instrText>
+          <w:instrText xml:space="preserve"> PAGEREF _Toc472704567 \h </w:instrText>
         </w:r>
         <w:r>
           <w:rPr>
@@ -1085,7 +1085,7 @@
           <w:szCs w:val="22"/>
         </w:rPr>
       </w:pPr>
-      <w:hyperlink w:anchor="_Toc472338913" w:history="1">
+      <w:hyperlink w:anchor="_Toc472704568" w:history="1">
         <w:r>
           <w:rPr>
             <w:rStyle w:val="Hyperlink"/>
@@ -1112,7 +1112,7 @@
             <w:noProof/>
             <w:webHidden/>
           </w:rPr>
-          <w:instrText xml:space="preserve"> PAGEREF _Toc472338913 \h </w:instrText>
+          <w:instrText xml:space="preserve"> PAGEREF _Toc472704568 \h </w:instrText>
         </w:r>
         <w:r>
           <w:rPr>
@@ -1156,7 +1156,7 @@
           <w:szCs w:val="22"/>
         </w:rPr>
       </w:pPr>
-      <w:hyperlink w:anchor="_Toc472338914" w:history="1">
+      <w:hyperlink w:anchor="_Toc472704569" w:history="1">
         <w:r>
           <w:rPr>
             <w:rStyle w:val="Hyperlink"/>
@@ -1183,7 +1183,7 @@
             <w:noProof/>
             <w:webHidden/>
           </w:rPr>
-          <w:instrText xml:space="preserve"> PAGEREF _Toc472338914 \h </w:instrText>
+          <w:instrText xml:space="preserve"> PAGEREF _Toc472704569 \h </w:instrText>
         </w:r>
         <w:r>
           <w:rPr>
@@ -1227,7 +1227,7 @@
           <w:szCs w:val="22"/>
         </w:rPr>
       </w:pPr>
-      <w:hyperlink w:anchor="_Toc472338915" w:history="1">
+      <w:hyperlink w:anchor="_Toc472704570" w:history="1">
         <w:r>
           <w:rPr>
             <w:rStyle w:val="Hyperlink"/>
@@ -1254,7 +1254,7 @@
             <w:noProof/>
             <w:webHidden/>
           </w:rPr>
-          <w:instrText xml:space="preserve"> PAGEREF _Toc472338915 \h </w:instrText>
+          <w:instrText xml:space="preserve"> PAGEREF _Toc472704570 \h </w:instrText>
         </w:r>
         <w:r>
           <w:rPr>
@@ -1298,7 +1298,7 @@
           <w:szCs w:val="22"/>
         </w:rPr>
       </w:pPr>
-      <w:hyperlink w:anchor="_Toc472338916" w:history="1">
+      <w:hyperlink w:anchor="_Toc472704571" w:history="1">
         <w:r>
           <w:rPr>
             <w:rStyle w:val="Hyperlink"/>
@@ -1325,7 +1325,7 @@
             <w:noProof/>
             <w:webHidden/>
           </w:rPr>
-          <w:instrText xml:space="preserve"> PAGEREF _Toc472338916 \h </w:instrText>
+          <w:instrText xml:space="preserve"> PAGEREF _Toc472704571 \h </w:instrText>
         </w:r>
         <w:r>
           <w:rPr>
@@ -1369,7 +1369,7 @@
           <w:szCs w:val="22"/>
         </w:rPr>
       </w:pPr>
-      <w:hyperlink w:anchor="_Toc472338917" w:history="1">
+      <w:hyperlink w:anchor="_Toc472704572" w:history="1">
         <w:r>
           <w:rPr>
             <w:rStyle w:val="Hyperlink"/>
@@ -1396,7 +1396,7 @@
             <w:noProof/>
             <w:webHidden/>
           </w:rPr>
-          <w:instrText xml:space="preserve"> PAGEREF _Toc472338917 \h </w:instrText>
+          <w:instrText xml:space="preserve"> PAGEREF _Toc472704572 \h </w:instrText>
         </w:r>
         <w:r>
           <w:rPr>
@@ -1440,7 +1440,7 @@
           <w:szCs w:val="22"/>
         </w:rPr>
       </w:pPr>
-      <w:hyperlink w:anchor="_Toc472338918" w:history="1">
+      <w:hyperlink w:anchor="_Toc472704573" w:history="1">
         <w:r>
           <w:rPr>
             <w:rStyle w:val="Hyperlink"/>
@@ -1467,7 +1467,7 @@
             <w:noProof/>
             <w:webHidden/>
           </w:rPr>
-          <w:instrText xml:space="preserve"> PAGEREF _Toc472338918 \h </w:instrText>
+          <w:instrText xml:space="preserve"> PAGEREF _Toc472704573 \h </w:instrText>
         </w:r>
         <w:r>
           <w:rPr>
@@ -1511,7 +1511,7 @@
           <w:szCs w:val="22"/>
         </w:rPr>
       </w:pPr>
-      <w:hyperlink w:anchor="_Toc472338919" w:history="1">
+      <w:hyperlink w:anchor="_Toc472704574" w:history="1">
         <w:r>
           <w:rPr>
             <w:rStyle w:val="Hyperlink"/>
@@ -1538,7 +1538,7 @@
             <w:noProof/>
             <w:webHidden/>
           </w:rPr>
-          <w:instrText xml:space="preserve"> PAGEREF _Toc472338919 \h </w:instrText>
+          <w:instrText xml:space="preserve"> PAGEREF _Toc472704574 \h </w:instrText>
         </w:r>
         <w:r>
           <w:rPr>
@@ -1558,7 +1558,7 @@
             <w:noProof/>
             <w:webHidden/>
           </w:rPr>
-          <w:t>5</w:t>
+          <w:t>4</w:t>
         </w:r>
         <w:r>
           <w:rPr>
@@ -1582,13 +1582,13 @@
           <w:szCs w:val="22"/>
         </w:rPr>
       </w:pPr>
-      <w:hyperlink w:anchor="_Toc472338920" w:history="1">
+      <w:hyperlink w:anchor="_Toc472704575" w:history="1">
         <w:r>
           <w:rPr>
             <w:rStyle w:val="Hyperlink"/>
             <w:noProof/>
           </w:rPr>
-          <w:t>1.3.2.1. Detectors</w:t>
+          <w:t>1.3.2.1. Interaction Block</w:t>
         </w:r>
         <w:r>
           <w:rPr>
@@ -1609,7 +1609,7 @@
             <w:noProof/>
             <w:webHidden/>
           </w:rPr>
-          <w:instrText xml:space="preserve"> PAGEREF _Toc472338920 \h </w:instrText>
+          <w:instrText xml:space="preserve"> PAGEREF _Toc472704575 \h </w:instrText>
         </w:r>
         <w:r>
           <w:rPr>
@@ -1653,13 +1653,13 @@
           <w:szCs w:val="22"/>
         </w:rPr>
       </w:pPr>
-      <w:hyperlink w:anchor="_Toc472338921" w:history="1">
+      <w:hyperlink w:anchor="_Toc472704576" w:history="1">
         <w:r>
           <w:rPr>
             <w:rStyle w:val="Hyperlink"/>
             <w:noProof/>
           </w:rPr>
-          <w:t>1.3.2.2. Indicator LED</w:t>
+          <w:t>1.3.2.2. Information Block</w:t>
         </w:r>
         <w:r>
           <w:rPr>
@@ -1680,7 +1680,7 @@
             <w:noProof/>
             <w:webHidden/>
           </w:rPr>
-          <w:instrText xml:space="preserve"> PAGEREF _Toc472338921 \h </w:instrText>
+          <w:instrText xml:space="preserve"> PAGEREF _Toc472704576 \h </w:instrText>
         </w:r>
         <w:r>
           <w:rPr>
@@ -1724,13 +1724,13 @@
           <w:szCs w:val="22"/>
         </w:rPr>
       </w:pPr>
-      <w:hyperlink w:anchor="_Toc472338922" w:history="1">
+      <w:hyperlink w:anchor="_Toc472704577" w:history="1">
         <w:r>
           <w:rPr>
             <w:rStyle w:val="Hyperlink"/>
             <w:noProof/>
           </w:rPr>
-          <w:t>1.3.2.3. Information LED Displays</w:t>
+          <w:t>1.3.2.3. Central Control Unit</w:t>
         </w:r>
         <w:r>
           <w:rPr>
@@ -1751,7 +1751,7 @@
             <w:noProof/>
             <w:webHidden/>
           </w:rPr>
-          <w:instrText xml:space="preserve"> PAGEREF _Toc472338922 \h </w:instrText>
+          <w:instrText xml:space="preserve"> PAGEREF _Toc472704577 \h </w:instrText>
         </w:r>
         <w:r>
           <w:rPr>
@@ -1795,13 +1795,13 @@
           <w:szCs w:val="22"/>
         </w:rPr>
       </w:pPr>
-      <w:hyperlink w:anchor="_Toc472338923" w:history="1">
+      <w:hyperlink w:anchor="_Toc472704578" w:history="1">
         <w:r>
           <w:rPr>
             <w:rStyle w:val="Hyperlink"/>
             <w:noProof/>
           </w:rPr>
-          <w:t>1.3.2.4. Reservation Barrier</w:t>
+          <w:t>1.3.2.4. Web API Server</w:t>
         </w:r>
         <w:r>
           <w:rPr>
@@ -1822,7 +1822,7 @@
             <w:noProof/>
             <w:webHidden/>
           </w:rPr>
-          <w:instrText xml:space="preserve"> PAGEREF _Toc472338923 \h </w:instrText>
+          <w:instrText xml:space="preserve"> PAGEREF _Toc472704578 \h </w:instrText>
         </w:r>
         <w:r>
           <w:rPr>
@@ -1866,13 +1866,13 @@
           <w:szCs w:val="22"/>
         </w:rPr>
       </w:pPr>
-      <w:hyperlink w:anchor="_Toc472338924" w:history="1">
+      <w:hyperlink w:anchor="_Toc472704579" w:history="1">
         <w:r>
           <w:rPr>
             <w:rStyle w:val="Hyperlink"/>
             <w:noProof/>
           </w:rPr>
-          <w:t>1.3.2.5. Central Control Unit</w:t>
+          <w:t>1.3.2.5. Mobile Application</w:t>
         </w:r>
         <w:r>
           <w:rPr>
@@ -1893,7 +1893,7 @@
             <w:noProof/>
             <w:webHidden/>
           </w:rPr>
-          <w:instrText xml:space="preserve"> PAGEREF _Toc472338924 \h </w:instrText>
+          <w:instrText xml:space="preserve"> PAGEREF _Toc472704579 \h </w:instrText>
         </w:r>
         <w:r>
           <w:rPr>
@@ -1914,6 +1914,219 @@
             <w:webHidden/>
           </w:rPr>
           <w:t>5</w:t>
+        </w:r>
+        <w:r>
+          <w:rPr>
+            <w:noProof/>
+            <w:webHidden/>
+          </w:rPr>
+          <w:fldChar w:fldCharType="end"/>
+        </w:r>
+      </w:hyperlink>
+    </w:p>
+    <w:p>
+      <w:pPr>
+        <w:pStyle w:val="TOC4"/>
+        <w:tabs>
+          <w:tab w:val="right" w:leader="dot" w:pos="9170"/>
+        </w:tabs>
+        <w:rPr>
+          <w:rFonts w:asciiTheme="minorHAnsi" w:eastAsiaTheme="minorEastAsia" w:hAnsiTheme="minorHAnsi" w:cstheme="minorBidi"/>
+          <w:noProof/>
+          <w:sz w:val="22"/>
+          <w:szCs w:val="22"/>
+        </w:rPr>
+      </w:pPr>
+      <w:hyperlink w:anchor="_Toc472704580" w:history="1">
+        <w:r>
+          <w:rPr>
+            <w:rStyle w:val="Hyperlink"/>
+            <w:noProof/>
+          </w:rPr>
+          <w:t>1.3.3. Boundaries of the System</w:t>
+        </w:r>
+        <w:r>
+          <w:rPr>
+            <w:noProof/>
+            <w:webHidden/>
+          </w:rPr>
+          <w:tab/>
+        </w:r>
+        <w:r>
+          <w:rPr>
+            <w:noProof/>
+            <w:webHidden/>
+          </w:rPr>
+          <w:fldChar w:fldCharType="begin"/>
+        </w:r>
+        <w:r>
+          <w:rPr>
+            <w:noProof/>
+            <w:webHidden/>
+          </w:rPr>
+          <w:instrText xml:space="preserve"> PAGEREF _Toc472704580 \h </w:instrText>
+        </w:r>
+        <w:r>
+          <w:rPr>
+            <w:noProof/>
+            <w:webHidden/>
+          </w:rPr>
+        </w:r>
+        <w:r>
+          <w:rPr>
+            <w:noProof/>
+            <w:webHidden/>
+          </w:rPr>
+          <w:fldChar w:fldCharType="separate"/>
+        </w:r>
+        <w:r>
+          <w:rPr>
+            <w:noProof/>
+            <w:webHidden/>
+          </w:rPr>
+          <w:t>5</w:t>
+        </w:r>
+        <w:r>
+          <w:rPr>
+            <w:noProof/>
+            <w:webHidden/>
+          </w:rPr>
+          <w:fldChar w:fldCharType="end"/>
+        </w:r>
+      </w:hyperlink>
+    </w:p>
+    <w:p>
+      <w:pPr>
+        <w:pStyle w:val="TOC4"/>
+        <w:tabs>
+          <w:tab w:val="right" w:leader="dot" w:pos="9170"/>
+        </w:tabs>
+        <w:rPr>
+          <w:rFonts w:asciiTheme="minorHAnsi" w:eastAsiaTheme="minorEastAsia" w:hAnsiTheme="minorHAnsi" w:cstheme="minorBidi"/>
+          <w:noProof/>
+          <w:sz w:val="22"/>
+          <w:szCs w:val="22"/>
+        </w:rPr>
+      </w:pPr>
+      <w:hyperlink w:anchor="_Toc472704581" w:history="1">
+        <w:r>
+          <w:rPr>
+            <w:rStyle w:val="Hyperlink"/>
+            <w:noProof/>
+          </w:rPr>
+          <w:t>1.3.4. Future Plans</w:t>
+        </w:r>
+        <w:r>
+          <w:rPr>
+            <w:noProof/>
+            <w:webHidden/>
+          </w:rPr>
+          <w:tab/>
+        </w:r>
+        <w:r>
+          <w:rPr>
+            <w:noProof/>
+            <w:webHidden/>
+          </w:rPr>
+          <w:fldChar w:fldCharType="begin"/>
+        </w:r>
+        <w:r>
+          <w:rPr>
+            <w:noProof/>
+            <w:webHidden/>
+          </w:rPr>
+          <w:instrText xml:space="preserve"> PAGEREF _Toc472704581 \h </w:instrText>
+        </w:r>
+        <w:r>
+          <w:rPr>
+            <w:noProof/>
+            <w:webHidden/>
+          </w:rPr>
+        </w:r>
+        <w:r>
+          <w:rPr>
+            <w:noProof/>
+            <w:webHidden/>
+          </w:rPr>
+          <w:fldChar w:fldCharType="separate"/>
+        </w:r>
+        <w:r>
+          <w:rPr>
+            <w:noProof/>
+            <w:webHidden/>
+          </w:rPr>
+          <w:t>6</w:t>
+        </w:r>
+        <w:r>
+          <w:rPr>
+            <w:noProof/>
+            <w:webHidden/>
+          </w:rPr>
+          <w:fldChar w:fldCharType="end"/>
+        </w:r>
+      </w:hyperlink>
+    </w:p>
+    <w:p>
+      <w:pPr>
+        <w:pStyle w:val="TOC4"/>
+        <w:tabs>
+          <w:tab w:val="right" w:leader="dot" w:pos="9170"/>
+        </w:tabs>
+        <w:rPr>
+          <w:rFonts w:asciiTheme="minorHAnsi" w:eastAsiaTheme="minorEastAsia" w:hAnsiTheme="minorHAnsi" w:cstheme="minorBidi"/>
+          <w:noProof/>
+          <w:sz w:val="22"/>
+          <w:szCs w:val="22"/>
+        </w:rPr>
+      </w:pPr>
+      <w:hyperlink w:anchor="_Toc472704582" w:history="1">
+        <w:r>
+          <w:rPr>
+            <w:rStyle w:val="Hyperlink"/>
+            <w:noProof/>
+          </w:rPr>
+          <w:t>1.3.5. Development Environment</w:t>
+        </w:r>
+        <w:r>
+          <w:rPr>
+            <w:noProof/>
+            <w:webHidden/>
+          </w:rPr>
+          <w:tab/>
+        </w:r>
+        <w:r>
+          <w:rPr>
+            <w:noProof/>
+            <w:webHidden/>
+          </w:rPr>
+          <w:fldChar w:fldCharType="begin"/>
+        </w:r>
+        <w:r>
+          <w:rPr>
+            <w:noProof/>
+            <w:webHidden/>
+          </w:rPr>
+          <w:instrText xml:space="preserve"> PAGEREF _Toc472704582 \h </w:instrText>
+        </w:r>
+        <w:r>
+          <w:rPr>
+            <w:noProof/>
+            <w:webHidden/>
+          </w:rPr>
+        </w:r>
+        <w:r>
+          <w:rPr>
+            <w:noProof/>
+            <w:webHidden/>
+          </w:rPr>
+          <w:fldChar w:fldCharType="separate"/>
+        </w:r>
+        <w:r>
+          <w:rPr>
+            <w:noProof/>
+            <w:webHidden/>
+          </w:rPr>
+          <w:t>7</w:t>
         </w:r>
         <w:r>
           <w:rPr>
@@ -1937,13 +2150,13 @@
           <w:szCs w:val="22"/>
         </w:rPr>
       </w:pPr>
-      <w:hyperlink w:anchor="_Toc472338925" w:history="1">
+      <w:hyperlink w:anchor="_Toc472704583" w:history="1">
         <w:r>
           <w:rPr>
             <w:rStyle w:val="Hyperlink"/>
             <w:noProof/>
           </w:rPr>
-          <w:t>1.3.2.6. Web API Server</w:t>
+          <w:t>1.3.5.1. Hardware requirements</w:t>
         </w:r>
         <w:r>
           <w:rPr>
@@ -1964,7 +2177,7 @@
             <w:noProof/>
             <w:webHidden/>
           </w:rPr>
-          <w:instrText xml:space="preserve"> PAGEREF _Toc472338925 \h </w:instrText>
+          <w:instrText xml:space="preserve"> PAGEREF _Toc472704583 \h </w:instrText>
         </w:r>
         <w:r>
           <w:rPr>
@@ -1984,7 +2197,7 @@
             <w:noProof/>
             <w:webHidden/>
           </w:rPr>
-          <w:t>5</w:t>
+          <w:t>7</w:t>
         </w:r>
         <w:r>
           <w:rPr>
@@ -2008,13 +2221,13 @@
           <w:szCs w:val="22"/>
         </w:rPr>
       </w:pPr>
-      <w:hyperlink w:anchor="_Toc472338926" w:history="1">
+      <w:hyperlink w:anchor="_Toc472704584" w:history="1">
         <w:r>
           <w:rPr>
             <w:rStyle w:val="Hyperlink"/>
             <w:noProof/>
           </w:rPr>
-          <w:t>1.3.2.7. Mobile Application</w:t>
+          <w:t>1.3.5.2. Software requirements</w:t>
         </w:r>
         <w:r>
           <w:rPr>
@@ -2035,7 +2248,7 @@
             <w:noProof/>
             <w:webHidden/>
           </w:rPr>
-          <w:instrText xml:space="preserve"> PAGEREF _Toc472338926 \h </w:instrText>
+          <w:instrText xml:space="preserve"> PAGEREF _Toc472704584 \h </w:instrText>
         </w:r>
         <w:r>
           <w:rPr>
@@ -2055,362 +2268,7 @@
             <w:noProof/>
             <w:webHidden/>
           </w:rPr>
-          <w:t>5</w:t>
-        </w:r>
-        <w:r>
-          <w:rPr>
-            <w:noProof/>
-            <w:webHidden/>
-          </w:rPr>
-          <w:fldChar w:fldCharType="end"/>
-        </w:r>
-      </w:hyperlink>
-    </w:p>
-    <w:p>
-      <w:pPr>
-        <w:pStyle w:val="TOC4"/>
-        <w:tabs>
-          <w:tab w:val="right" w:leader="dot" w:pos="9170"/>
-        </w:tabs>
-        <w:rPr>
-          <w:rFonts w:asciiTheme="minorHAnsi" w:eastAsiaTheme="minorEastAsia" w:hAnsiTheme="minorHAnsi" w:cstheme="minorBidi"/>
-          <w:noProof/>
-          <w:sz w:val="22"/>
-          <w:szCs w:val="22"/>
-        </w:rPr>
-      </w:pPr>
-      <w:hyperlink w:anchor="_Toc472338927" w:history="1">
-        <w:r>
-          <w:rPr>
-            <w:rStyle w:val="Hyperlink"/>
-            <w:noProof/>
-          </w:rPr>
-          <w:t>1.3.3. Boundaries of the System</w:t>
-        </w:r>
-        <w:r>
-          <w:rPr>
-            <w:noProof/>
-            <w:webHidden/>
-          </w:rPr>
-          <w:tab/>
-        </w:r>
-        <w:r>
-          <w:rPr>
-            <w:noProof/>
-            <w:webHidden/>
-          </w:rPr>
-          <w:fldChar w:fldCharType="begin"/>
-        </w:r>
-        <w:r>
-          <w:rPr>
-            <w:noProof/>
-            <w:webHidden/>
-          </w:rPr>
-          <w:instrText xml:space="preserve"> PAGEREF _Toc472338927 \h </w:instrText>
-        </w:r>
-        <w:r>
-          <w:rPr>
-            <w:noProof/>
-            <w:webHidden/>
-          </w:rPr>
-        </w:r>
-        <w:r>
-          <w:rPr>
-            <w:noProof/>
-            <w:webHidden/>
-          </w:rPr>
-          <w:fldChar w:fldCharType="separate"/>
-        </w:r>
-        <w:r>
-          <w:rPr>
-            <w:noProof/>
-            <w:webHidden/>
-          </w:rPr>
-          <w:t>5</w:t>
-        </w:r>
-        <w:r>
-          <w:rPr>
-            <w:noProof/>
-            <w:webHidden/>
-          </w:rPr>
-          <w:fldChar w:fldCharType="end"/>
-        </w:r>
-      </w:hyperlink>
-    </w:p>
-    <w:p>
-      <w:pPr>
-        <w:pStyle w:val="TOC4"/>
-        <w:tabs>
-          <w:tab w:val="right" w:leader="dot" w:pos="9170"/>
-        </w:tabs>
-        <w:rPr>
-          <w:rFonts w:asciiTheme="minorHAnsi" w:eastAsiaTheme="minorEastAsia" w:hAnsiTheme="minorHAnsi" w:cstheme="minorBidi"/>
-          <w:noProof/>
-          <w:sz w:val="22"/>
-          <w:szCs w:val="22"/>
-        </w:rPr>
-      </w:pPr>
-      <w:hyperlink w:anchor="_Toc472338928" w:history="1">
-        <w:r>
-          <w:rPr>
-            <w:rStyle w:val="Hyperlink"/>
-            <w:noProof/>
-          </w:rPr>
-          <w:t>1.3.4. Futures Plans</w:t>
-        </w:r>
-        <w:r>
-          <w:rPr>
-            <w:noProof/>
-            <w:webHidden/>
-          </w:rPr>
-          <w:tab/>
-        </w:r>
-        <w:r>
-          <w:rPr>
-            <w:noProof/>
-            <w:webHidden/>
-          </w:rPr>
-          <w:fldChar w:fldCharType="begin"/>
-        </w:r>
-        <w:r>
-          <w:rPr>
-            <w:noProof/>
-            <w:webHidden/>
-          </w:rPr>
-          <w:instrText xml:space="preserve"> PAGEREF _Toc472338928 \h </w:instrText>
-        </w:r>
-        <w:r>
-          <w:rPr>
-            <w:noProof/>
-            <w:webHidden/>
-          </w:rPr>
-        </w:r>
-        <w:r>
-          <w:rPr>
-            <w:noProof/>
-            <w:webHidden/>
-          </w:rPr>
-          <w:fldChar w:fldCharType="separate"/>
-        </w:r>
-        <w:r>
-          <w:rPr>
-            <w:noProof/>
-            <w:webHidden/>
-          </w:rPr>
-          <w:t>5</w:t>
-        </w:r>
-        <w:r>
-          <w:rPr>
-            <w:noProof/>
-            <w:webHidden/>
-          </w:rPr>
-          <w:fldChar w:fldCharType="end"/>
-        </w:r>
-      </w:hyperlink>
-    </w:p>
-    <w:p>
-      <w:pPr>
-        <w:pStyle w:val="TOC4"/>
-        <w:tabs>
-          <w:tab w:val="right" w:leader="dot" w:pos="9170"/>
-        </w:tabs>
-        <w:rPr>
-          <w:rFonts w:asciiTheme="minorHAnsi" w:eastAsiaTheme="minorEastAsia" w:hAnsiTheme="minorHAnsi" w:cstheme="minorBidi"/>
-          <w:noProof/>
-          <w:sz w:val="22"/>
-          <w:szCs w:val="22"/>
-        </w:rPr>
-      </w:pPr>
-      <w:hyperlink w:anchor="_Toc472338929" w:history="1">
-        <w:r>
-          <w:rPr>
-            <w:rStyle w:val="Hyperlink"/>
-            <w:noProof/>
-          </w:rPr>
-          <w:t>1.3.5. Development Environment</w:t>
-        </w:r>
-        <w:r>
-          <w:rPr>
-            <w:noProof/>
-            <w:webHidden/>
-          </w:rPr>
-          <w:tab/>
-        </w:r>
-        <w:r>
-          <w:rPr>
-            <w:noProof/>
-            <w:webHidden/>
-          </w:rPr>
-          <w:fldChar w:fldCharType="begin"/>
-        </w:r>
-        <w:r>
-          <w:rPr>
-            <w:noProof/>
-            <w:webHidden/>
-          </w:rPr>
-          <w:instrText xml:space="preserve"> PAGEREF _Toc472338929 \h </w:instrText>
-        </w:r>
-        <w:r>
-          <w:rPr>
-            <w:noProof/>
-            <w:webHidden/>
-          </w:rPr>
-        </w:r>
-        <w:r>
-          <w:rPr>
-            <w:noProof/>
-            <w:webHidden/>
-          </w:rPr>
-          <w:fldChar w:fldCharType="separate"/>
-        </w:r>
-        <w:r>
-          <w:rPr>
-            <w:noProof/>
-            <w:webHidden/>
-          </w:rPr>
-          <w:t>5</w:t>
-        </w:r>
-        <w:r>
-          <w:rPr>
-            <w:noProof/>
-            <w:webHidden/>
-          </w:rPr>
-          <w:fldChar w:fldCharType="end"/>
-        </w:r>
-      </w:hyperlink>
-    </w:p>
-    <w:p>
-      <w:pPr>
-        <w:pStyle w:val="TOC5"/>
-        <w:tabs>
-          <w:tab w:val="right" w:leader="dot" w:pos="9170"/>
-        </w:tabs>
-        <w:rPr>
-          <w:rFonts w:asciiTheme="minorHAnsi" w:eastAsiaTheme="minorEastAsia" w:hAnsiTheme="minorHAnsi" w:cstheme="minorBidi"/>
-          <w:noProof/>
-          <w:sz w:val="22"/>
-          <w:szCs w:val="22"/>
-        </w:rPr>
-      </w:pPr>
-      <w:hyperlink w:anchor="_Toc472338930" w:history="1">
-        <w:r>
-          <w:rPr>
-            <w:rStyle w:val="Hyperlink"/>
-            <w:noProof/>
-          </w:rPr>
-          <w:t>1.3.5.1. Hardware requirements</w:t>
-        </w:r>
-        <w:r>
-          <w:rPr>
-            <w:noProof/>
-            <w:webHidden/>
-          </w:rPr>
-          <w:tab/>
-        </w:r>
-        <w:r>
-          <w:rPr>
-            <w:noProof/>
-            <w:webHidden/>
-          </w:rPr>
-          <w:fldChar w:fldCharType="begin"/>
-        </w:r>
-        <w:r>
-          <w:rPr>
-            <w:noProof/>
-            <w:webHidden/>
-          </w:rPr>
-          <w:instrText xml:space="preserve"> PAGEREF _Toc472338930 \h </w:instrText>
-        </w:r>
-        <w:r>
-          <w:rPr>
-            <w:noProof/>
-            <w:webHidden/>
-          </w:rPr>
-        </w:r>
-        <w:r>
-          <w:rPr>
-            <w:noProof/>
-            <w:webHidden/>
-          </w:rPr>
-          <w:fldChar w:fldCharType="separate"/>
-        </w:r>
-        <w:r>
-          <w:rPr>
-            <w:noProof/>
-            <w:webHidden/>
-          </w:rPr>
-          <w:t>5</w:t>
-        </w:r>
-        <w:r>
-          <w:rPr>
-            <w:noProof/>
-            <w:webHidden/>
-          </w:rPr>
-          <w:fldChar w:fldCharType="end"/>
-        </w:r>
-      </w:hyperlink>
-    </w:p>
-    <w:p>
-      <w:pPr>
-        <w:pStyle w:val="TOC5"/>
-        <w:tabs>
-          <w:tab w:val="right" w:leader="dot" w:pos="9170"/>
-        </w:tabs>
-        <w:rPr>
-          <w:rFonts w:asciiTheme="minorHAnsi" w:eastAsiaTheme="minorEastAsia" w:hAnsiTheme="minorHAnsi" w:cstheme="minorBidi"/>
-          <w:noProof/>
-          <w:sz w:val="22"/>
-          <w:szCs w:val="22"/>
-        </w:rPr>
-      </w:pPr>
-      <w:hyperlink w:anchor="_Toc472338931" w:history="1">
-        <w:r>
-          <w:rPr>
-            <w:rStyle w:val="Hyperlink"/>
-            <w:noProof/>
-          </w:rPr>
-          <w:t>1.3.5.2. Software requirements</w:t>
-        </w:r>
-        <w:r>
-          <w:rPr>
-            <w:noProof/>
-            <w:webHidden/>
-          </w:rPr>
-          <w:tab/>
-        </w:r>
-        <w:r>
-          <w:rPr>
-            <w:noProof/>
-            <w:webHidden/>
-          </w:rPr>
-          <w:fldChar w:fldCharType="begin"/>
-        </w:r>
-        <w:r>
-          <w:rPr>
-            <w:noProof/>
-            <w:webHidden/>
-          </w:rPr>
-          <w:instrText xml:space="preserve"> PAGEREF _Toc472338931 \h </w:instrText>
-        </w:r>
-        <w:r>
-          <w:rPr>
-            <w:noProof/>
-            <w:webHidden/>
-          </w:rPr>
-        </w:r>
-        <w:r>
-          <w:rPr>
-            <w:noProof/>
-            <w:webHidden/>
-          </w:rPr>
-          <w:fldChar w:fldCharType="separate"/>
-        </w:r>
-        <w:r>
-          <w:rPr>
-            <w:noProof/>
-            <w:webHidden/>
-          </w:rPr>
-          <w:t>5</w:t>
+          <w:t>8</w:t>
         </w:r>
         <w:r>
           <w:rPr>
@@ -2434,7 +2292,7 @@
           <w:szCs w:val="22"/>
         </w:rPr>
       </w:pPr>
-      <w:hyperlink w:anchor="_Toc472338932" w:history="1">
+      <w:hyperlink w:anchor="_Toc472704585" w:history="1">
         <w:r>
           <w:rPr>
             <w:rStyle w:val="Hyperlink"/>
@@ -2461,7 +2319,7 @@
             <w:noProof/>
             <w:webHidden/>
           </w:rPr>
-          <w:instrText xml:space="preserve"> PAGEREF _Toc472338932 \h </w:instrText>
+          <w:instrText xml:space="preserve"> PAGEREF _Toc472704585 \h </w:instrText>
         </w:r>
         <w:r>
           <w:rPr>
@@ -2481,7 +2339,7 @@
             <w:noProof/>
             <w:webHidden/>
           </w:rPr>
-          <w:t>5</w:t>
+          <w:t>8</w:t>
         </w:r>
         <w:r>
           <w:rPr>
@@ -2505,7 +2363,7 @@
           <w:szCs w:val="22"/>
         </w:rPr>
       </w:pPr>
-      <w:hyperlink w:anchor="_Toc472338933" w:history="1">
+      <w:hyperlink w:anchor="_Toc472704586" w:history="1">
         <w:r>
           <w:rPr>
             <w:rStyle w:val="Hyperlink"/>
@@ -2532,7 +2390,7 @@
             <w:noProof/>
             <w:webHidden/>
           </w:rPr>
-          <w:instrText xml:space="preserve"> PAGEREF _Toc472338933 \h </w:instrText>
+          <w:instrText xml:space="preserve"> PAGEREF _Toc472704586 \h </w:instrText>
         </w:r>
         <w:r>
           <w:rPr>
@@ -2552,7 +2410,7 @@
             <w:noProof/>
             <w:webHidden/>
           </w:rPr>
-          <w:t>5</w:t>
+          <w:t>8</w:t>
         </w:r>
         <w:r>
           <w:rPr>
@@ -2576,7 +2434,7 @@
           <w:szCs w:val="22"/>
         </w:rPr>
       </w:pPr>
-      <w:hyperlink w:anchor="_Toc472338934" w:history="1">
+      <w:hyperlink w:anchor="_Toc472704587" w:history="1">
         <w:r>
           <w:rPr>
             <w:rStyle w:val="Hyperlink"/>
@@ -2603,7 +2461,7 @@
             <w:noProof/>
             <w:webHidden/>
           </w:rPr>
-          <w:instrText xml:space="preserve"> PAGEREF _Toc472338934 \h </w:instrText>
+          <w:instrText xml:space="preserve"> PAGEREF _Toc472704587 \h </w:instrText>
         </w:r>
         <w:r>
           <w:rPr>
@@ -2623,7 +2481,7 @@
             <w:noProof/>
             <w:webHidden/>
           </w:rPr>
-          <w:t>6</w:t>
+          <w:t>9</w:t>
         </w:r>
         <w:r>
           <w:rPr>
@@ -2647,7 +2505,7 @@
           <w:szCs w:val="22"/>
         </w:rPr>
       </w:pPr>
-      <w:hyperlink w:anchor="_Toc472338935" w:history="1">
+      <w:hyperlink w:anchor="_Toc472704588" w:history="1">
         <w:r>
           <w:rPr>
             <w:rStyle w:val="Hyperlink"/>
@@ -2674,7 +2532,7 @@
             <w:noProof/>
             <w:webHidden/>
           </w:rPr>
-          <w:instrText xml:space="preserve"> PAGEREF _Toc472338935 \h </w:instrText>
+          <w:instrText xml:space="preserve"> PAGEREF _Toc472704588 \h </w:instrText>
         </w:r>
         <w:r>
           <w:rPr>
@@ -2694,7 +2552,7 @@
             <w:noProof/>
             <w:webHidden/>
           </w:rPr>
-          <w:t>7</w:t>
+          <w:t>10</w:t>
         </w:r>
         <w:r>
           <w:rPr>
@@ -2718,7 +2576,7 @@
           <w:szCs w:val="22"/>
         </w:rPr>
       </w:pPr>
-      <w:hyperlink w:anchor="_Toc472338936" w:history="1">
+      <w:hyperlink w:anchor="_Toc472704589" w:history="1">
         <w:r>
           <w:rPr>
             <w:rStyle w:val="Hyperlink"/>
@@ -2745,7 +2603,7 @@
             <w:noProof/>
             <w:webHidden/>
           </w:rPr>
-          <w:instrText xml:space="preserve"> PAGEREF _Toc472338936 \h </w:instrText>
+          <w:instrText xml:space="preserve"> PAGEREF _Toc472704589 \h </w:instrText>
         </w:r>
         <w:r>
           <w:rPr>
@@ -2765,7 +2623,7 @@
             <w:noProof/>
             <w:webHidden/>
           </w:rPr>
-          <w:t>8</w:t>
+          <w:t>11</w:t>
         </w:r>
         <w:r>
           <w:rPr>
@@ -2789,7 +2647,7 @@
           <w:szCs w:val="22"/>
         </w:rPr>
       </w:pPr>
-      <w:hyperlink w:anchor="_Toc472338937" w:history="1">
+      <w:hyperlink w:anchor="_Toc472704590" w:history="1">
         <w:r>
           <w:rPr>
             <w:rStyle w:val="Hyperlink"/>
@@ -2816,7 +2674,7 @@
             <w:noProof/>
             <w:webHidden/>
           </w:rPr>
-          <w:instrText xml:space="preserve"> PAGEREF _Toc472338937 \h </w:instrText>
+          <w:instrText xml:space="preserve"> PAGEREF _Toc472704590 \h </w:instrText>
         </w:r>
         <w:r>
           <w:rPr>
@@ -2836,7 +2694,7 @@
             <w:noProof/>
             <w:webHidden/>
           </w:rPr>
-          <w:t>8</w:t>
+          <w:t>11</w:t>
         </w:r>
         <w:r>
           <w:rPr>
@@ -2860,7 +2718,7 @@
           <w:szCs w:val="22"/>
         </w:rPr>
       </w:pPr>
-      <w:hyperlink w:anchor="_Toc472338938" w:history="1">
+      <w:hyperlink w:anchor="_Toc472704591" w:history="1">
         <w:r>
           <w:rPr>
             <w:rStyle w:val="Hyperlink"/>
@@ -2887,7 +2745,7 @@
             <w:noProof/>
             <w:webHidden/>
           </w:rPr>
-          <w:instrText xml:space="preserve"> PAGEREF _Toc472338938 \h </w:instrText>
+          <w:instrText xml:space="preserve"> PAGEREF _Toc472704591 \h </w:instrText>
         </w:r>
         <w:r>
           <w:rPr>
@@ -2907,7 +2765,7 @@
             <w:noProof/>
             <w:webHidden/>
           </w:rPr>
-          <w:t>10</w:t>
+          <w:t>13</w:t>
         </w:r>
         <w:r>
           <w:rPr>
@@ -2931,7 +2789,7 @@
           <w:szCs w:val="22"/>
         </w:rPr>
       </w:pPr>
-      <w:hyperlink w:anchor="_Toc472338939" w:history="1">
+      <w:hyperlink w:anchor="_Toc472704592" w:history="1">
         <w:r>
           <w:rPr>
             <w:rStyle w:val="Hyperlink"/>
@@ -2958,7 +2816,7 @@
             <w:noProof/>
             <w:webHidden/>
           </w:rPr>
-          <w:instrText xml:space="preserve"> PAGEREF _Toc472338939 \h </w:instrText>
+          <w:instrText xml:space="preserve"> PAGEREF _Toc472704592 \h </w:instrText>
         </w:r>
         <w:r>
           <w:rPr>
@@ -2978,7 +2836,7 @@
             <w:noProof/>
             <w:webHidden/>
           </w:rPr>
-          <w:t>13</w:t>
+          <w:t>16</w:t>
         </w:r>
         <w:r>
           <w:rPr>
@@ -3002,7 +2860,7 @@
           <w:szCs w:val="22"/>
         </w:rPr>
       </w:pPr>
-      <w:hyperlink w:anchor="_Toc472338940" w:history="1">
+      <w:hyperlink w:anchor="_Toc472704593" w:history="1">
         <w:r>
           <w:rPr>
             <w:rStyle w:val="Hyperlink"/>
@@ -3029,7 +2887,7 @@
             <w:noProof/>
             <w:webHidden/>
           </w:rPr>
-          <w:instrText xml:space="preserve"> PAGEREF _Toc472338940 \h </w:instrText>
+          <w:instrText xml:space="preserve"> PAGEREF _Toc472704593 \h </w:instrText>
         </w:r>
         <w:r>
           <w:rPr>
@@ -3049,7 +2907,291 @@
             <w:noProof/>
             <w:webHidden/>
           </w:rPr>
-          <w:t>13</w:t>
+          <w:t>16</w:t>
+        </w:r>
+        <w:r>
+          <w:rPr>
+            <w:noProof/>
+            <w:webHidden/>
+          </w:rPr>
+          <w:fldChar w:fldCharType="end"/>
+        </w:r>
+      </w:hyperlink>
+    </w:p>
+    <w:p>
+      <w:pPr>
+        <w:pStyle w:val="TOC3"/>
+        <w:tabs>
+          <w:tab w:val="right" w:leader="dot" w:pos="9170"/>
+        </w:tabs>
+        <w:rPr>
+          <w:rFonts w:asciiTheme="minorHAnsi" w:eastAsiaTheme="minorEastAsia" w:hAnsiTheme="minorHAnsi" w:cstheme="minorBidi"/>
+          <w:noProof/>
+          <w:sz w:val="22"/>
+          <w:szCs w:val="22"/>
+        </w:rPr>
+      </w:pPr>
+      <w:hyperlink w:anchor="_Toc472704594" w:history="1">
+        <w:r>
+          <w:rPr>
+            <w:rStyle w:val="Hyperlink"/>
+            <w:noProof/>
+          </w:rPr>
+          <w:t>4.1. C/C++ Convention</w:t>
+        </w:r>
+        <w:r>
+          <w:rPr>
+            <w:noProof/>
+            <w:webHidden/>
+          </w:rPr>
+          <w:tab/>
+        </w:r>
+        <w:r>
+          <w:rPr>
+            <w:noProof/>
+            <w:webHidden/>
+          </w:rPr>
+          <w:fldChar w:fldCharType="begin"/>
+        </w:r>
+        <w:r>
+          <w:rPr>
+            <w:noProof/>
+            <w:webHidden/>
+          </w:rPr>
+          <w:instrText xml:space="preserve"> PAGEREF _Toc472704594 \h </w:instrText>
+        </w:r>
+        <w:r>
+          <w:rPr>
+            <w:noProof/>
+            <w:webHidden/>
+          </w:rPr>
+        </w:r>
+        <w:r>
+          <w:rPr>
+            <w:noProof/>
+            <w:webHidden/>
+          </w:rPr>
+          <w:fldChar w:fldCharType="separate"/>
+        </w:r>
+        <w:r>
+          <w:rPr>
+            <w:noProof/>
+            <w:webHidden/>
+          </w:rPr>
+          <w:t>16</w:t>
+        </w:r>
+        <w:r>
+          <w:rPr>
+            <w:noProof/>
+            <w:webHidden/>
+          </w:rPr>
+          <w:fldChar w:fldCharType="end"/>
+        </w:r>
+      </w:hyperlink>
+    </w:p>
+    <w:p>
+      <w:pPr>
+        <w:pStyle w:val="TOC3"/>
+        <w:tabs>
+          <w:tab w:val="right" w:leader="dot" w:pos="9170"/>
+        </w:tabs>
+        <w:rPr>
+          <w:rFonts w:asciiTheme="minorHAnsi" w:eastAsiaTheme="minorEastAsia" w:hAnsiTheme="minorHAnsi" w:cstheme="minorBidi"/>
+          <w:noProof/>
+          <w:sz w:val="22"/>
+          <w:szCs w:val="22"/>
+        </w:rPr>
+      </w:pPr>
+      <w:hyperlink w:anchor="_Toc472704595" w:history="1">
+        <w:r>
+          <w:rPr>
+            <w:rStyle w:val="Hyperlink"/>
+            <w:noProof/>
+          </w:rPr>
+          <w:t>4.2. C#, ASP.NET Convention</w:t>
+        </w:r>
+        <w:r>
+          <w:rPr>
+            <w:noProof/>
+            <w:webHidden/>
+          </w:rPr>
+          <w:tab/>
+        </w:r>
+        <w:r>
+          <w:rPr>
+            <w:noProof/>
+            <w:webHidden/>
+          </w:rPr>
+          <w:fldChar w:fldCharType="begin"/>
+        </w:r>
+        <w:r>
+          <w:rPr>
+            <w:noProof/>
+            <w:webHidden/>
+          </w:rPr>
+          <w:instrText xml:space="preserve"> PAGEREF _Toc472704595 \h </w:instrText>
+        </w:r>
+        <w:r>
+          <w:rPr>
+            <w:noProof/>
+            <w:webHidden/>
+          </w:rPr>
+        </w:r>
+        <w:r>
+          <w:rPr>
+            <w:noProof/>
+            <w:webHidden/>
+          </w:rPr>
+          <w:fldChar w:fldCharType="separate"/>
+        </w:r>
+        <w:r>
+          <w:rPr>
+            <w:noProof/>
+            <w:webHidden/>
+          </w:rPr>
+          <w:t>16</w:t>
+        </w:r>
+        <w:r>
+          <w:rPr>
+            <w:noProof/>
+            <w:webHidden/>
+          </w:rPr>
+          <w:fldChar w:fldCharType="end"/>
+        </w:r>
+      </w:hyperlink>
+    </w:p>
+    <w:p>
+      <w:pPr>
+        <w:pStyle w:val="TOC3"/>
+        <w:tabs>
+          <w:tab w:val="right" w:leader="dot" w:pos="9170"/>
+        </w:tabs>
+        <w:rPr>
+          <w:rFonts w:asciiTheme="minorHAnsi" w:eastAsiaTheme="minorEastAsia" w:hAnsiTheme="minorHAnsi" w:cstheme="minorBidi"/>
+          <w:noProof/>
+          <w:sz w:val="22"/>
+          <w:szCs w:val="22"/>
+        </w:rPr>
+      </w:pPr>
+      <w:hyperlink w:anchor="_Toc472704596" w:history="1">
+        <w:r>
+          <w:rPr>
+            <w:rStyle w:val="Hyperlink"/>
+            <w:noProof/>
+          </w:rPr>
+          <w:t>4.3. Python Convention</w:t>
+        </w:r>
+        <w:r>
+          <w:rPr>
+            <w:noProof/>
+            <w:webHidden/>
+          </w:rPr>
+          <w:tab/>
+        </w:r>
+        <w:r>
+          <w:rPr>
+            <w:noProof/>
+            <w:webHidden/>
+          </w:rPr>
+          <w:fldChar w:fldCharType="begin"/>
+        </w:r>
+        <w:r>
+          <w:rPr>
+            <w:noProof/>
+            <w:webHidden/>
+          </w:rPr>
+          <w:instrText xml:space="preserve"> PAGEREF _Toc472704596 \h </w:instrText>
+        </w:r>
+        <w:r>
+          <w:rPr>
+            <w:noProof/>
+            <w:webHidden/>
+          </w:rPr>
+        </w:r>
+        <w:r>
+          <w:rPr>
+            <w:noProof/>
+            <w:webHidden/>
+          </w:rPr>
+          <w:fldChar w:fldCharType="separate"/>
+        </w:r>
+        <w:r>
+          <w:rPr>
+            <w:noProof/>
+            <w:webHidden/>
+          </w:rPr>
+          <w:t>16</w:t>
+        </w:r>
+        <w:r>
+          <w:rPr>
+            <w:noProof/>
+            <w:webHidden/>
+          </w:rPr>
+          <w:fldChar w:fldCharType="end"/>
+        </w:r>
+      </w:hyperlink>
+    </w:p>
+    <w:p>
+      <w:pPr>
+        <w:pStyle w:val="TOC3"/>
+        <w:tabs>
+          <w:tab w:val="right" w:leader="dot" w:pos="9170"/>
+        </w:tabs>
+        <w:rPr>
+          <w:rFonts w:asciiTheme="minorHAnsi" w:eastAsiaTheme="minorEastAsia" w:hAnsiTheme="minorHAnsi" w:cstheme="minorBidi"/>
+          <w:noProof/>
+          <w:sz w:val="22"/>
+          <w:szCs w:val="22"/>
+        </w:rPr>
+      </w:pPr>
+      <w:hyperlink w:anchor="_Toc472704597" w:history="1">
+        <w:r>
+          <w:rPr>
+            <w:rStyle w:val="Hyperlink"/>
+            <w:noProof/>
+          </w:rPr>
+          <w:t>4.4. Android Convention</w:t>
+        </w:r>
+        <w:r>
+          <w:rPr>
+            <w:noProof/>
+            <w:webHidden/>
+          </w:rPr>
+          <w:tab/>
+        </w:r>
+        <w:r>
+          <w:rPr>
+            <w:noProof/>
+            <w:webHidden/>
+          </w:rPr>
+          <w:fldChar w:fldCharType="begin"/>
+        </w:r>
+        <w:r>
+          <w:rPr>
+            <w:noProof/>
+            <w:webHidden/>
+          </w:rPr>
+          <w:instrText xml:space="preserve"> PAGEREF _Toc472704597 \h </w:instrText>
+        </w:r>
+        <w:r>
+          <w:rPr>
+            <w:noProof/>
+            <w:webHidden/>
+          </w:rPr>
+        </w:r>
+        <w:r>
+          <w:rPr>
+            <w:noProof/>
+            <w:webHidden/>
+          </w:rPr>
+          <w:fldChar w:fldCharType="separate"/>
+        </w:r>
+        <w:r>
+          <w:rPr>
+            <w:noProof/>
+            <w:webHidden/>
+          </w:rPr>
+          <w:t>17</w:t>
         </w:r>
         <w:r>
           <w:rPr>
@@ -3077,7 +3219,7 @@
       <w:pPr>
         <w:pStyle w:val="Heading1"/>
       </w:pPr>
-      <w:bookmarkStart w:id="1" w:name="_Toc472338910"/>
+      <w:bookmarkStart w:id="1" w:name="_Toc472704565"/>
       <w:r>
         <w:lastRenderedPageBreak/>
         <w:t>List of Tables</w:t>
@@ -3106,7 +3248,7 @@
       <w:r>
         <w:fldChar w:fldCharType="separate"/>
       </w:r>
-      <w:hyperlink w:anchor="_Toc472338902" w:history="1">
+      <w:hyperlink w:anchor="_Toc472704553" w:history="1">
         <w:r>
           <w:rPr>
             <w:rStyle w:val="Hyperlink"/>
@@ -3133,7 +3275,7 @@
             <w:noProof/>
             <w:webHidden/>
           </w:rPr>
-          <w:instrText xml:space="preserve"> PAGEREF _Toc472338902 \h </w:instrText>
+          <w:instrText xml:space="preserve"> PAGEREF _Toc472704553 \h </w:instrText>
         </w:r>
         <w:r>
           <w:rPr>
@@ -3177,13 +3319,13 @@
           <w:szCs w:val="22"/>
         </w:rPr>
       </w:pPr>
-      <w:hyperlink w:anchor="_Toc472338903" w:history="1">
+      <w:hyperlink w:anchor="_Toc472704554" w:history="1">
         <w:r>
           <w:rPr>
             <w:rStyle w:val="Hyperlink"/>
             <w:noProof/>
           </w:rPr>
-          <w:t>Table 2: Roles and Responsibilities Details</w:t>
+          <w:t>Table 2: Database requirement</w:t>
         </w:r>
         <w:r>
           <w:rPr>
@@ -3204,7 +3346,7 @@
             <w:noProof/>
             <w:webHidden/>
           </w:rPr>
-          <w:instrText xml:space="preserve"> PAGEREF _Toc472338903 \h </w:instrText>
+          <w:instrText xml:space="preserve"> PAGEREF _Toc472704554 \h </w:instrText>
         </w:r>
         <w:r>
           <w:rPr>
@@ -3248,13 +3390,13 @@
           <w:szCs w:val="22"/>
         </w:rPr>
       </w:pPr>
-      <w:hyperlink w:anchor="_Toc472338904" w:history="1">
+      <w:hyperlink w:anchor="_Toc472704555" w:history="1">
         <w:r>
           <w:rPr>
             <w:rStyle w:val="Hyperlink"/>
             <w:noProof/>
           </w:rPr>
-          <w:t>Table 3: Tools</w:t>
+          <w:t>Table 3: API Service Requirement</w:t>
         </w:r>
         <w:r>
           <w:rPr>
@@ -3275,7 +3417,7 @@
             <w:noProof/>
             <w:webHidden/>
           </w:rPr>
-          <w:instrText xml:space="preserve"> PAGEREF _Toc472338904 \h </w:instrText>
+          <w:instrText xml:space="preserve"> PAGEREF _Toc472704555 \h </w:instrText>
         </w:r>
         <w:r>
           <w:rPr>
@@ -3319,13 +3461,13 @@
           <w:szCs w:val="22"/>
         </w:rPr>
       </w:pPr>
-      <w:hyperlink w:anchor="_Toc472338905" w:history="1">
+      <w:hyperlink w:anchor="_Toc472704556" w:history="1">
         <w:r>
           <w:rPr>
             <w:rStyle w:val="Hyperlink"/>
             <w:noProof/>
           </w:rPr>
-          <w:t>Table 4: Techniques</w:t>
+          <w:t>Table 4: Provide CCU Hardware</w:t>
         </w:r>
         <w:r>
           <w:rPr>
@@ -3346,7 +3488,7 @@
             <w:noProof/>
             <w:webHidden/>
           </w:rPr>
-          <w:instrText xml:space="preserve"> PAGEREF _Toc472338905 \h </w:instrText>
+          <w:instrText xml:space="preserve"> PAGEREF _Toc472704556 \h </w:instrText>
         </w:r>
         <w:r>
           <w:rPr>
@@ -3366,7 +3508,7 @@
             <w:noProof/>
             <w:webHidden/>
           </w:rPr>
-          <w:t>8</w:t>
+          <w:t>7</w:t>
         </w:r>
         <w:r>
           <w:rPr>
@@ -3390,13 +3532,13 @@
           <w:szCs w:val="22"/>
         </w:rPr>
       </w:pPr>
-      <w:hyperlink w:anchor="_Toc472338906" w:history="1">
+      <w:hyperlink w:anchor="_Toc472704557" w:history="1">
         <w:r>
           <w:rPr>
             <w:rStyle w:val="Hyperlink"/>
             <w:noProof/>
           </w:rPr>
-          <w:t>Table 5: System Development Life Cycle</w:t>
+          <w:t>Table 5: Roles and Responsibilities Details</w:t>
         </w:r>
         <w:r>
           <w:rPr>
@@ -3417,7 +3559,7 @@
             <w:noProof/>
             <w:webHidden/>
           </w:rPr>
-          <w:instrText xml:space="preserve"> PAGEREF _Toc472338906 \h </w:instrText>
+          <w:instrText xml:space="preserve"> PAGEREF _Toc472704557 \h </w:instrText>
         </w:r>
         <w:r>
           <w:rPr>
@@ -3437,7 +3579,7 @@
             <w:noProof/>
             <w:webHidden/>
           </w:rPr>
-          <w:t>9</w:t>
+          <w:t>10</w:t>
         </w:r>
         <w:r>
           <w:rPr>
@@ -3461,13 +3603,13 @@
           <w:szCs w:val="22"/>
         </w:rPr>
       </w:pPr>
-      <w:hyperlink w:anchor="_Toc472338907" w:history="1">
+      <w:hyperlink w:anchor="_Toc472704558" w:history="1">
         <w:r>
           <w:rPr>
             <w:rStyle w:val="Hyperlink"/>
             <w:noProof/>
           </w:rPr>
-          <w:t>Table 6: System Development Detail Plan</w:t>
+          <w:t>Table 6: Tools</w:t>
         </w:r>
         <w:r>
           <w:rPr>
@@ -3488,7 +3630,7 @@
             <w:noProof/>
             <w:webHidden/>
           </w:rPr>
-          <w:instrText xml:space="preserve"> PAGEREF _Toc472338907 \h </w:instrText>
+          <w:instrText xml:space="preserve"> PAGEREF _Toc472704558 \h </w:instrText>
         </w:r>
         <w:r>
           <w:rPr>
@@ -3508,7 +3650,7 @@
             <w:noProof/>
             <w:webHidden/>
           </w:rPr>
-          <w:t>12</w:t>
+          <w:t>10</w:t>
         </w:r>
         <w:r>
           <w:rPr>
@@ -3518,19 +3660,6 @@
           <w:fldChar w:fldCharType="end"/>
         </w:r>
       </w:hyperlink>
-    </w:p>
-    <w:p>
-      <w:pPr>
-        <w:pStyle w:val="Heading1"/>
-      </w:pPr>
-      <w:r>
-        <w:fldChar w:fldCharType="end"/>
-      </w:r>
-      <w:bookmarkStart w:id="2" w:name="_Toc472338911"/>
-      <w:r>
-        <w:t>List of Figures</w:t>
-      </w:r>
-      <w:bookmarkEnd w:id="2"/>
     </w:p>
     <w:p>
       <w:pPr>
@@ -3545,6 +3674,232 @@
           <w:szCs w:val="22"/>
         </w:rPr>
       </w:pPr>
+      <w:hyperlink w:anchor="_Toc472704559" w:history="1">
+        <w:r>
+          <w:rPr>
+            <w:rStyle w:val="Hyperlink"/>
+            <w:noProof/>
+          </w:rPr>
+          <w:t>Table 7: Techniques</w:t>
+        </w:r>
+        <w:r>
+          <w:rPr>
+            <w:noProof/>
+            <w:webHidden/>
+          </w:rPr>
+          <w:tab/>
+        </w:r>
+        <w:r>
+          <w:rPr>
+            <w:noProof/>
+            <w:webHidden/>
+          </w:rPr>
+          <w:fldChar w:fldCharType="begin"/>
+        </w:r>
+        <w:r>
+          <w:rPr>
+            <w:noProof/>
+            <w:webHidden/>
+          </w:rPr>
+          <w:instrText xml:space="preserve"> PAGEREF _Toc472704559 \h </w:instrText>
+        </w:r>
+        <w:r>
+          <w:rPr>
+            <w:noProof/>
+            <w:webHidden/>
+          </w:rPr>
+        </w:r>
+        <w:r>
+          <w:rPr>
+            <w:noProof/>
+            <w:webHidden/>
+          </w:rPr>
+          <w:fldChar w:fldCharType="separate"/>
+        </w:r>
+        <w:r>
+          <w:rPr>
+            <w:noProof/>
+            <w:webHidden/>
+          </w:rPr>
+          <w:t>11</w:t>
+        </w:r>
+        <w:r>
+          <w:rPr>
+            <w:noProof/>
+            <w:webHidden/>
+          </w:rPr>
+          <w:fldChar w:fldCharType="end"/>
+        </w:r>
+      </w:hyperlink>
+    </w:p>
+    <w:p>
+      <w:pPr>
+        <w:pStyle w:val="TableofFigures"/>
+        <w:tabs>
+          <w:tab w:val="right" w:leader="dot" w:pos="9170"/>
+        </w:tabs>
+        <w:rPr>
+          <w:rFonts w:asciiTheme="minorHAnsi" w:eastAsiaTheme="minorEastAsia" w:hAnsiTheme="minorHAnsi" w:cstheme="minorBidi"/>
+          <w:noProof/>
+          <w:sz w:val="22"/>
+          <w:szCs w:val="22"/>
+        </w:rPr>
+      </w:pPr>
+      <w:hyperlink w:anchor="_Toc472704560" w:history="1">
+        <w:r>
+          <w:rPr>
+            <w:rStyle w:val="Hyperlink"/>
+            <w:noProof/>
+          </w:rPr>
+          <w:t>Table 8: System Development Life Cycle</w:t>
+        </w:r>
+        <w:r>
+          <w:rPr>
+            <w:noProof/>
+            <w:webHidden/>
+          </w:rPr>
+          <w:tab/>
+        </w:r>
+        <w:r>
+          <w:rPr>
+            <w:noProof/>
+            <w:webHidden/>
+          </w:rPr>
+          <w:fldChar w:fldCharType="begin"/>
+        </w:r>
+        <w:r>
+          <w:rPr>
+            <w:noProof/>
+            <w:webHidden/>
+          </w:rPr>
+          <w:instrText xml:space="preserve"> PAGEREF _Toc472704560 \h </w:instrText>
+        </w:r>
+        <w:r>
+          <w:rPr>
+            <w:noProof/>
+            <w:webHidden/>
+          </w:rPr>
+        </w:r>
+        <w:r>
+          <w:rPr>
+            <w:noProof/>
+            <w:webHidden/>
+          </w:rPr>
+          <w:fldChar w:fldCharType="separate"/>
+        </w:r>
+        <w:r>
+          <w:rPr>
+            <w:noProof/>
+            <w:webHidden/>
+          </w:rPr>
+          <w:t>12</w:t>
+        </w:r>
+        <w:r>
+          <w:rPr>
+            <w:noProof/>
+            <w:webHidden/>
+          </w:rPr>
+          <w:fldChar w:fldCharType="end"/>
+        </w:r>
+      </w:hyperlink>
+    </w:p>
+    <w:p>
+      <w:pPr>
+        <w:pStyle w:val="TableofFigures"/>
+        <w:tabs>
+          <w:tab w:val="right" w:leader="dot" w:pos="9170"/>
+        </w:tabs>
+        <w:rPr>
+          <w:rFonts w:asciiTheme="minorHAnsi" w:eastAsiaTheme="minorEastAsia" w:hAnsiTheme="minorHAnsi" w:cstheme="minorBidi"/>
+          <w:noProof/>
+          <w:sz w:val="22"/>
+          <w:szCs w:val="22"/>
+        </w:rPr>
+      </w:pPr>
+      <w:hyperlink w:anchor="_Toc472704561" w:history="1">
+        <w:r>
+          <w:rPr>
+            <w:rStyle w:val="Hyperlink"/>
+            <w:noProof/>
+          </w:rPr>
+          <w:t>Table 9: System Development Detail Plan</w:t>
+        </w:r>
+        <w:r>
+          <w:rPr>
+            <w:noProof/>
+            <w:webHidden/>
+          </w:rPr>
+          <w:tab/>
+        </w:r>
+        <w:r>
+          <w:rPr>
+            <w:noProof/>
+            <w:webHidden/>
+          </w:rPr>
+          <w:fldChar w:fldCharType="begin"/>
+        </w:r>
+        <w:r>
+          <w:rPr>
+            <w:noProof/>
+            <w:webHidden/>
+          </w:rPr>
+          <w:instrText xml:space="preserve"> PAGEREF _Toc472704561 \h </w:instrText>
+        </w:r>
+        <w:r>
+          <w:rPr>
+            <w:noProof/>
+            <w:webHidden/>
+          </w:rPr>
+        </w:r>
+        <w:r>
+          <w:rPr>
+            <w:noProof/>
+            <w:webHidden/>
+          </w:rPr>
+          <w:fldChar w:fldCharType="separate"/>
+        </w:r>
+        <w:r>
+          <w:rPr>
+            <w:noProof/>
+            <w:webHidden/>
+          </w:rPr>
+          <w:t>15</w:t>
+        </w:r>
+        <w:r>
+          <w:rPr>
+            <w:noProof/>
+            <w:webHidden/>
+          </w:rPr>
+          <w:fldChar w:fldCharType="end"/>
+        </w:r>
+      </w:hyperlink>
+    </w:p>
+    <w:p>
+      <w:pPr>
+        <w:pStyle w:val="Heading1"/>
+      </w:pPr>
+      <w:r>
+        <w:fldChar w:fldCharType="end"/>
+      </w:r>
+      <w:bookmarkStart w:id="2" w:name="_Toc472704566"/>
+      <w:r>
+        <w:t>List of Figures</w:t>
+      </w:r>
+      <w:bookmarkEnd w:id="2"/>
+    </w:p>
+    <w:p>
+      <w:pPr>
+        <w:pStyle w:val="TableofFigures"/>
+        <w:tabs>
+          <w:tab w:val="right" w:leader="dot" w:pos="9170"/>
+        </w:tabs>
+        <w:rPr>
+          <w:rFonts w:asciiTheme="minorHAnsi" w:eastAsiaTheme="minorEastAsia" w:hAnsiTheme="minorHAnsi" w:cstheme="minorBidi"/>
+          <w:noProof/>
+          <w:sz w:val="22"/>
+          <w:szCs w:val="22"/>
+        </w:rPr>
+      </w:pPr>
       <w:r>
         <w:fldChar w:fldCharType="begin"/>
       </w:r>
@@ -3554,13 +3909,13 @@
       <w:r>
         <w:fldChar w:fldCharType="separate"/>
       </w:r>
-      <w:hyperlink w:anchor="_Toc472338908" w:history="1">
+      <w:hyperlink w:anchor="_Toc472704562" w:history="1">
         <w:r>
           <w:rPr>
             <w:rStyle w:val="Hyperlink"/>
             <w:noProof/>
           </w:rPr>
-          <w:t>Figure 1: Iterative and Incremental development</w:t>
+          <w:t>Figure 1: Project Block Diagram</w:t>
         </w:r>
         <w:r>
           <w:rPr>
@@ -3581,7 +3936,7 @@
             <w:noProof/>
             <w:webHidden/>
           </w:rPr>
-          <w:instrText xml:space="preserve"> PAGEREF _Toc472338908 \h </w:instrText>
+          <w:instrText xml:space="preserve"> PAGEREF _Toc472704562 \h </w:instrText>
         </w:r>
         <w:r>
           <w:rPr>
@@ -3614,12 +3969,83 @@
     </w:p>
     <w:p>
       <w:pPr>
+        <w:pStyle w:val="TableofFigures"/>
+        <w:tabs>
+          <w:tab w:val="right" w:leader="dot" w:pos="9170"/>
+        </w:tabs>
+        <w:rPr>
+          <w:rFonts w:asciiTheme="minorHAnsi" w:eastAsiaTheme="minorEastAsia" w:hAnsiTheme="minorHAnsi" w:cstheme="minorBidi"/>
+          <w:noProof/>
+          <w:sz w:val="22"/>
+          <w:szCs w:val="22"/>
+        </w:rPr>
+      </w:pPr>
+      <w:hyperlink w:anchor="_Toc472704563" w:history="1">
+        <w:r>
+          <w:rPr>
+            <w:rStyle w:val="Hyperlink"/>
+            <w:noProof/>
+          </w:rPr>
+          <w:t>Figure 2: Iterative and Incremental development</w:t>
+        </w:r>
+        <w:r>
+          <w:rPr>
+            <w:noProof/>
+            <w:webHidden/>
+          </w:rPr>
+          <w:tab/>
+        </w:r>
+        <w:r>
+          <w:rPr>
+            <w:noProof/>
+            <w:webHidden/>
+          </w:rPr>
+          <w:fldChar w:fldCharType="begin"/>
+        </w:r>
+        <w:r>
+          <w:rPr>
+            <w:noProof/>
+            <w:webHidden/>
+          </w:rPr>
+          <w:instrText xml:space="preserve"> PAGEREF _Toc472704563 \h </w:instrText>
+        </w:r>
+        <w:r>
+          <w:rPr>
+            <w:noProof/>
+            <w:webHidden/>
+          </w:rPr>
+        </w:r>
+        <w:r>
+          <w:rPr>
+            <w:noProof/>
+            <w:webHidden/>
+          </w:rPr>
+          <w:fldChar w:fldCharType="separate"/>
+        </w:r>
+        <w:r>
+          <w:rPr>
+            <w:noProof/>
+            <w:webHidden/>
+          </w:rPr>
+          <w:t>9</w:t>
+        </w:r>
+        <w:r>
+          <w:rPr>
+            <w:noProof/>
+            <w:webHidden/>
+          </w:rPr>
+          <w:fldChar w:fldCharType="end"/>
+        </w:r>
+      </w:hyperlink>
+    </w:p>
+    <w:p>
+      <w:pPr>
         <w:pStyle w:val="Heading1"/>
       </w:pPr>
       <w:r>
         <w:fldChar w:fldCharType="end"/>
       </w:r>
-      <w:bookmarkStart w:id="3" w:name="_Toc472338912"/>
+      <w:bookmarkStart w:id="3" w:name="_Toc472704567"/>
       <w:r>
         <w:t>Definitions, Acronyms and Abbreviations</w:t>
       </w:r>
@@ -3805,7 +4231,7 @@
           <w:b/>
         </w:rPr>
       </w:pPr>
-      <w:bookmarkStart w:id="4" w:name="_Toc472338902"/>
+      <w:bookmarkStart w:id="4" w:name="_Toc472704553"/>
       <w:r>
         <w:t xml:space="preserve">Table </w:t>
       </w:r>
@@ -3826,35 +4252,37 @@
       <w:pPr>
         <w:pStyle w:val="Heading1"/>
       </w:pPr>
+      <w:bookmarkStart w:id="5" w:name="_GoBack"/>
+      <w:bookmarkEnd w:id="5"/>
       <w:r>
         <w:br w:type="page"/>
       </w:r>
-      <w:bookmarkStart w:id="5" w:name="_Toc472338913"/>
+      <w:bookmarkStart w:id="6" w:name="_Toc472704568"/>
       <w:r>
         <w:lastRenderedPageBreak/>
         <w:t>B. Software-Hardware Project Management Plan</w:t>
       </w:r>
-      <w:bookmarkEnd w:id="5"/>
+      <w:bookmarkEnd w:id="6"/>
     </w:p>
     <w:p>
       <w:pPr>
         <w:pStyle w:val="Heading2"/>
       </w:pPr>
-      <w:bookmarkStart w:id="6" w:name="_Toc472338914"/>
+      <w:bookmarkStart w:id="7" w:name="_Toc472704569"/>
       <w:r>
         <w:t>Problem Definition</w:t>
       </w:r>
-      <w:bookmarkEnd w:id="6"/>
+      <w:bookmarkEnd w:id="7"/>
     </w:p>
     <w:p>
       <w:pPr>
         <w:pStyle w:val="Heading3"/>
       </w:pPr>
-      <w:bookmarkStart w:id="7" w:name="_Toc472338915"/>
+      <w:bookmarkStart w:id="8" w:name="_Toc472704570"/>
       <w:r>
         <w:t>Name of this Capstone Project</w:t>
       </w:r>
-      <w:bookmarkEnd w:id="7"/>
+      <w:bookmarkEnd w:id="8"/>
     </w:p>
     <w:p>
       <w:pPr>
@@ -3884,11 +4312,11 @@
       <w:pPr>
         <w:pStyle w:val="Heading3"/>
       </w:pPr>
-      <w:bookmarkStart w:id="8" w:name="_Toc472338916"/>
+      <w:bookmarkStart w:id="9" w:name="_Toc472704571"/>
       <w:r>
         <w:t>Problem Abstract</w:t>
       </w:r>
-      <w:bookmarkEnd w:id="8"/>
+      <w:bookmarkEnd w:id="9"/>
     </w:p>
     <w:p>
       <w:r>
@@ -3922,21 +4350,21 @@
       <w:pPr>
         <w:pStyle w:val="Heading3"/>
       </w:pPr>
-      <w:bookmarkStart w:id="9" w:name="_Toc472338917"/>
+      <w:bookmarkStart w:id="10" w:name="_Toc472704572"/>
       <w:r>
         <w:t>Project Overview</w:t>
       </w:r>
-      <w:bookmarkEnd w:id="9"/>
+      <w:bookmarkEnd w:id="10"/>
     </w:p>
     <w:p>
       <w:pPr>
         <w:pStyle w:val="Heading4"/>
       </w:pPr>
-      <w:bookmarkStart w:id="10" w:name="_Toc472338918"/>
+      <w:bookmarkStart w:id="11" w:name="_Toc472704573"/>
       <w:r>
         <w:t>Current Situation</w:t>
       </w:r>
-      <w:bookmarkEnd w:id="10"/>
+      <w:bookmarkEnd w:id="11"/>
     </w:p>
     <w:p>
       <w:r>
@@ -4092,331 +4520,262 @@
       </w:r>
     </w:p>
     <w:p>
-      <w:r>
-        <w:t>Below are the problems encountered in this project:</w:t>
-      </w:r>
+      <w:pPr>
+        <w:pStyle w:val="Heading4"/>
+      </w:pPr>
+      <w:bookmarkStart w:id="12" w:name="_Toc472704574"/>
+      <w:r>
+        <w:t>The Proposed System</w:t>
+      </w:r>
+      <w:bookmarkEnd w:id="12"/>
+    </w:p>
+    <w:p>
+      <w:r>
+        <w:t xml:space="preserve">Based on the result of our research, we propose the following solution: </w:t>
+      </w:r>
+      <w:r>
+        <w:t>A</w:t>
+      </w:r>
+      <w:r>
+        <w:t xml:space="preserve"> </w:t>
+      </w:r>
+      <w:r>
+        <w:t xml:space="preserve">Parking Guidance </w:t>
+      </w:r>
+      <w:r>
+        <w:lastRenderedPageBreak/>
+        <w:t>System based on Internet of Things that utilize the RF wireless technology to communicate between components. The system consists of Detectors, Indicator LED, Information LED Displays, Reservation Barrier, Central Control Unit, Web API Server and a Mobile Application.</w:t>
+      </w:r>
+    </w:p>
+    <w:p>
+      <w:r>
+        <w:t>After the Detector detect a car in the parking lot, it will send a signal to the Central Control Unit (CCU). The CCU will command the Indicator LED above that parking lot change to occupied color, update all related Information LED Displays, send a message to Web API Server to update information of parking lot on the server and Mobile Application.</w:t>
+      </w:r>
+      <w:r>
+        <w:t xml:space="preserve"> </w:t>
+      </w:r>
+    </w:p>
+    <w:p>
+      <w:r>
+        <w:t>In case of users want to reserve a parking lot in the parking area, they can use the Mobile Application to make a reservation. The Web API Server will update the database based on the reservation and the Reservation Barrier will lock the reserved parking lot.</w:t>
+      </w:r>
+    </w:p>
+    <w:p>
+      <w:pPr>
+        <w:pStyle w:val="Heading5"/>
+      </w:pPr>
+      <w:bookmarkStart w:id="13" w:name="_Toc472704575"/>
+      <w:r>
+        <w:t>Interaction Block</w:t>
+      </w:r>
+      <w:bookmarkEnd w:id="13"/>
     </w:p>
     <w:p>
       <w:pPr>
         <w:pStyle w:val="Bullet"/>
       </w:pPr>
       <w:r>
-        <w:rPr>
-          <w:b/>
-        </w:rPr>
-        <w:t>Parking Operate Knowledge:</w:t>
-      </w:r>
-      <w:r>
-        <w:t xml:space="preserve"> We are not experts in parking operating. All functions and features are developed in order to serve the needs which we had </w:t>
-      </w:r>
+        <w:t>This block will be place in each parking lot to check existed car and control signal light, barrier.</w:t>
+      </w:r>
+    </w:p>
+    <w:p>
+      <w:pPr>
+        <w:pStyle w:val="Bullet"/>
+      </w:pPr>
+      <w:r>
+        <w:t>Arduino is the main board to control the Interaction block, which show information to the end customer.</w:t>
+      </w:r>
+    </w:p>
+    <w:p>
+      <w:pPr>
+        <w:pStyle w:val="Bullet"/>
+      </w:pPr>
+      <w:r>
+        <w:t>Ultrasonic sensor is used to check the existed car in each parking lot</w:t>
+      </w:r>
+    </w:p>
+    <w:p>
+      <w:pPr>
+        <w:pStyle w:val="Bullet"/>
+      </w:pPr>
+      <w:r>
+        <w:t>DC Servo to monitor the barrier.</w:t>
+      </w:r>
+    </w:p>
+    <w:p>
+      <w:pPr>
+        <w:pStyle w:val="Bullet"/>
+      </w:pPr>
+      <w:proofErr w:type="spellStart"/>
+      <w:r>
+        <w:t>12A</w:t>
+      </w:r>
+      <w:proofErr w:type="spellEnd"/>
+      <w:r>
+        <w:t xml:space="preserve"> DC-to-DC step down module used </w:t>
+      </w:r>
+      <w:r>
+        <w:t>to convert voltage high-to-</w:t>
+      </w:r>
+      <w:r>
+        <w:t>low for other hardware.</w:t>
+      </w:r>
+    </w:p>
+    <w:p>
+      <w:pPr>
+        <w:pStyle w:val="Heading5"/>
+      </w:pPr>
+      <w:bookmarkStart w:id="14" w:name="_Toc472704576"/>
+      <w:r>
+        <w:t>Information Block</w:t>
+      </w:r>
+      <w:bookmarkEnd w:id="14"/>
+    </w:p>
+    <w:p>
+      <w:pPr>
+        <w:pStyle w:val="Bullet"/>
+      </w:pPr>
+      <w:r>
+        <w:t>This is the l</w:t>
+      </w:r>
+      <w:r>
+        <w:t>ed panel in each area to show the number of empty slot in each area.</w:t>
+      </w:r>
+    </w:p>
+    <w:p>
+      <w:pPr>
+        <w:pStyle w:val="Bullet"/>
+      </w:pPr>
+      <w:r>
+        <w:t>Arduino is also the main board to control this block.</w:t>
+      </w:r>
+    </w:p>
+    <w:p>
+      <w:pPr>
+        <w:pStyle w:val="Heading5"/>
+      </w:pPr>
+      <w:bookmarkStart w:id="15" w:name="_Toc472704577"/>
+      <w:r>
+        <w:t>Central Control Unit</w:t>
+      </w:r>
+      <w:bookmarkEnd w:id="15"/>
+    </w:p>
+    <w:p>
+      <w:pPr>
+        <w:pStyle w:val="Bullet"/>
+      </w:pPr>
+      <w:r>
+        <w:t>This will be the central point of all Interaction Module.</w:t>
+      </w:r>
+    </w:p>
+    <w:p>
+      <w:pPr>
+        <w:pStyle w:val="Bullet"/>
+      </w:pPr>
+      <w:r>
+        <w:t>It will be control be Raspberry Pi 3.</w:t>
+      </w:r>
+    </w:p>
+    <w:p>
+      <w:pPr>
+        <w:pStyle w:val="Bullet"/>
+      </w:pPr>
+      <w:r>
+        <w:t>Send and receive data from server to analyze then monitor the Interaction Block.</w:t>
+      </w:r>
+    </w:p>
+    <w:p>
+      <w:pPr>
+        <w:pStyle w:val="Heading5"/>
+      </w:pPr>
+      <w:bookmarkStart w:id="16" w:name="_Toc472704578"/>
+      <w:r>
+        <w:t>Web API Server</w:t>
+      </w:r>
+      <w:bookmarkEnd w:id="16"/>
+    </w:p>
+    <w:p>
+      <w:pPr>
+        <w:pStyle w:val="Bullet"/>
+      </w:pPr>
+      <w:r>
+        <w:t>ASP.NET API to communicate between the mobile app, database and CCU.</w:t>
+      </w:r>
+    </w:p>
+    <w:p>
+      <w:pPr>
+        <w:pStyle w:val="Bullet"/>
+      </w:pPr>
+      <w:r>
+        <w:t>Get the position of each car park base on address to view on mobile app.</w:t>
+      </w:r>
+    </w:p>
+    <w:p>
+      <w:pPr>
+        <w:pStyle w:val="Heading5"/>
+      </w:pPr>
+      <w:bookmarkStart w:id="17" w:name="_Toc472704579"/>
+      <w:r>
+        <w:t>Mobile Application</w:t>
+      </w:r>
+      <w:bookmarkEnd w:id="17"/>
+    </w:p>
+    <w:p>
+      <w:pPr>
+        <w:pStyle w:val="Bullet"/>
+      </w:pPr>
+      <w:r>
+        <w:t>Our priority OS for Mobile Application is Android because of a higher market share than other mobile OS and a lower barrier of entry</w:t>
+      </w:r>
+    </w:p>
+    <w:p>
+      <w:pPr>
+        <w:pStyle w:val="Bullet"/>
+      </w:pPr>
+      <w:r>
+        <w:t>The App utilizes the Google Map API to provide an interactive map that show in real time the available parking lots in each parking areas.</w:t>
+      </w:r>
+    </w:p>
+    <w:p>
+      <w:pPr>
+        <w:pStyle w:val="Heading4"/>
+      </w:pPr>
+      <w:bookmarkStart w:id="18" w:name="_Toc472704580"/>
+      <w:r>
+        <w:t>Boundaries of the System</w:t>
+      </w:r>
+      <w:bookmarkEnd w:id="18"/>
+    </w:p>
+    <w:p>
+      <w:pPr>
+        <w:pStyle w:val="Bullet"/>
+      </w:pPr>
+      <w:r>
+        <w:t>System is available for both manager and end user.</w:t>
+      </w:r>
+    </w:p>
+    <w:p>
+      <w:pPr>
+        <w:pStyle w:val="Bullet"/>
+      </w:pPr>
+      <w:r>
+        <w:t>The language of system is English</w:t>
+      </w:r>
+    </w:p>
+    <w:p>
+      <w:pPr>
+        <w:pStyle w:val="Bullet"/>
+      </w:pPr>
+      <w:r>
+        <w:t>The input and output of system is car slot</w:t>
+      </w:r>
+    </w:p>
+    <w:p>
+      <w:pPr>
+        <w:pStyle w:val="Bullet"/>
+      </w:pPr>
       <w:r>
         <w:lastRenderedPageBreak/>
-        <w:t>identified during 4 months of research.</w:t>
-      </w:r>
-    </w:p>
-    <w:p>
-      <w:pPr>
-        <w:pStyle w:val="Bullet"/>
-      </w:pPr>
-      <w:r>
-        <w:rPr>
-          <w:b/>
-        </w:rPr>
-        <w:t xml:space="preserve">Hardware Knowledge: </w:t>
-      </w:r>
-      <w:r>
-        <w:t>We are inexperienced with hardware. All the hardware components chosen to be used in this project is based on our familiar with them, or based on the shortest time we need to learn how to use them. So they are only the most appropriate, not the best choice for the project.</w:t>
-      </w:r>
-    </w:p>
-    <w:p>
-      <w:pPr>
-        <w:pStyle w:val="Bullet"/>
-      </w:pPr>
-      <w:r>
-        <w:rPr>
-          <w:b/>
-        </w:rPr>
-        <w:t xml:space="preserve">Single point of failure: </w:t>
-      </w:r>
-      <w:r>
-        <w:t xml:space="preserve">The communication of the PGS system and server is highly depended on the Central Control Unit in each parking area. </w:t>
-      </w:r>
-      <w:r>
-        <w:t>So if the Central Control Unit crash, the PGS can no longer commute with server.</w:t>
-      </w:r>
-    </w:p>
-    <w:p>
-      <w:pPr>
-        <w:pStyle w:val="Bullet"/>
-      </w:pPr>
-      <w:r>
-        <w:rPr>
-          <w:b/>
-        </w:rPr>
-        <w:t>Server crash:</w:t>
-      </w:r>
-      <w:r>
-        <w:t xml:space="preserve"> All the needed data for the app is stored in the server. So if server crash, all the devices cannot get parking area information.</w:t>
-      </w:r>
-    </w:p>
-    <w:p>
-      <w:pPr>
-        <w:pStyle w:val="Bullet"/>
-      </w:pPr>
-      <w:r>
-        <w:rPr>
-          <w:b/>
-        </w:rPr>
-        <w:t>Security:</w:t>
-      </w:r>
-      <w:r>
-        <w:t xml:space="preserve"> Currently, there is few possible problems encountered with RF, as RF is vulnerable to replay attack.</w:t>
-      </w:r>
-    </w:p>
-    <w:p>
-      <w:pPr>
-        <w:pStyle w:val="Heading4"/>
-      </w:pPr>
-      <w:bookmarkStart w:id="11" w:name="_Toc472338919"/>
-      <w:r>
-        <w:t>The Proposed System</w:t>
-      </w:r>
-      <w:bookmarkEnd w:id="11"/>
-    </w:p>
-    <w:p>
-      <w:r>
-        <w:t xml:space="preserve">Based on the result of our research, we propose the following solution: </w:t>
-      </w:r>
-      <w:r>
-        <w:t>A</w:t>
-      </w:r>
-      <w:r>
-        <w:t xml:space="preserve"> </w:t>
-      </w:r>
-      <w:r>
-        <w:t>Parking Guidance System based on Internet of Things that utilize the RF wireless technology to communicate between components. The system consists of Detectors, Indicator LED, Information LED Displays, Reservation Barrier, Central Control Unit, Web API Server and a Mobile Application.</w:t>
-      </w:r>
-    </w:p>
-    <w:p>
-      <w:r>
-        <w:t>After the Detector detect a car in the parking lot, it will send a signal to the Central Control Unit (CCU). The CCU will command the Indicator LED above that parking lot change to occupied color, update all related Information LED Displays, send a message to Web API Server to update information of parking lot on the server and Mobile Application.</w:t>
-      </w:r>
-      <w:r>
-        <w:t xml:space="preserve"> </w:t>
-      </w:r>
-    </w:p>
-    <w:p>
-      <w:r>
-        <w:t>In case of users want to reserve a parking lot in the parking area, they can use the Mobile Application to make a reservation. The Web API Server will update the database based on the reservation and the Reservation Barrier will lock the reserved parking lot.</w:t>
-      </w:r>
-    </w:p>
-    <w:p>
-      <w:pPr>
-        <w:pStyle w:val="Heading5"/>
-      </w:pPr>
-      <w:r>
-        <w:t>Interaction Block</w:t>
-      </w:r>
-    </w:p>
-    <w:p>
-      <w:pPr>
-        <w:pStyle w:val="Bullet"/>
-      </w:pPr>
-      <w:r>
-        <w:t>This block will be place in each parking lot to check existed car and control signal light, barrier.</w:t>
-      </w:r>
-    </w:p>
-    <w:p>
-      <w:pPr>
-        <w:pStyle w:val="Bullet"/>
-      </w:pPr>
-      <w:r>
-        <w:t>Arduino is the main board to control the Interaction block, which show information to the end customer.</w:t>
-      </w:r>
-    </w:p>
-    <w:p>
-      <w:pPr>
-        <w:pStyle w:val="Bullet"/>
-      </w:pPr>
-      <w:r>
-        <w:t>Ultrasonic sensor is used to check the existed car in each parking lot</w:t>
-      </w:r>
-    </w:p>
-    <w:p>
-      <w:pPr>
-        <w:pStyle w:val="Bullet"/>
-      </w:pPr>
-      <w:r>
-        <w:t>DC Servo to monitor the barrier.</w:t>
-      </w:r>
-    </w:p>
-    <w:p>
-      <w:pPr>
-        <w:pStyle w:val="Bullet"/>
-      </w:pPr>
-      <w:r>
-        <w:t xml:space="preserve">12A DC-to-DC step down module used </w:t>
-      </w:r>
-      <w:r>
-        <w:t>to convert voltage high-to-</w:t>
-      </w:r>
-      <w:r>
-        <w:t>low for other hardware.</w:t>
-      </w:r>
-    </w:p>
-    <w:p>
-      <w:pPr>
-        <w:pStyle w:val="Heading5"/>
-      </w:pPr>
-      <w:bookmarkStart w:id="12" w:name="_Toc472338924"/>
-      <w:r>
-        <w:t>Information Block</w:t>
-      </w:r>
-    </w:p>
-    <w:p>
-      <w:pPr>
-        <w:pStyle w:val="Bullet"/>
-      </w:pPr>
-      <w:r>
-        <w:t>This is the l</w:t>
-      </w:r>
-      <w:r>
-        <w:t>ed panel in each area to show the number of empty slot in each area.</w:t>
-      </w:r>
-    </w:p>
-    <w:p>
-      <w:pPr>
-        <w:pStyle w:val="Bullet"/>
-      </w:pPr>
-      <w:r>
-        <w:t>Arduino is also the main board to control this block.</w:t>
-      </w:r>
-    </w:p>
-    <w:p>
-      <w:pPr>
-        <w:pStyle w:val="Heading5"/>
-      </w:pPr>
-      <w:r>
-        <w:t>Central Control Unit</w:t>
-      </w:r>
-      <w:bookmarkEnd w:id="12"/>
-    </w:p>
-    <w:p>
-      <w:pPr>
-        <w:pStyle w:val="Bullet"/>
-      </w:pPr>
-      <w:r>
-        <w:t>This will be the central point of all Interaction Module.</w:t>
-      </w:r>
-    </w:p>
-    <w:p>
-      <w:pPr>
-        <w:pStyle w:val="Bullet"/>
-      </w:pPr>
-      <w:r>
-        <w:t>It will be control be Raspberry Pi 3.</w:t>
-      </w:r>
-    </w:p>
-    <w:p>
-      <w:pPr>
-        <w:pStyle w:val="Bullet"/>
-      </w:pPr>
-      <w:r>
-        <w:lastRenderedPageBreak/>
-        <w:t>Send and receive data from server to analyze then monitor the Interaction Block.</w:t>
-      </w:r>
-    </w:p>
-    <w:p>
-      <w:pPr>
-        <w:pStyle w:val="Heading5"/>
-      </w:pPr>
-      <w:bookmarkStart w:id="13" w:name="_Toc472338925"/>
-      <w:r>
-        <w:t>Web API Server</w:t>
-      </w:r>
-      <w:bookmarkEnd w:id="13"/>
-    </w:p>
-    <w:p>
-      <w:pPr>
-        <w:pStyle w:val="Bullet"/>
-      </w:pPr>
-      <w:r>
-        <w:t>ASP.NET API to communicate between the mobile app, database and CCU.</w:t>
-      </w:r>
-    </w:p>
-    <w:p>
-      <w:pPr>
-        <w:pStyle w:val="Bullet"/>
-      </w:pPr>
-      <w:r>
-        <w:t>Get the position of each car park base on address to view on mobile app.</w:t>
-      </w:r>
-    </w:p>
-    <w:p>
-      <w:pPr>
-        <w:pStyle w:val="Heading5"/>
-      </w:pPr>
-      <w:bookmarkStart w:id="14" w:name="_Toc472338926"/>
-      <w:r>
-        <w:t>Mobile Application</w:t>
-      </w:r>
-      <w:bookmarkEnd w:id="14"/>
-    </w:p>
-    <w:p>
-      <w:pPr>
-        <w:pStyle w:val="Bullet"/>
-      </w:pPr>
-      <w:r>
-        <w:t>Our priority OS for Mobile Application is Android because of a higher market share than other mobile OS and a lower barrier of entry</w:t>
-      </w:r>
-    </w:p>
-    <w:p>
-      <w:pPr>
-        <w:pStyle w:val="Bullet"/>
-      </w:pPr>
-      <w:r>
-        <w:t>The App utilizes the Google Map API to provide an interactive map that show in real time the available parking lots in each parking areas.</w:t>
-      </w:r>
-    </w:p>
-    <w:p>
-      <w:pPr>
-        <w:pStyle w:val="Heading4"/>
-      </w:pPr>
-      <w:bookmarkStart w:id="15" w:name="_Toc472338927"/>
-      <w:r>
-        <w:t>Boundaries of the System</w:t>
-      </w:r>
-      <w:bookmarkEnd w:id="15"/>
-    </w:p>
-    <w:p>
-      <w:pPr>
-        <w:pStyle w:val="Bullet"/>
-      </w:pPr>
-      <w:r>
-        <w:t>System is available for both manager and end user.</w:t>
-      </w:r>
-    </w:p>
-    <w:p>
-      <w:pPr>
-        <w:pStyle w:val="Bullet"/>
-      </w:pPr>
-      <w:r>
-        <w:t>The language of system is English</w:t>
-      </w:r>
-    </w:p>
-    <w:p>
-      <w:pPr>
-        <w:pStyle w:val="Bullet"/>
-      </w:pPr>
-      <w:r>
-        <w:t>The input and output of system is car slot</w:t>
-      </w:r>
-    </w:p>
-    <w:p>
-      <w:pPr>
-        <w:pStyle w:val="Bullet"/>
-      </w:pPr>
-      <w:r>
         <w:t xml:space="preserve">The boundaries of mechanical parts </w:t>
       </w:r>
       <w:r>
@@ -4581,9 +4940,8 @@
         <w:rPr>
           <w:noProof/>
         </w:rPr>
-        <w:lastRenderedPageBreak/>
         <w:drawing>
-          <wp:inline distT="0" distB="0" distL="0" distR="0" wp14:anchorId="453012A3" wp14:editId="6047D64C">
+          <wp:inline distT="0" distB="0" distL="0" distR="0" wp14:anchorId="57F3BB33" wp14:editId="3C618A10">
             <wp:extent cx="4782918" cy="3648075"/>
             <wp:effectExtent l="0" t="0" r="0" b="0"/>
             <wp:docPr id="4" name="Picture 4" descr="E:\Downloads\Block (1).png"/>
@@ -4637,6 +4995,7 @@
         <w:pStyle w:val="Caption"/>
         <w:jc w:val="center"/>
       </w:pPr>
+      <w:bookmarkStart w:id="19" w:name="_Toc472704562"/>
       <w:r>
         <w:t xml:space="preserve">Figure </w:t>
       </w:r>
@@ -4651,26 +5010,130 @@
       <w:r>
         <w:t>: Project Block Diagram</w:t>
       </w:r>
+      <w:bookmarkEnd w:id="19"/>
     </w:p>
     <w:p>
       <w:pPr>
         <w:pStyle w:val="Heading4"/>
       </w:pPr>
-      <w:bookmarkStart w:id="16" w:name="_Toc472338929"/>
+      <w:bookmarkStart w:id="20" w:name="_Toc472704581"/>
+      <w:r>
+        <w:t>Future Plans</w:t>
+      </w:r>
+      <w:bookmarkEnd w:id="20"/>
+    </w:p>
+    <w:p>
+      <w:r>
+        <w:t>There are no perfect solutions to problems, as well as there are no perfect systems. With the inexperience of our team members and the time constrains, our propo</w:t>
+      </w:r>
+      <w:r>
+        <w:t>sed solution and project</w:t>
+      </w:r>
+      <w:r>
+        <w:t xml:space="preserve"> contains many issues. </w:t>
+      </w:r>
+      <w:r>
+        <w:t>Below are the problems encountered in this project:</w:t>
+      </w:r>
+    </w:p>
+    <w:p>
+      <w:pPr>
+        <w:pStyle w:val="Bullet"/>
+      </w:pPr>
+      <w:r>
+        <w:rPr>
+          <w:b/>
+        </w:rPr>
+        <w:t>Parking Operate Knowledge:</w:t>
+      </w:r>
+      <w:r>
+        <w:t xml:space="preserve"> We are not experts in parking operating. All functions and features are developed in order to serve the needs which we had identified during 4 months of research.</w:t>
+      </w:r>
+    </w:p>
+    <w:p>
+      <w:pPr>
+        <w:pStyle w:val="Bullet"/>
+      </w:pPr>
+      <w:r>
+        <w:rPr>
+          <w:b/>
+        </w:rPr>
+        <w:lastRenderedPageBreak/>
+        <w:t xml:space="preserve">Hardware Knowledge: </w:t>
+      </w:r>
+      <w:r>
+        <w:t>We are inexperienced with hardware. All the hardware components chosen to be used in this project is based on our familiar with them, or based on the shortest time we need to learn how to use them. So they are only the most appropriate, not the best choice for the project.</w:t>
+      </w:r>
+    </w:p>
+    <w:p>
+      <w:pPr>
+        <w:pStyle w:val="Bullet"/>
+      </w:pPr>
+      <w:r>
+        <w:rPr>
+          <w:b/>
+        </w:rPr>
+        <w:t xml:space="preserve">Single point of failure: </w:t>
+      </w:r>
+      <w:r>
+        <w:t>The communication of the PGS system and server is highly depended on the Central Control Unit in each parking area. So if the Central Control Unit crash, the PGS can no longer commute with server.</w:t>
+      </w:r>
+    </w:p>
+    <w:p>
+      <w:pPr>
+        <w:pStyle w:val="Bullet"/>
+      </w:pPr>
+      <w:r>
+        <w:rPr>
+          <w:b/>
+        </w:rPr>
+        <w:t>Server crash:</w:t>
+      </w:r>
+      <w:r>
+        <w:t xml:space="preserve"> All the needed data for the app is stored in the server. So if server crash, all the devices cannot get parking area information.</w:t>
+      </w:r>
+    </w:p>
+    <w:p>
+      <w:pPr>
+        <w:pStyle w:val="Bullet"/>
+      </w:pPr>
+      <w:r>
+        <w:rPr>
+          <w:b/>
+        </w:rPr>
+        <w:t>Security:</w:t>
+      </w:r>
+      <w:r>
+        <w:t xml:space="preserve"> Currently, there is few possible problems encountered with RF, as RF is vulnerable to replay attack.</w:t>
+      </w:r>
+    </w:p>
+    <w:p>
+      <w:r>
+        <w:t>Our future plan is try to s</w:t>
+      </w:r>
+      <w:r>
+        <w:t>olve these problems one by one. We design the system with separated modules in mind to make it easy to change one module without affect others and we also make it easy to scale to bigger models.</w:t>
+      </w:r>
+    </w:p>
+    <w:p>
+      <w:pPr>
+        <w:pStyle w:val="Heading4"/>
+      </w:pPr>
+      <w:bookmarkStart w:id="21" w:name="_Toc472704582"/>
       <w:r>
         <w:t>Development Environment</w:t>
       </w:r>
-      <w:bookmarkEnd w:id="16"/>
+      <w:bookmarkEnd w:id="21"/>
     </w:p>
     <w:p>
       <w:pPr>
         <w:pStyle w:val="Heading5"/>
       </w:pPr>
-      <w:bookmarkStart w:id="17" w:name="_Toc472338930"/>
+      <w:bookmarkStart w:id="22" w:name="_Toc472704583"/>
       <w:r>
         <w:t>Hardware requirements</w:t>
       </w:r>
-      <w:bookmarkEnd w:id="17"/>
+      <w:bookmarkEnd w:id="22"/>
     </w:p>
     <w:p>
       <w:pPr>
@@ -4804,6 +5267,7 @@
         <w:pStyle w:val="Caption"/>
         <w:jc w:val="center"/>
       </w:pPr>
+      <w:bookmarkStart w:id="23" w:name="_Toc472704554"/>
       <w:r>
         <w:t xml:space="preserve">Table </w:t>
       </w:r>
@@ -4818,6 +5282,7 @@
       <w:r>
         <w:t>: Database requirement</w:t>
       </w:r>
+      <w:bookmarkEnd w:id="23"/>
     </w:p>
     <w:tbl>
       <w:tblPr>
@@ -4957,6 +5422,7 @@
         <w:pStyle w:val="Caption"/>
         <w:jc w:val="center"/>
       </w:pPr>
+      <w:bookmarkStart w:id="24" w:name="_Toc472704555"/>
       <w:r>
         <w:t xml:space="preserve">Table </w:t>
       </w:r>
@@ -4971,6 +5437,7 @@
       <w:r>
         <w:t>: API Service Requirement</w:t>
       </w:r>
+      <w:bookmarkEnd w:id="24"/>
     </w:p>
     <w:p>
       <w:pPr>
@@ -5074,7 +5541,6 @@
               <w:jc w:val="left"/>
             </w:pPr>
             <w:r>
-              <w:lastRenderedPageBreak/>
               <w:t>Communication</w:t>
             </w:r>
           </w:p>
@@ -5183,6 +5649,7 @@
           <w:b/>
         </w:rPr>
       </w:pPr>
+      <w:bookmarkStart w:id="25" w:name="_Toc472704556"/>
       <w:r>
         <w:t xml:space="preserve">Table </w:t>
       </w:r>
@@ -5197,16 +5664,18 @@
       <w:r>
         <w:t>: Provide CCU Hardware</w:t>
       </w:r>
+      <w:bookmarkEnd w:id="25"/>
     </w:p>
     <w:p>
       <w:pPr>
         <w:pStyle w:val="Heading5"/>
       </w:pPr>
-      <w:bookmarkStart w:id="18" w:name="_Toc472338931"/>
-      <w:r>
+      <w:bookmarkStart w:id="26" w:name="_Toc472704584"/>
+      <w:r>
+        <w:lastRenderedPageBreak/>
         <w:t>Software requirements</w:t>
       </w:r>
-      <w:bookmarkEnd w:id="18"/>
+      <w:bookmarkEnd w:id="26"/>
     </w:p>
     <w:p>
       <w:pPr>
@@ -5277,23 +5746,55 @@
     </w:p>
     <w:p>
       <w:pPr>
+        <w:pStyle w:val="Bullet"/>
+      </w:pPr>
+      <w:r>
+        <w:t>C/C++: used for embedded module</w:t>
+      </w:r>
+    </w:p>
+    <w:p>
+      <w:pPr>
+        <w:pStyle w:val="Bullet"/>
+      </w:pPr>
+      <w:r>
+        <w:t>Python 3: used for Central Control Unit</w:t>
+      </w:r>
+    </w:p>
+    <w:p>
+      <w:pPr>
+        <w:pStyle w:val="Bullet"/>
+      </w:pPr>
+      <w:r>
+        <w:t>C#: used for web server</w:t>
+      </w:r>
+    </w:p>
+    <w:p>
+      <w:pPr>
+        <w:pStyle w:val="Bullet"/>
+      </w:pPr>
+      <w:r>
+        <w:t>Java: used for mobile application</w:t>
+      </w:r>
+    </w:p>
+    <w:p>
+      <w:pPr>
         <w:pStyle w:val="Heading2"/>
       </w:pPr>
-      <w:bookmarkStart w:id="19" w:name="_Toc472338932"/>
+      <w:bookmarkStart w:id="27" w:name="_Toc472704585"/>
       <w:r>
         <w:t>Project organization</w:t>
       </w:r>
-      <w:bookmarkEnd w:id="19"/>
+      <w:bookmarkEnd w:id="27"/>
     </w:p>
     <w:p>
       <w:pPr>
         <w:pStyle w:val="Heading3"/>
       </w:pPr>
-      <w:bookmarkStart w:id="20" w:name="_Toc472338933"/>
+      <w:bookmarkStart w:id="28" w:name="_Toc472704586"/>
       <w:r>
         <w:t>Software Process Model</w:t>
       </w:r>
-      <w:bookmarkEnd w:id="20"/>
+      <w:bookmarkEnd w:id="28"/>
     </w:p>
     <w:p>
       <w:r>
@@ -5342,7 +5843,7 @@
         </w:rPr>
         <w:lastRenderedPageBreak/>
         <w:drawing>
-          <wp:inline distT="0" distB="0" distL="0" distR="0" wp14:anchorId="13174C0C" wp14:editId="7FCD1829">
+          <wp:inline distT="0" distB="0" distL="0" distR="0" wp14:anchorId="04FA6F4B" wp14:editId="168C3DCE">
             <wp:extent cx="5753903" cy="3067478"/>
             <wp:effectExtent l="0" t="0" r="0" b="0"/>
             <wp:docPr id="2" name="Picture 2"/>
@@ -5389,7 +5890,7 @@
         <w:pStyle w:val="Caption"/>
         <w:jc w:val="center"/>
       </w:pPr>
-      <w:bookmarkStart w:id="21" w:name="_Toc472338908"/>
+      <w:bookmarkStart w:id="29" w:name="_Toc472704563"/>
       <w:r>
         <w:t xml:space="preserve">Figure </w:t>
       </w:r>
@@ -5404,18 +5905,18 @@
       <w:r>
         <w:t>: Iterative and Incremental development</w:t>
       </w:r>
-      <w:bookmarkEnd w:id="21"/>
+      <w:bookmarkEnd w:id="29"/>
     </w:p>
     <w:p/>
     <w:p>
       <w:pPr>
         <w:pStyle w:val="Heading3"/>
       </w:pPr>
-      <w:bookmarkStart w:id="22" w:name="_Toc472338934"/>
+      <w:bookmarkStart w:id="30" w:name="_Toc472704587"/>
       <w:r>
         <w:t>Roles and responsibilities</w:t>
       </w:r>
-      <w:bookmarkEnd w:id="22"/>
+      <w:bookmarkEnd w:id="30"/>
     </w:p>
     <w:tbl>
       <w:tblPr>
@@ -5885,7 +6386,7 @@
         <w:pStyle w:val="Caption"/>
         <w:jc w:val="center"/>
       </w:pPr>
-      <w:bookmarkStart w:id="23" w:name="_Toc472338903"/>
+      <w:bookmarkStart w:id="31" w:name="_Toc472704557"/>
       <w:r>
         <w:t xml:space="preserve">Table </w:t>
       </w:r>
@@ -5900,17 +6401,17 @@
       <w:r>
         <w:t>: Roles and Responsibilities Details</w:t>
       </w:r>
-      <w:bookmarkEnd w:id="23"/>
+      <w:bookmarkEnd w:id="31"/>
     </w:p>
     <w:p>
       <w:pPr>
         <w:pStyle w:val="Heading3"/>
       </w:pPr>
-      <w:bookmarkStart w:id="24" w:name="_Toc472338935"/>
+      <w:bookmarkStart w:id="32" w:name="_Toc472704588"/>
       <w:r>
         <w:t>Tools and Techniques</w:t>
       </w:r>
-      <w:bookmarkEnd w:id="24"/>
+      <w:bookmarkEnd w:id="32"/>
     </w:p>
     <w:tbl>
       <w:tblPr>
@@ -6276,7 +6777,7 @@
         <w:pStyle w:val="Caption"/>
         <w:jc w:val="center"/>
       </w:pPr>
-      <w:bookmarkStart w:id="25" w:name="_Toc472338904"/>
+      <w:bookmarkStart w:id="33" w:name="_Toc472704558"/>
       <w:r>
         <w:t xml:space="preserve">Table </w:t>
       </w:r>
@@ -6291,7 +6792,7 @@
       <w:r>
         <w:t>: Tools</w:t>
       </w:r>
-      <w:bookmarkEnd w:id="25"/>
+      <w:bookmarkEnd w:id="33"/>
     </w:p>
     <w:tbl>
       <w:tblPr>
@@ -6564,7 +7065,7 @@
         <w:pStyle w:val="Caption"/>
         <w:jc w:val="center"/>
       </w:pPr>
-      <w:bookmarkStart w:id="26" w:name="_Toc472338905"/>
+      <w:bookmarkStart w:id="34" w:name="_Toc472704559"/>
       <w:r>
         <w:t xml:space="preserve">Table </w:t>
       </w:r>
@@ -6579,23 +7080,23 @@
       <w:r>
         <w:t>: Techniques</w:t>
       </w:r>
-      <w:bookmarkEnd w:id="26"/>
+      <w:bookmarkEnd w:id="34"/>
     </w:p>
     <w:p>
       <w:pPr>
         <w:pStyle w:val="Heading2"/>
       </w:pPr>
-      <w:bookmarkStart w:id="27" w:name="_Toc472338936"/>
+      <w:bookmarkStart w:id="35" w:name="_Toc472704589"/>
       <w:r>
         <w:t>Project Management Plan</w:t>
       </w:r>
-      <w:bookmarkEnd w:id="27"/>
+      <w:bookmarkEnd w:id="35"/>
     </w:p>
     <w:p>
       <w:pPr>
         <w:pStyle w:val="Heading3"/>
       </w:pPr>
-      <w:bookmarkStart w:id="28" w:name="_Toc472338937"/>
+      <w:bookmarkStart w:id="36" w:name="_Toc472704590"/>
       <w:r>
         <w:t>S</w:t>
       </w:r>
@@ -6605,7 +7106,7 @@
       <w:r>
         <w:t xml:space="preserve"> development life cycle</w:t>
       </w:r>
-      <w:bookmarkEnd w:id="28"/>
+      <w:bookmarkEnd w:id="36"/>
     </w:p>
     <w:p>
       <w:pPr>
@@ -7068,7 +7569,7 @@
         <w:pStyle w:val="Caption"/>
         <w:jc w:val="center"/>
       </w:pPr>
-      <w:bookmarkStart w:id="29" w:name="_Toc472338906"/>
+      <w:bookmarkStart w:id="37" w:name="_Toc472704560"/>
       <w:r>
         <w:t xml:space="preserve">Table </w:t>
       </w:r>
@@ -7086,7 +7587,7 @@
       <w:r>
         <w:t xml:space="preserve"> Development Life Cycle</w:t>
       </w:r>
-      <w:bookmarkEnd w:id="29"/>
+      <w:bookmarkEnd w:id="37"/>
     </w:p>
     <w:p>
       <w:pPr>
@@ -7108,7 +7609,7 @@
       <w:pPr>
         <w:pStyle w:val="Heading3"/>
       </w:pPr>
-      <w:bookmarkStart w:id="30" w:name="_Toc472338938"/>
+      <w:bookmarkStart w:id="38" w:name="_Toc472704591"/>
       <w:r>
         <w:t>Plan</w:t>
       </w:r>
@@ -7118,7 +7619,7 @@
       <w:r>
         <w:t>il</w:t>
       </w:r>
-      <w:bookmarkEnd w:id="30"/>
+      <w:bookmarkEnd w:id="38"/>
     </w:p>
     <w:p/>
     <w:p>
@@ -7846,7 +8347,7 @@
           <w:docGrid w:linePitch="360"/>
         </w:sectPr>
       </w:pPr>
-      <w:bookmarkStart w:id="31" w:name="_Toc472338907"/>
+      <w:bookmarkStart w:id="39" w:name="_Toc472704561"/>
       <w:r>
         <w:t xml:space="preserve">Table </w:t>
       </w:r>
@@ -7861,18 +8362,18 @@
       <w:r>
         <w:t>: System Development Detail Plan</w:t>
       </w:r>
-      <w:bookmarkEnd w:id="31"/>
+      <w:bookmarkEnd w:id="39"/>
     </w:p>
     <w:p/>
     <w:p>
       <w:pPr>
         <w:pStyle w:val="Heading3"/>
       </w:pPr>
-      <w:bookmarkStart w:id="32" w:name="_Toc472338939"/>
+      <w:bookmarkStart w:id="40" w:name="_Toc472704592"/>
       <w:r>
         <w:t>All Meeting Minutes</w:t>
       </w:r>
-      <w:bookmarkEnd w:id="32"/>
+      <w:bookmarkEnd w:id="40"/>
     </w:p>
     <w:p>
       <w:r>
@@ -7893,16 +8394,17 @@
       <w:pPr>
         <w:pStyle w:val="Heading2"/>
       </w:pPr>
-      <w:bookmarkStart w:id="33" w:name="_Toc472338940"/>
+      <w:bookmarkStart w:id="41" w:name="_Toc472704593"/>
       <w:r>
         <w:t>Coding Convention</w:t>
       </w:r>
-      <w:bookmarkEnd w:id="33"/>
+      <w:bookmarkEnd w:id="41"/>
     </w:p>
     <w:p>
       <w:pPr>
         <w:pStyle w:val="Heading3"/>
       </w:pPr>
+      <w:bookmarkStart w:id="42" w:name="_Toc472704594"/>
       <w:r>
         <w:t>C</w:t>
       </w:r>
@@ -7912,6 +8414,7 @@
       <w:r>
         <w:t>Convention</w:t>
       </w:r>
+      <w:bookmarkEnd w:id="42"/>
     </w:p>
     <w:p>
       <w:r>
@@ -7964,8 +8467,13 @@
         </w:numPr>
       </w:pPr>
       <w:r>
-        <w:t>The #define and global variable’s name must uppercase and separate by underscore. Ex: GLOBAL_VARIABLE</w:t>
-      </w:r>
+        <w:t xml:space="preserve">The #define and global variable’s name must uppercase and separate by underscore. Ex: </w:t>
+      </w:r>
+      <w:proofErr w:type="spellStart"/>
+      <w:r>
+        <w:t>GLOBAL_VARIABLE</w:t>
+      </w:r>
+      <w:proofErr w:type="spellEnd"/>
       <w:r>
         <w:t>.</w:t>
       </w:r>
@@ -8022,17 +8530,55 @@
           <w:rPr>
             <w:rStyle w:val="Hyperlink"/>
           </w:rPr>
-          <w:t>https://google-styleguide.googlecode.com/svn/trunk/cppguide.html</w:t>
-        </w:r>
+          <w:t>https://google-</w:t>
+        </w:r>
+        <w:proofErr w:type="spellStart"/>
+        <w:r>
+          <w:rPr>
+            <w:rStyle w:val="Hyperlink"/>
+          </w:rPr>
+          <w:t>styleguide.googlecode.com</w:t>
+        </w:r>
+        <w:proofErr w:type="spellEnd"/>
+        <w:r>
+          <w:rPr>
+            <w:rStyle w:val="Hyperlink"/>
+          </w:rPr>
+          <w:t>/</w:t>
+        </w:r>
+        <w:proofErr w:type="spellStart"/>
+        <w:r>
+          <w:rPr>
+            <w:rStyle w:val="Hyperlink"/>
+          </w:rPr>
+          <w:t>svn</w:t>
+        </w:r>
+        <w:proofErr w:type="spellEnd"/>
+        <w:r>
+          <w:rPr>
+            <w:rStyle w:val="Hyperlink"/>
+          </w:rPr>
+          <w:t>/trunk/</w:t>
+        </w:r>
+        <w:proofErr w:type="spellStart"/>
+        <w:r>
+          <w:rPr>
+            <w:rStyle w:val="Hyperlink"/>
+          </w:rPr>
+          <w:t>cppguide.html</w:t>
+        </w:r>
+        <w:proofErr w:type="spellEnd"/>
       </w:hyperlink>
     </w:p>
     <w:p>
       <w:pPr>
         <w:pStyle w:val="Heading3"/>
       </w:pPr>
+      <w:bookmarkStart w:id="43" w:name="_Toc472704595"/>
       <w:r>
         <w:t>C#, ASP.NET Convention</w:t>
       </w:r>
+      <w:bookmarkEnd w:id="43"/>
     </w:p>
     <w:p>
       <w:r>
@@ -8099,17 +8645,55 @@
           <w:rPr>
             <w:rStyle w:val="Hyperlink"/>
           </w:rPr>
-          <w:t>https://msdn.microsoft.com/en-us/library/ff926074.aspx</w:t>
-        </w:r>
+          <w:t>https://</w:t>
+        </w:r>
+        <w:proofErr w:type="spellStart"/>
+        <w:r>
+          <w:rPr>
+            <w:rStyle w:val="Hyperlink"/>
+          </w:rPr>
+          <w:t>msdn.microsoft.com</w:t>
+        </w:r>
+        <w:proofErr w:type="spellEnd"/>
+        <w:r>
+          <w:rPr>
+            <w:rStyle w:val="Hyperlink"/>
+          </w:rPr>
+          <w:t>/</w:t>
+        </w:r>
+        <w:proofErr w:type="spellStart"/>
+        <w:r>
+          <w:rPr>
+            <w:rStyle w:val="Hyperlink"/>
+          </w:rPr>
+          <w:t>en</w:t>
+        </w:r>
+        <w:proofErr w:type="spellEnd"/>
+        <w:r>
+          <w:rPr>
+            <w:rStyle w:val="Hyperlink"/>
+          </w:rPr>
+          <w:t>-us/library/</w:t>
+        </w:r>
+        <w:proofErr w:type="spellStart"/>
+        <w:r>
+          <w:rPr>
+            <w:rStyle w:val="Hyperlink"/>
+          </w:rPr>
+          <w:t>ff926074.aspx</w:t>
+        </w:r>
+        <w:proofErr w:type="spellEnd"/>
       </w:hyperlink>
     </w:p>
     <w:p>
       <w:pPr>
         <w:pStyle w:val="Heading3"/>
       </w:pPr>
+      <w:bookmarkStart w:id="44" w:name="_Toc472704596"/>
       <w:r>
         <w:t>Python Convention</w:t>
       </w:r>
+      <w:bookmarkEnd w:id="44"/>
     </w:p>
     <w:p>
       <w:r>
@@ -8181,7 +8765,15 @@
         <w:t>Pascal Case</w:t>
       </w:r>
       <w:r>
-        <w:t xml:space="preserve"> for class names, but lower_with_under.py for module names. </w:t>
+        <w:t xml:space="preserve"> for class names, but </w:t>
+      </w:r>
+      <w:proofErr w:type="spellStart"/>
+      <w:r>
+        <w:t>lower_with_under.py</w:t>
+      </w:r>
+      <w:proofErr w:type="spellEnd"/>
+      <w:r>
+        <w:t xml:space="preserve"> for module names. </w:t>
       </w:r>
     </w:p>
     <w:p>
@@ -8195,20 +8787,57 @@
           <w:rPr>
             <w:rStyle w:val="Hyperlink"/>
           </w:rPr>
-          <w:t>https://google.github.io/styleguide/pyguide.html</w:t>
-        </w:r>
+          <w:t>https://</w:t>
+        </w:r>
+        <w:proofErr w:type="spellStart"/>
+        <w:r>
+          <w:rPr>
+            <w:rStyle w:val="Hyperlink"/>
+          </w:rPr>
+          <w:t>google.github.io</w:t>
+        </w:r>
+        <w:proofErr w:type="spellEnd"/>
+        <w:r>
+          <w:rPr>
+            <w:rStyle w:val="Hyperlink"/>
+          </w:rPr>
+          <w:t>/</w:t>
+        </w:r>
+        <w:proofErr w:type="spellStart"/>
+        <w:r>
+          <w:rPr>
+            <w:rStyle w:val="Hyperlink"/>
+          </w:rPr>
+          <w:t>styleguide</w:t>
+        </w:r>
+        <w:proofErr w:type="spellEnd"/>
+        <w:r>
+          <w:rPr>
+            <w:rStyle w:val="Hyperlink"/>
+          </w:rPr>
+          <w:t>/</w:t>
+        </w:r>
+        <w:proofErr w:type="spellStart"/>
+        <w:r>
+          <w:rPr>
+            <w:rStyle w:val="Hyperlink"/>
+          </w:rPr>
+          <w:t>pyguide.html</w:t>
+        </w:r>
+        <w:proofErr w:type="spellEnd"/>
       </w:hyperlink>
     </w:p>
     <w:p>
       <w:pPr>
         <w:pStyle w:val="Heading3"/>
       </w:pPr>
+      <w:bookmarkStart w:id="45" w:name="_Toc472704597"/>
       <w:r>
         <w:t>Android Convention</w:t>
       </w:r>
-    </w:p>
-    <w:p>
-      <w:bookmarkStart w:id="34" w:name="_GoBack"/>
+      <w:bookmarkEnd w:id="45"/>
+    </w:p>
+    <w:p>
       <w:r>
         <w:t>Android use Java and HTML to develop mobile application</w:t>
       </w:r>
@@ -8218,7 +8847,6 @@
         <w:t>Summary:</w:t>
       </w:r>
     </w:p>
-    <w:bookmarkEnd w:id="34"/>
     <w:p>
       <w:pPr>
         <w:pStyle w:val="Bullet"/>
@@ -8298,8 +8926,30 @@
           <w:rPr>
             <w:rStyle w:val="Hyperlink"/>
           </w:rPr>
-          <w:t>https://source.android.com/source/code-style.html</w:t>
-        </w:r>
+          <w:t>https://</w:t>
+        </w:r>
+        <w:proofErr w:type="spellStart"/>
+        <w:r>
+          <w:rPr>
+            <w:rStyle w:val="Hyperlink"/>
+          </w:rPr>
+          <w:t>source.android.com</w:t>
+        </w:r>
+        <w:proofErr w:type="spellEnd"/>
+        <w:r>
+          <w:rPr>
+            <w:rStyle w:val="Hyperlink"/>
+          </w:rPr>
+          <w:t>/source/code-</w:t>
+        </w:r>
+        <w:proofErr w:type="spellStart"/>
+        <w:r>
+          <w:rPr>
+            <w:rStyle w:val="Hyperlink"/>
+          </w:rPr>
+          <w:t>style.html</w:t>
+        </w:r>
+        <w:proofErr w:type="spellEnd"/>
       </w:hyperlink>
     </w:p>
     <w:p>
@@ -8485,7 +9135,7 @@
         <w:noProof/>
         <w:color w:val="FFFFFF" w:themeColor="background1"/>
       </w:rPr>
-      <w:t>17</w:t>
+      <w:t>3</w:t>
     </w:r>
     <w:r>
       <w:rPr>
@@ -12688,7 +13338,7 @@
 </file>
 
 <file path=customXml/itemProps1.xml><?xml version="1.0" encoding="utf-8"?>
-<ds:datastoreItem xmlns:ds="http://schemas.openxmlformats.org/officeDocument/2006/customXml" ds:itemID="{F15AF177-8E41-4280-A26C-439FC73A058B}">
+<ds:datastoreItem xmlns:ds="http://schemas.openxmlformats.org/officeDocument/2006/customXml" ds:itemID="{8C254C75-2910-4007-9281-D35D2B141C18}">
   <ds:schemaRefs>
     <ds:schemaRef ds:uri="http://schemas.openxmlformats.org/officeDocument/2006/bibliography"/>
   </ds:schemaRefs>

</xml_diff>